<commit_message>
feat: Add progress #2 'mobsquad'
</commit_message>
<xml_diff>
--- a/big-interview/mobsquad/form.docx
+++ b/big-interview/mobsquad/form.docx
@@ -264,21 +264,7 @@
         <w:rPr>
           <w:lang w:eastAsia="en-CA"/>
         </w:rPr>
-        <w:t xml:space="preserve">you have experience </w:t>
-      </w:r>
-      <w:proofErr w:type="gramStart"/>
-      <w:r>
-        <w:rPr>
-          <w:lang w:eastAsia="en-CA"/>
-        </w:rPr>
-        <w:t>with in</w:t>
-      </w:r>
-      <w:proofErr w:type="gramEnd"/>
-      <w:r>
-        <w:rPr>
-          <w:lang w:eastAsia="en-CA"/>
-        </w:rPr>
-        <w:t xml:space="preserve"> the appropriate column</w:t>
+        <w:t>you have experience with in the appropriate column</w:t>
       </w:r>
       <w:r>
         <w:rPr>
@@ -458,6 +444,9 @@
             <w:pPr>
               <w:jc w:val="center"/>
             </w:pPr>
+            <w:r>
+              <w:t>Python</w:t>
+            </w:r>
           </w:p>
         </w:tc>
         <w:tc>
@@ -480,6 +469,9 @@
             <w:pPr>
               <w:jc w:val="center"/>
             </w:pPr>
+            <w:r>
+              <w:t>C</w:t>
+            </w:r>
           </w:p>
         </w:tc>
       </w:tr>
@@ -525,6 +517,9 @@
             <w:pPr>
               <w:jc w:val="center"/>
             </w:pPr>
+            <w:r>
+              <w:t>JavaScript</w:t>
+            </w:r>
           </w:p>
         </w:tc>
         <w:tc>
@@ -536,6 +531,9 @@
             <w:pPr>
               <w:jc w:val="center"/>
             </w:pPr>
+            <w:r>
+              <w:t>Bash, Typescript</w:t>
+            </w:r>
           </w:p>
         </w:tc>
         <w:tc>
@@ -609,6 +607,9 @@
             <w:pPr>
               <w:jc w:val="center"/>
             </w:pPr>
+            <w:r>
+              <w:t>AngularJS, Bootstrap, React, Angular</w:t>
+            </w:r>
           </w:p>
         </w:tc>
         <w:tc>
@@ -620,6 +621,9 @@
             <w:pPr>
               <w:jc w:val="center"/>
             </w:pPr>
+            <w:r>
+              <w:t>React Native</w:t>
+            </w:r>
           </w:p>
         </w:tc>
       </w:tr>
@@ -687,6 +691,14 @@
             <w:pPr>
               <w:jc w:val="center"/>
             </w:pPr>
+            <w:proofErr w:type="spellStart"/>
+            <w:r>
+              <w:t>GraphQL</w:t>
+            </w:r>
+            <w:proofErr w:type="spellEnd"/>
+            <w:r>
+              <w:t>, Node.js, Django, Flask, PHP</w:t>
+            </w:r>
           </w:p>
         </w:tc>
       </w:tr>
@@ -769,6 +781,9 @@
             <w:pPr>
               <w:jc w:val="center"/>
             </w:pPr>
+            <w:r>
+              <w:t>MySQL, PostgreSQL</w:t>
+            </w:r>
           </w:p>
         </w:tc>
       </w:tr>
@@ -836,6 +851,9 @@
             <w:pPr>
               <w:jc w:val="center"/>
             </w:pPr>
+            <w:r>
+              <w:t>MongoDB</w:t>
+            </w:r>
           </w:p>
         </w:tc>
       </w:tr>
@@ -903,6 +921,9 @@
             <w:pPr>
               <w:jc w:val="center"/>
             </w:pPr>
+            <w:r>
+              <w:t>Google Cloud</w:t>
+            </w:r>
           </w:p>
         </w:tc>
       </w:tr>
@@ -922,7 +943,6 @@
               <w:outlineLvl w:val="1"/>
             </w:pPr>
             <w:r>
-              <w:lastRenderedPageBreak/>
               <w:t>AWS</w:t>
             </w:r>
           </w:p>
@@ -985,6 +1005,9 @@
             <w:pPr>
               <w:jc w:val="center"/>
             </w:pPr>
+            <w:r>
+              <w:t>Elasticsearch, EC2, S3</w:t>
+            </w:r>
           </w:p>
         </w:tc>
       </w:tr>
@@ -1052,6 +1075,9 @@
             <w:pPr>
               <w:jc w:val="center"/>
             </w:pPr>
+            <w:r>
+              <w:t>Docker</w:t>
+            </w:r>
           </w:p>
         </w:tc>
       </w:tr>
@@ -1071,6 +1097,7 @@
               <w:outlineLvl w:val="1"/>
             </w:pPr>
             <w:r>
+              <w:lastRenderedPageBreak/>
               <w:t>Data Processing Tools</w:t>
             </w:r>
           </w:p>
@@ -1204,7 +1231,19 @@
             <w:pPr>
               <w:jc w:val="center"/>
             </w:pPr>
-          </w:p>
+            <w:r>
+              <w:t xml:space="preserve">Matplotlib, </w:t>
+            </w:r>
+            <w:proofErr w:type="spellStart"/>
+            <w:r>
+              <w:t>Numpy</w:t>
+            </w:r>
+            <w:proofErr w:type="spellEnd"/>
+            <w:r>
+              <w:t>, Pandas, Matplotlib</w:t>
+            </w:r>
+          </w:p>
+          <w:p/>
         </w:tc>
       </w:tr>
       <w:tr>
@@ -2284,7 +2323,6 @@
                 <w:b/>
                 <w:bCs/>
               </w:rPr>
-              <w:lastRenderedPageBreak/>
               <w:t>Project 1:</w:t>
             </w:r>
           </w:p>
@@ -2376,6 +2414,7 @@
                 <w:b/>
                 <w:bCs/>
               </w:rPr>
+              <w:lastRenderedPageBreak/>
               <w:t>Project 2:</w:t>
             </w:r>
           </w:p>
@@ -3984,7 +4023,7 @@
   <w:font w:name="Symbol">
     <w:panose1 w:val="05050102010706020507"/>
     <w:charset w:val="02"/>
-    <w:family w:val="roman"/>
+    <w:family w:val="decorative"/>
     <w:pitch w:val="variable"/>
     <w:sig w:usb0="00000000" w:usb1="10000000" w:usb2="00000000" w:usb3="00000000" w:csb0="80000000" w:csb1="00000000"/>
   </w:font>
@@ -4004,32 +4043,40 @@
   </w:font>
   <w:font w:name="Wingdings">
     <w:panose1 w:val="05000000000000000000"/>
-    <w:charset w:val="02"/>
-    <w:family w:val="auto"/>
+    <w:charset w:val="4D"/>
+    <w:family w:val="decorative"/>
     <w:pitch w:val="variable"/>
-    <w:sig w:usb0="00000000" w:usb1="10000000" w:usb2="00000000" w:usb3="00000000" w:csb0="80000000" w:csb1="00000000"/>
+    <w:sig w:usb0="00000003" w:usb1="10000000" w:usb2="00000000" w:usb3="00000000" w:csb0="80000001" w:csb1="00000000"/>
   </w:font>
   <w:font w:name="Calibri">
     <w:panose1 w:val="020F0502020204030204"/>
     <w:charset w:val="00"/>
     <w:family w:val="swiss"/>
     <w:pitch w:val="variable"/>
-    <w:sig w:usb0="E4002EFF" w:usb1="C000247B" w:usb2="00000009" w:usb3="00000000" w:csb0="000001FF" w:csb1="00000000"/>
+    <w:sig w:usb0="E0002AFF" w:usb1="C000247B" w:usb2="00000009" w:usb3="00000000" w:csb0="000001FF" w:csb1="00000000"/>
   </w:font>
   <w:font w:name="Open Sans">
     <w:altName w:val="Calibri"/>
-    <w:panose1 w:val="020B0606030504020204"/>
+    <w:panose1 w:val="020B0604020202020204"/>
     <w:charset w:val="00"/>
     <w:family w:val="swiss"/>
     <w:pitch w:val="variable"/>
     <w:sig w:usb0="E00002EF" w:usb1="4000205B" w:usb2="00000028" w:usb3="00000000" w:csb0="0000019F" w:csb1="00000000"/>
+  </w:font>
+  <w:font w:name="Malgun Gothic">
+    <w:altName w:val="맑은 고딕"/>
+    <w:panose1 w:val="020B0503020000020004"/>
+    <w:charset w:val="81"/>
+    <w:family w:val="swiss"/>
+    <w:pitch w:val="variable"/>
+    <w:sig w:usb0="9000002F" w:usb1="29D77CFB" w:usb2="00000012" w:usb3="00000000" w:csb0="00080001" w:csb1="00000000"/>
   </w:font>
   <w:font w:name="Calibri Light">
     <w:panose1 w:val="020F0302020204030204"/>
     <w:charset w:val="00"/>
     <w:family w:val="swiss"/>
     <w:pitch w:val="variable"/>
-    <w:sig w:usb0="E4002EFF" w:usb1="C000247B" w:usb2="00000009" w:usb3="00000000" w:csb0="000001FF" w:csb1="00000000"/>
+    <w:sig w:usb0="E0002AFF" w:usb1="C000247B" w:usb2="00000009" w:usb3="00000000" w:csb0="000001FF" w:csb1="00000000"/>
   </w:font>
 </w:fonts>
 </file>
@@ -4059,6 +4106,7 @@
     <w:rsid w:val="004873CA"/>
     <w:rsid w:val="004B0674"/>
     <w:rsid w:val="004C7D23"/>
+    <w:rsid w:val="004D5CB8"/>
     <w:rsid w:val="0050599C"/>
     <w:rsid w:val="0067551F"/>
     <w:rsid w:val="006E73F9"/>
@@ -4085,7 +4133,7 @@
     <m:intLim m:val="subSup"/>
     <m:naryLim m:val="undOvr"/>
   </m:mathPr>
-  <w:themeFontLang w:val="en-CA"/>
+  <w:themeFontLang w:val="en-CA" w:eastAsia="ko-KR"/>
   <w:clrSchemeMapping w:bg1="light1" w:t1="dark1" w:bg2="light2" w:t2="dark2" w:accent1="accent1" w:accent2="accent2" w:accent3="accent3" w:accent4="accent4" w:accent5="accent5" w:accent6="accent6" w:hyperlink="hyperlink" w:followedHyperlink="followedHyperlink"/>
   <w:decimalSymbol w:val="."/>
   <w:listSeparator w:val=","/>

</xml_diff>

<commit_message>
feat: Add progress #3 'mobsquad'
</commit_message>
<xml_diff>
--- a/big-interview/mobsquad/form.docx
+++ b/big-interview/mobsquad/form.docx
@@ -458,6 +458,9 @@
             <w:pPr>
               <w:jc w:val="center"/>
             </w:pPr>
+            <w:r>
+              <w:t>C</w:t>
+            </w:r>
           </w:p>
         </w:tc>
         <w:tc>
@@ -469,9 +472,6 @@
             <w:pPr>
               <w:jc w:val="center"/>
             </w:pPr>
-            <w:r>
-              <w:t>C</w:t>
-            </w:r>
           </w:p>
         </w:tc>
       </w:tr>
@@ -608,7 +608,7 @@
               <w:jc w:val="center"/>
             </w:pPr>
             <w:r>
-              <w:t>AngularJS, Bootstrap, React, Angular</w:t>
+              <w:t>AngularJS, Bootstrap, React</w:t>
             </w:r>
           </w:p>
         </w:tc>
@@ -623,6 +623,9 @@
             </w:pPr>
             <w:r>
               <w:t>React Native</w:t>
+            </w:r>
+            <w:r>
+              <w:t>, Angular</w:t>
             </w:r>
           </w:p>
         </w:tc>
@@ -691,13 +694,8 @@
             <w:pPr>
               <w:jc w:val="center"/>
             </w:pPr>
-            <w:proofErr w:type="spellStart"/>
-            <w:r>
-              <w:t>GraphQL</w:t>
-            </w:r>
-            <w:proofErr w:type="spellEnd"/>
-            <w:r>
-              <w:t>, Node.js, Django, Flask, PHP</w:t>
+            <w:r>
+              <w:t>GraphQL, Node.js, Django, Flask, PHP</w:t>
             </w:r>
           </w:p>
         </w:tc>
@@ -1232,15 +1230,7 @@
               <w:jc w:val="center"/>
             </w:pPr>
             <w:r>
-              <w:t xml:space="preserve">Matplotlib, </w:t>
-            </w:r>
-            <w:proofErr w:type="spellStart"/>
-            <w:r>
-              <w:t>Numpy</w:t>
-            </w:r>
-            <w:proofErr w:type="spellEnd"/>
-            <w:r>
-              <w:t>, Pandas, Matplotlib</w:t>
+              <w:t>Matplotlib, Numpy, Pandas, Matplotlib</w:t>
             </w:r>
           </w:p>
           <w:p/>
@@ -1392,7 +1382,7 @@
               <w:b/>
               <w:i/>
             </w:rPr>
-            <w:t>Insert Company Here</w:t>
+            <w:t>SiteMax Systems Inc.</w:t>
           </w:r>
         </w:sdtContent>
       </w:sdt>
@@ -1434,7 +1424,7 @@
               <w:b/>
               <w:i/>
             </w:rPr>
-            <w:t>Insert Role Here</w:t>
+            <w:t>Junior Developer</w:t>
           </w:r>
         </w:sdtContent>
       </w:sdt>
@@ -1908,7 +1898,7 @@
                 <w:b/>
                 <w:bCs/>
               </w:rPr>
-              <w:t>Project 1:</w:t>
+              <w:t>Project 1: Creation of SiteMax 3.5 application</w:t>
             </w:r>
           </w:p>
         </w:tc>
@@ -1999,7 +1989,14 @@
                 <w:b/>
                 <w:bCs/>
               </w:rPr>
-              <w:t>Project 2:</w:t>
+              <w:t>Project 1:</w:t>
+            </w:r>
+            <w:r>
+              <w:rPr>
+                <w:b/>
+                <w:bCs/>
+              </w:rPr>
+              <w:t xml:space="preserve"> Creation of shell program that minimizes build related bugsfor SiteMax3 and SitemMax 3.5 Ionic application</w:t>
             </w:r>
           </w:p>
         </w:tc>
@@ -2016,6 +2013,246 @@
               </w:numPr>
               <w:spacing w:after="160" w:line="259" w:lineRule="auto"/>
             </w:pPr>
+          </w:p>
+        </w:tc>
+        <w:tc>
+          <w:tcPr>
+            <w:tcW w:w="2158" w:type="dxa"/>
+            <w:vAlign w:val="center"/>
+          </w:tcPr>
+          <w:p>
+            <w:pPr>
+              <w:numPr>
+                <w:ilvl w:val="0"/>
+                <w:numId w:val="2"/>
+              </w:numPr>
+              <w:spacing w:after="160" w:line="259" w:lineRule="auto"/>
+            </w:pPr>
+            <w:r>
+              <w:t xml:space="preserve">Minimized time spent on debugging from </w:t>
+            </w:r>
+          </w:p>
+        </w:tc>
+        <w:tc>
+          <w:tcPr>
+            <w:tcW w:w="2158" w:type="dxa"/>
+            <w:vAlign w:val="center"/>
+          </w:tcPr>
+          <w:p>
+            <w:pPr>
+              <w:numPr>
+                <w:ilvl w:val="0"/>
+                <w:numId w:val="2"/>
+              </w:numPr>
+              <w:spacing w:after="160" w:line="259" w:lineRule="auto"/>
+            </w:pPr>
+          </w:p>
+          <w:p>
+            <w:pPr>
+              <w:numPr>
+                <w:ilvl w:val="0"/>
+                <w:numId w:val="2"/>
+              </w:numPr>
+              <w:spacing w:after="160" w:line="259" w:lineRule="auto"/>
+            </w:pPr>
+            <w:r>
+              <w:t>Learned bash scripting language</w:t>
+            </w:r>
+          </w:p>
+        </w:tc>
+        <w:tc>
+          <w:tcPr>
+            <w:tcW w:w="2253" w:type="dxa"/>
+            <w:vAlign w:val="center"/>
+          </w:tcPr>
+          <w:p>
+            <w:pPr>
+              <w:numPr>
+                <w:ilvl w:val="0"/>
+                <w:numId w:val="2"/>
+              </w:numPr>
+              <w:spacing w:after="160" w:line="259" w:lineRule="auto"/>
+            </w:pPr>
+            <w:r>
+              <w:t>Bash Script</w:t>
+            </w:r>
+          </w:p>
+        </w:tc>
+      </w:tr>
+      <w:tr>
+        <w:trPr>
+          <w:trHeight w:val="1304"/>
+        </w:trPr>
+        <w:tc>
+          <w:tcPr>
+            <w:tcW w:w="2158" w:type="dxa"/>
+            <w:vAlign w:val="center"/>
+          </w:tcPr>
+          <w:p>
+            <w:pPr>
+              <w:numPr>
+                <w:ilvl w:val="0"/>
+                <w:numId w:val="2"/>
+              </w:numPr>
+              <w:spacing w:after="160" w:line="259" w:lineRule="auto"/>
+              <w:rPr>
+                <w:b/>
+                <w:bCs/>
+              </w:rPr>
+            </w:pPr>
+            <w:r>
+              <w:rPr>
+                <w:b/>
+                <w:bCs/>
+              </w:rPr>
+              <w:t>Project 2:</w:t>
+            </w:r>
+            <w:r>
+              <w:rPr>
+                <w:b/>
+                <w:bCs/>
+              </w:rPr>
+              <w:t xml:space="preserve"> Creation of personal workstation</w:t>
+            </w:r>
+          </w:p>
+        </w:tc>
+        <w:tc>
+          <w:tcPr>
+            <w:tcW w:w="2158" w:type="dxa"/>
+            <w:vAlign w:val="center"/>
+          </w:tcPr>
+          <w:p>
+            <w:pPr>
+              <w:numPr>
+                <w:ilvl w:val="0"/>
+                <w:numId w:val="2"/>
+              </w:numPr>
+              <w:spacing w:after="160" w:line="259" w:lineRule="auto"/>
+            </w:pPr>
+          </w:p>
+        </w:tc>
+        <w:tc>
+          <w:tcPr>
+            <w:tcW w:w="2158" w:type="dxa"/>
+            <w:vAlign w:val="center"/>
+          </w:tcPr>
+          <w:p>
+            <w:pPr>
+              <w:numPr>
+                <w:ilvl w:val="0"/>
+                <w:numId w:val="2"/>
+              </w:numPr>
+              <w:spacing w:after="160" w:line="259" w:lineRule="auto"/>
+            </w:pPr>
+            <w:r>
+              <w:t>Reduced time spent on settping up space for new single page applications from 20 minutes down to 2 minutes</w:t>
+            </w:r>
+          </w:p>
+          <w:p>
+            <w:pPr>
+              <w:numPr>
+                <w:ilvl w:val="0"/>
+                <w:numId w:val="2"/>
+              </w:numPr>
+              <w:spacing w:after="160" w:line="259" w:lineRule="auto"/>
+            </w:pPr>
+            <w:r>
+              <w:t xml:space="preserve">Reduced </w:t>
+            </w:r>
+          </w:p>
+        </w:tc>
+        <w:tc>
+          <w:tcPr>
+            <w:tcW w:w="2158" w:type="dxa"/>
+            <w:vAlign w:val="center"/>
+          </w:tcPr>
+          <w:p>
+            <w:pPr>
+              <w:numPr>
+                <w:ilvl w:val="0"/>
+                <w:numId w:val="2"/>
+              </w:numPr>
+              <w:spacing w:after="160" w:line="259" w:lineRule="auto"/>
+            </w:pPr>
+          </w:p>
+        </w:tc>
+        <w:tc>
+          <w:tcPr>
+            <w:tcW w:w="2253" w:type="dxa"/>
+            <w:vAlign w:val="center"/>
+          </w:tcPr>
+          <w:p>
+            <w:pPr>
+              <w:numPr>
+                <w:ilvl w:val="0"/>
+                <w:numId w:val="2"/>
+              </w:numPr>
+              <w:spacing w:after="160" w:line="259" w:lineRule="auto"/>
+            </w:pPr>
+            <w:r>
+              <w:t>Used Bash Programming</w:t>
+            </w:r>
+          </w:p>
+        </w:tc>
+      </w:tr>
+      <w:tr>
+        <w:trPr>
+          <w:trHeight w:val="1304"/>
+        </w:trPr>
+        <w:tc>
+          <w:tcPr>
+            <w:tcW w:w="2158" w:type="dxa"/>
+            <w:vAlign w:val="center"/>
+          </w:tcPr>
+          <w:p>
+            <w:pPr>
+              <w:numPr>
+                <w:ilvl w:val="0"/>
+                <w:numId w:val="2"/>
+              </w:numPr>
+              <w:spacing w:after="160" w:line="259" w:lineRule="auto"/>
+              <w:rPr>
+                <w:b/>
+                <w:bCs/>
+              </w:rPr>
+            </w:pPr>
+            <w:r>
+              <w:rPr>
+                <w:b/>
+                <w:bCs/>
+              </w:rPr>
+              <w:t>Project 3: Creation of library of repeating snippets for AngularJS</w:t>
+            </w:r>
+          </w:p>
+        </w:tc>
+        <w:tc>
+          <w:tcPr>
+            <w:tcW w:w="2158" w:type="dxa"/>
+            <w:vAlign w:val="center"/>
+          </w:tcPr>
+          <w:p>
+            <w:pPr>
+              <w:numPr>
+                <w:ilvl w:val="0"/>
+                <w:numId w:val="2"/>
+              </w:numPr>
+              <w:spacing w:after="160" w:line="259" w:lineRule="auto"/>
+            </w:pPr>
+            <w:r>
+              <w:t>Reduce time spent on creating the single page applications</w:t>
+            </w:r>
+          </w:p>
+          <w:p>
+            <w:pPr>
+              <w:numPr>
+                <w:ilvl w:val="0"/>
+                <w:numId w:val="2"/>
+              </w:numPr>
+              <w:spacing w:after="160" w:line="259" w:lineRule="auto"/>
+            </w:pPr>
+            <w:r>
+              <w:t>Reduce number of mistakes made on code while allowing improvement</w:t>
+            </w:r>
           </w:p>
         </w:tc>
         <w:tc>
@@ -2084,6 +2321,7 @@
           <w:b/>
           <w:bCs/>
         </w:rPr>
+        <w:lastRenderedPageBreak/>
         <w:t>Company:</w:t>
       </w:r>
       <w:r>
@@ -2414,7 +2652,6 @@
                 <w:b/>
                 <w:bCs/>
               </w:rPr>
-              <w:lastRenderedPageBreak/>
               <w:t>Project 2:</w:t>
             </w:r>
           </w:p>
@@ -4106,12 +4343,12 @@
     <w:rsid w:val="004873CA"/>
     <w:rsid w:val="004B0674"/>
     <w:rsid w:val="004C7D23"/>
-    <w:rsid w:val="004D5CB8"/>
     <w:rsid w:val="0050599C"/>
     <w:rsid w:val="0067551F"/>
     <w:rsid w:val="006E73F9"/>
     <w:rsid w:val="007816F9"/>
     <w:rsid w:val="008D6481"/>
+    <w:rsid w:val="00930FB5"/>
     <w:rsid w:val="00A2662B"/>
     <w:rsid w:val="00BA7727"/>
     <w:rsid w:val="00CC5E46"/>

</xml_diff>

<commit_message>
feat: Add progress #4 'mobsquad'
</commit_message>
<xml_diff>
--- a/big-interview/mobsquad/form.docx
+++ b/big-interview/mobsquad/form.docx
@@ -264,7 +264,21 @@
         <w:rPr>
           <w:lang w:eastAsia="en-CA"/>
         </w:rPr>
-        <w:t>you have experience with in the appropriate column</w:t>
+        <w:t xml:space="preserve">you have experience </w:t>
+      </w:r>
+      <w:proofErr w:type="gramStart"/>
+      <w:r>
+        <w:rPr>
+          <w:lang w:eastAsia="en-CA"/>
+        </w:rPr>
+        <w:t>with in</w:t>
+      </w:r>
+      <w:proofErr w:type="gramEnd"/>
+      <w:r>
+        <w:rPr>
+          <w:lang w:eastAsia="en-CA"/>
+        </w:rPr>
+        <w:t xml:space="preserve"> the appropriate column</w:t>
       </w:r>
       <w:r>
         <w:rPr>
@@ -694,8 +708,13 @@
             <w:pPr>
               <w:jc w:val="center"/>
             </w:pPr>
-            <w:r>
-              <w:t>GraphQL, Node.js, Django, Flask, PHP</w:t>
+            <w:proofErr w:type="spellStart"/>
+            <w:r>
+              <w:t>GraphQL</w:t>
+            </w:r>
+            <w:proofErr w:type="spellEnd"/>
+            <w:r>
+              <w:t>, Node.js, Django, Flask, PHP</w:t>
             </w:r>
           </w:p>
         </w:tc>
@@ -1230,7 +1249,15 @@
               <w:jc w:val="center"/>
             </w:pPr>
             <w:r>
-              <w:t>Matplotlib, Numpy, Pandas, Matplotlib</w:t>
+              <w:t xml:space="preserve">Matplotlib, </w:t>
+            </w:r>
+            <w:proofErr w:type="spellStart"/>
+            <w:r>
+              <w:t>Numpy</w:t>
+            </w:r>
+            <w:proofErr w:type="spellEnd"/>
+            <w:r>
+              <w:t>, Pandas, Matplotlib</w:t>
             </w:r>
           </w:p>
           <w:p/>
@@ -1377,12 +1404,21 @@
         </w:sdtPr>
         <w:sdtEndPr/>
         <w:sdtContent>
+          <w:proofErr w:type="spellStart"/>
           <w:r>
             <w:rPr>
               <w:b/>
               <w:i/>
             </w:rPr>
-            <w:t>SiteMax Systems Inc.</w:t>
+            <w:t>SiteMax</w:t>
+          </w:r>
+          <w:proofErr w:type="spellEnd"/>
+          <w:r>
+            <w:rPr>
+              <w:b/>
+              <w:i/>
+            </w:rPr>
+            <w:t xml:space="preserve"> Systems Inc.</w:t>
           </w:r>
         </w:sdtContent>
       </w:sdt>
@@ -1898,7 +1934,23 @@
                 <w:b/>
                 <w:bCs/>
               </w:rPr>
-              <w:t>Project 1: Creation of SiteMax 3.5 application</w:t>
+              <w:t xml:space="preserve">Project 1: Creation of </w:t>
+            </w:r>
+            <w:proofErr w:type="spellStart"/>
+            <w:r>
+              <w:rPr>
+                <w:b/>
+                <w:bCs/>
+              </w:rPr>
+              <w:t>SiteMax</w:t>
+            </w:r>
+            <w:proofErr w:type="spellEnd"/>
+            <w:r>
+              <w:rPr>
+                <w:b/>
+                <w:bCs/>
+              </w:rPr>
+              <w:t xml:space="preserve"> 3.5 application</w:t>
             </w:r>
           </w:p>
         </w:tc>
@@ -1915,6 +1967,23 @@
               </w:numPr>
               <w:spacing w:after="160" w:line="259" w:lineRule="auto"/>
             </w:pPr>
+            <w:r>
+              <w:t xml:space="preserve">To </w:t>
+            </w:r>
+            <w:r>
+              <w:t>deprecate the usage of</w:t>
+            </w:r>
+            <w:r>
+              <w:t xml:space="preserve"> iframes and modernize </w:t>
+            </w:r>
+            <w:proofErr w:type="spellStart"/>
+            <w:r>
+              <w:t>SiteMax</w:t>
+            </w:r>
+            <w:proofErr w:type="spellEnd"/>
+            <w:r>
+              <w:t xml:space="preserve"> 3 ionic application using Angular and Typescript</w:t>
+            </w:r>
           </w:p>
         </w:tc>
         <w:tc>
@@ -1960,6 +2029,30 @@
               </w:numPr>
               <w:spacing w:after="160" w:line="259" w:lineRule="auto"/>
             </w:pPr>
+            <w:r>
+              <w:t>Built app using T</w:t>
+            </w:r>
+            <w:r>
+              <w:t>ypescript</w:t>
+            </w:r>
+            <w:r>
+              <w:t>, Angular 5, SASS and Ionic Framework</w:t>
+            </w:r>
+            <w:r>
+              <w:t xml:space="preserve"> </w:t>
+            </w:r>
+          </w:p>
+          <w:p>
+            <w:pPr>
+              <w:numPr>
+                <w:ilvl w:val="0"/>
+                <w:numId w:val="2"/>
+              </w:numPr>
+              <w:spacing w:after="160" w:line="259" w:lineRule="auto"/>
+            </w:pPr>
+            <w:r>
+              <w:t>Postman</w:t>
+            </w:r>
           </w:p>
         </w:tc>
       </w:tr>
@@ -1989,14 +2082,60 @@
                 <w:b/>
                 <w:bCs/>
               </w:rPr>
-              <w:t>Project 1:</w:t>
+              <w:t xml:space="preserve">Project </w:t>
             </w:r>
             <w:r>
               <w:rPr>
                 <w:b/>
                 <w:bCs/>
               </w:rPr>
-              <w:t xml:space="preserve"> Creation of shell program that minimizes build related bugsfor SiteMax3 and SitemMax 3.5 Ionic application</w:t>
+              <w:t>2</w:t>
+            </w:r>
+            <w:r>
+              <w:rPr>
+                <w:b/>
+                <w:bCs/>
+              </w:rPr>
+              <w:t>:</w:t>
+            </w:r>
+            <w:r>
+              <w:rPr>
+                <w:b/>
+                <w:bCs/>
+              </w:rPr>
+              <w:t xml:space="preserve"> Creation of shell program that minimizes build related </w:t>
+            </w:r>
+            <w:proofErr w:type="spellStart"/>
+            <w:r>
+              <w:rPr>
+                <w:b/>
+                <w:bCs/>
+              </w:rPr>
+              <w:t>bugsfor</w:t>
+            </w:r>
+            <w:proofErr w:type="spellEnd"/>
+            <w:r>
+              <w:rPr>
+                <w:b/>
+                <w:bCs/>
+              </w:rPr>
+              <w:t xml:space="preserve"> SiteMax3 and </w:t>
+            </w:r>
+            <w:proofErr w:type="spellStart"/>
+            <w:r>
+              <w:rPr>
+                <w:b/>
+                <w:bCs/>
+              </w:rPr>
+              <w:t>SitemMax</w:t>
+            </w:r>
+            <w:proofErr w:type="spellEnd"/>
+            <w:r>
+              <w:rPr>
+                <w:b/>
+                <w:bCs/>
+              </w:rPr>
+              <w:t xml:space="preserve"> 3.5 Ionic application</w:t>
             </w:r>
           </w:p>
         </w:tc>
@@ -2105,7 +2244,21 @@
                 <w:b/>
                 <w:bCs/>
               </w:rPr>
-              <w:t>Project 2:</w:t>
+              <w:t xml:space="preserve">Project </w:t>
+            </w:r>
+            <w:r>
+              <w:rPr>
+                <w:b/>
+                <w:bCs/>
+              </w:rPr>
+              <w:t>3</w:t>
+            </w:r>
+            <w:r>
+              <w:rPr>
+                <w:b/>
+                <w:bCs/>
+              </w:rPr>
+              <w:t>:</w:t>
             </w:r>
             <w:r>
               <w:rPr>
@@ -2145,7 +2298,15 @@
               <w:spacing w:after="160" w:line="259" w:lineRule="auto"/>
             </w:pPr>
             <w:r>
-              <w:t>Reduced time spent on settping up space for new single page applications from 20 minutes down to 2 minutes</w:t>
+              <w:t xml:space="preserve">Reduced time spent on </w:t>
+            </w:r>
+            <w:proofErr w:type="spellStart"/>
+            <w:r>
+              <w:t>settping</w:t>
+            </w:r>
+            <w:proofErr w:type="spellEnd"/>
+            <w:r>
+              <w:t xml:space="preserve"> up space for new single page applications from 20 minutes down to 2 minutes</w:t>
             </w:r>
           </w:p>
           <w:p>
@@ -2221,7 +2382,21 @@
                 <w:b/>
                 <w:bCs/>
               </w:rPr>
-              <w:t>Project 3: Creation of library of repeating snippets for AngularJS</w:t>
+              <w:t xml:space="preserve">Project </w:t>
+            </w:r>
+            <w:r>
+              <w:rPr>
+                <w:b/>
+                <w:bCs/>
+              </w:rPr>
+              <w:t>4</w:t>
+            </w:r>
+            <w:r>
+              <w:rPr>
+                <w:b/>
+                <w:bCs/>
+              </w:rPr>
+              <w:t>: Creation of library of repeating snippets for AngularJS</w:t>
             </w:r>
           </w:p>
         </w:tc>
@@ -2283,6 +2458,113 @@
               </w:numPr>
               <w:spacing w:after="160" w:line="259" w:lineRule="auto"/>
             </w:pPr>
+          </w:p>
+        </w:tc>
+        <w:tc>
+          <w:tcPr>
+            <w:tcW w:w="2253" w:type="dxa"/>
+            <w:vAlign w:val="center"/>
+          </w:tcPr>
+          <w:p>
+            <w:pPr>
+              <w:numPr>
+                <w:ilvl w:val="0"/>
+                <w:numId w:val="2"/>
+              </w:numPr>
+              <w:spacing w:after="160" w:line="259" w:lineRule="auto"/>
+            </w:pPr>
+          </w:p>
+        </w:tc>
+      </w:tr>
+      <w:tr>
+        <w:trPr>
+          <w:trHeight w:val="1304"/>
+        </w:trPr>
+        <w:tc>
+          <w:tcPr>
+            <w:tcW w:w="2158" w:type="dxa"/>
+            <w:vAlign w:val="center"/>
+          </w:tcPr>
+          <w:p>
+            <w:pPr>
+              <w:numPr>
+                <w:ilvl w:val="0"/>
+                <w:numId w:val="2"/>
+              </w:numPr>
+              <w:spacing w:after="160" w:line="259" w:lineRule="auto"/>
+              <w:rPr>
+                <w:b/>
+                <w:bCs/>
+              </w:rPr>
+            </w:pPr>
+            <w:r>
+              <w:rPr>
+                <w:b/>
+                <w:bCs/>
+              </w:rPr>
+              <w:lastRenderedPageBreak/>
+              <w:t>Creation of bash program that allows mass fixing and deploy of AngularJS single page applications</w:t>
+            </w:r>
+          </w:p>
+        </w:tc>
+        <w:tc>
+          <w:tcPr>
+            <w:tcW w:w="2158" w:type="dxa"/>
+            <w:vAlign w:val="center"/>
+          </w:tcPr>
+          <w:p>
+            <w:pPr>
+              <w:numPr>
+                <w:ilvl w:val="0"/>
+                <w:numId w:val="2"/>
+              </w:numPr>
+              <w:spacing w:after="160" w:line="259" w:lineRule="auto"/>
+            </w:pPr>
+          </w:p>
+        </w:tc>
+        <w:tc>
+          <w:tcPr>
+            <w:tcW w:w="2158" w:type="dxa"/>
+            <w:vAlign w:val="center"/>
+          </w:tcPr>
+          <w:p>
+            <w:pPr>
+              <w:numPr>
+                <w:ilvl w:val="0"/>
+                <w:numId w:val="2"/>
+              </w:numPr>
+              <w:spacing w:after="160" w:line="259" w:lineRule="auto"/>
+            </w:pPr>
+          </w:p>
+        </w:tc>
+        <w:tc>
+          <w:tcPr>
+            <w:tcW w:w="2158" w:type="dxa"/>
+            <w:vAlign w:val="center"/>
+          </w:tcPr>
+          <w:p>
+            <w:pPr>
+              <w:numPr>
+                <w:ilvl w:val="0"/>
+                <w:numId w:val="2"/>
+              </w:numPr>
+              <w:spacing w:after="160" w:line="259" w:lineRule="auto"/>
+            </w:pPr>
+            <w:r>
+              <w:t>Finding and replacing specific line of code using terminal tools</w:t>
+            </w:r>
+          </w:p>
+          <w:p>
+            <w:pPr>
+              <w:numPr>
+                <w:ilvl w:val="0"/>
+                <w:numId w:val="2"/>
+              </w:numPr>
+              <w:spacing w:after="160" w:line="259" w:lineRule="auto"/>
+            </w:pPr>
+            <w:r>
+              <w:t>Ensuring that nothing breaks on deploy</w:t>
+            </w:r>
           </w:p>
         </w:tc>
         <w:tc>
@@ -2321,7 +2603,6 @@
           <w:b/>
           <w:bCs/>
         </w:rPr>
-        <w:lastRenderedPageBreak/>
         <w:t>Company:</w:t>
       </w:r>
       <w:r>
@@ -3072,6 +3353,7 @@
                 <w:b/>
                 <w:bCs/>
               </w:rPr>
+              <w:lastRenderedPageBreak/>
               <w:t>Project 2:</w:t>
             </w:r>
           </w:p>
@@ -4340,6 +4622,7 @@
     <w:rsid w:val="001D5B42"/>
     <w:rsid w:val="001D63BD"/>
     <w:rsid w:val="001E1A77"/>
+    <w:rsid w:val="00244880"/>
     <w:rsid w:val="004873CA"/>
     <w:rsid w:val="004B0674"/>
     <w:rsid w:val="004C7D23"/>
@@ -4348,7 +4631,6 @@
     <w:rsid w:val="006E73F9"/>
     <w:rsid w:val="007816F9"/>
     <w:rsid w:val="008D6481"/>
-    <w:rsid w:val="00930FB5"/>
     <w:rsid w:val="00A2662B"/>
     <w:rsid w:val="00BA7727"/>
     <w:rsid w:val="00CC5E46"/>

</xml_diff>

<commit_message>
feat: Add progress #5 'mobsquad'
</commit_message>
<xml_diff>
--- a/big-interview/mobsquad/form.docx
+++ b/big-interview/mobsquad/form.docx
@@ -264,21 +264,7 @@
         <w:rPr>
           <w:lang w:eastAsia="en-CA"/>
         </w:rPr>
-        <w:t xml:space="preserve">you have experience </w:t>
-      </w:r>
-      <w:proofErr w:type="gramStart"/>
-      <w:r>
-        <w:rPr>
-          <w:lang w:eastAsia="en-CA"/>
-        </w:rPr>
-        <w:t>with in</w:t>
-      </w:r>
-      <w:proofErr w:type="gramEnd"/>
-      <w:r>
-        <w:rPr>
-          <w:lang w:eastAsia="en-CA"/>
-        </w:rPr>
-        <w:t xml:space="preserve"> the appropriate column</w:t>
+        <w:t>you have experience with in the appropriate column</w:t>
       </w:r>
       <w:r>
         <w:rPr>
@@ -2168,7 +2154,25 @@
               <w:spacing w:after="160" w:line="259" w:lineRule="auto"/>
             </w:pPr>
             <w:r>
-              <w:t xml:space="preserve">Minimized time spent on debugging from </w:t>
+              <w:t>Reduced</w:t>
+            </w:r>
+            <w:r>
+              <w:t xml:space="preserve"> time spent </w:t>
+            </w:r>
+            <w:r>
+              <w:t>fix</w:t>
+            </w:r>
+            <w:r>
+              <w:t>ing</w:t>
+            </w:r>
+            <w:r>
+              <w:t xml:space="preserve"> build related bugs</w:t>
+            </w:r>
+            <w:r>
+              <w:t xml:space="preserve"> from </w:t>
+            </w:r>
+            <w:r>
+              <w:t xml:space="preserve">4 hours every day to 1 hour per week   </w:t>
             </w:r>
           </w:p>
         </w:tc>
@@ -2282,6 +2286,9 @@
               </w:numPr>
               <w:spacing w:after="160" w:line="259" w:lineRule="auto"/>
             </w:pPr>
+            <w:r>
+              <w:t>To reduce amount of time spent on setting up, developing and deploying single page application</w:t>
+            </w:r>
           </w:p>
         </w:tc>
         <w:tc>
@@ -2300,13 +2307,11 @@
             <w:r>
               <w:t xml:space="preserve">Reduced time spent on </w:t>
             </w:r>
-            <w:proofErr w:type="spellStart"/>
-            <w:r>
-              <w:t>settping</w:t>
-            </w:r>
-            <w:proofErr w:type="spellEnd"/>
-            <w:r>
-              <w:t xml:space="preserve"> up space for new single page applications from 20 minutes down to 2 minutes</w:t>
+            <w:r>
+              <w:t>setting</w:t>
+            </w:r>
+            <w:r>
+              <w:t xml:space="preserve"> up new single page application from 20 minutes down to 2 minutes</w:t>
             </w:r>
           </w:p>
           <w:p>
@@ -2318,7 +2323,7 @@
               <w:spacing w:after="160" w:line="259" w:lineRule="auto"/>
             </w:pPr>
             <w:r>
-              <w:t xml:space="preserve">Reduced </w:t>
+              <w:t xml:space="preserve">Enabled mass deployment of forms  </w:t>
             </w:r>
           </w:p>
         </w:tc>
@@ -2327,6 +2332,18 @@
             <w:tcW w:w="2158" w:type="dxa"/>
             <w:vAlign w:val="center"/>
           </w:tcPr>
+          <w:p>
+            <w:pPr>
+              <w:numPr>
+                <w:ilvl w:val="0"/>
+                <w:numId w:val="2"/>
+              </w:numPr>
+              <w:spacing w:after="160" w:line="259" w:lineRule="auto"/>
+            </w:pPr>
+            <w:r>
+              <w:t>Created the bash scripting program</w:t>
+            </w:r>
+          </w:p>
           <w:p>
             <w:pPr>
               <w:numPr>
@@ -3819,7 +3836,7 @@
   <w:docDefaults>
     <w:rPrDefault>
       <w:rPr>
-        <w:rFonts w:asciiTheme="minorHAnsi" w:eastAsiaTheme="minorHAnsi" w:hAnsiTheme="minorHAnsi" w:cstheme="minorBidi"/>
+        <w:rFonts w:asciiTheme="minorHAnsi" w:eastAsiaTheme="minorEastAsia" w:hAnsiTheme="minorHAnsi" w:cstheme="minorBidi"/>
         <w:sz w:val="22"/>
         <w:szCs w:val="22"/>
         <w:lang w:val="en-CA" w:eastAsia="en-US" w:bidi="ar-SA"/>
@@ -4574,6 +4591,14 @@
     <w:pitch w:val="variable"/>
     <w:sig w:usb0="E0002AFF" w:usb1="C000247B" w:usb2="00000009" w:usb3="00000000" w:csb0="000001FF" w:csb1="00000000"/>
   </w:font>
+  <w:font w:name="Malgun Gothic">
+    <w:altName w:val="맑은 고딕"/>
+    <w:panose1 w:val="020B0503020000020004"/>
+    <w:charset w:val="81"/>
+    <w:family w:val="swiss"/>
+    <w:pitch w:val="variable"/>
+    <w:sig w:usb0="9000002F" w:usb1="29D77CFB" w:usb2="00000012" w:usb3="00000000" w:csb0="00080001" w:csb1="00000000"/>
+  </w:font>
   <w:font w:name="Open Sans">
     <w:altName w:val="Calibri"/>
     <w:panose1 w:val="020B0604020202020204"/>
@@ -4581,14 +4606,6 @@
     <w:family w:val="swiss"/>
     <w:pitch w:val="variable"/>
     <w:sig w:usb0="E00002EF" w:usb1="4000205B" w:usb2="00000028" w:usb3="00000000" w:csb0="0000019F" w:csb1="00000000"/>
-  </w:font>
-  <w:font w:name="Malgun Gothic">
-    <w:altName w:val="맑은 고딕"/>
-    <w:panose1 w:val="020B0503020000020004"/>
-    <w:charset w:val="81"/>
-    <w:family w:val="swiss"/>
-    <w:pitch w:val="variable"/>
-    <w:sig w:usb0="9000002F" w:usb1="29D77CFB" w:usb2="00000012" w:usb3="00000000" w:csb0="00080001" w:csb1="00000000"/>
   </w:font>
   <w:font w:name="Calibri Light">
     <w:panose1 w:val="020F0302020204030204"/>
@@ -4622,7 +4639,6 @@
     <w:rsid w:val="001D5B42"/>
     <w:rsid w:val="001D63BD"/>
     <w:rsid w:val="001E1A77"/>
-    <w:rsid w:val="00244880"/>
     <w:rsid w:val="004873CA"/>
     <w:rsid w:val="004B0674"/>
     <w:rsid w:val="004C7D23"/>
@@ -4638,6 +4654,7 @@
     <w:rsid w:val="00E82A54"/>
     <w:rsid w:val="00E93701"/>
     <w:rsid w:val="00FC334E"/>
+    <w:rsid w:val="00FE4CE0"/>
   </w:rsids>
   <m:mathPr>
     <m:mathFont m:val="Cambria Math"/>

</xml_diff>

<commit_message>
feat: Add progress #6 'mobsquad'
</commit_message>
<xml_diff>
--- a/big-interview/mobsquad/form.docx
+++ b/big-interview/mobsquad/form.docx
@@ -264,7 +264,21 @@
         <w:rPr>
           <w:lang w:eastAsia="en-CA"/>
         </w:rPr>
-        <w:t>you have experience with in the appropriate column</w:t>
+        <w:t xml:space="preserve">you have experience </w:t>
+      </w:r>
+      <w:proofErr w:type="gramStart"/>
+      <w:r>
+        <w:rPr>
+          <w:lang w:eastAsia="en-CA"/>
+        </w:rPr>
+        <w:t>with in</w:t>
+      </w:r>
+      <w:proofErr w:type="gramEnd"/>
+      <w:r>
+        <w:rPr>
+          <w:lang w:eastAsia="en-CA"/>
+        </w:rPr>
+        <w:t xml:space="preserve"> the appropriate column</w:t>
       </w:r>
       <w:r>
         <w:rPr>
@@ -472,6 +486,9 @@
             <w:pPr>
               <w:jc w:val="center"/>
             </w:pPr>
+            <w:r>
+              <w:t>-</w:t>
+            </w:r>
           </w:p>
         </w:tc>
       </w:tr>
@@ -545,6 +562,9 @@
             <w:pPr>
               <w:jc w:val="center"/>
             </w:pPr>
+            <w:r>
+              <w:t>-</w:t>
+            </w:r>
           </w:p>
         </w:tc>
       </w:tr>
@@ -596,6 +616,9 @@
             <w:pPr>
               <w:jc w:val="center"/>
             </w:pPr>
+            <w:r>
+              <w:t>React</w:t>
+            </w:r>
           </w:p>
         </w:tc>
         <w:tc>
@@ -608,7 +631,7 @@
               <w:jc w:val="center"/>
             </w:pPr>
             <w:r>
-              <w:t>AngularJS, Bootstrap, React</w:t>
+              <w:t>AngularJS, Bootstrap</w:t>
             </w:r>
           </w:p>
         </w:tc>
@@ -672,6 +695,9 @@
             <w:pPr>
               <w:jc w:val="center"/>
             </w:pPr>
+            <w:r>
+              <w:t>-</w:t>
+            </w:r>
           </w:p>
         </w:tc>
         <w:tc>
@@ -683,6 +709,9 @@
             <w:pPr>
               <w:jc w:val="center"/>
             </w:pPr>
+            <w:r>
+              <w:t>Django</w:t>
+            </w:r>
           </w:p>
         </w:tc>
         <w:tc>
@@ -700,7 +729,7 @@
             </w:r>
             <w:proofErr w:type="spellEnd"/>
             <w:r>
-              <w:t>, Node.js, Django, Flask, PHP</w:t>
+              <w:t>, Node.js, Flask, PHP</w:t>
             </w:r>
           </w:p>
         </w:tc>
@@ -762,6 +791,9 @@
             <w:pPr>
               <w:jc w:val="center"/>
             </w:pPr>
+            <w:r>
+              <w:t>-</w:t>
+            </w:r>
           </w:p>
         </w:tc>
         <w:tc>
@@ -773,6 +805,9 @@
             <w:pPr>
               <w:jc w:val="center"/>
             </w:pPr>
+            <w:r>
+              <w:t>-</w:t>
+            </w:r>
           </w:p>
         </w:tc>
         <w:tc>
@@ -832,6 +867,9 @@
             <w:pPr>
               <w:jc w:val="center"/>
             </w:pPr>
+            <w:r>
+              <w:t>-</w:t>
+            </w:r>
           </w:p>
         </w:tc>
         <w:tc>
@@ -843,6 +881,9 @@
             <w:pPr>
               <w:jc w:val="center"/>
             </w:pPr>
+            <w:r>
+              <w:t>-</w:t>
+            </w:r>
           </w:p>
         </w:tc>
         <w:tc>
@@ -902,6 +943,9 @@
             <w:pPr>
               <w:jc w:val="center"/>
             </w:pPr>
+            <w:r>
+              <w:t>-</w:t>
+            </w:r>
           </w:p>
         </w:tc>
         <w:tc>
@@ -913,6 +957,9 @@
             <w:pPr>
               <w:jc w:val="center"/>
             </w:pPr>
+            <w:r>
+              <w:t>-</w:t>
+            </w:r>
           </w:p>
         </w:tc>
         <w:tc>
@@ -986,6 +1033,9 @@
             <w:pPr>
               <w:jc w:val="center"/>
             </w:pPr>
+            <w:r>
+              <w:t>-</w:t>
+            </w:r>
           </w:p>
         </w:tc>
         <w:tc>
@@ -997,6 +1047,9 @@
             <w:pPr>
               <w:jc w:val="center"/>
             </w:pPr>
+            <w:r>
+              <w:t>-</w:t>
+            </w:r>
           </w:p>
         </w:tc>
         <w:tc>
@@ -1056,6 +1109,9 @@
             <w:pPr>
               <w:jc w:val="center"/>
             </w:pPr>
+            <w:r>
+              <w:t>-</w:t>
+            </w:r>
           </w:p>
         </w:tc>
         <w:tc>
@@ -1067,6 +1123,9 @@
             <w:pPr>
               <w:jc w:val="center"/>
             </w:pPr>
+            <w:r>
+              <w:t>-</w:t>
+            </w:r>
           </w:p>
         </w:tc>
         <w:tc>
@@ -1133,6 +1192,9 @@
             <w:pPr>
               <w:jc w:val="center"/>
             </w:pPr>
+            <w:r>
+              <w:t>-</w:t>
+            </w:r>
           </w:p>
         </w:tc>
         <w:tc>
@@ -1144,6 +1206,9 @@
             <w:pPr>
               <w:jc w:val="center"/>
             </w:pPr>
+            <w:r>
+              <w:t>-</w:t>
+            </w:r>
           </w:p>
         </w:tc>
         <w:tc>
@@ -1155,6 +1220,9 @@
             <w:pPr>
               <w:jc w:val="center"/>
             </w:pPr>
+            <w:r>
+              <w:t>-</w:t>
+            </w:r>
           </w:p>
         </w:tc>
       </w:tr>
@@ -1212,6 +1280,9 @@
             <w:pPr>
               <w:jc w:val="center"/>
             </w:pPr>
+            <w:r>
+              <w:t>-</w:t>
+            </w:r>
           </w:p>
         </w:tc>
         <w:tc>
@@ -1223,6 +1294,9 @@
             <w:pPr>
               <w:jc w:val="center"/>
             </w:pPr>
+            <w:r>
+              <w:t>-</w:t>
+            </w:r>
           </w:p>
         </w:tc>
         <w:tc>
@@ -1313,6 +1387,9 @@
             <w:pPr>
               <w:jc w:val="center"/>
             </w:pPr>
+            <w:r>
+              <w:t>-</w:t>
+            </w:r>
           </w:p>
         </w:tc>
         <w:tc>
@@ -1324,6 +1401,9 @@
             <w:pPr>
               <w:jc w:val="center"/>
             </w:pPr>
+            <w:r>
+              <w:t>-</w:t>
+            </w:r>
           </w:p>
         </w:tc>
         <w:tc>
@@ -1335,6 +1415,9 @@
             <w:pPr>
               <w:jc w:val="center"/>
             </w:pPr>
+            <w:r>
+              <w:t>-</w:t>
+            </w:r>
           </w:p>
         </w:tc>
       </w:tr>
@@ -2000,6 +2083,29 @@
               </w:numPr>
               <w:spacing w:after="160" w:line="259" w:lineRule="auto"/>
             </w:pPr>
+            <w:r>
+              <w:t>Learned Ionic Framework</w:t>
+            </w:r>
+          </w:p>
+          <w:p>
+            <w:pPr>
+              <w:numPr>
+                <w:ilvl w:val="0"/>
+                <w:numId w:val="2"/>
+              </w:numPr>
+              <w:spacing w:after="160" w:line="259" w:lineRule="auto"/>
+            </w:pPr>
+            <w:r>
+              <w:t xml:space="preserve">Created Photo module of </w:t>
+            </w:r>
+            <w:proofErr w:type="spellStart"/>
+            <w:r>
+              <w:t>SiteMax</w:t>
+            </w:r>
+            <w:proofErr w:type="spellEnd"/>
+            <w:r>
+              <w:t xml:space="preserve"> 3 Application allowing photo zoom-in and out of photos</w:t>
+            </w:r>
           </w:p>
         </w:tc>
         <w:tc>
@@ -2199,8 +2305,20 @@
               <w:spacing w:after="160" w:line="259" w:lineRule="auto"/>
             </w:pPr>
             <w:r>
-              <w:t>Learned bash scripting language</w:t>
-            </w:r>
+              <w:t>Self-l</w:t>
+            </w:r>
+            <w:r>
+              <w:t>earned bash scripting language</w:t>
+            </w:r>
+          </w:p>
+          <w:p>
+            <w:pPr>
+              <w:numPr>
+                <w:ilvl w:val="0"/>
+                <w:numId w:val="2"/>
+              </w:numPr>
+              <w:spacing w:after="160" w:line="259" w:lineRule="auto"/>
+            </w:pPr>
           </w:p>
         </w:tc>
         <w:tc>
@@ -2443,7 +2561,11 @@
               <w:spacing w:after="160" w:line="259" w:lineRule="auto"/>
             </w:pPr>
             <w:r>
-              <w:t>Reduce number of mistakes made on code while allowing improvement</w:t>
+              <w:t xml:space="preserve">Reduce number of mistakes made on </w:t>
+            </w:r>
+            <w:r>
+              <w:lastRenderedPageBreak/>
+              <w:t>code while allowing improvement</w:t>
             </w:r>
           </w:p>
         </w:tc>
@@ -2519,7 +2641,6 @@
                 <w:b/>
                 <w:bCs/>
               </w:rPr>
-              <w:lastRenderedPageBreak/>
               <w:t>Creation of bash program that allows mass fixing and deploy of AngularJS single page applications</w:t>
             </w:r>
           </w:p>
@@ -3279,6 +3400,7 @@
                 <w:b/>
                 <w:bCs/>
               </w:rPr>
+              <w:lastRenderedPageBreak/>
               <w:t>Project 1:</w:t>
             </w:r>
           </w:p>
@@ -3370,7 +3492,6 @@
                 <w:b/>
                 <w:bCs/>
               </w:rPr>
-              <w:lastRenderedPageBreak/>
               <w:t>Project 2:</w:t>
             </w:r>
           </w:p>
@@ -4646,6 +4767,7 @@
     <w:rsid w:val="0067551F"/>
     <w:rsid w:val="006E73F9"/>
     <w:rsid w:val="007816F9"/>
+    <w:rsid w:val="008B58C2"/>
     <w:rsid w:val="008D6481"/>
     <w:rsid w:val="00A2662B"/>
     <w:rsid w:val="00BA7727"/>
@@ -4654,7 +4776,6 @@
     <w:rsid w:val="00E82A54"/>
     <w:rsid w:val="00E93701"/>
     <w:rsid w:val="00FC334E"/>
-    <w:rsid w:val="00FE4CE0"/>
   </w:rsids>
   <m:mathPr>
     <m:mathFont m:val="Cambria Math"/>

</xml_diff>

<commit_message>
feat: Add progress #7 'mobsquad'
</commit_message>
<xml_diff>
--- a/big-interview/mobsquad/form.docx
+++ b/big-interview/mobsquad/form.docx
@@ -1140,6 +1140,9 @@
             <w:r>
               <w:t>Docker</w:t>
             </w:r>
+            <w:r>
+              <w:t>, Jenkins</w:t>
+            </w:r>
           </w:p>
         </w:tc>
       </w:tr>
@@ -2019,7 +2022,21 @@
                 <w:b/>
                 <w:bCs/>
               </w:rPr>
-              <w:t xml:space="preserve"> 3.5 application</w:t>
+              <w:t xml:space="preserve"> 3</w:t>
+            </w:r>
+            <w:r>
+              <w:rPr>
+                <w:b/>
+                <w:bCs/>
+              </w:rPr>
+              <w:t xml:space="preserve"> </w:t>
+            </w:r>
+            <w:r>
+              <w:rPr>
+                <w:b/>
+                <w:bCs/>
+              </w:rPr>
+              <w:t>application</w:t>
             </w:r>
           </w:p>
         </w:tc>
@@ -2037,21 +2054,13 @@
               <w:spacing w:after="160" w:line="259" w:lineRule="auto"/>
             </w:pPr>
             <w:r>
-              <w:t xml:space="preserve">To </w:t>
-            </w:r>
-            <w:r>
-              <w:t>deprecate the usage of</w:t>
-            </w:r>
-            <w:r>
-              <w:t xml:space="preserve"> iframes and modernize </w:t>
-            </w:r>
-            <w:proofErr w:type="spellStart"/>
-            <w:r>
-              <w:t>SiteMax</w:t>
-            </w:r>
-            <w:proofErr w:type="spellEnd"/>
-            <w:r>
-              <w:t xml:space="preserve"> 3 ionic application using Angular and Typescript</w:t>
+              <w:t>To enable non-mobile developers to create</w:t>
+            </w:r>
+            <w:r>
+              <w:t xml:space="preserve"> both iOS and android</w:t>
+            </w:r>
+            <w:r>
+              <w:t xml:space="preserve"> application</w:t>
             </w:r>
           </w:p>
         </w:tc>
@@ -2084,27 +2093,34 @@
               <w:spacing w:after="160" w:line="259" w:lineRule="auto"/>
             </w:pPr>
             <w:r>
-              <w:t>Learned Ionic Framework</w:t>
-            </w:r>
-          </w:p>
-          <w:p>
-            <w:pPr>
-              <w:numPr>
-                <w:ilvl w:val="0"/>
-                <w:numId w:val="2"/>
-              </w:numPr>
-              <w:spacing w:after="160" w:line="259" w:lineRule="auto"/>
-            </w:pPr>
-            <w:r>
-              <w:t xml:space="preserve">Created Photo module of </w:t>
-            </w:r>
-            <w:proofErr w:type="spellStart"/>
-            <w:r>
-              <w:t>SiteMax</w:t>
-            </w:r>
-            <w:proofErr w:type="spellEnd"/>
-            <w:r>
-              <w:t xml:space="preserve"> 3 Application allowing photo zoom-in and out of photos</w:t>
+              <w:t>Challenge was</w:t>
+            </w:r>
+            <w:r>
+              <w:t xml:space="preserve"> </w:t>
+            </w:r>
+            <w:r>
+              <w:t>learn</w:t>
+            </w:r>
+            <w:r>
+              <w:t>ing</w:t>
+            </w:r>
+            <w:r>
+              <w:t xml:space="preserve"> Angular </w:t>
+            </w:r>
+            <w:r>
+              <w:t>and Ionic Framework quickly</w:t>
+            </w:r>
+          </w:p>
+          <w:p>
+            <w:pPr>
+              <w:numPr>
+                <w:ilvl w:val="0"/>
+                <w:numId w:val="2"/>
+              </w:numPr>
+              <w:spacing w:after="160" w:line="259" w:lineRule="auto"/>
+            </w:pPr>
+            <w:r>
+              <w:t>Challenge was implementing zoom-in and zoom out feature to gallery</w:t>
             </w:r>
           </w:p>
         </w:tc>
@@ -2121,30 +2137,6 @@
               </w:numPr>
               <w:spacing w:after="160" w:line="259" w:lineRule="auto"/>
             </w:pPr>
-            <w:r>
-              <w:t>Built app using T</w:t>
-            </w:r>
-            <w:r>
-              <w:t>ypescript</w:t>
-            </w:r>
-            <w:r>
-              <w:t>, Angular 5, SASS and Ionic Framework</w:t>
-            </w:r>
-            <w:r>
-              <w:t xml:space="preserve"> </w:t>
-            </w:r>
-          </w:p>
-          <w:p>
-            <w:pPr>
-              <w:numPr>
-                <w:ilvl w:val="0"/>
-                <w:numId w:val="2"/>
-              </w:numPr>
-              <w:spacing w:after="160" w:line="259" w:lineRule="auto"/>
-            </w:pPr>
-            <w:r>
-              <w:t>Postman</w:t>
-            </w:r>
           </w:p>
         </w:tc>
       </w:tr>
@@ -2244,6 +2236,9 @@
               </w:numPr>
               <w:spacing w:after="160" w:line="259" w:lineRule="auto"/>
             </w:pPr>
+            <w:r>
+              <w:t>To reduce time spent memorizing lines of code for building and running of ionic application</w:t>
+            </w:r>
           </w:p>
         </w:tc>
         <w:tc>
@@ -2260,25 +2255,7 @@
               <w:spacing w:after="160" w:line="259" w:lineRule="auto"/>
             </w:pPr>
             <w:r>
-              <w:t>Reduced</w:t>
-            </w:r>
-            <w:r>
-              <w:t xml:space="preserve"> time spent </w:t>
-            </w:r>
-            <w:r>
-              <w:t>fix</w:t>
-            </w:r>
-            <w:r>
-              <w:t>ing</w:t>
-            </w:r>
-            <w:r>
-              <w:t xml:space="preserve"> build related bugs</w:t>
-            </w:r>
-            <w:r>
-              <w:t xml:space="preserve"> from </w:t>
-            </w:r>
-            <w:r>
-              <w:t xml:space="preserve">4 hours every day to 1 hour per week   </w:t>
+              <w:t xml:space="preserve">Reduced time spent fixing build related bugs from 4 hours every day to 1 hour per week   </w:t>
             </w:r>
           </w:p>
         </w:tc>
@@ -2305,10 +2282,7 @@
               <w:spacing w:after="160" w:line="259" w:lineRule="auto"/>
             </w:pPr>
             <w:r>
-              <w:t>Self-l</w:t>
-            </w:r>
-            <w:r>
-              <w:t>earned bash scripting language</w:t>
+              <w:t>Self-learned bash scripting language</w:t>
             </w:r>
           </w:p>
           <w:p>
@@ -2380,14 +2354,7 @@
                 <w:b/>
                 <w:bCs/>
               </w:rPr>
-              <w:t>:</w:t>
-            </w:r>
-            <w:r>
-              <w:rPr>
-                <w:b/>
-                <w:bCs/>
-              </w:rPr>
-              <w:t xml:space="preserve"> Creation of personal workstation</w:t>
+              <w:t>: Creation of library of repeating snippets for AngularJS</w:t>
             </w:r>
           </w:p>
         </w:tc>
@@ -2405,7 +2372,19 @@
               <w:spacing w:after="160" w:line="259" w:lineRule="auto"/>
             </w:pPr>
             <w:r>
-              <w:t>To reduce amount of time spent on setting up, developing and deploying single page application</w:t>
+              <w:t>Reduce time spent on creating the single page applications</w:t>
+            </w:r>
+          </w:p>
+          <w:p>
+            <w:pPr>
+              <w:numPr>
+                <w:ilvl w:val="0"/>
+                <w:numId w:val="2"/>
+              </w:numPr>
+              <w:spacing w:after="160" w:line="259" w:lineRule="auto"/>
+            </w:pPr>
+            <w:r>
+              <w:t>Reduce number of mistakes made on code while allowing improvement</w:t>
             </w:r>
           </w:p>
         </w:tc>
@@ -2422,26 +2401,13 @@
               </w:numPr>
               <w:spacing w:after="160" w:line="259" w:lineRule="auto"/>
             </w:pPr>
-            <w:r>
-              <w:t xml:space="preserve">Reduced time spent on </w:t>
-            </w:r>
-            <w:r>
-              <w:t>setting</w:t>
-            </w:r>
-            <w:r>
-              <w:t xml:space="preserve"> up new single page application from 20 minutes down to 2 minutes</w:t>
-            </w:r>
-          </w:p>
-          <w:p>
-            <w:pPr>
-              <w:numPr>
-                <w:ilvl w:val="0"/>
-                <w:numId w:val="2"/>
-              </w:numPr>
-              <w:spacing w:after="160" w:line="259" w:lineRule="auto"/>
-            </w:pPr>
-            <w:r>
-              <w:t xml:space="preserve">Enabled mass deployment of forms  </w:t>
+            <w:proofErr w:type="spellStart"/>
+            <w:r>
+              <w:t>Reduced</w:t>
+            </w:r>
+            <w:proofErr w:type="spellEnd"/>
+            <w:r>
+              <w:t xml:space="preserve"> time spent</w:t>
             </w:r>
           </w:p>
         </w:tc>
@@ -2458,18 +2424,6 @@
               </w:numPr>
               <w:spacing w:after="160" w:line="259" w:lineRule="auto"/>
             </w:pPr>
-            <w:r>
-              <w:t>Created the bash scripting program</w:t>
-            </w:r>
-          </w:p>
-          <w:p>
-            <w:pPr>
-              <w:numPr>
-                <w:ilvl w:val="0"/>
-                <w:numId w:val="2"/>
-              </w:numPr>
-              <w:spacing w:after="160" w:line="259" w:lineRule="auto"/>
-            </w:pPr>
           </w:p>
         </w:tc>
         <w:tc>
@@ -2485,9 +2439,6 @@
               </w:numPr>
               <w:spacing w:after="160" w:line="259" w:lineRule="auto"/>
             </w:pPr>
-            <w:r>
-              <w:t>Used Bash Programming</w:t>
-            </w:r>
           </w:p>
         </w:tc>
       </w:tr>
@@ -2517,21 +2468,23 @@
                 <w:b/>
                 <w:bCs/>
               </w:rPr>
-              <w:t xml:space="preserve">Project </w:t>
-            </w:r>
+              <w:t xml:space="preserve">Project 4: Creation of </w:t>
+            </w:r>
+            <w:proofErr w:type="spellStart"/>
             <w:r>
               <w:rPr>
                 <w:b/>
                 <w:bCs/>
               </w:rPr>
-              <w:t>4</w:t>
-            </w:r>
+              <w:t>SiteMax</w:t>
+            </w:r>
+            <w:proofErr w:type="spellEnd"/>
             <w:r>
               <w:rPr>
                 <w:b/>
                 <w:bCs/>
               </w:rPr>
-              <w:t>: Creation of library of repeating snippets for AngularJS</w:t>
+              <w:t xml:space="preserve"> 3.5 application</w:t>
             </w:r>
           </w:p>
         </w:tc>
@@ -2549,54 +2502,73 @@
               <w:spacing w:after="160" w:line="259" w:lineRule="auto"/>
             </w:pPr>
             <w:r>
-              <w:t>Reduce time spent on creating the single page applications</w:t>
-            </w:r>
-          </w:p>
-          <w:p>
-            <w:pPr>
-              <w:numPr>
-                <w:ilvl w:val="0"/>
-                <w:numId w:val="2"/>
-              </w:numPr>
-              <w:spacing w:after="160" w:line="259" w:lineRule="auto"/>
-            </w:pPr>
-            <w:r>
-              <w:t xml:space="preserve">Reduce number of mistakes made on </w:t>
+              <w:t xml:space="preserve">To deprecate the usage of iframes and modernize </w:t>
+            </w:r>
+            <w:proofErr w:type="spellStart"/>
+            <w:r>
+              <w:t>SiteMax</w:t>
+            </w:r>
+            <w:proofErr w:type="spellEnd"/>
+            <w:r>
+              <w:t xml:space="preserve"> 3 ionic application using Angular and Typescript</w:t>
+            </w:r>
+          </w:p>
+        </w:tc>
+        <w:tc>
+          <w:tcPr>
+            <w:tcW w:w="2158" w:type="dxa"/>
+            <w:vAlign w:val="center"/>
+          </w:tcPr>
+          <w:p>
+            <w:pPr>
+              <w:numPr>
+                <w:ilvl w:val="0"/>
+                <w:numId w:val="2"/>
+              </w:numPr>
+              <w:spacing w:after="160" w:line="259" w:lineRule="auto"/>
+            </w:pPr>
+          </w:p>
+        </w:tc>
+        <w:tc>
+          <w:tcPr>
+            <w:tcW w:w="2158" w:type="dxa"/>
+            <w:vAlign w:val="center"/>
+          </w:tcPr>
+          <w:p>
+            <w:pPr>
+              <w:numPr>
+                <w:ilvl w:val="0"/>
+                <w:numId w:val="2"/>
+              </w:numPr>
+              <w:spacing w:after="160" w:line="259" w:lineRule="auto"/>
+            </w:pPr>
+            <w:r>
+              <w:t>Learned Ionic Framework</w:t>
+            </w:r>
+          </w:p>
+          <w:p>
+            <w:pPr>
+              <w:numPr>
+                <w:ilvl w:val="0"/>
+                <w:numId w:val="2"/>
+              </w:numPr>
+              <w:spacing w:after="160" w:line="259" w:lineRule="auto"/>
+            </w:pPr>
+            <w:r>
+              <w:t xml:space="preserve">Created Photo module of </w:t>
+            </w:r>
+            <w:proofErr w:type="spellStart"/>
+            <w:r>
+              <w:t>SiteMax</w:t>
+            </w:r>
+            <w:proofErr w:type="spellEnd"/>
+            <w:r>
+              <w:t xml:space="preserve"> 3 Application allowing </w:t>
             </w:r>
             <w:r>
               <w:lastRenderedPageBreak/>
-              <w:t>code while allowing improvement</w:t>
-            </w:r>
-          </w:p>
-        </w:tc>
-        <w:tc>
-          <w:tcPr>
-            <w:tcW w:w="2158" w:type="dxa"/>
-            <w:vAlign w:val="center"/>
-          </w:tcPr>
-          <w:p>
-            <w:pPr>
-              <w:numPr>
-                <w:ilvl w:val="0"/>
-                <w:numId w:val="2"/>
-              </w:numPr>
-              <w:spacing w:after="160" w:line="259" w:lineRule="auto"/>
-            </w:pPr>
-          </w:p>
-        </w:tc>
-        <w:tc>
-          <w:tcPr>
-            <w:tcW w:w="2158" w:type="dxa"/>
-            <w:vAlign w:val="center"/>
-          </w:tcPr>
-          <w:p>
-            <w:pPr>
-              <w:numPr>
-                <w:ilvl w:val="0"/>
-                <w:numId w:val="2"/>
-              </w:numPr>
-              <w:spacing w:after="160" w:line="259" w:lineRule="auto"/>
-            </w:pPr>
+              <w:t>photo zoom-in and out of photos</w:t>
+            </w:r>
           </w:p>
         </w:tc>
         <w:tc>
@@ -2612,6 +2584,22 @@
               </w:numPr>
               <w:spacing w:after="160" w:line="259" w:lineRule="auto"/>
             </w:pPr>
+            <w:r>
+              <w:lastRenderedPageBreak/>
+              <w:t xml:space="preserve">Built app using Typescript, Angular 5, SASS and Ionic Framework </w:t>
+            </w:r>
+          </w:p>
+          <w:p>
+            <w:pPr>
+              <w:numPr>
+                <w:ilvl w:val="0"/>
+                <w:numId w:val="2"/>
+              </w:numPr>
+              <w:spacing w:after="160" w:line="259" w:lineRule="auto"/>
+            </w:pPr>
+            <w:r>
+              <w:t>Postman</w:t>
+            </w:r>
           </w:p>
         </w:tc>
       </w:tr>
@@ -2641,7 +2629,28 @@
                 <w:b/>
                 <w:bCs/>
               </w:rPr>
-              <w:t>Creation of bash program that allows mass fixing and deploy of AngularJS single page applications</w:t>
+              <w:t xml:space="preserve">Project </w:t>
+            </w:r>
+            <w:r>
+              <w:rPr>
+                <w:b/>
+                <w:bCs/>
+              </w:rPr>
+              <w:t>5</w:t>
+            </w:r>
+            <w:r>
+              <w:rPr>
+                <w:b/>
+                <w:bCs/>
+              </w:rPr>
+              <w:t>:</w:t>
+            </w:r>
+            <w:r>
+              <w:rPr>
+                <w:b/>
+                <w:bCs/>
+              </w:rPr>
+              <w:t xml:space="preserve"> Creation of personal workstation</w:t>
             </w:r>
           </w:p>
         </w:tc>
@@ -2658,6 +2667,157 @@
               </w:numPr>
               <w:spacing w:after="160" w:line="259" w:lineRule="auto"/>
             </w:pPr>
+            <w:r>
+              <w:t>To reduce amount of time spent on setting up, developing and deploying single page application</w:t>
+            </w:r>
+          </w:p>
+        </w:tc>
+        <w:tc>
+          <w:tcPr>
+            <w:tcW w:w="2158" w:type="dxa"/>
+            <w:vAlign w:val="center"/>
+          </w:tcPr>
+          <w:p>
+            <w:pPr>
+              <w:numPr>
+                <w:ilvl w:val="0"/>
+                <w:numId w:val="2"/>
+              </w:numPr>
+              <w:spacing w:after="160" w:line="259" w:lineRule="auto"/>
+            </w:pPr>
+            <w:r>
+              <w:t>Reduced time spent on setting up new single page application from 20 minutes down to 2 minutes</w:t>
+            </w:r>
+          </w:p>
+          <w:p>
+            <w:pPr>
+              <w:numPr>
+                <w:ilvl w:val="0"/>
+                <w:numId w:val="2"/>
+              </w:numPr>
+              <w:spacing w:after="160" w:line="259" w:lineRule="auto"/>
+            </w:pPr>
+            <w:r>
+              <w:t xml:space="preserve">Enabled mass deployment of forms  </w:t>
+            </w:r>
+          </w:p>
+        </w:tc>
+        <w:tc>
+          <w:tcPr>
+            <w:tcW w:w="2158" w:type="dxa"/>
+            <w:vAlign w:val="center"/>
+          </w:tcPr>
+          <w:p>
+            <w:pPr>
+              <w:numPr>
+                <w:ilvl w:val="0"/>
+                <w:numId w:val="2"/>
+              </w:numPr>
+              <w:spacing w:after="160" w:line="259" w:lineRule="auto"/>
+            </w:pPr>
+            <w:r>
+              <w:t>Created the bash scripting program</w:t>
+            </w:r>
+          </w:p>
+          <w:p>
+            <w:pPr>
+              <w:numPr>
+                <w:ilvl w:val="0"/>
+                <w:numId w:val="2"/>
+              </w:numPr>
+              <w:spacing w:after="160" w:line="259" w:lineRule="auto"/>
+            </w:pPr>
+          </w:p>
+        </w:tc>
+        <w:tc>
+          <w:tcPr>
+            <w:tcW w:w="2253" w:type="dxa"/>
+            <w:vAlign w:val="center"/>
+          </w:tcPr>
+          <w:p>
+            <w:pPr>
+              <w:numPr>
+                <w:ilvl w:val="0"/>
+                <w:numId w:val="2"/>
+              </w:numPr>
+              <w:spacing w:after="160" w:line="259" w:lineRule="auto"/>
+            </w:pPr>
+            <w:r>
+              <w:t>Used Bash Programming</w:t>
+            </w:r>
+          </w:p>
+        </w:tc>
+      </w:tr>
+      <w:tr>
+        <w:trPr>
+          <w:trHeight w:val="1304"/>
+        </w:trPr>
+        <w:tc>
+          <w:tcPr>
+            <w:tcW w:w="2158" w:type="dxa"/>
+            <w:vAlign w:val="center"/>
+          </w:tcPr>
+          <w:p>
+            <w:pPr>
+              <w:numPr>
+                <w:ilvl w:val="0"/>
+                <w:numId w:val="2"/>
+              </w:numPr>
+              <w:spacing w:after="160" w:line="259" w:lineRule="auto"/>
+              <w:rPr>
+                <w:b/>
+                <w:bCs/>
+              </w:rPr>
+            </w:pPr>
+            <w:r>
+              <w:rPr>
+                <w:b/>
+                <w:bCs/>
+              </w:rPr>
+              <w:t xml:space="preserve">Project </w:t>
+            </w:r>
+            <w:r>
+              <w:rPr>
+                <w:b/>
+                <w:bCs/>
+              </w:rPr>
+              <w:t>6</w:t>
+            </w:r>
+            <w:r>
+              <w:rPr>
+                <w:b/>
+                <w:bCs/>
+              </w:rPr>
+              <w:t>:</w:t>
+            </w:r>
+            <w:r>
+              <w:rPr>
+                <w:b/>
+                <w:bCs/>
+              </w:rPr>
+              <w:t xml:space="preserve"> Creation of bash program that allows mass fixing and deploy of AngularJS single page applications</w:t>
+            </w:r>
+          </w:p>
+        </w:tc>
+        <w:tc>
+          <w:tcPr>
+            <w:tcW w:w="2158" w:type="dxa"/>
+            <w:vAlign w:val="center"/>
+          </w:tcPr>
+          <w:p>
+            <w:pPr>
+              <w:numPr>
+                <w:ilvl w:val="0"/>
+                <w:numId w:val="2"/>
+              </w:numPr>
+              <w:spacing w:after="160" w:line="259" w:lineRule="auto"/>
+            </w:pPr>
+            <w:r>
+              <w:t>To enable modification of over 2000 single page applications</w:t>
+            </w:r>
+            <w:r>
+              <w:t xml:space="preserve"> per person</w:t>
+            </w:r>
           </w:p>
         </w:tc>
         <w:tc>
@@ -3248,6 +3408,7 @@
         <w:rPr>
           <w:b/>
         </w:rPr>
+        <w:lastRenderedPageBreak/>
         <w:t>Note: Please provide examples that were not originally present on your CV.  Alternatively, if they were listed on your CV, please elaborate on them in more detail.</w:t>
       </w:r>
     </w:p>
@@ -3400,7 +3561,6 @@
                 <w:b/>
                 <w:bCs/>
               </w:rPr>
-              <w:lastRenderedPageBreak/>
               <w:t>Project 1:</w:t>
             </w:r>
           </w:p>
@@ -4767,12 +4927,12 @@
     <w:rsid w:val="0067551F"/>
     <w:rsid w:val="006E73F9"/>
     <w:rsid w:val="007816F9"/>
-    <w:rsid w:val="008B58C2"/>
     <w:rsid w:val="008D6481"/>
     <w:rsid w:val="00A2662B"/>
     <w:rsid w:val="00BA7727"/>
     <w:rsid w:val="00CC5E46"/>
     <w:rsid w:val="00D94A59"/>
+    <w:rsid w:val="00DF62B0"/>
     <w:rsid w:val="00E82A54"/>
     <w:rsid w:val="00E93701"/>
     <w:rsid w:val="00FC334E"/>

</xml_diff>

<commit_message>
feat: Add progress #8 'mobsquad'
</commit_message>
<xml_diff>
--- a/big-interview/mobsquad/form.docx
+++ b/big-interview/mobsquad/form.docx
@@ -1123,9 +1123,11 @@
             <w:pPr>
               <w:jc w:val="center"/>
             </w:pPr>
-            <w:r>
-              <w:t>-</w:t>
-            </w:r>
+            <w:proofErr w:type="spellStart"/>
+            <w:r>
+              <w:t>Pipenv</w:t>
+            </w:r>
+            <w:proofErr w:type="spellEnd"/>
           </w:p>
         </w:tc>
         <w:tc>
@@ -2071,12 +2073,12 @@
           </w:tcPr>
           <w:p>
             <w:pPr>
-              <w:numPr>
-                <w:ilvl w:val="0"/>
-                <w:numId w:val="2"/>
-              </w:numPr>
-              <w:spacing w:after="160" w:line="259" w:lineRule="auto"/>
-            </w:pPr>
+              <w:spacing w:after="160" w:line="259" w:lineRule="auto"/>
+              <w:jc w:val="center"/>
+            </w:pPr>
+            <w:r>
+              <w:t>-</w:t>
+            </w:r>
           </w:p>
         </w:tc>
         <w:tc>
@@ -2093,7 +2095,10 @@
               <w:spacing w:after="160" w:line="259" w:lineRule="auto"/>
             </w:pPr>
             <w:r>
-              <w:t>Challenge was</w:t>
+              <w:t>First c</w:t>
+            </w:r>
+            <w:r>
+              <w:t>hallenge was</w:t>
             </w:r>
             <w:r>
               <w:t xml:space="preserve"> </w:t>
@@ -2105,22 +2110,103 @@
               <w:t>ing</w:t>
             </w:r>
             <w:r>
-              <w:t xml:space="preserve"> Angular </w:t>
-            </w:r>
-            <w:r>
-              <w:t>and Ionic Framework quickly</w:t>
-            </w:r>
-          </w:p>
-          <w:p>
-            <w:pPr>
-              <w:numPr>
-                <w:ilvl w:val="0"/>
-                <w:numId w:val="2"/>
-              </w:numPr>
-              <w:spacing w:after="160" w:line="259" w:lineRule="auto"/>
-            </w:pPr>
-            <w:r>
-              <w:t>Challenge was implementing zoom-in and zoom out feature to gallery</w:t>
+              <w:t xml:space="preserve"> Angular</w:t>
+            </w:r>
+            <w:r>
+              <w:t xml:space="preserve">, </w:t>
+            </w:r>
+            <w:r>
+              <w:t>Ionic Framework</w:t>
+            </w:r>
+            <w:r>
+              <w:t>, Postman</w:t>
+            </w:r>
+            <w:r>
+              <w:t xml:space="preserve"> quickly</w:t>
+            </w:r>
+            <w:r>
+              <w:t xml:space="preserve"> and get it going</w:t>
+            </w:r>
+          </w:p>
+          <w:p>
+            <w:pPr>
+              <w:numPr>
+                <w:ilvl w:val="0"/>
+                <w:numId w:val="2"/>
+              </w:numPr>
+              <w:spacing w:after="160" w:line="259" w:lineRule="auto"/>
+            </w:pPr>
+            <w:r>
+              <w:t>Another c</w:t>
+            </w:r>
+            <w:r>
+              <w:t xml:space="preserve">hallenge was implementing zoom-in and zoom out feature to </w:t>
+            </w:r>
+            <w:r>
+              <w:t>each image on app</w:t>
+            </w:r>
+          </w:p>
+          <w:p>
+            <w:pPr>
+              <w:numPr>
+                <w:ilvl w:val="0"/>
+                <w:numId w:val="2"/>
+              </w:numPr>
+              <w:spacing w:after="160" w:line="259" w:lineRule="auto"/>
+            </w:pPr>
+            <w:r>
+              <w:t>Last c</w:t>
+            </w:r>
+            <w:r>
+              <w:t xml:space="preserve">hallenge was </w:t>
+            </w:r>
+            <w:r>
+              <w:t xml:space="preserve">overcoming issues regarding </w:t>
+            </w:r>
+            <w:r>
+              <w:t>deployment</w:t>
+            </w:r>
+            <w:r>
+              <w:t xml:space="preserve"> under time pressure</w:t>
+            </w:r>
+          </w:p>
+          <w:p>
+            <w:pPr>
+              <w:numPr>
+                <w:ilvl w:val="0"/>
+                <w:numId w:val="2"/>
+              </w:numPr>
+              <w:spacing w:after="160" w:line="259" w:lineRule="auto"/>
+            </w:pPr>
+            <w:r>
+              <w:t>The most difficult was getting the build and setup related troubles out of the way</w:t>
+            </w:r>
+          </w:p>
+          <w:p>
+            <w:pPr>
+              <w:numPr>
+                <w:ilvl w:val="0"/>
+                <w:numId w:val="2"/>
+              </w:numPr>
+              <w:spacing w:after="160" w:line="259" w:lineRule="auto"/>
+            </w:pPr>
+            <w:r>
+              <w:t>Contributed by making the zoom-in and zoom-out feature to work</w:t>
+            </w:r>
+          </w:p>
+          <w:p>
+            <w:pPr>
+              <w:numPr>
+                <w:ilvl w:val="0"/>
+                <w:numId w:val="2"/>
+              </w:numPr>
+              <w:spacing w:after="160" w:line="259" w:lineRule="auto"/>
+            </w:pPr>
+            <w:r>
+              <w:t>Contributed by</w:t>
+            </w:r>
+            <w:r>
+              <w:t xml:space="preserve"> making sure deployment issue is resolved on time</w:t>
             </w:r>
           </w:p>
         </w:tc>
@@ -2137,6 +2223,33 @@
               </w:numPr>
               <w:spacing w:after="160" w:line="259" w:lineRule="auto"/>
             </w:pPr>
+            <w:r>
+              <w:t>Postman</w:t>
+            </w:r>
+          </w:p>
+          <w:p>
+            <w:pPr>
+              <w:numPr>
+                <w:ilvl w:val="0"/>
+                <w:numId w:val="2"/>
+              </w:numPr>
+              <w:spacing w:after="160" w:line="259" w:lineRule="auto"/>
+            </w:pPr>
+            <w:r>
+              <w:t>Angular, and Typescript</w:t>
+            </w:r>
+          </w:p>
+          <w:p>
+            <w:pPr>
+              <w:numPr>
+                <w:ilvl w:val="0"/>
+                <w:numId w:val="2"/>
+              </w:numPr>
+              <w:spacing w:after="160" w:line="259" w:lineRule="auto"/>
+            </w:pPr>
+            <w:r>
+              <w:t>Ionic Framework</w:t>
+            </w:r>
           </w:p>
         </w:tc>
       </w:tr>
@@ -2166,6 +2279,7 @@
                 <w:b/>
                 <w:bCs/>
               </w:rPr>
+              <w:lastRenderedPageBreak/>
               <w:t xml:space="preserve">Project </w:t>
             </w:r>
             <w:r>
@@ -2266,10 +2380,6 @@
           </w:tcPr>
           <w:p>
             <w:pPr>
-              <w:numPr>
-                <w:ilvl w:val="0"/>
-                <w:numId w:val="2"/>
-              </w:numPr>
               <w:spacing w:after="160" w:line="259" w:lineRule="auto"/>
             </w:pPr>
           </w:p>
@@ -2293,6 +2403,9 @@
               </w:numPr>
               <w:spacing w:after="160" w:line="259" w:lineRule="auto"/>
             </w:pPr>
+            <w:r>
+              <w:t>Learned how to use</w:t>
+            </w:r>
           </w:p>
         </w:tc>
         <w:tc>
@@ -2563,11 +2676,7 @@
             </w:r>
             <w:proofErr w:type="spellEnd"/>
             <w:r>
-              <w:t xml:space="preserve"> 3 Application allowing </w:t>
-            </w:r>
-            <w:r>
-              <w:lastRenderedPageBreak/>
-              <w:t>photo zoom-in and out of photos</w:t>
+              <w:t xml:space="preserve"> 3 Application allowing photo zoom-in and out of photos</w:t>
             </w:r>
           </w:p>
         </w:tc>
@@ -2585,7 +2694,6 @@
               <w:spacing w:after="160" w:line="259" w:lineRule="auto"/>
             </w:pPr>
             <w:r>
-              <w:lastRenderedPageBreak/>
               <w:t xml:space="preserve">Built app using Typescript, Angular 5, SASS and Ionic Framework </w:t>
             </w:r>
           </w:p>
@@ -3140,6 +3248,7 @@
                 <w:b/>
                 <w:bCs/>
               </w:rPr>
+              <w:lastRenderedPageBreak/>
               <w:t>Project 1:</w:t>
             </w:r>
           </w:p>
@@ -3408,7 +3517,6 @@
         <w:rPr>
           <w:b/>
         </w:rPr>
-        <w:lastRenderedPageBreak/>
         <w:t>Note: Please provide examples that were not originally present on your CV.  Alternatively, if they were listed on your CV, please elaborate on them in more detail.</w:t>
       </w:r>
     </w:p>
@@ -3877,6 +3985,118 @@
 <file path=word/numbering.xml><?xml version="1.0" encoding="utf-8"?>
 <w:numbering xmlns:wpc="http://schemas.microsoft.com/office/word/2010/wordprocessingCanvas" xmlns:cx="http://schemas.microsoft.com/office/drawing/2014/chartex" xmlns:cx1="http://schemas.microsoft.com/office/drawing/2015/9/8/chartex" xmlns:cx2="http://schemas.microsoft.com/office/drawing/2015/10/21/chartex" xmlns:cx3="http://schemas.microsoft.com/office/drawing/2016/5/9/chartex" xmlns:cx4="http://schemas.microsoft.com/office/drawing/2016/5/10/chartex" xmlns:cx5="http://schemas.microsoft.com/office/drawing/2016/5/11/chartex" xmlns:cx6="http://schemas.microsoft.com/office/drawing/2016/5/12/chartex" xmlns:cx7="http://schemas.microsoft.com/office/drawing/2016/5/13/chartex" xmlns:cx8="http://schemas.microsoft.com/office/drawing/2016/5/14/chartex" xmlns:mc="http://schemas.openxmlformats.org/markup-compatibility/2006" xmlns:aink="http://schemas.microsoft.com/office/drawing/2016/ink" xmlns:am3d="http://schemas.microsoft.com/office/drawing/2017/model3d" xmlns:o="urn:schemas-microsoft-com:office:office" xmlns:r="http://schemas.openxmlformats.org/officeDocument/2006/relationships" xmlns:m="http://schemas.openxmlformats.org/officeDocument/2006/math" xmlns:v="urn:schemas-microsoft-com:vml" xmlns:wp14="http://schemas.microsoft.com/office/word/2010/wordprocessingDrawing" xmlns:wp="http://schemas.openxmlformats.org/drawingml/2006/wordprocessingDrawing" xmlns:w10="urn:schemas-microsoft-com:office:word" xmlns:w="http://schemas.openxmlformats.org/wordprocessingml/2006/main" xmlns:w14="http://schemas.microsoft.com/office/word/2010/wordml" xmlns:w15="http://schemas.microsoft.com/office/word/2012/wordml" xmlns:w16cex="http://schemas.microsoft.com/office/word/2018/wordml/cex" xmlns:w16cid="http://schemas.microsoft.com/office/word/2016/wordml/cid" xmlns:w16="http://schemas.microsoft.com/office/word/2018/wordml" xmlns:w16se="http://schemas.microsoft.com/office/word/2015/wordml/symex" xmlns:wpg="http://schemas.microsoft.com/office/word/2010/wordprocessingGroup" xmlns:wpi="http://schemas.microsoft.com/office/word/2010/wordprocessingInk" xmlns:wne="http://schemas.microsoft.com/office/word/2006/wordml" xmlns:wps="http://schemas.microsoft.com/office/word/2010/wordprocessingShape" mc:Ignorable="w14 w15 w16se w16cid w16 w16cex wp14">
   <w:abstractNum w:abstractNumId="0" w15:restartNumberingAfterBreak="0">
+    <w:nsid w:val="187D2FB2"/>
+    <w:multiLevelType w:val="hybridMultilevel"/>
+    <w:tmpl w:val="0EF2B13C"/>
+    <w:lvl w:ilvl="0" w:tplc="4DDEA874">
+      <w:numFmt w:val="bullet"/>
+      <w:lvlText w:val="-"/>
+      <w:lvlJc w:val="left"/>
+      <w:pPr>
+        <w:ind w:left="720" w:hanging="360"/>
+      </w:pPr>
+      <w:rPr>
+        <w:rFonts w:ascii="Open Sans" w:eastAsiaTheme="minorEastAsia" w:hAnsi="Open Sans" w:cs="Open Sans" w:hint="default"/>
+      </w:rPr>
+    </w:lvl>
+    <w:lvl w:ilvl="1" w:tplc="04090003" w:tentative="1">
+      <w:start w:val="1"/>
+      <w:numFmt w:val="bullet"/>
+      <w:lvlText w:val="o"/>
+      <w:lvlJc w:val="left"/>
+      <w:pPr>
+        <w:ind w:left="1440" w:hanging="360"/>
+      </w:pPr>
+      <w:rPr>
+        <w:rFonts w:ascii="Courier New" w:hAnsi="Courier New" w:cs="Courier New" w:hint="default"/>
+      </w:rPr>
+    </w:lvl>
+    <w:lvl w:ilvl="2" w:tplc="04090005" w:tentative="1">
+      <w:start w:val="1"/>
+      <w:numFmt w:val="bullet"/>
+      <w:lvlText w:val=""/>
+      <w:lvlJc w:val="left"/>
+      <w:pPr>
+        <w:ind w:left="2160" w:hanging="360"/>
+      </w:pPr>
+      <w:rPr>
+        <w:rFonts w:ascii="Wingdings" w:hAnsi="Wingdings" w:hint="default"/>
+      </w:rPr>
+    </w:lvl>
+    <w:lvl w:ilvl="3" w:tplc="04090001" w:tentative="1">
+      <w:start w:val="1"/>
+      <w:numFmt w:val="bullet"/>
+      <w:lvlText w:val=""/>
+      <w:lvlJc w:val="left"/>
+      <w:pPr>
+        <w:ind w:left="2880" w:hanging="360"/>
+      </w:pPr>
+      <w:rPr>
+        <w:rFonts w:ascii="Symbol" w:hAnsi="Symbol" w:hint="default"/>
+      </w:rPr>
+    </w:lvl>
+    <w:lvl w:ilvl="4" w:tplc="04090003" w:tentative="1">
+      <w:start w:val="1"/>
+      <w:numFmt w:val="bullet"/>
+      <w:lvlText w:val="o"/>
+      <w:lvlJc w:val="left"/>
+      <w:pPr>
+        <w:ind w:left="3600" w:hanging="360"/>
+      </w:pPr>
+      <w:rPr>
+        <w:rFonts w:ascii="Courier New" w:hAnsi="Courier New" w:cs="Courier New" w:hint="default"/>
+      </w:rPr>
+    </w:lvl>
+    <w:lvl w:ilvl="5" w:tplc="04090005" w:tentative="1">
+      <w:start w:val="1"/>
+      <w:numFmt w:val="bullet"/>
+      <w:lvlText w:val=""/>
+      <w:lvlJc w:val="left"/>
+      <w:pPr>
+        <w:ind w:left="4320" w:hanging="360"/>
+      </w:pPr>
+      <w:rPr>
+        <w:rFonts w:ascii="Wingdings" w:hAnsi="Wingdings" w:hint="default"/>
+      </w:rPr>
+    </w:lvl>
+    <w:lvl w:ilvl="6" w:tplc="04090001" w:tentative="1">
+      <w:start w:val="1"/>
+      <w:numFmt w:val="bullet"/>
+      <w:lvlText w:val=""/>
+      <w:lvlJc w:val="left"/>
+      <w:pPr>
+        <w:ind w:left="5040" w:hanging="360"/>
+      </w:pPr>
+      <w:rPr>
+        <w:rFonts w:ascii="Symbol" w:hAnsi="Symbol" w:hint="default"/>
+      </w:rPr>
+    </w:lvl>
+    <w:lvl w:ilvl="7" w:tplc="04090003" w:tentative="1">
+      <w:start w:val="1"/>
+      <w:numFmt w:val="bullet"/>
+      <w:lvlText w:val="o"/>
+      <w:lvlJc w:val="left"/>
+      <w:pPr>
+        <w:ind w:left="5760" w:hanging="360"/>
+      </w:pPr>
+      <w:rPr>
+        <w:rFonts w:ascii="Courier New" w:hAnsi="Courier New" w:cs="Courier New" w:hint="default"/>
+      </w:rPr>
+    </w:lvl>
+    <w:lvl w:ilvl="8" w:tplc="04090005" w:tentative="1">
+      <w:start w:val="1"/>
+      <w:numFmt w:val="bullet"/>
+      <w:lvlText w:val=""/>
+      <w:lvlJc w:val="left"/>
+      <w:pPr>
+        <w:ind w:left="6480" w:hanging="360"/>
+      </w:pPr>
+      <w:rPr>
+        <w:rFonts w:ascii="Wingdings" w:hAnsi="Wingdings" w:hint="default"/>
+      </w:rPr>
+    </w:lvl>
+  </w:abstractNum>
+  <w:abstractNum w:abstractNumId="1" w15:restartNumberingAfterBreak="0">
     <w:nsid w:val="32CD27AB"/>
     <w:multiLevelType w:val="hybridMultilevel"/>
     <w:tmpl w:val="B7EA2EFA"/>
@@ -3989,7 +4209,119 @@
       </w:rPr>
     </w:lvl>
   </w:abstractNum>
-  <w:abstractNum w:abstractNumId="1" w15:restartNumberingAfterBreak="0">
+  <w:abstractNum w:abstractNumId="2" w15:restartNumberingAfterBreak="0">
+    <w:nsid w:val="48203C6D"/>
+    <w:multiLevelType w:val="hybridMultilevel"/>
+    <w:tmpl w:val="3A62459C"/>
+    <w:lvl w:ilvl="0" w:tplc="47AE3A3A">
+      <w:numFmt w:val="bullet"/>
+      <w:lvlText w:val="-"/>
+      <w:lvlJc w:val="left"/>
+      <w:pPr>
+        <w:ind w:left="720" w:hanging="360"/>
+      </w:pPr>
+      <w:rPr>
+        <w:rFonts w:ascii="Open Sans" w:eastAsiaTheme="minorEastAsia" w:hAnsi="Open Sans" w:cs="Open Sans" w:hint="default"/>
+      </w:rPr>
+    </w:lvl>
+    <w:lvl w:ilvl="1" w:tplc="04090003" w:tentative="1">
+      <w:start w:val="1"/>
+      <w:numFmt w:val="bullet"/>
+      <w:lvlText w:val="o"/>
+      <w:lvlJc w:val="left"/>
+      <w:pPr>
+        <w:ind w:left="1440" w:hanging="360"/>
+      </w:pPr>
+      <w:rPr>
+        <w:rFonts w:ascii="Courier New" w:hAnsi="Courier New" w:cs="Courier New" w:hint="default"/>
+      </w:rPr>
+    </w:lvl>
+    <w:lvl w:ilvl="2" w:tplc="04090005" w:tentative="1">
+      <w:start w:val="1"/>
+      <w:numFmt w:val="bullet"/>
+      <w:lvlText w:val=""/>
+      <w:lvlJc w:val="left"/>
+      <w:pPr>
+        <w:ind w:left="2160" w:hanging="360"/>
+      </w:pPr>
+      <w:rPr>
+        <w:rFonts w:ascii="Wingdings" w:hAnsi="Wingdings" w:hint="default"/>
+      </w:rPr>
+    </w:lvl>
+    <w:lvl w:ilvl="3" w:tplc="04090001" w:tentative="1">
+      <w:start w:val="1"/>
+      <w:numFmt w:val="bullet"/>
+      <w:lvlText w:val=""/>
+      <w:lvlJc w:val="left"/>
+      <w:pPr>
+        <w:ind w:left="2880" w:hanging="360"/>
+      </w:pPr>
+      <w:rPr>
+        <w:rFonts w:ascii="Symbol" w:hAnsi="Symbol" w:hint="default"/>
+      </w:rPr>
+    </w:lvl>
+    <w:lvl w:ilvl="4" w:tplc="04090003" w:tentative="1">
+      <w:start w:val="1"/>
+      <w:numFmt w:val="bullet"/>
+      <w:lvlText w:val="o"/>
+      <w:lvlJc w:val="left"/>
+      <w:pPr>
+        <w:ind w:left="3600" w:hanging="360"/>
+      </w:pPr>
+      <w:rPr>
+        <w:rFonts w:ascii="Courier New" w:hAnsi="Courier New" w:cs="Courier New" w:hint="default"/>
+      </w:rPr>
+    </w:lvl>
+    <w:lvl w:ilvl="5" w:tplc="04090005" w:tentative="1">
+      <w:start w:val="1"/>
+      <w:numFmt w:val="bullet"/>
+      <w:lvlText w:val=""/>
+      <w:lvlJc w:val="left"/>
+      <w:pPr>
+        <w:ind w:left="4320" w:hanging="360"/>
+      </w:pPr>
+      <w:rPr>
+        <w:rFonts w:ascii="Wingdings" w:hAnsi="Wingdings" w:hint="default"/>
+      </w:rPr>
+    </w:lvl>
+    <w:lvl w:ilvl="6" w:tplc="04090001" w:tentative="1">
+      <w:start w:val="1"/>
+      <w:numFmt w:val="bullet"/>
+      <w:lvlText w:val=""/>
+      <w:lvlJc w:val="left"/>
+      <w:pPr>
+        <w:ind w:left="5040" w:hanging="360"/>
+      </w:pPr>
+      <w:rPr>
+        <w:rFonts w:ascii="Symbol" w:hAnsi="Symbol" w:hint="default"/>
+      </w:rPr>
+    </w:lvl>
+    <w:lvl w:ilvl="7" w:tplc="04090003" w:tentative="1">
+      <w:start w:val="1"/>
+      <w:numFmt w:val="bullet"/>
+      <w:lvlText w:val="o"/>
+      <w:lvlJc w:val="left"/>
+      <w:pPr>
+        <w:ind w:left="5760" w:hanging="360"/>
+      </w:pPr>
+      <w:rPr>
+        <w:rFonts w:ascii="Courier New" w:hAnsi="Courier New" w:cs="Courier New" w:hint="default"/>
+      </w:rPr>
+    </w:lvl>
+    <w:lvl w:ilvl="8" w:tplc="04090005" w:tentative="1">
+      <w:start w:val="1"/>
+      <w:numFmt w:val="bullet"/>
+      <w:lvlText w:val=""/>
+      <w:lvlJc w:val="left"/>
+      <w:pPr>
+        <w:ind w:left="6480" w:hanging="360"/>
+      </w:pPr>
+      <w:rPr>
+        <w:rFonts w:ascii="Wingdings" w:hAnsi="Wingdings" w:hint="default"/>
+      </w:rPr>
+    </w:lvl>
+  </w:abstractNum>
+  <w:abstractNum w:abstractNumId="3" w15:restartNumberingAfterBreak="0">
     <w:nsid w:val="58D10E57"/>
     <w:multiLevelType w:val="hybridMultilevel"/>
     <w:tmpl w:val="CCA69C02"/>
@@ -4104,10 +4436,16 @@
     </w:lvl>
   </w:abstractNum>
   <w:num w:numId="1">
-    <w:abstractNumId w:val="0"/>
+    <w:abstractNumId w:val="1"/>
   </w:num>
   <w:num w:numId="2">
-    <w:abstractNumId w:val="1"/>
+    <w:abstractNumId w:val="3"/>
+  </w:num>
+  <w:num w:numId="3">
+    <w:abstractNumId w:val="2"/>
+  </w:num>
+  <w:num w:numId="4">
+    <w:abstractNumId w:val="0"/>
   </w:num>
 </w:numbering>
 </file>
@@ -4837,40 +5175,13 @@
 
 <file path=word/glossary/fontTable.xml><?xml version="1.0" encoding="utf-8"?>
 <w:fonts xmlns:mc="http://schemas.openxmlformats.org/markup-compatibility/2006" xmlns:r="http://schemas.openxmlformats.org/officeDocument/2006/relationships" xmlns:w="http://schemas.openxmlformats.org/wordprocessingml/2006/main" xmlns:w14="http://schemas.microsoft.com/office/word/2010/wordml" xmlns:w15="http://schemas.microsoft.com/office/word/2012/wordml" xmlns:w16cex="http://schemas.microsoft.com/office/word/2018/wordml/cex" xmlns:w16cid="http://schemas.microsoft.com/office/word/2016/wordml/cid" xmlns:w16="http://schemas.microsoft.com/office/word/2018/wordml" xmlns:w16se="http://schemas.microsoft.com/office/word/2015/wordml/symex" mc:Ignorable="w14 w15 w16se w16cid w16 w16cex">
-  <w:font w:name="Symbol">
-    <w:panose1 w:val="05050102010706020507"/>
-    <w:charset w:val="02"/>
-    <w:family w:val="decorative"/>
-    <w:pitch w:val="variable"/>
-    <w:sig w:usb0="00000000" w:usb1="10000000" w:usb2="00000000" w:usb3="00000000" w:csb0="80000000" w:csb1="00000000"/>
-  </w:font>
-  <w:font w:name="Times New Roman">
-    <w:panose1 w:val="02020603050405020304"/>
-    <w:charset w:val="00"/>
-    <w:family w:val="roman"/>
-    <w:pitch w:val="variable"/>
-    <w:sig w:usb0="E0002EFF" w:usb1="C000785B" w:usb2="00000009" w:usb3="00000000" w:csb0="000001FF" w:csb1="00000000"/>
-  </w:font>
-  <w:font w:name="Courier New">
-    <w:panose1 w:val="02070309020205020404"/>
-    <w:charset w:val="00"/>
-    <w:family w:val="modern"/>
-    <w:pitch w:val="fixed"/>
-    <w:sig w:usb0="E0002EFF" w:usb1="C0007843" w:usb2="00000009" w:usb3="00000000" w:csb0="000001FF" w:csb1="00000000"/>
-  </w:font>
-  <w:font w:name="Wingdings">
-    <w:panose1 w:val="05000000000000000000"/>
-    <w:charset w:val="4D"/>
-    <w:family w:val="decorative"/>
-    <w:pitch w:val="variable"/>
-    <w:sig w:usb0="00000003" w:usb1="10000000" w:usb2="00000000" w:usb3="00000000" w:csb0="80000001" w:csb1="00000000"/>
-  </w:font>
-  <w:font w:name="Calibri">
-    <w:panose1 w:val="020F0502020204030204"/>
+  <w:font w:name="Open Sans">
+    <w:altName w:val="Calibri"/>
+    <w:panose1 w:val="020B0604020202020204"/>
     <w:charset w:val="00"/>
     <w:family w:val="swiss"/>
     <w:pitch w:val="variable"/>
-    <w:sig w:usb0="E0002AFF" w:usb1="C000247B" w:usb2="00000009" w:usb3="00000000" w:csb0="000001FF" w:csb1="00000000"/>
+    <w:sig w:usb0="E00002EF" w:usb1="4000205B" w:usb2="00000028" w:usb3="00000000" w:csb0="0000019F" w:csb1="00000000"/>
   </w:font>
   <w:font w:name="Malgun Gothic">
     <w:altName w:val="맑은 고딕"/>
@@ -4880,13 +5191,40 @@
     <w:pitch w:val="variable"/>
     <w:sig w:usb0="9000002F" w:usb1="29D77CFB" w:usb2="00000012" w:usb3="00000000" w:csb0="00080001" w:csb1="00000000"/>
   </w:font>
-  <w:font w:name="Open Sans">
-    <w:altName w:val="Calibri"/>
-    <w:panose1 w:val="020B0604020202020204"/>
+  <w:font w:name="Courier New">
+    <w:panose1 w:val="02070309020205020404"/>
+    <w:charset w:val="00"/>
+    <w:family w:val="modern"/>
+    <w:pitch w:val="fixed"/>
+    <w:sig w:usb0="E0002EFF" w:usb1="C0007843" w:usb2="00000009" w:usb3="00000000" w:csb0="000001FF" w:csb1="00000000"/>
+  </w:font>
+  <w:font w:name="Times New Roman">
+    <w:panose1 w:val="02020603050405020304"/>
+    <w:charset w:val="00"/>
+    <w:family w:val="roman"/>
+    <w:pitch w:val="variable"/>
+    <w:sig w:usb0="E0002EFF" w:usb1="C000785B" w:usb2="00000009" w:usb3="00000000" w:csb0="000001FF" w:csb1="00000000"/>
+  </w:font>
+  <w:font w:name="Wingdings">
+    <w:panose1 w:val="05000000000000000000"/>
+    <w:charset w:val="4D"/>
+    <w:family w:val="decorative"/>
+    <w:pitch w:val="variable"/>
+    <w:sig w:usb0="00000003" w:usb1="10000000" w:usb2="00000000" w:usb3="00000000" w:csb0="80000001" w:csb1="00000000"/>
+  </w:font>
+  <w:font w:name="Symbol">
+    <w:panose1 w:val="05050102010706020507"/>
+    <w:charset w:val="02"/>
+    <w:family w:val="decorative"/>
+    <w:pitch w:val="variable"/>
+    <w:sig w:usb0="00000000" w:usb1="10000000" w:usb2="00000000" w:usb3="00000000" w:csb0="80000000" w:csb1="00000000"/>
+  </w:font>
+  <w:font w:name="Calibri">
+    <w:panose1 w:val="020F0502020204030204"/>
     <w:charset w:val="00"/>
     <w:family w:val="swiss"/>
     <w:pitch w:val="variable"/>
-    <w:sig w:usb0="E00002EF" w:usb1="4000205B" w:usb2="00000028" w:usb3="00000000" w:csb0="0000019F" w:csb1="00000000"/>
+    <w:sig w:usb0="E0002AFF" w:usb1="C000247B" w:usb2="00000009" w:usb3="00000000" w:csb0="000001FF" w:csb1="00000000"/>
   </w:font>
   <w:font w:name="Calibri Light">
     <w:panose1 w:val="020F0302020204030204"/>
@@ -4927,12 +5265,12 @@
     <w:rsid w:val="0067551F"/>
     <w:rsid w:val="006E73F9"/>
     <w:rsid w:val="007816F9"/>
+    <w:rsid w:val="007F55FF"/>
     <w:rsid w:val="008D6481"/>
     <w:rsid w:val="00A2662B"/>
     <w:rsid w:val="00BA7727"/>
     <w:rsid w:val="00CC5E46"/>
     <w:rsid w:val="00D94A59"/>
-    <w:rsid w:val="00DF62B0"/>
     <w:rsid w:val="00E82A54"/>
     <w:rsid w:val="00E93701"/>
     <w:rsid w:val="00FC334E"/>

</xml_diff>

<commit_message>
feat: Add progress #9 'mobsquad'
</commit_message>
<xml_diff>
--- a/big-interview/mobsquad/form.docx
+++ b/big-interview/mobsquad/form.docx
@@ -264,21 +264,7 @@
         <w:rPr>
           <w:lang w:eastAsia="en-CA"/>
         </w:rPr>
-        <w:t xml:space="preserve">you have experience </w:t>
-      </w:r>
-      <w:proofErr w:type="gramStart"/>
-      <w:r>
-        <w:rPr>
-          <w:lang w:eastAsia="en-CA"/>
-        </w:rPr>
-        <w:t>with in</w:t>
-      </w:r>
-      <w:proofErr w:type="gramEnd"/>
-      <w:r>
-        <w:rPr>
-          <w:lang w:eastAsia="en-CA"/>
-        </w:rPr>
-        <w:t xml:space="preserve"> the appropriate column</w:t>
+        <w:t>you have experience with in the appropriate column</w:t>
       </w:r>
       <w:r>
         <w:rPr>
@@ -723,13 +709,8 @@
             <w:pPr>
               <w:jc w:val="center"/>
             </w:pPr>
-            <w:proofErr w:type="spellStart"/>
-            <w:r>
-              <w:t>GraphQL</w:t>
-            </w:r>
-            <w:proofErr w:type="spellEnd"/>
-            <w:r>
-              <w:t>, Node.js, Flask, PHP</w:t>
+            <w:r>
+              <w:t>GraphQL, Node.js, Flask, PHP</w:t>
             </w:r>
           </w:p>
         </w:tc>
@@ -1123,11 +1104,9 @@
             <w:pPr>
               <w:jc w:val="center"/>
             </w:pPr>
-            <w:proofErr w:type="spellStart"/>
             <w:r>
               <w:t>Pipenv</w:t>
             </w:r>
-            <w:proofErr w:type="spellEnd"/>
           </w:p>
         </w:tc>
         <w:tc>
@@ -1314,15 +1293,7 @@
               <w:jc w:val="center"/>
             </w:pPr>
             <w:r>
-              <w:t xml:space="preserve">Matplotlib, </w:t>
-            </w:r>
-            <w:proofErr w:type="spellStart"/>
-            <w:r>
-              <w:t>Numpy</w:t>
-            </w:r>
-            <w:proofErr w:type="spellEnd"/>
-            <w:r>
-              <w:t>, Pandas, Matplotlib</w:t>
+              <w:t>Matplotlib, Numpy, Pandas, Matplotlib</w:t>
             </w:r>
           </w:p>
           <w:p/>
@@ -1478,21 +1449,12 @@
         </w:sdtPr>
         <w:sdtEndPr/>
         <w:sdtContent>
-          <w:proofErr w:type="spellStart"/>
           <w:r>
             <w:rPr>
               <w:b/>
               <w:i/>
             </w:rPr>
-            <w:t>SiteMax</w:t>
-          </w:r>
-          <w:proofErr w:type="spellEnd"/>
-          <w:r>
-            <w:rPr>
-              <w:b/>
-              <w:i/>
-            </w:rPr>
-            <w:t xml:space="preserve"> Systems Inc.</w:t>
+            <w:t>SiteMax Systems Inc.</w:t>
           </w:r>
         </w:sdtContent>
       </w:sdt>
@@ -2008,23 +1970,7 @@
                 <w:b/>
                 <w:bCs/>
               </w:rPr>
-              <w:t xml:space="preserve">Project 1: Creation of </w:t>
-            </w:r>
-            <w:proofErr w:type="spellStart"/>
-            <w:r>
-              <w:rPr>
-                <w:b/>
-                <w:bCs/>
-              </w:rPr>
-              <w:t>SiteMax</w:t>
-            </w:r>
-            <w:proofErr w:type="spellEnd"/>
-            <w:r>
-              <w:rPr>
-                <w:b/>
-                <w:bCs/>
-              </w:rPr>
-              <w:t xml:space="preserve"> 3</w:t>
+              <w:t>Project 1: Creation of SiteMax 3</w:t>
             </w:r>
             <w:r>
               <w:rPr>
@@ -2301,39 +2247,7 @@
                 <w:b/>
                 <w:bCs/>
               </w:rPr>
-              <w:t xml:space="preserve"> Creation of shell program that minimizes build related </w:t>
-            </w:r>
-            <w:proofErr w:type="spellStart"/>
-            <w:r>
-              <w:rPr>
-                <w:b/>
-                <w:bCs/>
-              </w:rPr>
-              <w:t>bugsfor</w:t>
-            </w:r>
-            <w:proofErr w:type="spellEnd"/>
-            <w:r>
-              <w:rPr>
-                <w:b/>
-                <w:bCs/>
-              </w:rPr>
-              <w:t xml:space="preserve"> SiteMax3 and </w:t>
-            </w:r>
-            <w:proofErr w:type="spellStart"/>
-            <w:r>
-              <w:rPr>
-                <w:b/>
-                <w:bCs/>
-              </w:rPr>
-              <w:t>SitemMax</w:t>
-            </w:r>
-            <w:proofErr w:type="spellEnd"/>
-            <w:r>
-              <w:rPr>
-                <w:b/>
-                <w:bCs/>
-              </w:rPr>
-              <w:t xml:space="preserve"> 3.5 Ionic application</w:t>
+              <w:t xml:space="preserve"> Creation of shell program that minimizes build related bugsfor SiteMax3 and SitemMax 3.5 Ionic application</w:t>
             </w:r>
           </w:p>
         </w:tc>
@@ -2514,13 +2428,8 @@
               </w:numPr>
               <w:spacing w:after="160" w:line="259" w:lineRule="auto"/>
             </w:pPr>
-            <w:proofErr w:type="spellStart"/>
-            <w:r>
-              <w:t>Reduced</w:t>
-            </w:r>
-            <w:proofErr w:type="spellEnd"/>
-            <w:r>
-              <w:t xml:space="preserve"> time spent</w:t>
+            <w:r>
+              <w:t>Improved the roll out of single page applications from 1 per day to 3 per day on average</w:t>
             </w:r>
           </w:p>
         </w:tc>
@@ -2581,23 +2490,7 @@
                 <w:b/>
                 <w:bCs/>
               </w:rPr>
-              <w:t xml:space="preserve">Project 4: Creation of </w:t>
-            </w:r>
-            <w:proofErr w:type="spellStart"/>
-            <w:r>
-              <w:rPr>
-                <w:b/>
-                <w:bCs/>
-              </w:rPr>
-              <w:t>SiteMax</w:t>
-            </w:r>
-            <w:proofErr w:type="spellEnd"/>
-            <w:r>
-              <w:rPr>
-                <w:b/>
-                <w:bCs/>
-              </w:rPr>
-              <w:t xml:space="preserve"> 3.5 application</w:t>
+              <w:t>Project 4: Creation of SiteMax 3.5 application</w:t>
             </w:r>
           </w:p>
         </w:tc>
@@ -2615,15 +2508,7 @@
               <w:spacing w:after="160" w:line="259" w:lineRule="auto"/>
             </w:pPr>
             <w:r>
-              <w:t xml:space="preserve">To deprecate the usage of iframes and modernize </w:t>
-            </w:r>
-            <w:proofErr w:type="spellStart"/>
-            <w:r>
-              <w:t>SiteMax</w:t>
-            </w:r>
-            <w:proofErr w:type="spellEnd"/>
-            <w:r>
-              <w:t xml:space="preserve"> 3 ionic application using Angular and Typescript</w:t>
+              <w:t>To deprecate the usage of iframes and modernize SiteMax 3 ionic application using Angular and Typescript</w:t>
             </w:r>
           </w:p>
         </w:tc>
@@ -2634,12 +2519,12 @@
           </w:tcPr>
           <w:p>
             <w:pPr>
-              <w:numPr>
-                <w:ilvl w:val="0"/>
-                <w:numId w:val="2"/>
-              </w:numPr>
-              <w:spacing w:after="160" w:line="259" w:lineRule="auto"/>
-            </w:pPr>
+              <w:spacing w:after="160" w:line="259" w:lineRule="auto"/>
+              <w:jc w:val="center"/>
+            </w:pPr>
+            <w:r>
+              <w:t>-</w:t>
+            </w:r>
           </w:p>
         </w:tc>
         <w:tc>
@@ -2668,15 +2553,19 @@
               <w:spacing w:after="160" w:line="259" w:lineRule="auto"/>
             </w:pPr>
             <w:r>
-              <w:t xml:space="preserve">Created Photo module of </w:t>
-            </w:r>
-            <w:proofErr w:type="spellStart"/>
-            <w:r>
-              <w:t>SiteMax</w:t>
-            </w:r>
-            <w:proofErr w:type="spellEnd"/>
-            <w:r>
-              <w:t xml:space="preserve"> 3 Application allowing photo zoom-in and out of photos</w:t>
+              <w:t>Created Photo module of SiteMax 3 Application allowing photo zoom-in and out of photos</w:t>
+            </w:r>
+          </w:p>
+          <w:p>
+            <w:pPr>
+              <w:numPr>
+                <w:ilvl w:val="0"/>
+                <w:numId w:val="2"/>
+              </w:numPr>
+              <w:spacing w:after="160" w:line="259" w:lineRule="auto"/>
+            </w:pPr>
+            <w:r>
+              <w:t>Contributed by creating pages and implementing logics using typescript</w:t>
             </w:r>
           </w:p>
         </w:tc>
@@ -2978,6 +2867,18 @@
             <w:tcW w:w="2253" w:type="dxa"/>
             <w:vAlign w:val="center"/>
           </w:tcPr>
+          <w:p>
+            <w:pPr>
+              <w:numPr>
+                <w:ilvl w:val="0"/>
+                <w:numId w:val="2"/>
+              </w:numPr>
+              <w:spacing w:after="160" w:line="259" w:lineRule="auto"/>
+            </w:pPr>
+            <w:r>
+              <w:t>Bash</w:t>
+            </w:r>
+          </w:p>
           <w:p>
             <w:pPr>
               <w:numPr>
@@ -3133,6 +3034,7 @@
               <w:rPr>
                 <w:b/>
               </w:rPr>
+              <w:lastRenderedPageBreak/>
               <w:t>Project Description</w:t>
             </w:r>
           </w:p>
@@ -3248,7 +3150,6 @@
                 <w:b/>
                 <w:bCs/>
               </w:rPr>
-              <w:lastRenderedPageBreak/>
               <w:t>Project 1:</w:t>
             </w:r>
           </w:p>
@@ -4435,6 +4336,118 @@
       </w:rPr>
     </w:lvl>
   </w:abstractNum>
+  <w:abstractNum w:abstractNumId="4" w15:restartNumberingAfterBreak="0">
+    <w:nsid w:val="62675EEC"/>
+    <w:multiLevelType w:val="hybridMultilevel"/>
+    <w:tmpl w:val="F16A28F0"/>
+    <w:lvl w:ilvl="0" w:tplc="3D403DEC">
+      <w:numFmt w:val="bullet"/>
+      <w:lvlText w:val="-"/>
+      <w:lvlJc w:val="left"/>
+      <w:pPr>
+        <w:ind w:left="720" w:hanging="360"/>
+      </w:pPr>
+      <w:rPr>
+        <w:rFonts w:ascii="Open Sans" w:eastAsiaTheme="minorEastAsia" w:hAnsi="Open Sans" w:cs="Open Sans" w:hint="default"/>
+      </w:rPr>
+    </w:lvl>
+    <w:lvl w:ilvl="1" w:tplc="04090003" w:tentative="1">
+      <w:start w:val="1"/>
+      <w:numFmt w:val="bullet"/>
+      <w:lvlText w:val="o"/>
+      <w:lvlJc w:val="left"/>
+      <w:pPr>
+        <w:ind w:left="1440" w:hanging="360"/>
+      </w:pPr>
+      <w:rPr>
+        <w:rFonts w:ascii="Courier New" w:hAnsi="Courier New" w:cs="Courier New" w:hint="default"/>
+      </w:rPr>
+    </w:lvl>
+    <w:lvl w:ilvl="2" w:tplc="04090005" w:tentative="1">
+      <w:start w:val="1"/>
+      <w:numFmt w:val="bullet"/>
+      <w:lvlText w:val=""/>
+      <w:lvlJc w:val="left"/>
+      <w:pPr>
+        <w:ind w:left="2160" w:hanging="360"/>
+      </w:pPr>
+      <w:rPr>
+        <w:rFonts w:ascii="Wingdings" w:hAnsi="Wingdings" w:hint="default"/>
+      </w:rPr>
+    </w:lvl>
+    <w:lvl w:ilvl="3" w:tplc="04090001" w:tentative="1">
+      <w:start w:val="1"/>
+      <w:numFmt w:val="bullet"/>
+      <w:lvlText w:val=""/>
+      <w:lvlJc w:val="left"/>
+      <w:pPr>
+        <w:ind w:left="2880" w:hanging="360"/>
+      </w:pPr>
+      <w:rPr>
+        <w:rFonts w:ascii="Symbol" w:hAnsi="Symbol" w:hint="default"/>
+      </w:rPr>
+    </w:lvl>
+    <w:lvl w:ilvl="4" w:tplc="04090003" w:tentative="1">
+      <w:start w:val="1"/>
+      <w:numFmt w:val="bullet"/>
+      <w:lvlText w:val="o"/>
+      <w:lvlJc w:val="left"/>
+      <w:pPr>
+        <w:ind w:left="3600" w:hanging="360"/>
+      </w:pPr>
+      <w:rPr>
+        <w:rFonts w:ascii="Courier New" w:hAnsi="Courier New" w:cs="Courier New" w:hint="default"/>
+      </w:rPr>
+    </w:lvl>
+    <w:lvl w:ilvl="5" w:tplc="04090005" w:tentative="1">
+      <w:start w:val="1"/>
+      <w:numFmt w:val="bullet"/>
+      <w:lvlText w:val=""/>
+      <w:lvlJc w:val="left"/>
+      <w:pPr>
+        <w:ind w:left="4320" w:hanging="360"/>
+      </w:pPr>
+      <w:rPr>
+        <w:rFonts w:ascii="Wingdings" w:hAnsi="Wingdings" w:hint="default"/>
+      </w:rPr>
+    </w:lvl>
+    <w:lvl w:ilvl="6" w:tplc="04090001" w:tentative="1">
+      <w:start w:val="1"/>
+      <w:numFmt w:val="bullet"/>
+      <w:lvlText w:val=""/>
+      <w:lvlJc w:val="left"/>
+      <w:pPr>
+        <w:ind w:left="5040" w:hanging="360"/>
+      </w:pPr>
+      <w:rPr>
+        <w:rFonts w:ascii="Symbol" w:hAnsi="Symbol" w:hint="default"/>
+      </w:rPr>
+    </w:lvl>
+    <w:lvl w:ilvl="7" w:tplc="04090003" w:tentative="1">
+      <w:start w:val="1"/>
+      <w:numFmt w:val="bullet"/>
+      <w:lvlText w:val="o"/>
+      <w:lvlJc w:val="left"/>
+      <w:pPr>
+        <w:ind w:left="5760" w:hanging="360"/>
+      </w:pPr>
+      <w:rPr>
+        <w:rFonts w:ascii="Courier New" w:hAnsi="Courier New" w:cs="Courier New" w:hint="default"/>
+      </w:rPr>
+    </w:lvl>
+    <w:lvl w:ilvl="8" w:tplc="04090005" w:tentative="1">
+      <w:start w:val="1"/>
+      <w:numFmt w:val="bullet"/>
+      <w:lvlText w:val=""/>
+      <w:lvlJc w:val="left"/>
+      <w:pPr>
+        <w:ind w:left="6480" w:hanging="360"/>
+      </w:pPr>
+      <w:rPr>
+        <w:rFonts w:ascii="Wingdings" w:hAnsi="Wingdings" w:hint="default"/>
+      </w:rPr>
+    </w:lvl>
+  </w:abstractNum>
   <w:num w:numId="1">
     <w:abstractNumId w:val="1"/>
   </w:num>
@@ -4446,6 +4459,9 @@
   </w:num>
   <w:num w:numId="4">
     <w:abstractNumId w:val="0"/>
+  </w:num>
+  <w:num w:numId="5">
+    <w:abstractNumId w:val="4"/>
   </w:num>
 </w:numbering>
 </file>
@@ -5265,10 +5281,10 @@
     <w:rsid w:val="0067551F"/>
     <w:rsid w:val="006E73F9"/>
     <w:rsid w:val="007816F9"/>
-    <w:rsid w:val="007F55FF"/>
     <w:rsid w:val="008D6481"/>
     <w:rsid w:val="00A2662B"/>
     <w:rsid w:val="00BA7727"/>
+    <w:rsid w:val="00C82464"/>
     <w:rsid w:val="00CC5E46"/>
     <w:rsid w:val="00D94A59"/>
     <w:rsid w:val="00E82A54"/>

</xml_diff>

<commit_message>
feat: Add progress #10 'mobsquad'
</commit_message>
<xml_diff>
--- a/big-interview/mobsquad/form.docx
+++ b/big-interview/mobsquad/form.docx
@@ -2695,7 +2695,13 @@
               <w:spacing w:after="160" w:line="259" w:lineRule="auto"/>
             </w:pPr>
             <w:r>
-              <w:t xml:space="preserve">Enabled mass deployment of forms  </w:t>
+              <w:t>Enabled mass deployment of</w:t>
+            </w:r>
+            <w:r>
+              <w:t xml:space="preserve"> single page applications</w:t>
+            </w:r>
+            <w:r>
+              <w:t xml:space="preserve">  </w:t>
             </w:r>
           </w:p>
         </w:tc>
@@ -2713,7 +2719,16 @@
               <w:spacing w:after="160" w:line="259" w:lineRule="auto"/>
             </w:pPr>
             <w:r>
-              <w:t>Created the bash scripting program</w:t>
+              <w:t xml:space="preserve">Learned to </w:t>
+            </w:r>
+            <w:r>
+              <w:t>use Python’s request library to login, get auth token, and use it</w:t>
+            </w:r>
+            <w:r>
+              <w:t xml:space="preserve"> through API</w:t>
+            </w:r>
+            <w:r>
+              <w:t xml:space="preserve"> to register AngularJS single page application to database</w:t>
             </w:r>
           </w:p>
           <w:p>
@@ -2740,7 +2755,19 @@
               <w:spacing w:after="160" w:line="259" w:lineRule="auto"/>
             </w:pPr>
             <w:r>
-              <w:t>Used Bash Programming</w:t>
+              <w:t>Bash Programming</w:t>
+            </w:r>
+          </w:p>
+          <w:p>
+            <w:pPr>
+              <w:numPr>
+                <w:ilvl w:val="0"/>
+                <w:numId w:val="2"/>
+              </w:numPr>
+              <w:spacing w:after="160" w:line="259" w:lineRule="auto"/>
+            </w:pPr>
+            <w:r>
+              <w:t>Python</w:t>
             </w:r>
           </w:p>
         </w:tc>
@@ -2810,7 +2837,13 @@
               <w:spacing w:after="160" w:line="259" w:lineRule="auto"/>
             </w:pPr>
             <w:r>
-              <w:t>To enable modification of over 2000 single page applications</w:t>
+              <w:t xml:space="preserve">To enable modification of </w:t>
+            </w:r>
+            <w:r>
+              <w:t>a large number of</w:t>
+            </w:r>
+            <w:r>
+              <w:t xml:space="preserve"> single page applications</w:t>
             </w:r>
             <w:r>
               <w:t xml:space="preserve"> per person</w:t>
@@ -2830,6 +2863,9 @@
               </w:numPr>
               <w:spacing w:after="160" w:line="259" w:lineRule="auto"/>
             </w:pPr>
+            <w:r>
+              <w:t xml:space="preserve">Processed the modification of over 600 single page applications in single day </w:t>
+            </w:r>
           </w:p>
         </w:tc>
         <w:tc>
@@ -2858,6 +2894,18 @@
               <w:spacing w:after="160" w:line="259" w:lineRule="auto"/>
             </w:pPr>
             <w:r>
+              <w:t xml:space="preserve">Used AWK to mass replace </w:t>
+            </w:r>
+          </w:p>
+          <w:p>
+            <w:pPr>
+              <w:numPr>
+                <w:ilvl w:val="0"/>
+                <w:numId w:val="2"/>
+              </w:numPr>
+              <w:spacing w:after="160" w:line="259" w:lineRule="auto"/>
+            </w:pPr>
+            <w:r>
               <w:t>Ensuring that nothing breaks on deploy</w:t>
             </w:r>
           </w:p>
@@ -2878,15 +2926,33 @@
             <w:r>
               <w:t>Bash</w:t>
             </w:r>
-          </w:p>
-          <w:p>
-            <w:pPr>
-              <w:numPr>
-                <w:ilvl w:val="0"/>
-                <w:numId w:val="2"/>
-              </w:numPr>
-              <w:spacing w:after="160" w:line="259" w:lineRule="auto"/>
-            </w:pPr>
+            <w:r>
+              <w:t xml:space="preserve"> scripting</w:t>
+            </w:r>
+          </w:p>
+          <w:p>
+            <w:pPr>
+              <w:numPr>
+                <w:ilvl w:val="0"/>
+                <w:numId w:val="2"/>
+              </w:numPr>
+              <w:spacing w:after="160" w:line="259" w:lineRule="auto"/>
+            </w:pPr>
+            <w:r>
+              <w:t>AWK</w:t>
+            </w:r>
+          </w:p>
+          <w:p>
+            <w:pPr>
+              <w:numPr>
+                <w:ilvl w:val="0"/>
+                <w:numId w:val="2"/>
+              </w:numPr>
+              <w:spacing w:after="160" w:line="259" w:lineRule="auto"/>
+            </w:pPr>
+            <w:r>
+              <w:t>Git</w:t>
+            </w:r>
           </w:p>
         </w:tc>
       </w:tr>
@@ -2997,6 +3063,7 @@
         <w:rPr>
           <w:b/>
         </w:rPr>
+        <w:lastRenderedPageBreak/>
         <w:t>Note: Please provide examples that were not originally present on your CV.  Alternatively, if they were listed on your CV, please elaborate on them in more detail.</w:t>
       </w:r>
     </w:p>
@@ -3034,7 +3101,6 @@
               <w:rPr>
                 <w:b/>
               </w:rPr>
-              <w:lastRenderedPageBreak/>
               <w:t>Project Description</w:t>
             </w:r>
           </w:p>
@@ -5277,6 +5343,7 @@
     <w:rsid w:val="004873CA"/>
     <w:rsid w:val="004B0674"/>
     <w:rsid w:val="004C7D23"/>
+    <w:rsid w:val="004F166F"/>
     <w:rsid w:val="0050599C"/>
     <w:rsid w:val="0067551F"/>
     <w:rsid w:val="006E73F9"/>
@@ -5284,7 +5351,6 @@
     <w:rsid w:val="008D6481"/>
     <w:rsid w:val="00A2662B"/>
     <w:rsid w:val="00BA7727"/>
-    <w:rsid w:val="00C82464"/>
     <w:rsid w:val="00CC5E46"/>
     <w:rsid w:val="00D94A59"/>
     <w:rsid w:val="00E82A54"/>

</xml_diff>

<commit_message>
feat: Add progress #11 'mobsquad'
</commit_message>
<xml_diff>
--- a/big-interview/mobsquad/form.docx
+++ b/big-interview/mobsquad/form.docx
@@ -264,7 +264,21 @@
         <w:rPr>
           <w:lang w:eastAsia="en-CA"/>
         </w:rPr>
-        <w:t>you have experience with in the appropriate column</w:t>
+        <w:t xml:space="preserve">you have experience </w:t>
+      </w:r>
+      <w:proofErr w:type="gramStart"/>
+      <w:r>
+        <w:rPr>
+          <w:lang w:eastAsia="en-CA"/>
+        </w:rPr>
+        <w:t>with in</w:t>
+      </w:r>
+      <w:proofErr w:type="gramEnd"/>
+      <w:r>
+        <w:rPr>
+          <w:lang w:eastAsia="en-CA"/>
+        </w:rPr>
+        <w:t xml:space="preserve"> the appropriate column</w:t>
       </w:r>
       <w:r>
         <w:rPr>
@@ -636,6 +650,9 @@
             <w:r>
               <w:t>, Angular</w:t>
             </w:r>
+            <w:r>
+              <w:t>, Ionic Framework</w:t>
+            </w:r>
           </w:p>
         </w:tc>
       </w:tr>
@@ -709,8 +726,13 @@
             <w:pPr>
               <w:jc w:val="center"/>
             </w:pPr>
-            <w:r>
-              <w:t>GraphQL, Node.js, Flask, PHP</w:t>
+            <w:proofErr w:type="spellStart"/>
+            <w:r>
+              <w:t>GraphQL</w:t>
+            </w:r>
+            <w:proofErr w:type="spellEnd"/>
+            <w:r>
+              <w:t>, Node.js, Flask, PHP</w:t>
             </w:r>
           </w:p>
         </w:tc>
@@ -1104,9 +1126,11 @@
             <w:pPr>
               <w:jc w:val="center"/>
             </w:pPr>
+            <w:proofErr w:type="spellStart"/>
             <w:r>
               <w:t>Pipenv</w:t>
             </w:r>
+            <w:proofErr w:type="spellEnd"/>
           </w:p>
         </w:tc>
         <w:tc>
@@ -1293,7 +1317,15 @@
               <w:jc w:val="center"/>
             </w:pPr>
             <w:r>
-              <w:t>Matplotlib, Numpy, Pandas, Matplotlib</w:t>
+              <w:t xml:space="preserve">Matplotlib, </w:t>
+            </w:r>
+            <w:proofErr w:type="spellStart"/>
+            <w:r>
+              <w:t>Numpy</w:t>
+            </w:r>
+            <w:proofErr w:type="spellEnd"/>
+            <w:r>
+              <w:t>, Pandas, Matplotlib</w:t>
             </w:r>
           </w:p>
           <w:p/>
@@ -1449,12 +1481,21 @@
         </w:sdtPr>
         <w:sdtEndPr/>
         <w:sdtContent>
+          <w:proofErr w:type="spellStart"/>
           <w:r>
             <w:rPr>
               <w:b/>
               <w:i/>
             </w:rPr>
-            <w:t>SiteMax Systems Inc.</w:t>
+            <w:t>SiteMax</w:t>
+          </w:r>
+          <w:proofErr w:type="spellEnd"/>
+          <w:r>
+            <w:rPr>
+              <w:b/>
+              <w:i/>
+            </w:rPr>
+            <w:t xml:space="preserve"> Systems Inc.</w:t>
           </w:r>
         </w:sdtContent>
       </w:sdt>
@@ -1970,13 +2011,29 @@
                 <w:b/>
                 <w:bCs/>
               </w:rPr>
-              <w:t>Project 1: Creation of SiteMax 3</w:t>
-            </w:r>
+              <w:t xml:space="preserve">Project 1: Creation of </w:t>
+            </w:r>
+            <w:proofErr w:type="spellStart"/>
             <w:r>
               <w:rPr>
                 <w:b/>
                 <w:bCs/>
               </w:rPr>
+              <w:t>SiteMax</w:t>
+            </w:r>
+            <w:proofErr w:type="spellEnd"/>
+            <w:r>
+              <w:rPr>
+                <w:b/>
+                <w:bCs/>
+              </w:rPr>
+              <w:t xml:space="preserve"> 3</w:t>
+            </w:r>
+            <w:r>
+              <w:rPr>
+                <w:b/>
+                <w:bCs/>
+              </w:rPr>
               <w:t xml:space="preserve"> </w:t>
             </w:r>
             <w:r>
@@ -2041,161 +2098,227 @@
               <w:spacing w:after="160" w:line="259" w:lineRule="auto"/>
             </w:pPr>
             <w:r>
-              <w:t>First c</w:t>
-            </w:r>
-            <w:r>
-              <w:t>hallenge was</w:t>
+              <w:t>First</w:t>
+            </w:r>
+            <w:r>
+              <w:t xml:space="preserve"> overcame the challenge of </w:t>
+            </w:r>
+            <w:r>
+              <w:t>learn</w:t>
+            </w:r>
+            <w:r>
+              <w:t>ing</w:t>
+            </w:r>
+            <w:r>
+              <w:t xml:space="preserve"> Angular</w:t>
+            </w:r>
+            <w:r>
+              <w:t xml:space="preserve">, </w:t>
+            </w:r>
+            <w:r>
+              <w:t>Ionic Framework</w:t>
+            </w:r>
+            <w:r>
+              <w:t>, Postman</w:t>
+            </w:r>
+            <w:r>
+              <w:t xml:space="preserve"> quickly</w:t>
+            </w:r>
+            <w:r>
+              <w:t xml:space="preserve"> and get it going</w:t>
+            </w:r>
+          </w:p>
+          <w:p>
+            <w:pPr>
+              <w:numPr>
+                <w:ilvl w:val="0"/>
+                <w:numId w:val="2"/>
+              </w:numPr>
+              <w:spacing w:after="160" w:line="259" w:lineRule="auto"/>
+            </w:pPr>
+            <w:r>
+              <w:t>Next overcame challenge of minimizing waste in development time by creating a bash program that solves build related bugs</w:t>
+            </w:r>
+          </w:p>
+          <w:p>
+            <w:pPr>
+              <w:numPr>
+                <w:ilvl w:val="0"/>
+                <w:numId w:val="2"/>
+              </w:numPr>
+              <w:spacing w:after="160" w:line="259" w:lineRule="auto"/>
+            </w:pPr>
+            <w:r>
+              <w:t>Next overcame</w:t>
+            </w:r>
+            <w:r>
+              <w:t xml:space="preserve"> c</w:t>
+            </w:r>
+            <w:r>
+              <w:t>hallenge</w:t>
+            </w:r>
+            <w:r>
+              <w:t xml:space="preserve"> of </w:t>
+            </w:r>
+            <w:r>
+              <w:t xml:space="preserve">implementing zoom-in and zoom out feature to </w:t>
+            </w:r>
+            <w:r>
+              <w:t>each image on app</w:t>
+            </w:r>
+          </w:p>
+          <w:p>
+            <w:pPr>
+              <w:numPr>
+                <w:ilvl w:val="0"/>
+                <w:numId w:val="2"/>
+              </w:numPr>
+              <w:spacing w:after="160" w:line="259" w:lineRule="auto"/>
+            </w:pPr>
+            <w:r>
+              <w:t>Last c</w:t>
+            </w:r>
+            <w:r>
+              <w:t>hallenge</w:t>
+            </w:r>
+            <w:r>
+              <w:t xml:space="preserve"> overcame challenge</w:t>
             </w:r>
             <w:r>
               <w:t xml:space="preserve"> </w:t>
             </w:r>
-            <w:r>
-              <w:t>learn</w:t>
-            </w:r>
-            <w:r>
-              <w:t>ing</w:t>
-            </w:r>
-            <w:r>
-              <w:t xml:space="preserve"> Angular</w:t>
-            </w:r>
-            <w:r>
-              <w:t xml:space="preserve">, </w:t>
+            <w:proofErr w:type="gramStart"/>
+            <w:r>
+              <w:t xml:space="preserve">of </w:t>
+            </w:r>
+            <w:r>
+              <w:t xml:space="preserve"> </w:t>
+            </w:r>
+            <w:r>
+              <w:t>overcoming</w:t>
+            </w:r>
+            <w:proofErr w:type="gramEnd"/>
+            <w:r>
+              <w:t xml:space="preserve"> issues regarding </w:t>
+            </w:r>
+            <w:r>
+              <w:t>deployment</w:t>
+            </w:r>
+            <w:r>
+              <w:t xml:space="preserve"> under time pressure</w:t>
+            </w:r>
+          </w:p>
+          <w:p>
+            <w:pPr>
+              <w:numPr>
+                <w:ilvl w:val="0"/>
+                <w:numId w:val="2"/>
+              </w:numPr>
+              <w:spacing w:after="160" w:line="259" w:lineRule="auto"/>
+            </w:pPr>
+            <w:r>
+              <w:t xml:space="preserve">The most difficult was getting the build and setup related </w:t>
+            </w:r>
+            <w:r>
+              <w:lastRenderedPageBreak/>
+              <w:t>troubles out of the way</w:t>
+            </w:r>
+          </w:p>
+          <w:p>
+            <w:pPr>
+              <w:numPr>
+                <w:ilvl w:val="0"/>
+                <w:numId w:val="2"/>
+              </w:numPr>
+              <w:spacing w:after="160" w:line="259" w:lineRule="auto"/>
+            </w:pPr>
+            <w:r>
+              <w:t>Contributed by making the zoom-in and zoom-out feature to work</w:t>
+            </w:r>
+          </w:p>
+          <w:p>
+            <w:pPr>
+              <w:numPr>
+                <w:ilvl w:val="0"/>
+                <w:numId w:val="2"/>
+              </w:numPr>
+              <w:spacing w:after="160" w:line="259" w:lineRule="auto"/>
+            </w:pPr>
+            <w:r>
+              <w:t>Contributed by</w:t>
+            </w:r>
+            <w:r>
+              <w:t xml:space="preserve"> making sure deployment issue is resolved on time</w:t>
+            </w:r>
+          </w:p>
+        </w:tc>
+        <w:tc>
+          <w:tcPr>
+            <w:tcW w:w="2253" w:type="dxa"/>
+            <w:vAlign w:val="center"/>
+          </w:tcPr>
+          <w:p>
+            <w:pPr>
+              <w:numPr>
+                <w:ilvl w:val="0"/>
+                <w:numId w:val="2"/>
+              </w:numPr>
+              <w:spacing w:after="160" w:line="259" w:lineRule="auto"/>
+            </w:pPr>
+            <w:r>
+              <w:lastRenderedPageBreak/>
+              <w:t>Postman</w:t>
+            </w:r>
+          </w:p>
+          <w:p>
+            <w:pPr>
+              <w:numPr>
+                <w:ilvl w:val="0"/>
+                <w:numId w:val="2"/>
+              </w:numPr>
+              <w:spacing w:after="160" w:line="259" w:lineRule="auto"/>
+            </w:pPr>
+            <w:r>
+              <w:t xml:space="preserve">Built </w:t>
+            </w:r>
+            <w:r>
+              <w:t>gallery page of mobile app</w:t>
+            </w:r>
+            <w:r>
+              <w:t xml:space="preserve"> using </w:t>
+            </w:r>
+            <w:r>
+              <w:t>Angular, and Typescript</w:t>
+            </w:r>
+            <w:r>
+              <w:t>,</w:t>
+            </w:r>
+            <w:r>
+              <w:t xml:space="preserve"> </w:t>
             </w:r>
             <w:r>
               <w:t>Ionic Framework</w:t>
             </w:r>
             <w:r>
-              <w:t>, Postman</w:t>
-            </w:r>
-            <w:r>
-              <w:t xml:space="preserve"> quickly</w:t>
-            </w:r>
-            <w:r>
-              <w:t xml:space="preserve"> and get it going</w:t>
-            </w:r>
-          </w:p>
-          <w:p>
-            <w:pPr>
-              <w:numPr>
-                <w:ilvl w:val="0"/>
-                <w:numId w:val="2"/>
-              </w:numPr>
-              <w:spacing w:after="160" w:line="259" w:lineRule="auto"/>
-            </w:pPr>
-            <w:r>
-              <w:t>Another c</w:t>
-            </w:r>
-            <w:r>
-              <w:t xml:space="preserve">hallenge was implementing zoom-in and zoom out feature to </w:t>
-            </w:r>
-            <w:r>
-              <w:t>each image on app</w:t>
-            </w:r>
-          </w:p>
-          <w:p>
-            <w:pPr>
-              <w:numPr>
-                <w:ilvl w:val="0"/>
-                <w:numId w:val="2"/>
-              </w:numPr>
-              <w:spacing w:after="160" w:line="259" w:lineRule="auto"/>
-            </w:pPr>
-            <w:r>
-              <w:t>Last c</w:t>
-            </w:r>
-            <w:r>
-              <w:t xml:space="preserve">hallenge was </w:t>
-            </w:r>
-            <w:r>
-              <w:t xml:space="preserve">overcoming issues regarding </w:t>
-            </w:r>
-            <w:r>
-              <w:t>deployment</w:t>
-            </w:r>
-            <w:r>
-              <w:t xml:space="preserve"> under time pressure</w:t>
-            </w:r>
-          </w:p>
-          <w:p>
-            <w:pPr>
-              <w:numPr>
-                <w:ilvl w:val="0"/>
-                <w:numId w:val="2"/>
-              </w:numPr>
-              <w:spacing w:after="160" w:line="259" w:lineRule="auto"/>
-            </w:pPr>
-            <w:r>
-              <w:t>The most difficult was getting the build and setup related troubles out of the way</w:t>
-            </w:r>
-          </w:p>
-          <w:p>
-            <w:pPr>
-              <w:numPr>
-                <w:ilvl w:val="0"/>
-                <w:numId w:val="2"/>
-              </w:numPr>
-              <w:spacing w:after="160" w:line="259" w:lineRule="auto"/>
-            </w:pPr>
-            <w:r>
-              <w:t>Contributed by making the zoom-in and zoom-out feature to work</w:t>
-            </w:r>
-          </w:p>
-          <w:p>
-            <w:pPr>
-              <w:numPr>
-                <w:ilvl w:val="0"/>
-                <w:numId w:val="2"/>
-              </w:numPr>
-              <w:spacing w:after="160" w:line="259" w:lineRule="auto"/>
-            </w:pPr>
-            <w:r>
-              <w:t>Contributed by</w:t>
-            </w:r>
-            <w:r>
-              <w:t xml:space="preserve"> making sure deployment issue is resolved on time</w:t>
-            </w:r>
-          </w:p>
-        </w:tc>
-        <w:tc>
-          <w:tcPr>
-            <w:tcW w:w="2253" w:type="dxa"/>
-            <w:vAlign w:val="center"/>
-          </w:tcPr>
-          <w:p>
-            <w:pPr>
-              <w:numPr>
-                <w:ilvl w:val="0"/>
-                <w:numId w:val="2"/>
-              </w:numPr>
-              <w:spacing w:after="160" w:line="259" w:lineRule="auto"/>
-            </w:pPr>
-            <w:r>
-              <w:t>Postman</w:t>
-            </w:r>
-          </w:p>
-          <w:p>
-            <w:pPr>
-              <w:numPr>
-                <w:ilvl w:val="0"/>
-                <w:numId w:val="2"/>
-              </w:numPr>
-              <w:spacing w:after="160" w:line="259" w:lineRule="auto"/>
-            </w:pPr>
-            <w:r>
-              <w:t>Angular, and Typescript</w:t>
-            </w:r>
-          </w:p>
-          <w:p>
-            <w:pPr>
-              <w:numPr>
-                <w:ilvl w:val="0"/>
-                <w:numId w:val="2"/>
-              </w:numPr>
-              <w:spacing w:after="160" w:line="259" w:lineRule="auto"/>
-            </w:pPr>
-            <w:r>
-              <w:t>Ionic Framework</w:t>
-            </w:r>
+              <w:t xml:space="preserve"> and</w:t>
+            </w:r>
+            <w:r>
+              <w:t xml:space="preserve"> Postman</w:t>
+            </w:r>
+          </w:p>
+          <w:p>
+            <w:pPr>
+              <w:numPr>
+                <w:ilvl w:val="0"/>
+                <w:numId w:val="2"/>
+              </w:numPr>
+              <w:spacing w:after="160" w:line="259" w:lineRule="auto"/>
+            </w:pPr>
+            <w:proofErr w:type="spellStart"/>
+            <w:r>
+              <w:t>IUsed</w:t>
+            </w:r>
+            <w:proofErr w:type="spellEnd"/>
           </w:p>
         </w:tc>
       </w:tr>
@@ -2225,7 +2348,6 @@
                 <w:b/>
                 <w:bCs/>
               </w:rPr>
-              <w:lastRenderedPageBreak/>
               <w:t xml:space="preserve">Project </w:t>
             </w:r>
             <w:r>
@@ -2247,7 +2369,39 @@
                 <w:b/>
                 <w:bCs/>
               </w:rPr>
-              <w:t xml:space="preserve"> Creation of shell program that minimizes build related bugsfor SiteMax3 and SitemMax 3.5 Ionic application</w:t>
+              <w:t xml:space="preserve"> Creation of shell program that minimizes build related </w:t>
+            </w:r>
+            <w:proofErr w:type="spellStart"/>
+            <w:r>
+              <w:rPr>
+                <w:b/>
+                <w:bCs/>
+              </w:rPr>
+              <w:t>bugsfor</w:t>
+            </w:r>
+            <w:proofErr w:type="spellEnd"/>
+            <w:r>
+              <w:rPr>
+                <w:b/>
+                <w:bCs/>
+              </w:rPr>
+              <w:t xml:space="preserve"> SiteMax3 and </w:t>
+            </w:r>
+            <w:proofErr w:type="spellStart"/>
+            <w:r>
+              <w:rPr>
+                <w:b/>
+                <w:bCs/>
+              </w:rPr>
+              <w:t>SitemMax</w:t>
+            </w:r>
+            <w:proofErr w:type="spellEnd"/>
+            <w:r>
+              <w:rPr>
+                <w:b/>
+                <w:bCs/>
+              </w:rPr>
+              <w:t xml:space="preserve"> 3.5 Ionic application</w:t>
             </w:r>
           </w:p>
         </w:tc>
@@ -2337,6 +2491,9 @@
             </w:pPr>
             <w:r>
               <w:t>Bash Script</w:t>
+            </w:r>
+            <w:r>
+              <w:t>ing</w:t>
             </w:r>
           </w:p>
         </w:tc>
@@ -2446,6 +2603,63 @@
               </w:numPr>
               <w:spacing w:after="160" w:line="259" w:lineRule="auto"/>
             </w:pPr>
+            <w:r>
+              <w:t>Overcame challenge of minimizing typos and memorizing lines of code</w:t>
+            </w:r>
+          </w:p>
+          <w:p>
+            <w:pPr>
+              <w:numPr>
+                <w:ilvl w:val="0"/>
+                <w:numId w:val="2"/>
+              </w:numPr>
+              <w:spacing w:after="160" w:line="259" w:lineRule="auto"/>
+            </w:pPr>
+            <w:r>
+              <w:t>Overcame challenge of delivering single page applications with quick turnaround time while improving blocks of code over time</w:t>
+            </w:r>
+          </w:p>
+          <w:p>
+            <w:pPr>
+              <w:numPr>
+                <w:ilvl w:val="0"/>
+                <w:numId w:val="2"/>
+              </w:numPr>
+              <w:spacing w:after="160" w:line="259" w:lineRule="auto"/>
+            </w:pPr>
+            <w:r>
+              <w:t>Learned that</w:t>
+            </w:r>
+          </w:p>
+          <w:p>
+            <w:pPr>
+              <w:numPr>
+                <w:ilvl w:val="0"/>
+                <w:numId w:val="2"/>
+              </w:numPr>
+              <w:spacing w:after="160" w:line="259" w:lineRule="auto"/>
+            </w:pPr>
+            <w:r>
+              <w:t xml:space="preserve">Contributed by creating and maintaining </w:t>
+            </w:r>
+            <w:r>
+              <w:t>library</w:t>
+            </w:r>
+            <w:r>
+              <w:t xml:space="preserve"> of </w:t>
+            </w:r>
+            <w:r>
+              <w:t>AngularJS snippets</w:t>
+            </w:r>
+            <w:r>
+              <w:t xml:space="preserve"> before the team began using </w:t>
+            </w:r>
+            <w:r>
+              <w:t xml:space="preserve">AngularJS </w:t>
+            </w:r>
+            <w:r>
+              <w:t>components</w:t>
+            </w:r>
           </w:p>
         </w:tc>
         <w:tc>
@@ -2461,6 +2675,21 @@
               </w:numPr>
               <w:spacing w:after="160" w:line="259" w:lineRule="auto"/>
             </w:pPr>
+            <w:r>
+              <w:t>PHP</w:t>
+            </w:r>
+          </w:p>
+          <w:p>
+            <w:pPr>
+              <w:numPr>
+                <w:ilvl w:val="0"/>
+                <w:numId w:val="2"/>
+              </w:numPr>
+              <w:spacing w:after="160" w:line="259" w:lineRule="auto"/>
+            </w:pPr>
+            <w:r>
+              <w:t>AngularJS</w:t>
+            </w:r>
           </w:p>
         </w:tc>
       </w:tr>
@@ -2490,7 +2719,23 @@
                 <w:b/>
                 <w:bCs/>
               </w:rPr>
-              <w:t>Project 4: Creation of SiteMax 3.5 application</w:t>
+              <w:t xml:space="preserve">Project 4: Creation of </w:t>
+            </w:r>
+            <w:proofErr w:type="spellStart"/>
+            <w:r>
+              <w:rPr>
+                <w:b/>
+                <w:bCs/>
+              </w:rPr>
+              <w:t>SiteMax</w:t>
+            </w:r>
+            <w:proofErr w:type="spellEnd"/>
+            <w:r>
+              <w:rPr>
+                <w:b/>
+                <w:bCs/>
+              </w:rPr>
+              <w:t xml:space="preserve"> 3.5 application</w:t>
             </w:r>
           </w:p>
         </w:tc>
@@ -2508,7 +2753,15 @@
               <w:spacing w:after="160" w:line="259" w:lineRule="auto"/>
             </w:pPr>
             <w:r>
-              <w:t>To deprecate the usage of iframes and modernize SiteMax 3 ionic application using Angular and Typescript</w:t>
+              <w:t xml:space="preserve">To deprecate the usage of iframes and modernize </w:t>
+            </w:r>
+            <w:proofErr w:type="spellStart"/>
+            <w:r>
+              <w:t>SiteMax</w:t>
+            </w:r>
+            <w:proofErr w:type="spellEnd"/>
+            <w:r>
+              <w:t xml:space="preserve"> 3 ionic application using Angular and Typescript</w:t>
             </w:r>
           </w:p>
         </w:tc>
@@ -2553,7 +2806,15 @@
               <w:spacing w:after="160" w:line="259" w:lineRule="auto"/>
             </w:pPr>
             <w:r>
-              <w:t>Created Photo module of SiteMax 3 Application allowing photo zoom-in and out of photos</w:t>
+              <w:t xml:space="preserve">Created Photo module of </w:t>
+            </w:r>
+            <w:proofErr w:type="spellStart"/>
+            <w:r>
+              <w:t>SiteMax</w:t>
+            </w:r>
+            <w:proofErr w:type="spellEnd"/>
+            <w:r>
+              <w:t xml:space="preserve"> 3 Application allowing photo zoom-in and out of photos</w:t>
             </w:r>
           </w:p>
           <w:p>
@@ -2626,6 +2887,7 @@
                 <w:b/>
                 <w:bCs/>
               </w:rPr>
+              <w:lastRenderedPageBreak/>
               <w:t xml:space="preserve">Project </w:t>
             </w:r>
             <w:r>
@@ -2864,7 +3126,13 @@
               <w:spacing w:after="160" w:line="259" w:lineRule="auto"/>
             </w:pPr>
             <w:r>
-              <w:t xml:space="preserve">Processed the modification of over 600 single page applications in single day </w:t>
+              <w:t>Processed the modification of over 600 single page applications in</w:t>
+            </w:r>
+            <w:r>
+              <w:t xml:space="preserve"> a</w:t>
+            </w:r>
+            <w:r>
+              <w:t xml:space="preserve"> single day </w:t>
             </w:r>
           </w:p>
         </w:tc>
@@ -3063,7 +3331,6 @@
         <w:rPr>
           <w:b/>
         </w:rPr>
-        <w:lastRenderedPageBreak/>
         <w:t>Note: Please provide examples that were not originally present on your CV.  Alternatively, if they were listed on your CV, please elaborate on them in more detail.</w:t>
       </w:r>
     </w:p>
@@ -3484,6 +3751,7 @@
         <w:rPr>
           <w:b/>
         </w:rPr>
+        <w:lastRenderedPageBreak/>
         <w:t>Note: Please provide examples that were not originally present on your CV.  Alternatively, if they were listed on your CV, please elaborate on them in more detail.</w:t>
       </w:r>
     </w:p>
@@ -5340,10 +5608,10 @@
     <w:rsid w:val="001D5B42"/>
     <w:rsid w:val="001D63BD"/>
     <w:rsid w:val="001E1A77"/>
+    <w:rsid w:val="00290ED0"/>
     <w:rsid w:val="004873CA"/>
     <w:rsid w:val="004B0674"/>
     <w:rsid w:val="004C7D23"/>
-    <w:rsid w:val="004F166F"/>
     <w:rsid w:val="0050599C"/>
     <w:rsid w:val="0067551F"/>
     <w:rsid w:val="006E73F9"/>

</xml_diff>

<commit_message>
feat: Add progress #12 'mobsquad'
</commit_message>
<xml_diff>
--- a/big-interview/mobsquad/form.docx
+++ b/big-interview/mobsquad/form.docx
@@ -2187,52 +2187,44 @@
             <w:r>
               <w:t xml:space="preserve"> </w:t>
             </w:r>
-            <w:proofErr w:type="gramStart"/>
-            <w:r>
-              <w:t xml:space="preserve">of </w:t>
+            <w:r>
+              <w:t>of overcoming</w:t>
+            </w:r>
+            <w:r>
+              <w:t xml:space="preserve"> issues </w:t>
+            </w:r>
+            <w:r>
+              <w:t xml:space="preserve">of mobile app </w:t>
+            </w:r>
+            <w:r>
+              <w:t>deployment</w:t>
             </w:r>
             <w:r>
               <w:t xml:space="preserve"> </w:t>
             </w:r>
-            <w:r>
-              <w:t>overcoming</w:t>
-            </w:r>
-            <w:proofErr w:type="gramEnd"/>
-            <w:r>
-              <w:t xml:space="preserve"> issues regarding </w:t>
-            </w:r>
-            <w:r>
-              <w:t>deployment</w:t>
-            </w:r>
-            <w:r>
-              <w:t xml:space="preserve"> under time pressure</w:t>
-            </w:r>
-          </w:p>
-          <w:p>
-            <w:pPr>
-              <w:numPr>
-                <w:ilvl w:val="0"/>
-                <w:numId w:val="2"/>
-              </w:numPr>
-              <w:spacing w:after="160" w:line="259" w:lineRule="auto"/>
-            </w:pPr>
-            <w:r>
-              <w:t xml:space="preserve">The most difficult was getting the build and setup related </w:t>
-            </w:r>
+          </w:p>
+          <w:p>
+            <w:pPr>
+              <w:numPr>
+                <w:ilvl w:val="0"/>
+                <w:numId w:val="2"/>
+              </w:numPr>
+              <w:spacing w:after="160" w:line="259" w:lineRule="auto"/>
+            </w:pPr>
+            <w:r>
+              <w:t>The most difficult was getting the build and setup related troubles out of the way</w:t>
+            </w:r>
+          </w:p>
+          <w:p>
+            <w:pPr>
+              <w:numPr>
+                <w:ilvl w:val="0"/>
+                <w:numId w:val="2"/>
+              </w:numPr>
+              <w:spacing w:after="160" w:line="259" w:lineRule="auto"/>
+            </w:pPr>
             <w:r>
               <w:lastRenderedPageBreak/>
-              <w:t>troubles out of the way</w:t>
-            </w:r>
-          </w:p>
-          <w:p>
-            <w:pPr>
-              <w:numPr>
-                <w:ilvl w:val="0"/>
-                <w:numId w:val="2"/>
-              </w:numPr>
-              <w:spacing w:after="160" w:line="259" w:lineRule="auto"/>
-            </w:pPr>
-            <w:r>
               <w:t>Contributed by making the zoom-in and zoom-out feature to work</w:t>
             </w:r>
           </w:p>
@@ -2314,11 +2306,12 @@
               </w:numPr>
               <w:spacing w:after="160" w:line="259" w:lineRule="auto"/>
             </w:pPr>
-            <w:proofErr w:type="spellStart"/>
-            <w:r>
-              <w:t>IUsed</w:t>
-            </w:r>
-            <w:proofErr w:type="spellEnd"/>
+            <w:r>
+              <w:t>Used</w:t>
+            </w:r>
+            <w:r>
+              <w:t xml:space="preserve"> bash scripting to </w:t>
+            </w:r>
           </w:p>
         </w:tc>
       </w:tr>
@@ -2440,6 +2433,21 @@
               <w:t xml:space="preserve">Reduced time spent fixing build related bugs from 4 hours every day to 1 hour per week   </w:t>
             </w:r>
           </w:p>
+          <w:p>
+            <w:pPr>
+              <w:numPr>
+                <w:ilvl w:val="0"/>
+                <w:numId w:val="2"/>
+              </w:numPr>
+              <w:spacing w:after="160" w:line="259" w:lineRule="auto"/>
+            </w:pPr>
+            <w:r>
+              <w:t xml:space="preserve">No human errors associated to </w:t>
+            </w:r>
+            <w:r>
+              <w:t>compiling Ionic application</w:t>
+            </w:r>
+          </w:p>
         </w:tc>
         <w:tc>
           <w:tcPr>
@@ -2472,7 +2480,16 @@
               <w:spacing w:after="160" w:line="259" w:lineRule="auto"/>
             </w:pPr>
             <w:r>
-              <w:t>Learned how to use</w:t>
+              <w:t>Learned to use</w:t>
+            </w:r>
+            <w:r>
+              <w:t xml:space="preserve"> bash scripting’s </w:t>
+            </w:r>
+            <w:r>
+              <w:t xml:space="preserve">array and functions to ensure the mobile application is </w:t>
+            </w:r>
+            <w:r>
+              <w:t>compiled in correctly without build issues</w:t>
             </w:r>
           </w:p>
         </w:tc>
@@ -2556,19 +2573,88 @@
               <w:spacing w:after="160" w:line="259" w:lineRule="auto"/>
             </w:pPr>
             <w:r>
-              <w:t>Reduce time spent on creating the single page applications</w:t>
-            </w:r>
-          </w:p>
-          <w:p>
-            <w:pPr>
-              <w:numPr>
-                <w:ilvl w:val="0"/>
-                <w:numId w:val="2"/>
-              </w:numPr>
-              <w:spacing w:after="160" w:line="259" w:lineRule="auto"/>
-            </w:pPr>
-            <w:r>
-              <w:t>Reduce number of mistakes made on code while allowing improvement</w:t>
+              <w:t>One purpose was to r</w:t>
+            </w:r>
+            <w:r>
+              <w:t>educe</w:t>
+            </w:r>
+            <w:r>
+              <w:t xml:space="preserve"> the</w:t>
+            </w:r>
+            <w:r>
+              <w:t xml:space="preserve"> time spent on creating</w:t>
+            </w:r>
+            <w:r>
+              <w:t xml:space="preserve"> </w:t>
+            </w:r>
+            <w:r>
+              <w:t>single page applications</w:t>
+            </w:r>
+          </w:p>
+          <w:p>
+            <w:pPr>
+              <w:numPr>
+                <w:ilvl w:val="0"/>
+                <w:numId w:val="2"/>
+              </w:numPr>
+              <w:spacing w:after="160" w:line="259" w:lineRule="auto"/>
+            </w:pPr>
+            <w:r>
+              <w:t>Second purpose was to r</w:t>
+            </w:r>
+            <w:r>
+              <w:t>educe</w:t>
+            </w:r>
+            <w:r>
+              <w:t xml:space="preserve"> the</w:t>
+            </w:r>
+            <w:r>
+              <w:t xml:space="preserve"> number of </w:t>
+            </w:r>
+            <w:r>
+              <w:t>typos and mistakes</w:t>
+            </w:r>
+            <w:r>
+              <w:t xml:space="preserve"> </w:t>
+            </w:r>
+          </w:p>
+          <w:p>
+            <w:pPr>
+              <w:numPr>
+                <w:ilvl w:val="0"/>
+                <w:numId w:val="2"/>
+              </w:numPr>
+              <w:spacing w:after="160" w:line="259" w:lineRule="auto"/>
+            </w:pPr>
+            <w:r>
+              <w:t>Third purpose was to a</w:t>
+            </w:r>
+            <w:r>
+              <w:t xml:space="preserve">llow </w:t>
+            </w:r>
+            <w:r>
+              <w:t>improvement</w:t>
+            </w:r>
+            <w:r>
+              <w:t xml:space="preserve"> while creating single page applications</w:t>
+            </w:r>
+          </w:p>
+          <w:p>
+            <w:pPr>
+              <w:numPr>
+                <w:ilvl w:val="0"/>
+                <w:numId w:val="2"/>
+              </w:numPr>
+              <w:spacing w:after="160" w:line="259" w:lineRule="auto"/>
+            </w:pPr>
+            <w:r>
+              <w:t xml:space="preserve">Its business goal was to generate more quality single page applications in a given time, so </w:t>
+            </w:r>
+            <w:r>
+              <w:t>more clients can be served</w:t>
+            </w:r>
+            <w:r>
+              <w:t xml:space="preserve"> per person</w:t>
             </w:r>
           </w:p>
         </w:tc>
@@ -2586,7 +2672,25 @@
               <w:spacing w:after="160" w:line="259" w:lineRule="auto"/>
             </w:pPr>
             <w:r>
-              <w:t>Improved the roll out of single page applications from 1 per day to 3 per day on average</w:t>
+              <w:t xml:space="preserve">Improved the </w:t>
+            </w:r>
+            <w:r>
+              <w:t>number</w:t>
+            </w:r>
+            <w:r>
+              <w:t xml:space="preserve"> of</w:t>
+            </w:r>
+            <w:r>
+              <w:t xml:space="preserve"> created</w:t>
+            </w:r>
+            <w:r>
+              <w:t xml:space="preserve"> single page applications from</w:t>
+            </w:r>
+            <w:r>
+              <w:t xml:space="preserve"> average of</w:t>
+            </w:r>
+            <w:r>
+              <w:t xml:space="preserve"> 1 per day to 3 per day</w:t>
             </w:r>
           </w:p>
         </w:tc>
@@ -2628,7 +2732,19 @@
               <w:spacing w:after="160" w:line="259" w:lineRule="auto"/>
             </w:pPr>
             <w:r>
-              <w:t>Learned that</w:t>
+              <w:t xml:space="preserve">Learned </w:t>
+            </w:r>
+            <w:r>
+              <w:t>to bring up productivity and improve quality while working</w:t>
+            </w:r>
+            <w:r>
+              <w:t xml:space="preserve"> in relaxed state of mind</w:t>
+            </w:r>
+            <w:r>
+              <w:t xml:space="preserve"> to prevent burnout</w:t>
+            </w:r>
+            <w:r>
+              <w:t xml:space="preserve"> </w:t>
             </w:r>
           </w:p>
           <w:p>
@@ -2794,18 +2910,6 @@
               <w:spacing w:after="160" w:line="259" w:lineRule="auto"/>
             </w:pPr>
             <w:r>
-              <w:t>Learned Ionic Framework</w:t>
-            </w:r>
-          </w:p>
-          <w:p>
-            <w:pPr>
-              <w:numPr>
-                <w:ilvl w:val="0"/>
-                <w:numId w:val="2"/>
-              </w:numPr>
-              <w:spacing w:after="160" w:line="259" w:lineRule="auto"/>
-            </w:pPr>
-            <w:r>
               <w:t xml:space="preserve">Created Photo module of </w:t>
             </w:r>
             <w:proofErr w:type="spellStart"/>
@@ -2826,7 +2930,11 @@
               <w:spacing w:after="160" w:line="259" w:lineRule="auto"/>
             </w:pPr>
             <w:r>
-              <w:t>Contributed by creating pages and implementing logics using typescript</w:t>
+              <w:t xml:space="preserve">Contributed by creating pages and </w:t>
+            </w:r>
+            <w:r>
+              <w:lastRenderedPageBreak/>
+              <w:t>implementing logics using typescript</w:t>
             </w:r>
           </w:p>
         </w:tc>
@@ -2844,6 +2952,7 @@
               <w:spacing w:after="160" w:line="259" w:lineRule="auto"/>
             </w:pPr>
             <w:r>
+              <w:lastRenderedPageBreak/>
               <w:t xml:space="preserve">Built app using Typescript, Angular 5, SASS and Ionic Framework </w:t>
             </w:r>
           </w:p>
@@ -2887,7 +2996,6 @@
                 <w:b/>
                 <w:bCs/>
               </w:rPr>
-              <w:lastRenderedPageBreak/>
               <w:t xml:space="preserve">Project </w:t>
             </w:r>
             <w:r>
@@ -3001,6 +3109,9 @@
               </w:numPr>
               <w:spacing w:after="160" w:line="259" w:lineRule="auto"/>
             </w:pPr>
+            <w:r>
+              <w:t>Learned to use</w:t>
+            </w:r>
           </w:p>
         </w:tc>
         <w:tc>
@@ -3706,6 +3817,7 @@
           <w:b/>
           <w:bCs/>
         </w:rPr>
+        <w:lastRenderedPageBreak/>
         <w:t>Role:</w:t>
       </w:r>
       <w:r>
@@ -3751,7 +3863,6 @@
         <w:rPr>
           <w:b/>
         </w:rPr>
-        <w:lastRenderedPageBreak/>
         <w:t>Note: Please provide examples that were not originally present on your CV.  Alternatively, if they were listed on your CV, please elaborate on them in more detail.</w:t>
       </w:r>
     </w:p>
@@ -5604,11 +5715,11 @@
     <w:rsidRoot w:val="00E82A54"/>
     <w:rsid w:val="00037CB2"/>
     <w:rsid w:val="00074FA9"/>
+    <w:rsid w:val="001102A1"/>
     <w:rsid w:val="00174223"/>
     <w:rsid w:val="001D5B42"/>
     <w:rsid w:val="001D63BD"/>
     <w:rsid w:val="001E1A77"/>
-    <w:rsid w:val="00290ED0"/>
     <w:rsid w:val="004873CA"/>
     <w:rsid w:val="004B0674"/>
     <w:rsid w:val="004C7D23"/>

</xml_diff>

<commit_message>
feat: Add progress #13 'mobsquad'
</commit_message>
<xml_diff>
--- a/big-interview/mobsquad/form.docx
+++ b/big-interview/mobsquad/form.docx
@@ -2251,16 +2251,8 @@
           </w:tcPr>
           <w:p>
             <w:pPr>
-              <w:numPr>
-                <w:ilvl w:val="0"/>
-                <w:numId w:val="2"/>
-              </w:numPr>
-              <w:spacing w:after="160" w:line="259" w:lineRule="auto"/>
-            </w:pPr>
-            <w:r>
-              <w:lastRenderedPageBreak/>
-              <w:t>Postman</w:t>
-            </w:r>
+              <w:spacing w:after="160" w:line="259" w:lineRule="auto"/>
+            </w:pPr>
           </w:p>
           <w:p>
             <w:pPr>
@@ -2362,7 +2354,21 @@
                 <w:b/>
                 <w:bCs/>
               </w:rPr>
-              <w:t xml:space="preserve"> Creation of shell program that minimizes build related </w:t>
+              <w:t xml:space="preserve"> Creation of shell program that minimizes build related bugs</w:t>
+            </w:r>
+            <w:r>
+              <w:rPr>
+                <w:b/>
+                <w:bCs/>
+              </w:rPr>
+              <w:t xml:space="preserve"> </w:t>
+            </w:r>
+            <w:r>
+              <w:rPr>
+                <w:b/>
+                <w:bCs/>
+              </w:rPr>
+              <w:t xml:space="preserve">for SiteMax3 and </w:t>
             </w:r>
             <w:proofErr w:type="spellStart"/>
             <w:r>
@@ -2370,7 +2376,7 @@
                 <w:b/>
                 <w:bCs/>
               </w:rPr>
-              <w:t>bugsfor</w:t>
+              <w:t>SiteMax</w:t>
             </w:r>
             <w:proofErr w:type="spellEnd"/>
             <w:r>
@@ -2378,22 +2384,6 @@
                 <w:b/>
                 <w:bCs/>
               </w:rPr>
-              <w:t xml:space="preserve"> SiteMax3 and </w:t>
-            </w:r>
-            <w:proofErr w:type="spellStart"/>
-            <w:r>
-              <w:rPr>
-                <w:b/>
-                <w:bCs/>
-              </w:rPr>
-              <w:t>SitemMax</w:t>
-            </w:r>
-            <w:proofErr w:type="spellEnd"/>
-            <w:r>
-              <w:rPr>
-                <w:b/>
-                <w:bCs/>
-              </w:rPr>
               <w:t xml:space="preserve"> 3.5 Ionic application</w:t>
             </w:r>
           </w:p>
@@ -2412,7 +2402,79 @@
               <w:spacing w:after="160" w:line="259" w:lineRule="auto"/>
             </w:pPr>
             <w:r>
-              <w:t>To reduce time spent memorizing lines of code for building and running of ionic application</w:t>
+              <w:t>One p</w:t>
+            </w:r>
+            <w:r>
+              <w:t xml:space="preserve">urpose is to reduce time spent on correctly rebuilding </w:t>
+            </w:r>
+            <w:r>
+              <w:t xml:space="preserve">the ionic </w:t>
+            </w:r>
+            <w:r>
+              <w:t xml:space="preserve">application </w:t>
+            </w:r>
+          </w:p>
+          <w:p>
+            <w:pPr>
+              <w:numPr>
+                <w:ilvl w:val="0"/>
+                <w:numId w:val="2"/>
+              </w:numPr>
+              <w:spacing w:after="160" w:line="259" w:lineRule="auto"/>
+            </w:pPr>
+            <w:r>
+              <w:t>Second purpose is t</w:t>
+            </w:r>
+            <w:r>
+              <w:t xml:space="preserve">o </w:t>
+            </w:r>
+            <w:r>
+              <w:t>eliminate</w:t>
+            </w:r>
+            <w:r>
+              <w:t xml:space="preserve"> </w:t>
+            </w:r>
+            <w:r>
+              <w:t>the need of</w:t>
+            </w:r>
+            <w:r>
+              <w:t xml:space="preserve"> memorizing lines of </w:t>
+            </w:r>
+            <w:r>
+              <w:t>plugin</w:t>
+            </w:r>
+            <w:r>
+              <w:t>s</w:t>
+            </w:r>
+            <w:r>
+              <w:t>, the order of installations,</w:t>
+            </w:r>
+            <w:r>
+              <w:t xml:space="preserve"> and</w:t>
+            </w:r>
+            <w:r>
+              <w:t xml:space="preserve"> its</w:t>
+            </w:r>
+            <w:r>
+              <w:t xml:space="preserve"> versions</w:t>
+            </w:r>
+          </w:p>
+          <w:p>
+            <w:pPr>
+              <w:numPr>
+                <w:ilvl w:val="0"/>
+                <w:numId w:val="2"/>
+              </w:numPr>
+              <w:spacing w:after="160" w:line="259" w:lineRule="auto"/>
+            </w:pPr>
+            <w:r>
+              <w:t xml:space="preserve">Its business goal </w:t>
+            </w:r>
+            <w:r>
+              <w:t>is</w:t>
+            </w:r>
+            <w:r>
+              <w:t xml:space="preserve"> to spend more time developing and less on fixing</w:t>
             </w:r>
           </w:p>
         </w:tc>
@@ -2468,7 +2530,22 @@
               <w:spacing w:after="160" w:line="259" w:lineRule="auto"/>
             </w:pPr>
             <w:r>
-              <w:t>Self-learned bash scripting language</w:t>
+              <w:t>The challenge</w:t>
+            </w:r>
+            <w:r>
+              <w:t xml:space="preserve"> was learning how to write the program when knowing nothing about bash scripting</w:t>
+            </w:r>
+          </w:p>
+          <w:p>
+            <w:pPr>
+              <w:numPr>
+                <w:ilvl w:val="0"/>
+                <w:numId w:val="2"/>
+              </w:numPr>
+              <w:spacing w:after="160" w:line="259" w:lineRule="auto"/>
+            </w:pPr>
+            <w:r>
+              <w:t>The most difficult part was getting familiar with syntax different from Python and JavaScript</w:t>
             </w:r>
           </w:p>
           <w:p>
@@ -2573,7 +2650,13 @@
               <w:spacing w:after="160" w:line="259" w:lineRule="auto"/>
             </w:pPr>
             <w:r>
-              <w:t>One purpose was to r</w:t>
+              <w:t xml:space="preserve">One purpose </w:t>
+            </w:r>
+            <w:r>
+              <w:t>is</w:t>
+            </w:r>
+            <w:r>
+              <w:t xml:space="preserve"> to r</w:t>
             </w:r>
             <w:r>
               <w:t>educe</w:t>
@@ -2600,7 +2683,13 @@
               <w:spacing w:after="160" w:line="259" w:lineRule="auto"/>
             </w:pPr>
             <w:r>
-              <w:t>Second purpose was to r</w:t>
+              <w:t xml:space="preserve">Second purpose </w:t>
+            </w:r>
+            <w:r>
+              <w:t>is</w:t>
+            </w:r>
+            <w:r>
+              <w:t xml:space="preserve"> to r</w:t>
             </w:r>
             <w:r>
               <w:t>educe</w:t>
@@ -2627,7 +2716,13 @@
               <w:spacing w:after="160" w:line="259" w:lineRule="auto"/>
             </w:pPr>
             <w:r>
-              <w:t>Third purpose was to a</w:t>
+              <w:t xml:space="preserve">Third purpose </w:t>
+            </w:r>
+            <w:r>
+              <w:t>is</w:t>
+            </w:r>
+            <w:r>
+              <w:t xml:space="preserve"> to a</w:t>
             </w:r>
             <w:r>
               <w:t xml:space="preserve">llow </w:t>
@@ -2648,7 +2743,13 @@
               <w:spacing w:after="160" w:line="259" w:lineRule="auto"/>
             </w:pPr>
             <w:r>
-              <w:t xml:space="preserve">Its business goal was to generate more quality single page applications in a given time, so </w:t>
+              <w:t xml:space="preserve">Its business goal </w:t>
+            </w:r>
+            <w:r>
+              <w:t>is</w:t>
+            </w:r>
+            <w:r>
+              <w:t xml:space="preserve"> to generate more quality single page applications in a given time, so </w:t>
             </w:r>
             <w:r>
               <w:t>more clients can be served</w:t>
@@ -2699,30 +2800,6 @@
             <w:tcW w:w="2158" w:type="dxa"/>
             <w:vAlign w:val="center"/>
           </w:tcPr>
-          <w:p>
-            <w:pPr>
-              <w:numPr>
-                <w:ilvl w:val="0"/>
-                <w:numId w:val="2"/>
-              </w:numPr>
-              <w:spacing w:after="160" w:line="259" w:lineRule="auto"/>
-            </w:pPr>
-            <w:r>
-              <w:t>Overcame challenge of minimizing typos and memorizing lines of code</w:t>
-            </w:r>
-          </w:p>
-          <w:p>
-            <w:pPr>
-              <w:numPr>
-                <w:ilvl w:val="0"/>
-                <w:numId w:val="2"/>
-              </w:numPr>
-              <w:spacing w:after="160" w:line="259" w:lineRule="auto"/>
-            </w:pPr>
-            <w:r>
-              <w:t>Overcame challenge of delivering single page applications with quick turnaround time while improving blocks of code over time</w:t>
-            </w:r>
-          </w:p>
           <w:p>
             <w:pPr>
               <w:numPr>
@@ -2835,6 +2912,7 @@
                 <w:b/>
                 <w:bCs/>
               </w:rPr>
+              <w:lastRenderedPageBreak/>
               <w:t xml:space="preserve">Project 4: Creation of </w:t>
             </w:r>
             <w:proofErr w:type="spellStart"/>
@@ -2930,11 +3008,7 @@
               <w:spacing w:after="160" w:line="259" w:lineRule="auto"/>
             </w:pPr>
             <w:r>
-              <w:t xml:space="preserve">Contributed by creating pages and </w:t>
-            </w:r>
-            <w:r>
-              <w:lastRenderedPageBreak/>
-              <w:t>implementing logics using typescript</w:t>
+              <w:t>Contributed by creating pages and implementing logics using typescript</w:t>
             </w:r>
           </w:p>
         </w:tc>
@@ -2952,7 +3026,6 @@
               <w:spacing w:after="160" w:line="259" w:lineRule="auto"/>
             </w:pPr>
             <w:r>
-              <w:lastRenderedPageBreak/>
               <w:t xml:space="preserve">Built app using Typescript, Angular 5, SASS and Ionic Framework </w:t>
             </w:r>
           </w:p>
@@ -3817,7 +3890,6 @@
           <w:b/>
           <w:bCs/>
         </w:rPr>
-        <w:lastRenderedPageBreak/>
         <w:t>Role:</w:t>
       </w:r>
       <w:r>
@@ -5715,7 +5787,7 @@
     <w:rsidRoot w:val="00E82A54"/>
     <w:rsid w:val="00037CB2"/>
     <w:rsid w:val="00074FA9"/>
-    <w:rsid w:val="001102A1"/>
+    <w:rsid w:val="001163CD"/>
     <w:rsid w:val="00174223"/>
     <w:rsid w:val="001D5B42"/>
     <w:rsid w:val="001D63BD"/>

</xml_diff>

<commit_message>
feat: Add progress #14 'mobsquad'
</commit_message>
<xml_diff>
--- a/big-interview/mobsquad/form.docx
+++ b/big-interview/mobsquad/form.docx
@@ -264,21 +264,7 @@
         <w:rPr>
           <w:lang w:eastAsia="en-CA"/>
         </w:rPr>
-        <w:t xml:space="preserve">you have experience </w:t>
-      </w:r>
-      <w:proofErr w:type="gramStart"/>
-      <w:r>
-        <w:rPr>
-          <w:lang w:eastAsia="en-CA"/>
-        </w:rPr>
-        <w:t>with in</w:t>
-      </w:r>
-      <w:proofErr w:type="gramEnd"/>
-      <w:r>
-        <w:rPr>
-          <w:lang w:eastAsia="en-CA"/>
-        </w:rPr>
-        <w:t xml:space="preserve"> the appropriate column</w:t>
+        <w:t>you have experience with in the appropriate column</w:t>
       </w:r>
       <w:r>
         <w:rPr>
@@ -726,13 +712,8 @@
             <w:pPr>
               <w:jc w:val="center"/>
             </w:pPr>
-            <w:proofErr w:type="spellStart"/>
-            <w:r>
-              <w:t>GraphQL</w:t>
-            </w:r>
-            <w:proofErr w:type="spellEnd"/>
-            <w:r>
-              <w:t>, Node.js, Flask, PHP</w:t>
+            <w:r>
+              <w:t>GraphQL, Node.js, Flask, PHP</w:t>
             </w:r>
           </w:p>
         </w:tc>
@@ -1126,11 +1107,9 @@
             <w:pPr>
               <w:jc w:val="center"/>
             </w:pPr>
-            <w:proofErr w:type="spellStart"/>
             <w:r>
               <w:t>Pipenv</w:t>
             </w:r>
-            <w:proofErr w:type="spellEnd"/>
           </w:p>
         </w:tc>
         <w:tc>
@@ -1317,15 +1296,7 @@
               <w:jc w:val="center"/>
             </w:pPr>
             <w:r>
-              <w:t xml:space="preserve">Matplotlib, </w:t>
-            </w:r>
-            <w:proofErr w:type="spellStart"/>
-            <w:r>
-              <w:t>Numpy</w:t>
-            </w:r>
-            <w:proofErr w:type="spellEnd"/>
-            <w:r>
-              <w:t>, Pandas, Matplotlib</w:t>
+              <w:t>Matplotlib, Numpy, Pandas, Matplotlib</w:t>
             </w:r>
           </w:p>
           <w:p/>
@@ -1481,21 +1452,12 @@
         </w:sdtPr>
         <w:sdtEndPr/>
         <w:sdtContent>
-          <w:proofErr w:type="spellStart"/>
           <w:r>
             <w:rPr>
               <w:b/>
               <w:i/>
             </w:rPr>
-            <w:t>SiteMax</w:t>
-          </w:r>
-          <w:proofErr w:type="spellEnd"/>
-          <w:r>
-            <w:rPr>
-              <w:b/>
-              <w:i/>
-            </w:rPr>
-            <w:t xml:space="preserve"> Systems Inc.</w:t>
+            <w:t>SiteMax Systems Inc.</w:t>
           </w:r>
         </w:sdtContent>
       </w:sdt>
@@ -2011,36 +1973,20 @@
                 <w:b/>
                 <w:bCs/>
               </w:rPr>
-              <w:t xml:space="preserve">Project 1: Creation of </w:t>
-            </w:r>
-            <w:proofErr w:type="spellStart"/>
+              <w:t>Project 1: Creation of SiteMax 3</w:t>
+            </w:r>
             <w:r>
               <w:rPr>
                 <w:b/>
                 <w:bCs/>
               </w:rPr>
-              <w:t>SiteMax</w:t>
-            </w:r>
-            <w:proofErr w:type="spellEnd"/>
+              <w:t xml:space="preserve"> </w:t>
+            </w:r>
             <w:r>
               <w:rPr>
                 <w:b/>
                 <w:bCs/>
               </w:rPr>
-              <w:t xml:space="preserve"> 3</w:t>
-            </w:r>
-            <w:r>
-              <w:rPr>
-                <w:b/>
-                <w:bCs/>
-              </w:rPr>
-              <w:t xml:space="preserve"> </w:t>
-            </w:r>
-            <w:r>
-              <w:rPr>
-                <w:b/>
-                <w:bCs/>
-              </w:rPr>
               <w:t>application</w:t>
             </w:r>
           </w:p>
@@ -2059,13 +2005,34 @@
               <w:spacing w:after="160" w:line="259" w:lineRule="auto"/>
             </w:pPr>
             <w:r>
-              <w:t>To enable non-mobile developers to create</w:t>
+              <w:t>One purpose is t</w:t>
+            </w:r>
+            <w:r>
+              <w:t>o enable non-mobile developers to create</w:t>
             </w:r>
             <w:r>
               <w:t xml:space="preserve"> both iOS and android</w:t>
             </w:r>
             <w:r>
               <w:t xml:space="preserve"> application</w:t>
+            </w:r>
+          </w:p>
+          <w:p>
+            <w:pPr>
+              <w:numPr>
+                <w:ilvl w:val="0"/>
+                <w:numId w:val="2"/>
+              </w:numPr>
+              <w:spacing w:after="160" w:line="259" w:lineRule="auto"/>
+            </w:pPr>
+            <w:r>
+              <w:t xml:space="preserve">It’s business goal </w:t>
+            </w:r>
+            <w:r>
+              <w:t>is</w:t>
+            </w:r>
+            <w:r>
+              <w:t xml:space="preserve"> to reduce the need of hiring iOS and Android mobile engineers</w:t>
             </w:r>
           </w:p>
         </w:tc>
@@ -2368,23 +2335,7 @@
                 <w:b/>
                 <w:bCs/>
               </w:rPr>
-              <w:t xml:space="preserve">for SiteMax3 and </w:t>
-            </w:r>
-            <w:proofErr w:type="spellStart"/>
-            <w:r>
-              <w:rPr>
-                <w:b/>
-                <w:bCs/>
-              </w:rPr>
-              <w:t>SiteMax</w:t>
-            </w:r>
-            <w:proofErr w:type="spellEnd"/>
-            <w:r>
-              <w:rPr>
-                <w:b/>
-                <w:bCs/>
-              </w:rPr>
-              <w:t xml:space="preserve"> 3.5 Ionic application</w:t>
+              <w:t>for SiteMax3 and SiteMax 3.5 Ionic application</w:t>
             </w:r>
           </w:p>
         </w:tc>
@@ -2493,21 +2444,6 @@
             </w:pPr>
             <w:r>
               <w:t xml:space="preserve">Reduced time spent fixing build related bugs from 4 hours every day to 1 hour per week   </w:t>
-            </w:r>
-          </w:p>
-          <w:p>
-            <w:pPr>
-              <w:numPr>
-                <w:ilvl w:val="0"/>
-                <w:numId w:val="2"/>
-              </w:numPr>
-              <w:spacing w:after="160" w:line="259" w:lineRule="auto"/>
-            </w:pPr>
-            <w:r>
-              <w:t xml:space="preserve">No human errors associated to </w:t>
-            </w:r>
-            <w:r>
-              <w:t>compiling Ionic application</w:t>
             </w:r>
           </w:p>
         </w:tc>
@@ -2913,23 +2849,7 @@
                 <w:bCs/>
               </w:rPr>
               <w:lastRenderedPageBreak/>
-              <w:t xml:space="preserve">Project 4: Creation of </w:t>
-            </w:r>
-            <w:proofErr w:type="spellStart"/>
-            <w:r>
-              <w:rPr>
-                <w:b/>
-                <w:bCs/>
-              </w:rPr>
-              <w:t>SiteMax</w:t>
-            </w:r>
-            <w:proofErr w:type="spellEnd"/>
-            <w:r>
-              <w:rPr>
-                <w:b/>
-                <w:bCs/>
-              </w:rPr>
-              <w:t xml:space="preserve"> 3.5 application</w:t>
+              <w:t>Project 4: Creation of SiteMax 3.5 application</w:t>
             </w:r>
           </w:p>
         </w:tc>
@@ -2947,15 +2867,10 @@
               <w:spacing w:after="160" w:line="259" w:lineRule="auto"/>
             </w:pPr>
             <w:r>
-              <w:t xml:space="preserve">To deprecate the usage of iframes and modernize </w:t>
-            </w:r>
-            <w:proofErr w:type="spellStart"/>
-            <w:r>
-              <w:t>SiteMax</w:t>
-            </w:r>
-            <w:proofErr w:type="spellEnd"/>
-            <w:r>
-              <w:t xml:space="preserve"> 3 ionic application using Angular and Typescript</w:t>
+              <w:t>Purpose is t</w:t>
+            </w:r>
+            <w:r>
+              <w:t>o modernize SiteMax 3 ionic application using Angular and Typescript</w:t>
             </w:r>
           </w:p>
         </w:tc>
@@ -2979,26 +2894,6 @@
             <w:tcW w:w="2158" w:type="dxa"/>
             <w:vAlign w:val="center"/>
           </w:tcPr>
-          <w:p>
-            <w:pPr>
-              <w:numPr>
-                <w:ilvl w:val="0"/>
-                <w:numId w:val="2"/>
-              </w:numPr>
-              <w:spacing w:after="160" w:line="259" w:lineRule="auto"/>
-            </w:pPr>
-            <w:r>
-              <w:t xml:space="preserve">Created Photo module of </w:t>
-            </w:r>
-            <w:proofErr w:type="spellStart"/>
-            <w:r>
-              <w:t>SiteMax</w:t>
-            </w:r>
-            <w:proofErr w:type="spellEnd"/>
-            <w:r>
-              <w:t xml:space="preserve"> 3 Application allowing photo zoom-in and out of photos</w:t>
-            </w:r>
-          </w:p>
           <w:p>
             <w:pPr>
               <w:numPr>
@@ -3108,7 +3003,13 @@
               <w:spacing w:after="160" w:line="259" w:lineRule="auto"/>
             </w:pPr>
             <w:r>
-              <w:t>To reduce amount of time spent on setting up, developing and deploying single page application</w:t>
+              <w:t xml:space="preserve">To reduce </w:t>
+            </w:r>
+            <w:r>
+              <w:t xml:space="preserve">the </w:t>
+            </w:r>
+            <w:r>
+              <w:t>amount of time spent on setting up, developing and deploying single page application</w:t>
             </w:r>
           </w:p>
         </w:tc>
@@ -3129,24 +3030,6 @@
               <w:t>Reduced time spent on setting up new single page application from 20 minutes down to 2 minutes</w:t>
             </w:r>
           </w:p>
-          <w:p>
-            <w:pPr>
-              <w:numPr>
-                <w:ilvl w:val="0"/>
-                <w:numId w:val="2"/>
-              </w:numPr>
-              <w:spacing w:after="160" w:line="259" w:lineRule="auto"/>
-            </w:pPr>
-            <w:r>
-              <w:t>Enabled mass deployment of</w:t>
-            </w:r>
-            <w:r>
-              <w:t xml:space="preserve"> single page applications</w:t>
-            </w:r>
-            <w:r>
-              <w:t xml:space="preserve">  </w:t>
-            </w:r>
-          </w:p>
         </w:tc>
         <w:tc>
           <w:tcPr>
@@ -3183,7 +3066,46 @@
               <w:spacing w:after="160" w:line="259" w:lineRule="auto"/>
             </w:pPr>
             <w:r>
-              <w:t>Learned to use</w:t>
+              <w:t>Learned how to pass arguments to python programs to run both bash</w:t>
+            </w:r>
+            <w:r>
+              <w:t xml:space="preserve"> scripts</w:t>
+            </w:r>
+            <w:r>
+              <w:t xml:space="preserve"> and python programs</w:t>
+            </w:r>
+          </w:p>
+          <w:p>
+            <w:pPr>
+              <w:numPr>
+                <w:ilvl w:val="0"/>
+                <w:numId w:val="2"/>
+              </w:numPr>
+              <w:spacing w:after="160" w:line="259" w:lineRule="auto"/>
+            </w:pPr>
+            <w:r>
+              <w:t>Learned</w:t>
+            </w:r>
+            <w:r>
+              <w:t xml:space="preserve"> how</w:t>
+            </w:r>
+            <w:r>
+              <w:t xml:space="preserve"> to use</w:t>
+            </w:r>
+            <w:r>
+              <w:t xml:space="preserve"> bash program to </w:t>
+            </w:r>
+            <w:r>
+              <w:t xml:space="preserve">mass </w:t>
+            </w:r>
+            <w:r>
+              <w:t>generate</w:t>
+            </w:r>
+            <w:r>
+              <w:t xml:space="preserve"> and deploy</w:t>
+            </w:r>
+            <w:r>
+              <w:t xml:space="preserve"> single page applications  </w:t>
             </w:r>
           </w:p>
         </w:tc>
@@ -3758,6 +3680,7 @@
                 <w:b/>
                 <w:bCs/>
               </w:rPr>
+              <w:lastRenderedPageBreak/>
               <w:t>Project 2:</w:t>
             </w:r>
           </w:p>
@@ -5787,7 +5710,6 @@
     <w:rsidRoot w:val="00E82A54"/>
     <w:rsid w:val="00037CB2"/>
     <w:rsid w:val="00074FA9"/>
-    <w:rsid w:val="001163CD"/>
     <w:rsid w:val="00174223"/>
     <w:rsid w:val="001D5B42"/>
     <w:rsid w:val="001D63BD"/>
@@ -5806,6 +5728,7 @@
     <w:rsid w:val="00D94A59"/>
     <w:rsid w:val="00E82A54"/>
     <w:rsid w:val="00E93701"/>
+    <w:rsid w:val="00F06D42"/>
     <w:rsid w:val="00FC334E"/>
   </w:rsids>
   <m:mathPr>

</xml_diff>

<commit_message>
feat: Add progress #15 'mobsquad'
</commit_message>
<xml_diff>
--- a/big-interview/mobsquad/form.docx
+++ b/big-interview/mobsquad/form.docx
@@ -264,7 +264,21 @@
         <w:rPr>
           <w:lang w:eastAsia="en-CA"/>
         </w:rPr>
-        <w:t>you have experience with in the appropriate column</w:t>
+        <w:t xml:space="preserve">you have experience </w:t>
+      </w:r>
+      <w:proofErr w:type="gramStart"/>
+      <w:r>
+        <w:rPr>
+          <w:lang w:eastAsia="en-CA"/>
+        </w:rPr>
+        <w:t>with in</w:t>
+      </w:r>
+      <w:proofErr w:type="gramEnd"/>
+      <w:r>
+        <w:rPr>
+          <w:lang w:eastAsia="en-CA"/>
+        </w:rPr>
+        <w:t xml:space="preserve"> the appropriate column</w:t>
       </w:r>
       <w:r>
         <w:rPr>
@@ -712,8 +726,13 @@
             <w:pPr>
               <w:jc w:val="center"/>
             </w:pPr>
-            <w:r>
-              <w:t>GraphQL, Node.js, Flask, PHP</w:t>
+            <w:proofErr w:type="spellStart"/>
+            <w:r>
+              <w:t>GraphQL</w:t>
+            </w:r>
+            <w:proofErr w:type="spellEnd"/>
+            <w:r>
+              <w:t>, Node.js, Flask, PHP</w:t>
             </w:r>
           </w:p>
         </w:tc>
@@ -1107,9 +1126,11 @@
             <w:pPr>
               <w:jc w:val="center"/>
             </w:pPr>
+            <w:proofErr w:type="spellStart"/>
             <w:r>
               <w:t>Pipenv</w:t>
             </w:r>
+            <w:proofErr w:type="spellEnd"/>
           </w:p>
         </w:tc>
         <w:tc>
@@ -1296,7 +1317,15 @@
               <w:jc w:val="center"/>
             </w:pPr>
             <w:r>
-              <w:t>Matplotlib, Numpy, Pandas, Matplotlib</w:t>
+              <w:t xml:space="preserve">Matplotlib, </w:t>
+            </w:r>
+            <w:proofErr w:type="spellStart"/>
+            <w:r>
+              <w:t>Numpy</w:t>
+            </w:r>
+            <w:proofErr w:type="spellEnd"/>
+            <w:r>
+              <w:t>, Pandas, Matplotlib</w:t>
             </w:r>
           </w:p>
           <w:p/>
@@ -1452,12 +1481,21 @@
         </w:sdtPr>
         <w:sdtEndPr/>
         <w:sdtContent>
+          <w:proofErr w:type="spellStart"/>
           <w:r>
             <w:rPr>
               <w:b/>
               <w:i/>
             </w:rPr>
-            <w:t>SiteMax Systems Inc.</w:t>
+            <w:t>SiteMax</w:t>
+          </w:r>
+          <w:proofErr w:type="spellEnd"/>
+          <w:r>
+            <w:rPr>
+              <w:b/>
+              <w:i/>
+            </w:rPr>
+            <w:t xml:space="preserve"> Systems Inc.</w:t>
           </w:r>
         </w:sdtContent>
       </w:sdt>
@@ -1973,13 +2011,29 @@
                 <w:b/>
                 <w:bCs/>
               </w:rPr>
-              <w:t>Project 1: Creation of SiteMax 3</w:t>
-            </w:r>
+              <w:t xml:space="preserve">Project 1: Creation of </w:t>
+            </w:r>
+            <w:proofErr w:type="spellStart"/>
             <w:r>
               <w:rPr>
                 <w:b/>
                 <w:bCs/>
               </w:rPr>
+              <w:t>SiteMax</w:t>
+            </w:r>
+            <w:proofErr w:type="spellEnd"/>
+            <w:r>
+              <w:rPr>
+                <w:b/>
+                <w:bCs/>
+              </w:rPr>
+              <w:t xml:space="preserve"> 3</w:t>
+            </w:r>
+            <w:r>
+              <w:rPr>
+                <w:b/>
+                <w:bCs/>
+              </w:rPr>
               <w:t xml:space="preserve"> </w:t>
             </w:r>
             <w:r>
@@ -2026,7 +2080,7 @@
               <w:spacing w:after="160" w:line="259" w:lineRule="auto"/>
             </w:pPr>
             <w:r>
-              <w:t xml:space="preserve">It’s business goal </w:t>
+              <w:t xml:space="preserve">Its business goal </w:t>
             </w:r>
             <w:r>
               <w:t>is</w:t>
@@ -2233,13 +2287,25 @@
               <w:t xml:space="preserve">Built </w:t>
             </w:r>
             <w:r>
-              <w:t>gallery page of mobile app</w:t>
+              <w:t xml:space="preserve">gallery page of </w:t>
+            </w:r>
+            <w:r>
+              <w:t xml:space="preserve">the </w:t>
+            </w:r>
+            <w:r>
+              <w:t>mobile app</w:t>
             </w:r>
             <w:r>
               <w:t xml:space="preserve"> using </w:t>
             </w:r>
             <w:r>
-              <w:t>Angular, and Typescript</w:t>
+              <w:t xml:space="preserve">Angular, </w:t>
+            </w:r>
+            <w:r>
+              <w:t>SASS,</w:t>
+            </w:r>
+            <w:r>
+              <w:t xml:space="preserve"> Typescript</w:t>
             </w:r>
             <w:r>
               <w:t>,</w:t>
@@ -2255,21 +2321,6 @@
             </w:r>
             <w:r>
               <w:t xml:space="preserve"> Postman</w:t>
-            </w:r>
-          </w:p>
-          <w:p>
-            <w:pPr>
-              <w:numPr>
-                <w:ilvl w:val="0"/>
-                <w:numId w:val="2"/>
-              </w:numPr>
-              <w:spacing w:after="160" w:line="259" w:lineRule="auto"/>
-            </w:pPr>
-            <w:r>
-              <w:t>Used</w:t>
-            </w:r>
-            <w:r>
-              <w:t xml:space="preserve"> bash scripting to </w:t>
             </w:r>
           </w:p>
         </w:tc>
@@ -2321,13 +2372,27 @@
                 <w:b/>
                 <w:bCs/>
               </w:rPr>
-              <w:t xml:space="preserve"> Creation of shell program that minimizes build related bugs</w:t>
+              <w:t xml:space="preserve"> Creation of </w:t>
             </w:r>
             <w:r>
               <w:rPr>
                 <w:b/>
                 <w:bCs/>
               </w:rPr>
+              <w:t>Bash scripting</w:t>
+            </w:r>
+            <w:r>
+              <w:rPr>
+                <w:b/>
+                <w:bCs/>
+              </w:rPr>
+              <w:t xml:space="preserve"> program that minimizes build related bugs</w:t>
+            </w:r>
+            <w:r>
+              <w:rPr>
+                <w:b/>
+                <w:bCs/>
+              </w:rPr>
               <w:t xml:space="preserve"> </w:t>
             </w:r>
             <w:r>
@@ -2335,7 +2400,23 @@
                 <w:b/>
                 <w:bCs/>
               </w:rPr>
-              <w:t>for SiteMax3 and SiteMax 3.5 Ionic application</w:t>
+              <w:t xml:space="preserve">for SiteMax3 and </w:t>
+            </w:r>
+            <w:proofErr w:type="spellStart"/>
+            <w:r>
+              <w:rPr>
+                <w:b/>
+                <w:bCs/>
+              </w:rPr>
+              <w:t>SiteMax</w:t>
+            </w:r>
+            <w:proofErr w:type="spellEnd"/>
+            <w:r>
+              <w:rPr>
+                <w:b/>
+                <w:bCs/>
+              </w:rPr>
+              <w:t xml:space="preserve"> 3.5 Ionic application</w:t>
             </w:r>
           </w:p>
         </w:tc>
@@ -2356,7 +2437,7 @@
               <w:t>One p</w:t>
             </w:r>
             <w:r>
-              <w:t xml:space="preserve">urpose is to reduce time spent on correctly rebuilding </w:t>
+              <w:t xml:space="preserve">urpose is to reduce time spent on rebuilding </w:t>
             </w:r>
             <w:r>
               <w:t xml:space="preserve">the ionic </w:t>
@@ -2380,34 +2461,19 @@
               <w:t xml:space="preserve">o </w:t>
             </w:r>
             <w:r>
-              <w:t>eliminate</w:t>
-            </w:r>
-            <w:r>
-              <w:t xml:space="preserve"> </w:t>
-            </w:r>
-            <w:r>
-              <w:t>the need of</w:t>
-            </w:r>
-            <w:r>
-              <w:t xml:space="preserve"> memorizing lines of </w:t>
-            </w:r>
-            <w:r>
-              <w:t>plugin</w:t>
-            </w:r>
-            <w:r>
-              <w:t>s</w:t>
-            </w:r>
-            <w:r>
-              <w:t>, the order of installations,</w:t>
-            </w:r>
-            <w:r>
-              <w:t xml:space="preserve"> and</w:t>
-            </w:r>
-            <w:r>
-              <w:t xml:space="preserve"> its</w:t>
-            </w:r>
-            <w:r>
-              <w:t xml:space="preserve"> versions</w:t>
+              <w:t>make sure plugins for ionic framework are installed correctly</w:t>
+            </w:r>
+          </w:p>
+          <w:p>
+            <w:pPr>
+              <w:numPr>
+                <w:ilvl w:val="0"/>
+                <w:numId w:val="2"/>
+              </w:numPr>
+              <w:spacing w:after="160" w:line="259" w:lineRule="auto"/>
+            </w:pPr>
+            <w:r>
+              <w:t>Third purpose is to eliminate build related bugs due to human error</w:t>
             </w:r>
           </w:p>
           <w:p>
@@ -2568,7 +2634,14 @@
                 <w:b/>
                 <w:bCs/>
               </w:rPr>
-              <w:t>: Creation of library of repeating snippets for AngularJS</w:t>
+              <w:t xml:space="preserve">: Creation of </w:t>
+            </w:r>
+            <w:r>
+              <w:rPr>
+                <w:b/>
+                <w:bCs/>
+              </w:rPr>
+              <w:t xml:space="preserve">AngularJS based small single page applications for clients </w:t>
             </w:r>
           </w:p>
         </w:tc>
@@ -2585,114 +2658,6 @@
               </w:numPr>
               <w:spacing w:after="160" w:line="259" w:lineRule="auto"/>
             </w:pPr>
-            <w:r>
-              <w:t xml:space="preserve">One purpose </w:t>
-            </w:r>
-            <w:r>
-              <w:t>is</w:t>
-            </w:r>
-            <w:r>
-              <w:t xml:space="preserve"> to r</w:t>
-            </w:r>
-            <w:r>
-              <w:t>educe</w:t>
-            </w:r>
-            <w:r>
-              <w:t xml:space="preserve"> the</w:t>
-            </w:r>
-            <w:r>
-              <w:t xml:space="preserve"> time spent on creating</w:t>
-            </w:r>
-            <w:r>
-              <w:t xml:space="preserve"> </w:t>
-            </w:r>
-            <w:r>
-              <w:t>single page applications</w:t>
-            </w:r>
-          </w:p>
-          <w:p>
-            <w:pPr>
-              <w:numPr>
-                <w:ilvl w:val="0"/>
-                <w:numId w:val="2"/>
-              </w:numPr>
-              <w:spacing w:after="160" w:line="259" w:lineRule="auto"/>
-            </w:pPr>
-            <w:r>
-              <w:t xml:space="preserve">Second purpose </w:t>
-            </w:r>
-            <w:r>
-              <w:t>is</w:t>
-            </w:r>
-            <w:r>
-              <w:t xml:space="preserve"> to r</w:t>
-            </w:r>
-            <w:r>
-              <w:t>educe</w:t>
-            </w:r>
-            <w:r>
-              <w:t xml:space="preserve"> the</w:t>
-            </w:r>
-            <w:r>
-              <w:t xml:space="preserve"> number of </w:t>
-            </w:r>
-            <w:r>
-              <w:t>typos and mistakes</w:t>
-            </w:r>
-            <w:r>
-              <w:t xml:space="preserve"> </w:t>
-            </w:r>
-          </w:p>
-          <w:p>
-            <w:pPr>
-              <w:numPr>
-                <w:ilvl w:val="0"/>
-                <w:numId w:val="2"/>
-              </w:numPr>
-              <w:spacing w:after="160" w:line="259" w:lineRule="auto"/>
-            </w:pPr>
-            <w:r>
-              <w:t xml:space="preserve">Third purpose </w:t>
-            </w:r>
-            <w:r>
-              <w:t>is</w:t>
-            </w:r>
-            <w:r>
-              <w:t xml:space="preserve"> to a</w:t>
-            </w:r>
-            <w:r>
-              <w:t xml:space="preserve">llow </w:t>
-            </w:r>
-            <w:r>
-              <w:t>improvement</w:t>
-            </w:r>
-            <w:r>
-              <w:t xml:space="preserve"> while creating single page applications</w:t>
-            </w:r>
-          </w:p>
-          <w:p>
-            <w:pPr>
-              <w:numPr>
-                <w:ilvl w:val="0"/>
-                <w:numId w:val="2"/>
-              </w:numPr>
-              <w:spacing w:after="160" w:line="259" w:lineRule="auto"/>
-            </w:pPr>
-            <w:r>
-              <w:t xml:space="preserve">Its business goal </w:t>
-            </w:r>
-            <w:r>
-              <w:t>is</w:t>
-            </w:r>
-            <w:r>
-              <w:t xml:space="preserve"> to generate more quality single page applications in a given time, so </w:t>
-            </w:r>
-            <w:r>
-              <w:t>more clients can be served</w:t>
-            </w:r>
-            <w:r>
-              <w:t xml:space="preserve"> per person</w:t>
-            </w:r>
           </w:p>
         </w:tc>
         <w:tc>
@@ -2708,27 +2673,6 @@
               </w:numPr>
               <w:spacing w:after="160" w:line="259" w:lineRule="auto"/>
             </w:pPr>
-            <w:r>
-              <w:t xml:space="preserve">Improved the </w:t>
-            </w:r>
-            <w:r>
-              <w:t>number</w:t>
-            </w:r>
-            <w:r>
-              <w:t xml:space="preserve"> of</w:t>
-            </w:r>
-            <w:r>
-              <w:t xml:space="preserve"> created</w:t>
-            </w:r>
-            <w:r>
-              <w:t xml:space="preserve"> single page applications from</w:t>
-            </w:r>
-            <w:r>
-              <w:t xml:space="preserve"> average of</w:t>
-            </w:r>
-            <w:r>
-              <w:t xml:space="preserve"> 1 per day to 3 per day</w:t>
-            </w:r>
           </w:p>
         </w:tc>
         <w:tc>
@@ -2744,51 +2688,6 @@
               </w:numPr>
               <w:spacing w:after="160" w:line="259" w:lineRule="auto"/>
             </w:pPr>
-            <w:r>
-              <w:t xml:space="preserve">Learned </w:t>
-            </w:r>
-            <w:r>
-              <w:t>to bring up productivity and improve quality while working</w:t>
-            </w:r>
-            <w:r>
-              <w:t xml:space="preserve"> in relaxed state of mind</w:t>
-            </w:r>
-            <w:r>
-              <w:t xml:space="preserve"> to prevent burnout</w:t>
-            </w:r>
-            <w:r>
-              <w:t xml:space="preserve"> </w:t>
-            </w:r>
-          </w:p>
-          <w:p>
-            <w:pPr>
-              <w:numPr>
-                <w:ilvl w:val="0"/>
-                <w:numId w:val="2"/>
-              </w:numPr>
-              <w:spacing w:after="160" w:line="259" w:lineRule="auto"/>
-            </w:pPr>
-            <w:r>
-              <w:t xml:space="preserve">Contributed by creating and maintaining </w:t>
-            </w:r>
-            <w:r>
-              <w:t>library</w:t>
-            </w:r>
-            <w:r>
-              <w:t xml:space="preserve"> of </w:t>
-            </w:r>
-            <w:r>
-              <w:t>AngularJS snippets</w:t>
-            </w:r>
-            <w:r>
-              <w:t xml:space="preserve"> before the team began using </w:t>
-            </w:r>
-            <w:r>
-              <w:t xml:space="preserve">AngularJS </w:t>
-            </w:r>
-            <w:r>
-              <w:t>components</w:t>
-            </w:r>
           </w:p>
         </w:tc>
         <w:tc>
@@ -2804,21 +2703,6 @@
               </w:numPr>
               <w:spacing w:after="160" w:line="259" w:lineRule="auto"/>
             </w:pPr>
-            <w:r>
-              <w:t>PHP</w:t>
-            </w:r>
-          </w:p>
-          <w:p>
-            <w:pPr>
-              <w:numPr>
-                <w:ilvl w:val="0"/>
-                <w:numId w:val="2"/>
-              </w:numPr>
-              <w:spacing w:after="160" w:line="259" w:lineRule="auto"/>
-            </w:pPr>
-            <w:r>
-              <w:t>AngularJS</w:t>
-            </w:r>
           </w:p>
         </w:tc>
       </w:tr>
@@ -2848,8 +2732,155 @@
                 <w:b/>
                 <w:bCs/>
               </w:rPr>
+              <w:t xml:space="preserve">Project </w:t>
+            </w:r>
+            <w:r>
+              <w:rPr>
+                <w:b/>
+                <w:bCs/>
+              </w:rPr>
+              <w:t>4</w:t>
+            </w:r>
+            <w:r>
+              <w:rPr>
+                <w:b/>
+                <w:bCs/>
+              </w:rPr>
+              <w:t xml:space="preserve">: Creation of library of snippets for </w:t>
+            </w:r>
+            <w:r>
+              <w:rPr>
+                <w:b/>
+                <w:bCs/>
+              </w:rPr>
+              <w:t>Single Page Applications</w:t>
+            </w:r>
+          </w:p>
+        </w:tc>
+        <w:tc>
+          <w:tcPr>
+            <w:tcW w:w="2158" w:type="dxa"/>
+            <w:vAlign w:val="center"/>
+          </w:tcPr>
+          <w:p>
+            <w:pPr>
+              <w:numPr>
+                <w:ilvl w:val="0"/>
+                <w:numId w:val="2"/>
+              </w:numPr>
+              <w:spacing w:after="160" w:line="259" w:lineRule="auto"/>
+            </w:pPr>
+            <w:r>
+              <w:t xml:space="preserve">One purpose </w:t>
+            </w:r>
+            <w:r>
+              <w:t>is</w:t>
+            </w:r>
+            <w:r>
+              <w:t xml:space="preserve"> to r</w:t>
+            </w:r>
+            <w:r>
+              <w:t>educe</w:t>
+            </w:r>
+            <w:r>
+              <w:t xml:space="preserve"> the</w:t>
+            </w:r>
+            <w:r>
+              <w:t xml:space="preserve"> time spent on creating</w:t>
+            </w:r>
+            <w:r>
+              <w:t xml:space="preserve"> </w:t>
+            </w:r>
+            <w:r>
+              <w:t>single page applications</w:t>
+            </w:r>
+          </w:p>
+          <w:p>
+            <w:pPr>
+              <w:numPr>
+                <w:ilvl w:val="0"/>
+                <w:numId w:val="2"/>
+              </w:numPr>
+              <w:spacing w:after="160" w:line="259" w:lineRule="auto"/>
+            </w:pPr>
+            <w:r>
+              <w:t xml:space="preserve">Second purpose </w:t>
+            </w:r>
+            <w:r>
+              <w:t>is</w:t>
+            </w:r>
+            <w:r>
+              <w:t xml:space="preserve"> to r</w:t>
+            </w:r>
+            <w:r>
+              <w:t>educe</w:t>
+            </w:r>
+            <w:r>
+              <w:t xml:space="preserve"> the</w:t>
+            </w:r>
+            <w:r>
+              <w:t xml:space="preserve"> number of </w:t>
+            </w:r>
+            <w:r>
+              <w:t>typos and mistakes</w:t>
+            </w:r>
+            <w:r>
+              <w:t xml:space="preserve"> </w:t>
+            </w:r>
+          </w:p>
+          <w:p>
+            <w:pPr>
+              <w:numPr>
+                <w:ilvl w:val="0"/>
+                <w:numId w:val="2"/>
+              </w:numPr>
+              <w:spacing w:after="160" w:line="259" w:lineRule="auto"/>
+            </w:pPr>
+            <w:r>
+              <w:t xml:space="preserve">Third purpose </w:t>
+            </w:r>
+            <w:r>
+              <w:t>is</w:t>
+            </w:r>
+            <w:r>
+              <w:t xml:space="preserve"> to a</w:t>
+            </w:r>
+            <w:r>
+              <w:t xml:space="preserve">llow </w:t>
+            </w:r>
+            <w:r>
+              <w:t>improvement</w:t>
+            </w:r>
+            <w:r>
+              <w:t xml:space="preserve"> while creating single page applications</w:t>
+            </w:r>
+          </w:p>
+          <w:p>
+            <w:pPr>
+              <w:numPr>
+                <w:ilvl w:val="0"/>
+                <w:numId w:val="2"/>
+              </w:numPr>
+              <w:spacing w:after="160" w:line="259" w:lineRule="auto"/>
+            </w:pPr>
+            <w:r>
+              <w:t xml:space="preserve">Its business goal </w:t>
+            </w:r>
+            <w:r>
+              <w:t>is</w:t>
+            </w:r>
+            <w:r>
+              <w:t xml:space="preserve"> to generate more quality single page applications in a given time, so </w:t>
+            </w:r>
+            <w:r>
+              <w:t xml:space="preserve">more </w:t>
+            </w:r>
+            <w:r>
               <w:lastRenderedPageBreak/>
-              <w:t>Project 4: Creation of SiteMax 3.5 application</w:t>
+              <w:t>clients can be served</w:t>
+            </w:r>
+            <w:r>
+              <w:t xml:space="preserve"> per person</w:t>
             </w:r>
           </w:p>
         </w:tc>
@@ -2867,10 +2898,26 @@
               <w:spacing w:after="160" w:line="259" w:lineRule="auto"/>
             </w:pPr>
             <w:r>
-              <w:t>Purpose is t</w:t>
-            </w:r>
-            <w:r>
-              <w:t>o modernize SiteMax 3 ionic application using Angular and Typescript</w:t>
+              <w:lastRenderedPageBreak/>
+              <w:t xml:space="preserve">Improved the </w:t>
+            </w:r>
+            <w:r>
+              <w:t>number</w:t>
+            </w:r>
+            <w:r>
+              <w:t xml:space="preserve"> of</w:t>
+            </w:r>
+            <w:r>
+              <w:t xml:space="preserve"> created</w:t>
+            </w:r>
+            <w:r>
+              <w:t xml:space="preserve"> single page applications from</w:t>
+            </w:r>
+            <w:r>
+              <w:t xml:space="preserve"> average of</w:t>
+            </w:r>
+            <w:r>
+              <w:t xml:space="preserve"> 1 per day to 3 per day</w:t>
             </w:r>
           </w:p>
         </w:tc>
@@ -2881,29 +2928,59 @@
           </w:tcPr>
           <w:p>
             <w:pPr>
-              <w:spacing w:after="160" w:line="259" w:lineRule="auto"/>
-              <w:jc w:val="center"/>
-            </w:pPr>
-            <w:r>
-              <w:t>-</w:t>
-            </w:r>
-          </w:p>
-        </w:tc>
-        <w:tc>
-          <w:tcPr>
-            <w:tcW w:w="2158" w:type="dxa"/>
-            <w:vAlign w:val="center"/>
-          </w:tcPr>
-          <w:p>
-            <w:pPr>
-              <w:numPr>
-                <w:ilvl w:val="0"/>
-                <w:numId w:val="2"/>
-              </w:numPr>
-              <w:spacing w:after="160" w:line="259" w:lineRule="auto"/>
-            </w:pPr>
-            <w:r>
-              <w:t>Contributed by creating pages and implementing logics using typescript</w:t>
+              <w:numPr>
+                <w:ilvl w:val="0"/>
+                <w:numId w:val="2"/>
+              </w:numPr>
+              <w:spacing w:after="160" w:line="259" w:lineRule="auto"/>
+            </w:pPr>
+            <w:r>
+              <w:t xml:space="preserve">Learned </w:t>
+            </w:r>
+            <w:r>
+              <w:t>to bring up productivity and improve quality while working</w:t>
+            </w:r>
+            <w:r>
+              <w:t xml:space="preserve"> in relaxed state of mind</w:t>
+            </w:r>
+            <w:r>
+              <w:t xml:space="preserve"> to prevent burnout</w:t>
+            </w:r>
+            <w:r>
+              <w:t xml:space="preserve"> </w:t>
+            </w:r>
+          </w:p>
+          <w:p>
+            <w:pPr>
+              <w:numPr>
+                <w:ilvl w:val="0"/>
+                <w:numId w:val="2"/>
+              </w:numPr>
+              <w:spacing w:after="160" w:line="259" w:lineRule="auto"/>
+            </w:pPr>
+            <w:r>
+              <w:t xml:space="preserve">Contributed by creating and maintaining </w:t>
+            </w:r>
+            <w:r>
+              <w:t>library</w:t>
+            </w:r>
+            <w:r>
+              <w:t xml:space="preserve"> of </w:t>
+            </w:r>
+            <w:r>
+              <w:t>AngularJS snippets</w:t>
+            </w:r>
+            <w:r>
+              <w:t xml:space="preserve"> before the team began using </w:t>
+            </w:r>
+            <w:r>
+              <w:t xml:space="preserve">AngularJS </w:t>
+            </w:r>
+            <w:r>
+              <w:t>components</w:t>
+            </w:r>
+            <w:r>
+              <w:t>, and deprecating the use of PHP for building PDF</w:t>
             </w:r>
           </w:p>
         </w:tc>
@@ -2921,19 +2998,19 @@
               <w:spacing w:after="160" w:line="259" w:lineRule="auto"/>
             </w:pPr>
             <w:r>
-              <w:t xml:space="preserve">Built app using Typescript, Angular 5, SASS and Ionic Framework </w:t>
-            </w:r>
-          </w:p>
-          <w:p>
-            <w:pPr>
-              <w:numPr>
-                <w:ilvl w:val="0"/>
-                <w:numId w:val="2"/>
-              </w:numPr>
-              <w:spacing w:after="160" w:line="259" w:lineRule="auto"/>
-            </w:pPr>
-            <w:r>
-              <w:t>Postman</w:t>
+              <w:t>PHP</w:t>
+            </w:r>
+          </w:p>
+          <w:p>
+            <w:pPr>
+              <w:numPr>
+                <w:ilvl w:val="0"/>
+                <w:numId w:val="2"/>
+              </w:numPr>
+              <w:spacing w:after="160" w:line="259" w:lineRule="auto"/>
+            </w:pPr>
+            <w:r>
+              <w:t>AngularJS</w:t>
             </w:r>
           </w:p>
         </w:tc>
@@ -2978,14 +3055,23 @@
                 <w:b/>
                 <w:bCs/>
               </w:rPr>
-              <w:t>:</w:t>
-            </w:r>
+              <w:t xml:space="preserve">: Creation of </w:t>
+            </w:r>
+            <w:proofErr w:type="spellStart"/>
             <w:r>
               <w:rPr>
                 <w:b/>
                 <w:bCs/>
               </w:rPr>
-              <w:t xml:space="preserve"> Creation of personal workstation</w:t>
+              <w:t>SiteMax</w:t>
+            </w:r>
+            <w:proofErr w:type="spellEnd"/>
+            <w:r>
+              <w:rPr>
+                <w:b/>
+                <w:bCs/>
+              </w:rPr>
+              <w:t xml:space="preserve"> 3.5 application</w:t>
             </w:r>
           </w:p>
         </w:tc>
@@ -3003,13 +3089,24 @@
               <w:spacing w:after="160" w:line="259" w:lineRule="auto"/>
             </w:pPr>
             <w:r>
-              <w:t xml:space="preserve">To reduce </w:t>
-            </w:r>
-            <w:r>
-              <w:t xml:space="preserve">the </w:t>
-            </w:r>
-            <w:r>
-              <w:t>amount of time spent on setting up, developing and deploying single page application</w:t>
+              <w:t>Purpose is t</w:t>
+            </w:r>
+            <w:r>
+              <w:t xml:space="preserve">o modernize </w:t>
+            </w:r>
+            <w:proofErr w:type="spellStart"/>
+            <w:r>
+              <w:t>SiteMax</w:t>
+            </w:r>
+            <w:proofErr w:type="spellEnd"/>
+            <w:r>
+              <w:t xml:space="preserve"> 3 </w:t>
+            </w:r>
+            <w:r>
+              <w:t>mobile</w:t>
+            </w:r>
+            <w:r>
+              <w:t xml:space="preserve"> application</w:t>
             </w:r>
           </w:p>
         </w:tc>
@@ -3020,14 +3117,11 @@
           </w:tcPr>
           <w:p>
             <w:pPr>
-              <w:numPr>
-                <w:ilvl w:val="0"/>
-                <w:numId w:val="2"/>
-              </w:numPr>
-              <w:spacing w:after="160" w:line="259" w:lineRule="auto"/>
-            </w:pPr>
-            <w:r>
-              <w:t>Reduced time spent on setting up new single page application from 20 minutes down to 2 minutes</w:t>
+              <w:spacing w:after="160" w:line="259" w:lineRule="auto"/>
+              <w:jc w:val="center"/>
+            </w:pPr>
+            <w:r>
+              <w:t>-</w:t>
             </w:r>
           </w:p>
         </w:tc>
@@ -3045,67 +3139,7 @@
               <w:spacing w:after="160" w:line="259" w:lineRule="auto"/>
             </w:pPr>
             <w:r>
-              <w:t xml:space="preserve">Learned to </w:t>
-            </w:r>
-            <w:r>
-              <w:t>use Python’s request library to login, get auth token, and use it</w:t>
-            </w:r>
-            <w:r>
-              <w:t xml:space="preserve"> through API</w:t>
-            </w:r>
-            <w:r>
-              <w:t xml:space="preserve"> to register AngularJS single page application to database</w:t>
-            </w:r>
-          </w:p>
-          <w:p>
-            <w:pPr>
-              <w:numPr>
-                <w:ilvl w:val="0"/>
-                <w:numId w:val="2"/>
-              </w:numPr>
-              <w:spacing w:after="160" w:line="259" w:lineRule="auto"/>
-            </w:pPr>
-            <w:r>
-              <w:t>Learned how to pass arguments to python programs to run both bash</w:t>
-            </w:r>
-            <w:r>
-              <w:t xml:space="preserve"> scripts</w:t>
-            </w:r>
-            <w:r>
-              <w:t xml:space="preserve"> and python programs</w:t>
-            </w:r>
-          </w:p>
-          <w:p>
-            <w:pPr>
-              <w:numPr>
-                <w:ilvl w:val="0"/>
-                <w:numId w:val="2"/>
-              </w:numPr>
-              <w:spacing w:after="160" w:line="259" w:lineRule="auto"/>
-            </w:pPr>
-            <w:r>
-              <w:t>Learned</w:t>
-            </w:r>
-            <w:r>
-              <w:t xml:space="preserve"> how</w:t>
-            </w:r>
-            <w:r>
-              <w:t xml:space="preserve"> to use</w:t>
-            </w:r>
-            <w:r>
-              <w:t xml:space="preserve"> bash program to </w:t>
-            </w:r>
-            <w:r>
-              <w:t xml:space="preserve">mass </w:t>
-            </w:r>
-            <w:r>
-              <w:t>generate</w:t>
-            </w:r>
-            <w:r>
-              <w:t xml:space="preserve"> and deploy</w:t>
-            </w:r>
-            <w:r>
-              <w:t xml:space="preserve"> single page applications  </w:t>
+              <w:t>Contributed by creating pages and implementing logics using typescript</w:t>
             </w:r>
           </w:p>
         </w:tc>
@@ -3123,19 +3157,19 @@
               <w:spacing w:after="160" w:line="259" w:lineRule="auto"/>
             </w:pPr>
             <w:r>
-              <w:t>Bash Programming</w:t>
-            </w:r>
-          </w:p>
-          <w:p>
-            <w:pPr>
-              <w:numPr>
-                <w:ilvl w:val="0"/>
-                <w:numId w:val="2"/>
-              </w:numPr>
-              <w:spacing w:after="160" w:line="259" w:lineRule="auto"/>
-            </w:pPr>
-            <w:r>
-              <w:t>Python</w:t>
+              <w:t>Built app using Typescript, Angular 5, SASS</w:t>
+            </w:r>
+            <w:r>
+              <w:t xml:space="preserve">, </w:t>
+            </w:r>
+            <w:r>
+              <w:t>Ionic Framework</w:t>
+            </w:r>
+            <w:r>
+              <w:t xml:space="preserve"> and Postman</w:t>
+            </w:r>
+            <w:r>
+              <w:t xml:space="preserve"> </w:t>
             </w:r>
           </w:p>
         </w:tc>
@@ -3174,6 +3208,226 @@
                 <w:bCs/>
               </w:rPr>
               <w:t>6</w:t>
+            </w:r>
+            <w:r>
+              <w:rPr>
+                <w:b/>
+                <w:bCs/>
+              </w:rPr>
+              <w:t>:</w:t>
+            </w:r>
+            <w:r>
+              <w:rPr>
+                <w:b/>
+                <w:bCs/>
+              </w:rPr>
+              <w:t xml:space="preserve"> Creation of personal workstation</w:t>
+            </w:r>
+          </w:p>
+        </w:tc>
+        <w:tc>
+          <w:tcPr>
+            <w:tcW w:w="2158" w:type="dxa"/>
+            <w:vAlign w:val="center"/>
+          </w:tcPr>
+          <w:p>
+            <w:pPr>
+              <w:numPr>
+                <w:ilvl w:val="0"/>
+                <w:numId w:val="2"/>
+              </w:numPr>
+              <w:spacing w:after="160" w:line="259" w:lineRule="auto"/>
+            </w:pPr>
+            <w:r>
+              <w:t xml:space="preserve">To reduce </w:t>
+            </w:r>
+            <w:r>
+              <w:t xml:space="preserve">the </w:t>
+            </w:r>
+            <w:r>
+              <w:t>amount of time spent on setting up, deploying single page application</w:t>
+            </w:r>
+          </w:p>
+        </w:tc>
+        <w:tc>
+          <w:tcPr>
+            <w:tcW w:w="2158" w:type="dxa"/>
+            <w:vAlign w:val="center"/>
+          </w:tcPr>
+          <w:p>
+            <w:pPr>
+              <w:numPr>
+                <w:ilvl w:val="0"/>
+                <w:numId w:val="2"/>
+              </w:numPr>
+              <w:spacing w:after="160" w:line="259" w:lineRule="auto"/>
+            </w:pPr>
+            <w:r>
+              <w:t>Reduced time spent on setting up new single page application from 20 minutes down to 2 minutes</w:t>
+            </w:r>
+          </w:p>
+          <w:p>
+            <w:pPr>
+              <w:numPr>
+                <w:ilvl w:val="0"/>
+                <w:numId w:val="2"/>
+              </w:numPr>
+              <w:spacing w:after="160" w:line="259" w:lineRule="auto"/>
+            </w:pPr>
+            <w:r>
+              <w:t xml:space="preserve">Enabled the deployment of </w:t>
+            </w:r>
+            <w:r>
+              <w:t>multiple</w:t>
+            </w:r>
+            <w:r>
+              <w:t xml:space="preserve"> single page applications at a time</w:t>
+            </w:r>
+          </w:p>
+        </w:tc>
+        <w:tc>
+          <w:tcPr>
+            <w:tcW w:w="2158" w:type="dxa"/>
+            <w:vAlign w:val="center"/>
+          </w:tcPr>
+          <w:p>
+            <w:pPr>
+              <w:numPr>
+                <w:ilvl w:val="0"/>
+                <w:numId w:val="2"/>
+              </w:numPr>
+              <w:spacing w:after="160" w:line="259" w:lineRule="auto"/>
+            </w:pPr>
+            <w:r>
+              <w:t xml:space="preserve">Learned to </w:t>
+            </w:r>
+            <w:r>
+              <w:t>use Python’s request library to login, get auth token, and use it</w:t>
+            </w:r>
+            <w:r>
+              <w:t xml:space="preserve"> through API</w:t>
+            </w:r>
+            <w:r>
+              <w:t xml:space="preserve"> to register AngularJS single page application to database</w:t>
+            </w:r>
+          </w:p>
+          <w:p>
+            <w:pPr>
+              <w:numPr>
+                <w:ilvl w:val="0"/>
+                <w:numId w:val="2"/>
+              </w:numPr>
+              <w:spacing w:after="160" w:line="259" w:lineRule="auto"/>
+            </w:pPr>
+            <w:r>
+              <w:t>Learned how to pass arguments to python programs to run both bash</w:t>
+            </w:r>
+            <w:r>
+              <w:t xml:space="preserve"> scripts</w:t>
+            </w:r>
+            <w:r>
+              <w:t xml:space="preserve"> and python programs</w:t>
+            </w:r>
+          </w:p>
+          <w:p>
+            <w:pPr>
+              <w:numPr>
+                <w:ilvl w:val="0"/>
+                <w:numId w:val="2"/>
+              </w:numPr>
+              <w:spacing w:after="160" w:line="259" w:lineRule="auto"/>
+            </w:pPr>
+            <w:r>
+              <w:t>Learned</w:t>
+            </w:r>
+            <w:r>
+              <w:t xml:space="preserve"> how</w:t>
+            </w:r>
+            <w:r>
+              <w:t xml:space="preserve"> to use</w:t>
+            </w:r>
+            <w:r>
+              <w:t xml:space="preserve"> bash program to </w:t>
+            </w:r>
+            <w:r>
+              <w:t xml:space="preserve">mass </w:t>
+            </w:r>
+            <w:r>
+              <w:t>generate</w:t>
+            </w:r>
+            <w:r>
+              <w:t xml:space="preserve"> and deploy</w:t>
+            </w:r>
+            <w:r>
+              <w:t xml:space="preserve"> single page applications  </w:t>
+            </w:r>
+          </w:p>
+        </w:tc>
+        <w:tc>
+          <w:tcPr>
+            <w:tcW w:w="2253" w:type="dxa"/>
+            <w:vAlign w:val="center"/>
+          </w:tcPr>
+          <w:p>
+            <w:pPr>
+              <w:numPr>
+                <w:ilvl w:val="0"/>
+                <w:numId w:val="2"/>
+              </w:numPr>
+              <w:spacing w:after="160" w:line="259" w:lineRule="auto"/>
+            </w:pPr>
+            <w:r>
+              <w:t>Wrote</w:t>
+            </w:r>
+            <w:r>
+              <w:t xml:space="preserve"> program using </w:t>
+            </w:r>
+            <w:r>
+              <w:t xml:space="preserve">Bash </w:t>
+            </w:r>
+            <w:r>
+              <w:t>Scripting and Python</w:t>
+            </w:r>
+            <w:r>
+              <w:t xml:space="preserve"> to reduce setup time and deployment time of single page applications</w:t>
+            </w:r>
+          </w:p>
+        </w:tc>
+      </w:tr>
+      <w:tr>
+        <w:trPr>
+          <w:trHeight w:val="1304"/>
+        </w:trPr>
+        <w:tc>
+          <w:tcPr>
+            <w:tcW w:w="2158" w:type="dxa"/>
+            <w:vAlign w:val="center"/>
+          </w:tcPr>
+          <w:p>
+            <w:pPr>
+              <w:numPr>
+                <w:ilvl w:val="0"/>
+                <w:numId w:val="2"/>
+              </w:numPr>
+              <w:spacing w:after="160" w:line="259" w:lineRule="auto"/>
+              <w:rPr>
+                <w:b/>
+                <w:bCs/>
+              </w:rPr>
+            </w:pPr>
+            <w:r>
+              <w:rPr>
+                <w:b/>
+                <w:bCs/>
+              </w:rPr>
+              <w:t xml:space="preserve">Project </w:t>
+            </w:r>
+            <w:r>
+              <w:rPr>
+                <w:b/>
+                <w:bCs/>
+              </w:rPr>
+              <w:t>7</w:t>
             </w:r>
             <w:r>
               <w:rPr>
@@ -3589,6 +3843,7 @@
                 <w:b/>
                 <w:bCs/>
               </w:rPr>
+              <w:lastRenderedPageBreak/>
               <w:t>Project 1:</w:t>
             </w:r>
           </w:p>
@@ -3680,7 +3935,6 @@
                 <w:b/>
                 <w:bCs/>
               </w:rPr>
-              <w:lastRenderedPageBreak/>
               <w:t>Project 2:</w:t>
             </w:r>
           </w:p>
@@ -5728,7 +5982,7 @@
     <w:rsid w:val="00D94A59"/>
     <w:rsid w:val="00E82A54"/>
     <w:rsid w:val="00E93701"/>
-    <w:rsid w:val="00F06D42"/>
+    <w:rsid w:val="00EB1F60"/>
     <w:rsid w:val="00FC334E"/>
   </w:rsids>
   <m:mathPr>

</xml_diff>

<commit_message>
feat: Add progress #16 'mobsquad'
</commit_message>
<xml_diff>
--- a/big-interview/mobsquad/form.docx
+++ b/big-interview/mobsquad/form.docx
@@ -264,21 +264,7 @@
         <w:rPr>
           <w:lang w:eastAsia="en-CA"/>
         </w:rPr>
-        <w:t xml:space="preserve">you have experience </w:t>
-      </w:r>
-      <w:proofErr w:type="gramStart"/>
-      <w:r>
-        <w:rPr>
-          <w:lang w:eastAsia="en-CA"/>
-        </w:rPr>
-        <w:t>with in</w:t>
-      </w:r>
-      <w:proofErr w:type="gramEnd"/>
-      <w:r>
-        <w:rPr>
-          <w:lang w:eastAsia="en-CA"/>
-        </w:rPr>
-        <w:t xml:space="preserve"> the appropriate column</w:t>
+        <w:t>you have experience with in the appropriate column</w:t>
       </w:r>
       <w:r>
         <w:rPr>
@@ -726,13 +712,8 @@
             <w:pPr>
               <w:jc w:val="center"/>
             </w:pPr>
-            <w:proofErr w:type="spellStart"/>
-            <w:r>
-              <w:t>GraphQL</w:t>
-            </w:r>
-            <w:proofErr w:type="spellEnd"/>
-            <w:r>
-              <w:t>, Node.js, Flask, PHP</w:t>
+            <w:r>
+              <w:t>GraphQL, Node.js, Flask, PHP</w:t>
             </w:r>
           </w:p>
         </w:tc>
@@ -1126,11 +1107,9 @@
             <w:pPr>
               <w:jc w:val="center"/>
             </w:pPr>
-            <w:proofErr w:type="spellStart"/>
             <w:r>
               <w:t>Pipenv</w:t>
             </w:r>
-            <w:proofErr w:type="spellEnd"/>
           </w:p>
         </w:tc>
         <w:tc>
@@ -1317,15 +1296,7 @@
               <w:jc w:val="center"/>
             </w:pPr>
             <w:r>
-              <w:t xml:space="preserve">Matplotlib, </w:t>
-            </w:r>
-            <w:proofErr w:type="spellStart"/>
-            <w:r>
-              <w:t>Numpy</w:t>
-            </w:r>
-            <w:proofErr w:type="spellEnd"/>
-            <w:r>
-              <w:t>, Pandas, Matplotlib</w:t>
+              <w:t>Matplotlib, Numpy, Pandas, Matplotlib</w:t>
             </w:r>
           </w:p>
           <w:p/>
@@ -1481,21 +1452,12 @@
         </w:sdtPr>
         <w:sdtEndPr/>
         <w:sdtContent>
-          <w:proofErr w:type="spellStart"/>
           <w:r>
             <w:rPr>
               <w:b/>
               <w:i/>
             </w:rPr>
-            <w:t>SiteMax</w:t>
-          </w:r>
-          <w:proofErr w:type="spellEnd"/>
-          <w:r>
-            <w:rPr>
-              <w:b/>
-              <w:i/>
-            </w:rPr>
-            <w:t xml:space="preserve"> Systems Inc.</w:t>
+            <w:t>SiteMax Systems Inc.</w:t>
           </w:r>
         </w:sdtContent>
       </w:sdt>
@@ -2011,30 +1973,21 @@
                 <w:b/>
                 <w:bCs/>
               </w:rPr>
-              <w:t xml:space="preserve">Project 1: Creation of </w:t>
-            </w:r>
-            <w:proofErr w:type="spellStart"/>
+              <w:t>Project 1: Creation of SiteMax 3</w:t>
+            </w:r>
             <w:r>
               <w:rPr>
                 <w:b/>
                 <w:bCs/>
               </w:rPr>
-              <w:t>SiteMax</w:t>
-            </w:r>
-            <w:proofErr w:type="spellEnd"/>
+              <w:t xml:space="preserve"> </w:t>
+            </w:r>
             <w:r>
               <w:rPr>
                 <w:b/>
                 <w:bCs/>
               </w:rPr>
-              <w:t xml:space="preserve"> 3</w:t>
-            </w:r>
-            <w:r>
-              <w:rPr>
-                <w:b/>
-                <w:bCs/>
-              </w:rPr>
-              <w:t xml:space="preserve"> </w:t>
+              <w:t xml:space="preserve">mobile </w:t>
             </w:r>
             <w:r>
               <w:rPr>
@@ -2400,23 +2353,21 @@
                 <w:b/>
                 <w:bCs/>
               </w:rPr>
-              <w:t xml:space="preserve">for SiteMax3 and </w:t>
-            </w:r>
-            <w:proofErr w:type="spellStart"/>
+              <w:t xml:space="preserve">for SiteMax3 and SiteMax 3.5 </w:t>
+            </w:r>
             <w:r>
               <w:rPr>
                 <w:b/>
                 <w:bCs/>
               </w:rPr>
-              <w:t>SiteMax</w:t>
-            </w:r>
-            <w:proofErr w:type="spellEnd"/>
+              <w:t>mobile</w:t>
+            </w:r>
             <w:r>
               <w:rPr>
                 <w:b/>
                 <w:bCs/>
               </w:rPr>
-              <w:t xml:space="preserve"> 3.5 Ionic application</w:t>
+              <w:t xml:space="preserve"> application</w:t>
             </w:r>
           </w:p>
         </w:tc>
@@ -2440,7 +2391,19 @@
               <w:t xml:space="preserve">urpose is to reduce time spent on rebuilding </w:t>
             </w:r>
             <w:r>
-              <w:t xml:space="preserve">the ionic </w:t>
+              <w:t xml:space="preserve">the </w:t>
+            </w:r>
+            <w:r>
+              <w:t>I</w:t>
+            </w:r>
+            <w:r>
+              <w:t>onic</w:t>
+            </w:r>
+            <w:r>
+              <w:t xml:space="preserve"> Framework based mobile</w:t>
+            </w:r>
+            <w:r>
+              <w:t xml:space="preserve"> </w:t>
             </w:r>
             <w:r>
               <w:t xml:space="preserve">application </w:t>
@@ -2461,7 +2424,19 @@
               <w:t xml:space="preserve">o </w:t>
             </w:r>
             <w:r>
-              <w:t>make sure plugins for ionic framework are installed correctly</w:t>
+              <w:t xml:space="preserve">make sure plugins for </w:t>
+            </w:r>
+            <w:r>
+              <w:t>I</w:t>
+            </w:r>
+            <w:r>
+              <w:t xml:space="preserve">onic </w:t>
+            </w:r>
+            <w:r>
+              <w:t>F</w:t>
+            </w:r>
+            <w:r>
+              <w:t>ramework are installed correctly</w:t>
             </w:r>
           </w:p>
           <w:p>
@@ -2492,6 +2467,18 @@
             </w:r>
             <w:r>
               <w:t xml:space="preserve"> to spend more time developing and less on fixing</w:t>
+            </w:r>
+          </w:p>
+          <w:p>
+            <w:pPr>
+              <w:numPr>
+                <w:ilvl w:val="0"/>
+                <w:numId w:val="2"/>
+              </w:numPr>
+              <w:spacing w:after="160" w:line="259" w:lineRule="auto"/>
+            </w:pPr>
+            <w:r>
+              <w:t xml:space="preserve">Resulted in cost savings in development by reducing number of hours spent fixing bugs </w:t>
             </w:r>
           </w:p>
         </w:tc>
@@ -2634,14 +2621,35 @@
                 <w:b/>
                 <w:bCs/>
               </w:rPr>
-              <w:t xml:space="preserve">: Creation of </w:t>
+              <w:t>: Creation</w:t>
             </w:r>
             <w:r>
               <w:rPr>
                 <w:b/>
                 <w:bCs/>
               </w:rPr>
-              <w:t xml:space="preserve">AngularJS based small single page applications for clients </w:t>
+              <w:t xml:space="preserve"> of</w:t>
+            </w:r>
+            <w:r>
+              <w:rPr>
+                <w:b/>
+                <w:bCs/>
+              </w:rPr>
+              <w:t xml:space="preserve"> and </w:t>
+            </w:r>
+            <w:r>
+              <w:rPr>
+                <w:b/>
+                <w:bCs/>
+              </w:rPr>
+              <w:t>maintaining AngularJS</w:t>
+            </w:r>
+            <w:r>
+              <w:rPr>
+                <w:b/>
+                <w:bCs/>
+              </w:rPr>
+              <w:t xml:space="preserve"> based small single page applications for clients </w:t>
             </w:r>
           </w:p>
         </w:tc>
@@ -2658,6 +2666,66 @@
               </w:numPr>
               <w:spacing w:after="160" w:line="259" w:lineRule="auto"/>
             </w:pPr>
+            <w:r>
+              <w:t>Purpose is to digitalize construction</w:t>
+            </w:r>
+            <w:r>
+              <w:t xml:space="preserve"> company’s</w:t>
+            </w:r>
+            <w:r>
+              <w:t xml:space="preserve"> safety and progress forms using AngularJS </w:t>
+            </w:r>
+            <w:r>
+              <w:t>and PHP</w:t>
+            </w:r>
+          </w:p>
+          <w:p>
+            <w:pPr>
+              <w:numPr>
+                <w:ilvl w:val="0"/>
+                <w:numId w:val="2"/>
+              </w:numPr>
+              <w:spacing w:after="160" w:line="259" w:lineRule="auto"/>
+            </w:pPr>
+            <w:r>
+              <w:t>C</w:t>
+            </w:r>
+            <w:r>
+              <w:t xml:space="preserve">onnects to </w:t>
+            </w:r>
+            <w:r>
+              <w:t xml:space="preserve">the </w:t>
+            </w:r>
+            <w:r>
+              <w:t xml:space="preserve">business goal of getting more </w:t>
+            </w:r>
+            <w:r>
+              <w:t xml:space="preserve">and keeping </w:t>
+            </w:r>
+            <w:r>
+              <w:t>construction clients</w:t>
+            </w:r>
+          </w:p>
+          <w:p>
+            <w:pPr>
+              <w:numPr>
+                <w:ilvl w:val="0"/>
+                <w:numId w:val="2"/>
+              </w:numPr>
+              <w:spacing w:after="160" w:line="259" w:lineRule="auto"/>
+            </w:pPr>
+            <w:r>
+              <w:t xml:space="preserve">Drives the revenue </w:t>
+            </w:r>
+            <w:r>
+              <w:t xml:space="preserve">growth </w:t>
+            </w:r>
+            <w:r>
+              <w:t>by getting more construction clients</w:t>
+            </w:r>
+            <w:r>
+              <w:t xml:space="preserve"> by the customer success team</w:t>
+            </w:r>
           </w:p>
         </w:tc>
         <w:tc>
@@ -2673,6 +2741,9 @@
               </w:numPr>
               <w:spacing w:after="160" w:line="259" w:lineRule="auto"/>
             </w:pPr>
+            <w:r>
+              <w:t>Created over 300 AngularJS based single page applications</w:t>
+            </w:r>
           </w:p>
         </w:tc>
         <w:tc>
@@ -2703,6 +2774,9 @@
               </w:numPr>
               <w:spacing w:after="160" w:line="259" w:lineRule="auto"/>
             </w:pPr>
+            <w:r>
+              <w:t>AngularJS</w:t>
+            </w:r>
           </w:p>
         </w:tc>
       </w:tr>
@@ -2732,6 +2806,7 @@
                 <w:b/>
                 <w:bCs/>
               </w:rPr>
+              <w:lastRenderedPageBreak/>
               <w:t xml:space="preserve">Project </w:t>
             </w:r>
             <w:r>
@@ -2746,14 +2821,70 @@
                 <w:b/>
                 <w:bCs/>
               </w:rPr>
-              <w:t xml:space="preserve">: Creation of library of snippets for </w:t>
+              <w:t>: Creation of library of snippets for</w:t>
             </w:r>
             <w:r>
               <w:rPr>
                 <w:b/>
                 <w:bCs/>
               </w:rPr>
-              <w:t>Single Page Applications</w:t>
+              <w:t xml:space="preserve"> </w:t>
+            </w:r>
+            <w:r>
+              <w:rPr>
+                <w:b/>
+                <w:bCs/>
+              </w:rPr>
+              <w:t>AngularJS based</w:t>
+            </w:r>
+            <w:r>
+              <w:rPr>
+                <w:b/>
+                <w:bCs/>
+              </w:rPr>
+              <w:t xml:space="preserve"> </w:t>
+            </w:r>
+            <w:r>
+              <w:rPr>
+                <w:b/>
+                <w:bCs/>
+              </w:rPr>
+              <w:t>s</w:t>
+            </w:r>
+            <w:r>
+              <w:rPr>
+                <w:b/>
+                <w:bCs/>
+              </w:rPr>
+              <w:t xml:space="preserve">ingle </w:t>
+            </w:r>
+            <w:r>
+              <w:rPr>
+                <w:b/>
+                <w:bCs/>
+              </w:rPr>
+              <w:t>p</w:t>
+            </w:r>
+            <w:r>
+              <w:rPr>
+                <w:b/>
+                <w:bCs/>
+              </w:rPr>
+              <w:t xml:space="preserve">age </w:t>
+            </w:r>
+            <w:r>
+              <w:rPr>
+                <w:b/>
+                <w:bCs/>
+              </w:rPr>
+              <w:t>a</w:t>
+            </w:r>
+            <w:r>
+              <w:rPr>
+                <w:b/>
+                <w:bCs/>
+              </w:rPr>
+              <w:t>pplications</w:t>
             </w:r>
           </w:p>
         </w:tc>
@@ -2864,25 +2995,39 @@
               <w:spacing w:after="160" w:line="259" w:lineRule="auto"/>
             </w:pPr>
             <w:r>
-              <w:t xml:space="preserve">Its business goal </w:t>
-            </w:r>
-            <w:r>
-              <w:t>is</w:t>
-            </w:r>
-            <w:r>
-              <w:t xml:space="preserve"> to generate more quality single page applications in a given time, so </w:t>
-            </w:r>
-            <w:r>
-              <w:t xml:space="preserve">more </w:t>
-            </w:r>
-            <w:r>
-              <w:lastRenderedPageBreak/>
-              <w:t>clients can be served</w:t>
+              <w:t>Connects to the</w:t>
+            </w:r>
+            <w:r>
+              <w:t xml:space="preserve"> business goal </w:t>
+            </w:r>
+            <w:r>
+              <w:t>of</w:t>
+            </w:r>
+            <w:r>
+              <w:t xml:space="preserve"> generat</w:t>
+            </w:r>
+            <w:r>
+              <w:t>ing</w:t>
+            </w:r>
+            <w:r>
+              <w:t xml:space="preserve"> more quality single page applications in a given time, so </w:t>
+            </w:r>
+            <w:r>
+              <w:t>more clients can be served</w:t>
             </w:r>
             <w:r>
               <w:t xml:space="preserve"> per person</w:t>
             </w:r>
           </w:p>
+          <w:p>
+            <w:pPr>
+              <w:numPr>
+                <w:ilvl w:val="0"/>
+                <w:numId w:val="2"/>
+              </w:numPr>
+              <w:spacing w:after="160" w:line="259" w:lineRule="auto"/>
+            </w:pPr>
+          </w:p>
         </w:tc>
         <w:tc>
           <w:tcPr>
@@ -2898,7 +3043,6 @@
               <w:spacing w:after="160" w:line="259" w:lineRule="auto"/>
             </w:pPr>
             <w:r>
-              <w:lastRenderedPageBreak/>
               <w:t xml:space="preserve">Improved the </w:t>
             </w:r>
             <w:r>
@@ -3055,23 +3199,7 @@
                 <w:b/>
                 <w:bCs/>
               </w:rPr>
-              <w:t xml:space="preserve">: Creation of </w:t>
-            </w:r>
-            <w:proofErr w:type="spellStart"/>
-            <w:r>
-              <w:rPr>
-                <w:b/>
-                <w:bCs/>
-              </w:rPr>
-              <w:t>SiteMax</w:t>
-            </w:r>
-            <w:proofErr w:type="spellEnd"/>
-            <w:r>
-              <w:rPr>
-                <w:b/>
-                <w:bCs/>
-              </w:rPr>
-              <w:t xml:space="preserve"> 3.5 application</w:t>
+              <w:t>: Creation of SiteMax 3.5 application</w:t>
             </w:r>
           </w:p>
         </w:tc>
@@ -3092,15 +3220,7 @@
               <w:t>Purpose is t</w:t>
             </w:r>
             <w:r>
-              <w:t xml:space="preserve">o modernize </w:t>
-            </w:r>
-            <w:proofErr w:type="spellStart"/>
-            <w:r>
-              <w:t>SiteMax</w:t>
-            </w:r>
-            <w:proofErr w:type="spellEnd"/>
-            <w:r>
-              <w:t xml:space="preserve"> 3 </w:t>
+              <w:t xml:space="preserve">o modernize SiteMax 3 </w:t>
             </w:r>
             <w:r>
               <w:t>mobile</w:t>
@@ -3239,7 +3359,10 @@
               <w:spacing w:after="160" w:line="259" w:lineRule="auto"/>
             </w:pPr>
             <w:r>
-              <w:t xml:space="preserve">To reduce </w:t>
+              <w:t>Purpose is t</w:t>
+            </w:r>
+            <w:r>
+              <w:t xml:space="preserve">o reduce </w:t>
             </w:r>
             <w:r>
               <w:t xml:space="preserve">the </w:t>
@@ -3441,7 +3564,15 @@
                 <w:b/>
                 <w:bCs/>
               </w:rPr>
-              <w:t xml:space="preserve"> Creation of bash program that allows mass fixing and deploy of AngularJS single page applications</w:t>
+              <w:t xml:space="preserve"> Creation of bash program that allows mass fixing and deploy of </w:t>
+            </w:r>
+            <w:r>
+              <w:rPr>
+                <w:b/>
+                <w:bCs/>
+              </w:rPr>
+              <w:lastRenderedPageBreak/>
+              <w:t>AngularJS single page applications</w:t>
             </w:r>
           </w:p>
         </w:tc>
@@ -3459,13 +3590,18 @@
               <w:spacing w:after="160" w:line="259" w:lineRule="auto"/>
             </w:pPr>
             <w:r>
+              <w:lastRenderedPageBreak/>
               <w:t xml:space="preserve">To enable modification of </w:t>
             </w:r>
             <w:r>
               <w:t>a large number of</w:t>
             </w:r>
             <w:r>
-              <w:t xml:space="preserve"> single page applications</w:t>
+              <w:t xml:space="preserve"> single page </w:t>
+            </w:r>
+            <w:r>
+              <w:lastRenderedPageBreak/>
+              <w:t>applications</w:t>
             </w:r>
             <w:r>
               <w:t xml:space="preserve"> per person</w:t>
@@ -3486,6 +3622,7 @@
               <w:spacing w:after="160" w:line="259" w:lineRule="auto"/>
             </w:pPr>
             <w:r>
+              <w:lastRenderedPageBreak/>
               <w:t>Processed the modification of over 600 single page applications in</w:t>
             </w:r>
             <w:r>
@@ -3522,6 +3659,7 @@
               <w:spacing w:after="160" w:line="259" w:lineRule="auto"/>
             </w:pPr>
             <w:r>
+              <w:lastRenderedPageBreak/>
               <w:t xml:space="preserve">Used AWK to mass replace </w:t>
             </w:r>
           </w:p>
@@ -3552,6 +3690,7 @@
               <w:spacing w:after="160" w:line="259" w:lineRule="auto"/>
             </w:pPr>
             <w:r>
+              <w:lastRenderedPageBreak/>
               <w:t>Bash</w:t>
             </w:r>
             <w:r>
@@ -3843,7 +3982,6 @@
                 <w:b/>
                 <w:bCs/>
               </w:rPr>
-              <w:lastRenderedPageBreak/>
               <w:t>Project 1:</w:t>
             </w:r>
           </w:p>
@@ -4355,6 +4493,7 @@
                 <w:b/>
                 <w:bCs/>
               </w:rPr>
+              <w:lastRenderedPageBreak/>
               <w:t>Project 2:</w:t>
             </w:r>
           </w:p>
@@ -5968,6 +6107,7 @@
     <w:rsid w:val="001D5B42"/>
     <w:rsid w:val="001D63BD"/>
     <w:rsid w:val="001E1A77"/>
+    <w:rsid w:val="003B6115"/>
     <w:rsid w:val="004873CA"/>
     <w:rsid w:val="004B0674"/>
     <w:rsid w:val="004C7D23"/>
@@ -5982,7 +6122,6 @@
     <w:rsid w:val="00D94A59"/>
     <w:rsid w:val="00E82A54"/>
     <w:rsid w:val="00E93701"/>
-    <w:rsid w:val="00EB1F60"/>
     <w:rsid w:val="00FC334E"/>
   </w:rsids>
   <m:mathPr>

</xml_diff>

<commit_message>
feat: Add progress #17 'mobsquad'
</commit_message>
<xml_diff>
--- a/big-interview/mobsquad/form.docx
+++ b/big-interview/mobsquad/form.docx
@@ -2534,7 +2534,19 @@
               <w:spacing w:after="160" w:line="259" w:lineRule="auto"/>
             </w:pPr>
             <w:r>
-              <w:t>The most difficult part was getting familiar with syntax different from Python and JavaScript</w:t>
+              <w:t xml:space="preserve">The most difficult part was </w:t>
+            </w:r>
+            <w:r>
+              <w:t>learning</w:t>
+            </w:r>
+            <w:r>
+              <w:t xml:space="preserve"> syntax</w:t>
+            </w:r>
+            <w:r>
+              <w:t xml:space="preserve"> that’s</w:t>
+            </w:r>
+            <w:r>
+              <w:t xml:space="preserve"> different from Python and JavaScript</w:t>
             </w:r>
           </w:p>
           <w:p>
@@ -2676,7 +2688,13 @@
               <w:t xml:space="preserve"> safety and progress forms using AngularJS </w:t>
             </w:r>
             <w:r>
-              <w:t>and PHP</w:t>
+              <w:t xml:space="preserve">and </w:t>
+            </w:r>
+            <w:r>
+              <w:t xml:space="preserve">pdf using </w:t>
+            </w:r>
+            <w:r>
+              <w:t>PHP</w:t>
             </w:r>
           </w:p>
           <w:p>
@@ -2759,6 +2777,36 @@
               </w:numPr>
               <w:spacing w:after="160" w:line="259" w:lineRule="auto"/>
             </w:pPr>
+            <w:r>
+              <w:t>The challenge was</w:t>
+            </w:r>
+          </w:p>
+          <w:p>
+            <w:pPr>
+              <w:numPr>
+                <w:ilvl w:val="0"/>
+                <w:numId w:val="2"/>
+              </w:numPr>
+              <w:spacing w:after="160" w:line="259" w:lineRule="auto"/>
+            </w:pPr>
+            <w:r>
+              <w:t xml:space="preserve">Learned how to dissect business requirements, </w:t>
+            </w:r>
+          </w:p>
+          <w:p>
+            <w:pPr>
+              <w:numPr>
+                <w:ilvl w:val="0"/>
+                <w:numId w:val="2"/>
+              </w:numPr>
+              <w:spacing w:after="160" w:line="259" w:lineRule="auto"/>
+            </w:pPr>
+            <w:r>
+              <w:t xml:space="preserve"> </w:t>
+            </w:r>
+            <w:r>
+              <w:t xml:space="preserve">Contributed by building </w:t>
+            </w:r>
           </w:p>
         </w:tc>
         <w:tc>
@@ -2766,6 +2814,18 @@
             <w:tcW w:w="2253" w:type="dxa"/>
             <w:vAlign w:val="center"/>
           </w:tcPr>
+          <w:p>
+            <w:pPr>
+              <w:numPr>
+                <w:ilvl w:val="0"/>
+                <w:numId w:val="2"/>
+              </w:numPr>
+              <w:spacing w:after="160" w:line="259" w:lineRule="auto"/>
+            </w:pPr>
+            <w:r>
+              <w:t>PHP</w:t>
+            </w:r>
+          </w:p>
           <w:p>
             <w:pPr>
               <w:numPr>
@@ -3027,6 +3087,30 @@
               </w:numPr>
               <w:spacing w:after="160" w:line="259" w:lineRule="auto"/>
             </w:pPr>
+            <w:r>
+              <w:t>Drives revenue growth by serving more clients per person</w:t>
+            </w:r>
+          </w:p>
+          <w:p>
+            <w:pPr>
+              <w:numPr>
+                <w:ilvl w:val="0"/>
+                <w:numId w:val="2"/>
+              </w:numPr>
+              <w:spacing w:after="160" w:line="259" w:lineRule="auto"/>
+            </w:pPr>
+            <w:r>
+              <w:t>Improves cost savings</w:t>
+            </w:r>
+            <w:r>
+              <w:t xml:space="preserve"> by </w:t>
+            </w:r>
+            <w:r>
+              <w:t>reducing the need to hire more developers</w:t>
+            </w:r>
+            <w:r>
+              <w:t xml:space="preserve"> </w:t>
+            </w:r>
           </w:p>
         </w:tc>
         <w:tc>
@@ -3368,7 +3452,16 @@
               <w:t xml:space="preserve">the </w:t>
             </w:r>
             <w:r>
-              <w:t>amount of time spent on setting up, deploying single page application</w:t>
+              <w:t>amount of time spent on setting up</w:t>
+            </w:r>
+            <w:r>
+              <w:t xml:space="preserve"> and</w:t>
+            </w:r>
+            <w:r>
+              <w:t xml:space="preserve"> deploying single page application</w:t>
+            </w:r>
+            <w:r>
+              <w:t>s</w:t>
             </w:r>
           </w:p>
         </w:tc>
@@ -3425,25 +3518,31 @@
               <w:t xml:space="preserve">Learned to </w:t>
             </w:r>
             <w:r>
-              <w:t>use Python’s request library to login, get auth token, and use it</w:t>
-            </w:r>
-            <w:r>
-              <w:t xml:space="preserve"> through API</w:t>
-            </w:r>
-            <w:r>
-              <w:t xml:space="preserve"> to register AngularJS single page application to database</w:t>
-            </w:r>
-          </w:p>
-          <w:p>
-            <w:pPr>
-              <w:numPr>
-                <w:ilvl w:val="0"/>
-                <w:numId w:val="2"/>
-              </w:numPr>
-              <w:spacing w:after="160" w:line="259" w:lineRule="auto"/>
-            </w:pPr>
-            <w:r>
-              <w:t>Learned how to pass arguments to python programs to run both bash</w:t>
+              <w:t>use Python’s request library to login, get auth token, and register AngularJS single page application to database</w:t>
+            </w:r>
+            <w:r>
+              <w:t xml:space="preserve"> using </w:t>
+            </w:r>
+            <w:r>
+              <w:t>SiteMax’s API</w:t>
+            </w:r>
+          </w:p>
+          <w:p>
+            <w:pPr>
+              <w:numPr>
+                <w:ilvl w:val="0"/>
+                <w:numId w:val="2"/>
+              </w:numPr>
+              <w:spacing w:after="160" w:line="259" w:lineRule="auto"/>
+            </w:pPr>
+            <w:r>
+              <w:t xml:space="preserve">Learned how to pass arguments to </w:t>
+            </w:r>
+            <w:r>
+              <w:t>P</w:t>
+            </w:r>
+            <w:r>
+              <w:t>ython programs to run both bash</w:t>
             </w:r>
             <w:r>
               <w:t xml:space="preserve"> scripts</w:t>
@@ -3479,7 +3578,11 @@
               <w:t>generate</w:t>
             </w:r>
             <w:r>
-              <w:t xml:space="preserve"> and deploy</w:t>
+              <w:t xml:space="preserve"> and </w:t>
+            </w:r>
+            <w:r>
+              <w:lastRenderedPageBreak/>
+              <w:t>deploy</w:t>
             </w:r>
             <w:r>
               <w:t xml:space="preserve"> single page applications  </w:t>
@@ -3500,6 +3603,7 @@
               <w:spacing w:after="160" w:line="259" w:lineRule="auto"/>
             </w:pPr>
             <w:r>
+              <w:lastRenderedPageBreak/>
               <w:t>Wrote</w:t>
             </w:r>
             <w:r>
@@ -3564,15 +3668,21 @@
                 <w:b/>
                 <w:bCs/>
               </w:rPr>
-              <w:t xml:space="preserve"> Creation of bash program that allows mass fixing and deploy of </w:t>
+              <w:t xml:space="preserve"> Creation of bash program that allows mass </w:t>
             </w:r>
             <w:r>
               <w:rPr>
                 <w:b/>
                 <w:bCs/>
               </w:rPr>
-              <w:lastRenderedPageBreak/>
-              <w:t>AngularJS single page applications</w:t>
+              <w:t>modification of</w:t>
+            </w:r>
+            <w:r>
+              <w:rPr>
+                <w:b/>
+                <w:bCs/>
+              </w:rPr>
+              <w:t xml:space="preserve"> AngularJS single page applications</w:t>
             </w:r>
           </w:p>
         </w:tc>
@@ -3590,23 +3700,30 @@
               <w:spacing w:after="160" w:line="259" w:lineRule="auto"/>
             </w:pPr>
             <w:r>
-              <w:lastRenderedPageBreak/>
-              <w:t xml:space="preserve">To enable modification of </w:t>
+              <w:t>Purpose is t</w:t>
+            </w:r>
+            <w:r>
+              <w:t xml:space="preserve">o enable modification of </w:t>
             </w:r>
             <w:r>
               <w:t>a large number of</w:t>
             </w:r>
             <w:r>
-              <w:t xml:space="preserve"> single page </w:t>
-            </w:r>
-            <w:r>
-              <w:lastRenderedPageBreak/>
-              <w:t>applications</w:t>
+              <w:t xml:space="preserve"> single page applications</w:t>
             </w:r>
             <w:r>
               <w:t xml:space="preserve"> per person</w:t>
             </w:r>
           </w:p>
+          <w:p>
+            <w:pPr>
+              <w:numPr>
+                <w:ilvl w:val="0"/>
+                <w:numId w:val="2"/>
+              </w:numPr>
+              <w:spacing w:after="160" w:line="259" w:lineRule="auto"/>
+            </w:pPr>
+          </w:p>
         </w:tc>
         <w:tc>
           <w:tcPr>
@@ -3622,8 +3739,7 @@
               <w:spacing w:after="160" w:line="259" w:lineRule="auto"/>
             </w:pPr>
             <w:r>
-              <w:lastRenderedPageBreak/>
-              <w:t>Processed the modification of over 600 single page applications in</w:t>
+              <w:t>Processed over 600 single page applications in</w:t>
             </w:r>
             <w:r>
               <w:t xml:space="preserve"> a</w:t>
@@ -3659,7 +3775,6 @@
               <w:spacing w:after="160" w:line="259" w:lineRule="auto"/>
             </w:pPr>
             <w:r>
-              <w:lastRenderedPageBreak/>
               <w:t xml:space="preserve">Used AWK to mass replace </w:t>
             </w:r>
           </w:p>
@@ -3690,7 +3805,6 @@
               <w:spacing w:after="160" w:line="259" w:lineRule="auto"/>
             </w:pPr>
             <w:r>
-              <w:lastRenderedPageBreak/>
               <w:t>Bash</w:t>
             </w:r>
             <w:r>
@@ -4402,6 +4516,7 @@
                 <w:b/>
                 <w:bCs/>
               </w:rPr>
+              <w:lastRenderedPageBreak/>
               <w:t>Project 1:</w:t>
             </w:r>
           </w:p>
@@ -4493,7 +4608,6 @@
                 <w:b/>
                 <w:bCs/>
               </w:rPr>
-              <w:lastRenderedPageBreak/>
               <w:t>Project 2:</w:t>
             </w:r>
           </w:p>
@@ -6107,7 +6221,6 @@
     <w:rsid w:val="001D5B42"/>
     <w:rsid w:val="001D63BD"/>
     <w:rsid w:val="001E1A77"/>
-    <w:rsid w:val="003B6115"/>
     <w:rsid w:val="004873CA"/>
     <w:rsid w:val="004B0674"/>
     <w:rsid w:val="004C7D23"/>
@@ -6120,6 +6233,7 @@
     <w:rsid w:val="00BA7727"/>
     <w:rsid w:val="00CC5E46"/>
     <w:rsid w:val="00D94A59"/>
+    <w:rsid w:val="00DD7FED"/>
     <w:rsid w:val="00E82A54"/>
     <w:rsid w:val="00E93701"/>
     <w:rsid w:val="00FC334E"/>

</xml_diff>

<commit_message>
feat: Add progress #18 'mobsquad'
</commit_message>
<xml_diff>
--- a/big-interview/mobsquad/form.docx
+++ b/big-interview/mobsquad/form.docx
@@ -264,7 +264,21 @@
         <w:rPr>
           <w:lang w:eastAsia="en-CA"/>
         </w:rPr>
-        <w:t>you have experience with in the appropriate column</w:t>
+        <w:t xml:space="preserve">you have experience </w:t>
+      </w:r>
+      <w:proofErr w:type="gramStart"/>
+      <w:r>
+        <w:rPr>
+          <w:lang w:eastAsia="en-CA"/>
+        </w:rPr>
+        <w:t>with in</w:t>
+      </w:r>
+      <w:proofErr w:type="gramEnd"/>
+      <w:r>
+        <w:rPr>
+          <w:lang w:eastAsia="en-CA"/>
+        </w:rPr>
+        <w:t xml:space="preserve"> the appropriate column</w:t>
       </w:r>
       <w:r>
         <w:rPr>
@@ -712,8 +726,13 @@
             <w:pPr>
               <w:jc w:val="center"/>
             </w:pPr>
-            <w:r>
-              <w:t>GraphQL, Node.js, Flask, PHP</w:t>
+            <w:proofErr w:type="spellStart"/>
+            <w:r>
+              <w:t>GraphQL</w:t>
+            </w:r>
+            <w:proofErr w:type="spellEnd"/>
+            <w:r>
+              <w:t>, Node.js, Flask, PHP</w:t>
             </w:r>
           </w:p>
         </w:tc>
@@ -1107,9 +1126,11 @@
             <w:pPr>
               <w:jc w:val="center"/>
             </w:pPr>
+            <w:proofErr w:type="spellStart"/>
             <w:r>
               <w:t>Pipenv</w:t>
             </w:r>
+            <w:proofErr w:type="spellEnd"/>
           </w:p>
         </w:tc>
         <w:tc>
@@ -1296,7 +1317,15 @@
               <w:jc w:val="center"/>
             </w:pPr>
             <w:r>
-              <w:t>Matplotlib, Numpy, Pandas, Matplotlib</w:t>
+              <w:t xml:space="preserve">Matplotlib, </w:t>
+            </w:r>
+            <w:proofErr w:type="spellStart"/>
+            <w:r>
+              <w:t>Numpy</w:t>
+            </w:r>
+            <w:proofErr w:type="spellEnd"/>
+            <w:r>
+              <w:t>, Pandas, Matplotlib</w:t>
             </w:r>
           </w:p>
           <w:p/>
@@ -1452,12 +1481,21 @@
         </w:sdtPr>
         <w:sdtEndPr/>
         <w:sdtContent>
+          <w:proofErr w:type="spellStart"/>
           <w:r>
             <w:rPr>
               <w:b/>
               <w:i/>
             </w:rPr>
-            <w:t>SiteMax Systems Inc.</w:t>
+            <w:t>SiteMax</w:t>
+          </w:r>
+          <w:proofErr w:type="spellEnd"/>
+          <w:r>
+            <w:rPr>
+              <w:b/>
+              <w:i/>
+            </w:rPr>
+            <w:t xml:space="preserve"> Systems Inc.</w:t>
           </w:r>
         </w:sdtContent>
       </w:sdt>
@@ -1973,13 +2011,29 @@
                 <w:b/>
                 <w:bCs/>
               </w:rPr>
-              <w:t>Project 1: Creation of SiteMax 3</w:t>
-            </w:r>
+              <w:t xml:space="preserve">Project 1: Creation of </w:t>
+            </w:r>
+            <w:proofErr w:type="spellStart"/>
             <w:r>
               <w:rPr>
                 <w:b/>
                 <w:bCs/>
               </w:rPr>
+              <w:t>SiteMax</w:t>
+            </w:r>
+            <w:proofErr w:type="spellEnd"/>
+            <w:r>
+              <w:rPr>
+                <w:b/>
+                <w:bCs/>
+              </w:rPr>
+              <w:t xml:space="preserve"> 3</w:t>
+            </w:r>
+            <w:r>
+              <w:rPr>
+                <w:b/>
+                <w:bCs/>
+              </w:rPr>
               <w:t xml:space="preserve"> </w:t>
             </w:r>
             <w:r>
@@ -2012,7 +2066,10 @@
               <w:spacing w:after="160" w:line="259" w:lineRule="auto"/>
             </w:pPr>
             <w:r>
-              <w:t>One purpose is t</w:t>
+              <w:t>P</w:t>
+            </w:r>
+            <w:r>
+              <w:t>urpose is t</w:t>
             </w:r>
             <w:r>
               <w:t>o enable non-mobile developers to create</w:t>
@@ -2033,13 +2090,22 @@
               <w:spacing w:after="160" w:line="259" w:lineRule="auto"/>
             </w:pPr>
             <w:r>
-              <w:t xml:space="preserve">Its business goal </w:t>
-            </w:r>
-            <w:r>
-              <w:t>is</w:t>
-            </w:r>
-            <w:r>
-              <w:t xml:space="preserve"> to reduce the need of hiring iOS and Android mobile engineers</w:t>
+              <w:t>Connects to the</w:t>
+            </w:r>
+            <w:r>
+              <w:t xml:space="preserve"> business goal </w:t>
+            </w:r>
+            <w:r>
+              <w:t xml:space="preserve">of </w:t>
+            </w:r>
+            <w:r>
+              <w:t>reduc</w:t>
+            </w:r>
+            <w:r>
+              <w:t>ing</w:t>
+            </w:r>
+            <w:r>
+              <w:t xml:space="preserve"> the need of hiring iOS and Android mobile engineers</w:t>
             </w:r>
           </w:p>
         </w:tc>
@@ -2353,7 +2419,23 @@
                 <w:b/>
                 <w:bCs/>
               </w:rPr>
-              <w:t xml:space="preserve">for SiteMax3 and SiteMax 3.5 </w:t>
+              <w:t xml:space="preserve">for SiteMax3 and </w:t>
+            </w:r>
+            <w:proofErr w:type="spellStart"/>
+            <w:r>
+              <w:rPr>
+                <w:b/>
+                <w:bCs/>
+              </w:rPr>
+              <w:t>SiteMax</w:t>
+            </w:r>
+            <w:proofErr w:type="spellEnd"/>
+            <w:r>
+              <w:rPr>
+                <w:b/>
+                <w:bCs/>
+              </w:rPr>
+              <w:t xml:space="preserve"> 3.5 </w:t>
             </w:r>
             <w:r>
               <w:rPr>
@@ -2647,14 +2729,14 @@
                 <w:b/>
                 <w:bCs/>
               </w:rPr>
-              <w:t xml:space="preserve"> and </w:t>
+              <w:t xml:space="preserve"> </w:t>
             </w:r>
             <w:r>
               <w:rPr>
                 <w:b/>
                 <w:bCs/>
               </w:rPr>
-              <w:t>maintaining AngularJS</w:t>
+              <w:t>AngularJS</w:t>
             </w:r>
             <w:r>
               <w:rPr>
@@ -2739,7 +2821,13 @@
               <w:t xml:space="preserve">growth </w:t>
             </w:r>
             <w:r>
-              <w:t>by getting more construction clients</w:t>
+              <w:t>by</w:t>
+            </w:r>
+            <w:r>
+              <w:t xml:space="preserve"> retaining and</w:t>
+            </w:r>
+            <w:r>
+              <w:t xml:space="preserve"> getting more construction clients</w:t>
             </w:r>
             <w:r>
               <w:t xml:space="preserve"> by the customer success team</w:t>
@@ -2778,34 +2866,80 @@
               <w:spacing w:after="160" w:line="259" w:lineRule="auto"/>
             </w:pPr>
             <w:r>
-              <w:t>The challenge was</w:t>
-            </w:r>
-          </w:p>
-          <w:p>
-            <w:pPr>
-              <w:numPr>
-                <w:ilvl w:val="0"/>
-                <w:numId w:val="2"/>
-              </w:numPr>
-              <w:spacing w:after="160" w:line="259" w:lineRule="auto"/>
-            </w:pPr>
-            <w:r>
-              <w:t xml:space="preserve">Learned how to dissect business requirements, </w:t>
-            </w:r>
-          </w:p>
-          <w:p>
-            <w:pPr>
-              <w:numPr>
-                <w:ilvl w:val="0"/>
-                <w:numId w:val="2"/>
-              </w:numPr>
-              <w:spacing w:after="160" w:line="259" w:lineRule="auto"/>
-            </w:pPr>
+              <w:t xml:space="preserve">The most difficult part was getting the business </w:t>
+            </w:r>
+            <w:r>
+              <w:t>requirements and technical requirements</w:t>
+            </w:r>
+            <w:r>
+              <w:t xml:space="preserve"> right  </w:t>
+            </w:r>
+          </w:p>
+          <w:p>
+            <w:pPr>
+              <w:numPr>
+                <w:ilvl w:val="0"/>
+                <w:numId w:val="2"/>
+              </w:numPr>
+              <w:spacing w:after="160" w:line="259" w:lineRule="auto"/>
+            </w:pPr>
+            <w:r>
+              <w:t>Learned how to</w:t>
+            </w:r>
             <w:r>
               <w:t xml:space="preserve"> </w:t>
             </w:r>
             <w:r>
-              <w:t xml:space="preserve">Contributed by building </w:t>
+              <w:t>dissect business requirements,</w:t>
+            </w:r>
+            <w:r>
+              <w:t xml:space="preserve"> technical requirements and create</w:t>
+            </w:r>
+            <w:r>
+              <w:t xml:space="preserve"> application</w:t>
+            </w:r>
+            <w:r>
+              <w:t>s</w:t>
+            </w:r>
+          </w:p>
+          <w:p>
+            <w:pPr>
+              <w:numPr>
+                <w:ilvl w:val="0"/>
+                <w:numId w:val="2"/>
+              </w:numPr>
+              <w:spacing w:after="160" w:line="259" w:lineRule="auto"/>
+            </w:pPr>
+            <w:r>
+              <w:t xml:space="preserve">Learned how to </w:t>
+            </w:r>
+            <w:r>
+              <w:t>collaborate</w:t>
+            </w:r>
+            <w:r>
+              <w:t xml:space="preserve"> between customer success and </w:t>
+            </w:r>
+            <w:r>
+              <w:t>dev team</w:t>
+            </w:r>
+            <w:r>
+              <w:t xml:space="preserve"> to</w:t>
+            </w:r>
+            <w:r>
+              <w:t xml:space="preserve"> deliver quality applications that meets </w:t>
+            </w:r>
+            <w:r>
+              <w:t xml:space="preserve">the technical </w:t>
+            </w:r>
+            <w:r>
+              <w:lastRenderedPageBreak/>
+              <w:t>and business</w:t>
+            </w:r>
+            <w:r>
+              <w:t xml:space="preserve"> </w:t>
+            </w:r>
+            <w:r>
+              <w:t>requirements</w:t>
             </w:r>
           </w:p>
         </w:tc>
@@ -2823,19 +2957,44 @@
               <w:spacing w:after="160" w:line="259" w:lineRule="auto"/>
             </w:pPr>
             <w:r>
-              <w:t>PHP</w:t>
-            </w:r>
-          </w:p>
-          <w:p>
-            <w:pPr>
-              <w:numPr>
-                <w:ilvl w:val="0"/>
-                <w:numId w:val="2"/>
-              </w:numPr>
-              <w:spacing w:after="160" w:line="259" w:lineRule="auto"/>
-            </w:pPr>
-            <w:r>
-              <w:t>AngularJS</w:t>
+              <w:lastRenderedPageBreak/>
+              <w:t xml:space="preserve">Built </w:t>
+            </w:r>
+            <w:r>
+              <w:t>front-end part of the application using</w:t>
+            </w:r>
+            <w:r>
+              <w:t xml:space="preserve"> AngularJS and CSS</w:t>
+            </w:r>
+            <w:r>
+              <w:t xml:space="preserve"> </w:t>
+            </w:r>
+          </w:p>
+          <w:p>
+            <w:pPr>
+              <w:numPr>
+                <w:ilvl w:val="0"/>
+                <w:numId w:val="2"/>
+              </w:numPr>
+              <w:spacing w:after="160" w:line="259" w:lineRule="auto"/>
+            </w:pPr>
+            <w:r>
+              <w:t>Built</w:t>
+            </w:r>
+            <w:r>
+              <w:t xml:space="preserve"> </w:t>
+            </w:r>
+            <w:r>
+              <w:t>PDF</w:t>
+            </w:r>
+            <w:r>
+              <w:t xml:space="preserve"> templates</w:t>
+            </w:r>
+            <w:r>
+              <w:t xml:space="preserve"> using PHP</w:t>
+            </w:r>
+            <w:r>
+              <w:t xml:space="preserve"> based on data acquired from AngularJS single page applications</w:t>
             </w:r>
           </w:p>
         </w:tc>
@@ -2866,7 +3025,6 @@
                 <w:b/>
                 <w:bCs/>
               </w:rPr>
-              <w:lastRenderedPageBreak/>
               <w:t xml:space="preserve">Project </w:t>
             </w:r>
             <w:r>
@@ -3091,27 +3249,6 @@
               <w:t>Drives revenue growth by serving more clients per person</w:t>
             </w:r>
           </w:p>
-          <w:p>
-            <w:pPr>
-              <w:numPr>
-                <w:ilvl w:val="0"/>
-                <w:numId w:val="2"/>
-              </w:numPr>
-              <w:spacing w:after="160" w:line="259" w:lineRule="auto"/>
-            </w:pPr>
-            <w:r>
-              <w:t>Improves cost savings</w:t>
-            </w:r>
-            <w:r>
-              <w:t xml:space="preserve"> by </w:t>
-            </w:r>
-            <w:r>
-              <w:t>reducing the need to hire more developers</w:t>
-            </w:r>
-            <w:r>
-              <w:t xml:space="preserve"> </w:t>
-            </w:r>
-          </w:p>
         </w:tc>
         <w:tc>
           <w:tcPr>
@@ -3154,6 +3291,18 @@
             <w:tcW w:w="2158" w:type="dxa"/>
             <w:vAlign w:val="center"/>
           </w:tcPr>
+          <w:p>
+            <w:pPr>
+              <w:numPr>
+                <w:ilvl w:val="0"/>
+                <w:numId w:val="2"/>
+              </w:numPr>
+              <w:spacing w:after="160" w:line="259" w:lineRule="auto"/>
+            </w:pPr>
+            <w:r>
+              <w:t xml:space="preserve">Overcame challenge of </w:t>
+            </w:r>
+          </w:p>
           <w:p>
             <w:pPr>
               <w:numPr>
@@ -3283,7 +3432,23 @@
                 <w:b/>
                 <w:bCs/>
               </w:rPr>
-              <w:t>: Creation of SiteMax 3.5 application</w:t>
+              <w:t xml:space="preserve">: Creation of </w:t>
+            </w:r>
+            <w:proofErr w:type="spellStart"/>
+            <w:r>
+              <w:rPr>
+                <w:b/>
+                <w:bCs/>
+              </w:rPr>
+              <w:t>SiteMax</w:t>
+            </w:r>
+            <w:proofErr w:type="spellEnd"/>
+            <w:r>
+              <w:rPr>
+                <w:b/>
+                <w:bCs/>
+              </w:rPr>
+              <w:t xml:space="preserve"> 3.5 application</w:t>
             </w:r>
           </w:p>
         </w:tc>
@@ -3304,7 +3469,15 @@
               <w:t>Purpose is t</w:t>
             </w:r>
             <w:r>
-              <w:t xml:space="preserve">o modernize SiteMax 3 </w:t>
+              <w:t xml:space="preserve">o modernize </w:t>
+            </w:r>
+            <w:proofErr w:type="spellStart"/>
+            <w:r>
+              <w:t>SiteMax</w:t>
+            </w:r>
+            <w:proofErr w:type="spellEnd"/>
+            <w:r>
+              <w:t xml:space="preserve"> 3 </w:t>
             </w:r>
             <w:r>
               <w:t>mobile</w:t>
@@ -3523,8 +3696,13 @@
             <w:r>
               <w:t xml:space="preserve"> using </w:t>
             </w:r>
-            <w:r>
-              <w:t>SiteMax’s API</w:t>
+            <w:proofErr w:type="spellStart"/>
+            <w:r>
+              <w:t>SiteMax’s</w:t>
+            </w:r>
+            <w:proofErr w:type="spellEnd"/>
+            <w:r>
+              <w:t xml:space="preserve"> API</w:t>
             </w:r>
           </w:p>
           <w:p>
@@ -6228,12 +6406,12 @@
     <w:rsid w:val="0067551F"/>
     <w:rsid w:val="006E73F9"/>
     <w:rsid w:val="007816F9"/>
+    <w:rsid w:val="007C051F"/>
     <w:rsid w:val="008D6481"/>
     <w:rsid w:val="00A2662B"/>
     <w:rsid w:val="00BA7727"/>
     <w:rsid w:val="00CC5E46"/>
     <w:rsid w:val="00D94A59"/>
-    <w:rsid w:val="00DD7FED"/>
     <w:rsid w:val="00E82A54"/>
     <w:rsid w:val="00E93701"/>
     <w:rsid w:val="00FC334E"/>

</xml_diff>

<commit_message>
feat: Add progress #19 'mobsquad'
</commit_message>
<xml_diff>
--- a/big-interview/mobsquad/form.docx
+++ b/big-interview/mobsquad/form.docx
@@ -264,21 +264,7 @@
         <w:rPr>
           <w:lang w:eastAsia="en-CA"/>
         </w:rPr>
-        <w:t xml:space="preserve">you have experience </w:t>
-      </w:r>
-      <w:proofErr w:type="gramStart"/>
-      <w:r>
-        <w:rPr>
-          <w:lang w:eastAsia="en-CA"/>
-        </w:rPr>
-        <w:t>with in</w:t>
-      </w:r>
-      <w:proofErr w:type="gramEnd"/>
-      <w:r>
-        <w:rPr>
-          <w:lang w:eastAsia="en-CA"/>
-        </w:rPr>
-        <w:t xml:space="preserve"> the appropriate column</w:t>
+        <w:t>you have experience with in the appropriate column</w:t>
       </w:r>
       <w:r>
         <w:rPr>
@@ -726,13 +712,8 @@
             <w:pPr>
               <w:jc w:val="center"/>
             </w:pPr>
-            <w:proofErr w:type="spellStart"/>
-            <w:r>
-              <w:t>GraphQL</w:t>
-            </w:r>
-            <w:proofErr w:type="spellEnd"/>
-            <w:r>
-              <w:t>, Node.js, Flask, PHP</w:t>
+            <w:r>
+              <w:t>GraphQL, Node.js, Flask, PHP</w:t>
             </w:r>
           </w:p>
         </w:tc>
@@ -1126,11 +1107,9 @@
             <w:pPr>
               <w:jc w:val="center"/>
             </w:pPr>
-            <w:proofErr w:type="spellStart"/>
             <w:r>
               <w:t>Pipenv</w:t>
             </w:r>
-            <w:proofErr w:type="spellEnd"/>
           </w:p>
         </w:tc>
         <w:tc>
@@ -1317,15 +1296,7 @@
               <w:jc w:val="center"/>
             </w:pPr>
             <w:r>
-              <w:t xml:space="preserve">Matplotlib, </w:t>
-            </w:r>
-            <w:proofErr w:type="spellStart"/>
-            <w:r>
-              <w:t>Numpy</w:t>
-            </w:r>
-            <w:proofErr w:type="spellEnd"/>
-            <w:r>
-              <w:t>, Pandas, Matplotlib</w:t>
+              <w:t>Matplotlib, Numpy, Pandas, Matplotlib</w:t>
             </w:r>
           </w:p>
           <w:p/>
@@ -1481,21 +1452,12 @@
         </w:sdtPr>
         <w:sdtEndPr/>
         <w:sdtContent>
-          <w:proofErr w:type="spellStart"/>
           <w:r>
             <w:rPr>
               <w:b/>
               <w:i/>
             </w:rPr>
-            <w:t>SiteMax</w:t>
-          </w:r>
-          <w:proofErr w:type="spellEnd"/>
-          <w:r>
-            <w:rPr>
-              <w:b/>
-              <w:i/>
-            </w:rPr>
-            <w:t xml:space="preserve"> Systems Inc.</w:t>
+            <w:t>SiteMax Systems Inc.</w:t>
           </w:r>
         </w:sdtContent>
       </w:sdt>
@@ -2011,248 +1973,259 @@
                 <w:b/>
                 <w:bCs/>
               </w:rPr>
-              <w:t xml:space="preserve">Project 1: Creation of </w:t>
-            </w:r>
-            <w:proofErr w:type="spellStart"/>
+              <w:t>Project 1: Creation of SiteMax 3</w:t>
+            </w:r>
             <w:r>
               <w:rPr>
                 <w:b/>
                 <w:bCs/>
               </w:rPr>
-              <w:t>SiteMax</w:t>
-            </w:r>
-            <w:proofErr w:type="spellEnd"/>
+              <w:t xml:space="preserve"> </w:t>
+            </w:r>
             <w:r>
               <w:rPr>
                 <w:b/>
                 <w:bCs/>
               </w:rPr>
-              <w:t xml:space="preserve"> 3</w:t>
+              <w:t xml:space="preserve">mobile </w:t>
             </w:r>
             <w:r>
               <w:rPr>
                 <w:b/>
                 <w:bCs/>
               </w:rPr>
+              <w:t>application</w:t>
+            </w:r>
+          </w:p>
+        </w:tc>
+        <w:tc>
+          <w:tcPr>
+            <w:tcW w:w="2158" w:type="dxa"/>
+            <w:vAlign w:val="center"/>
+          </w:tcPr>
+          <w:p>
+            <w:pPr>
+              <w:numPr>
+                <w:ilvl w:val="0"/>
+                <w:numId w:val="2"/>
+              </w:numPr>
+              <w:spacing w:after="160" w:line="259" w:lineRule="auto"/>
+            </w:pPr>
+            <w:r>
+              <w:t>P</w:t>
+            </w:r>
+            <w:r>
+              <w:t>urpose is t</w:t>
+            </w:r>
+            <w:r>
+              <w:t>o enable non-mobile developers to create</w:t>
+            </w:r>
+            <w:r>
+              <w:t xml:space="preserve"> both iOS and android</w:t>
+            </w:r>
+            <w:r>
+              <w:t xml:space="preserve"> application</w:t>
+            </w:r>
+          </w:p>
+          <w:p>
+            <w:pPr>
+              <w:numPr>
+                <w:ilvl w:val="0"/>
+                <w:numId w:val="2"/>
+              </w:numPr>
+              <w:spacing w:after="160" w:line="259" w:lineRule="auto"/>
+            </w:pPr>
+            <w:r>
+              <w:t>Connects to the</w:t>
+            </w:r>
+            <w:r>
+              <w:t xml:space="preserve"> business goal </w:t>
+            </w:r>
+            <w:r>
+              <w:t xml:space="preserve">of </w:t>
+            </w:r>
+            <w:r>
+              <w:t>reduc</w:t>
+            </w:r>
+            <w:r>
+              <w:t>ing</w:t>
+            </w:r>
+            <w:r>
+              <w:t xml:space="preserve"> the need of hiring iOS and Android mobile engineers</w:t>
+            </w:r>
+          </w:p>
+          <w:p>
+            <w:pPr>
+              <w:numPr>
+                <w:ilvl w:val="0"/>
+                <w:numId w:val="2"/>
+              </w:numPr>
+              <w:spacing w:after="160" w:line="259" w:lineRule="auto"/>
+            </w:pPr>
+            <w:r>
+              <w:t>Resulted in</w:t>
+            </w:r>
+            <w:r>
+              <w:t xml:space="preserve"> cost savings by reducing</w:t>
+            </w:r>
+            <w:r>
+              <w:t xml:space="preserve"> the</w:t>
+            </w:r>
+            <w:r>
+              <w:t xml:space="preserve"> number of hired developers </w:t>
+            </w:r>
+          </w:p>
+        </w:tc>
+        <w:tc>
+          <w:tcPr>
+            <w:tcW w:w="2158" w:type="dxa"/>
+            <w:vAlign w:val="center"/>
+          </w:tcPr>
+          <w:p>
+            <w:pPr>
+              <w:spacing w:after="160" w:line="259" w:lineRule="auto"/>
+              <w:jc w:val="center"/>
+            </w:pPr>
+            <w:r>
+              <w:t>-</w:t>
+            </w:r>
+          </w:p>
+        </w:tc>
+        <w:tc>
+          <w:tcPr>
+            <w:tcW w:w="2158" w:type="dxa"/>
+            <w:vAlign w:val="center"/>
+          </w:tcPr>
+          <w:p>
+            <w:pPr>
+              <w:numPr>
+                <w:ilvl w:val="0"/>
+                <w:numId w:val="2"/>
+              </w:numPr>
+              <w:spacing w:after="160" w:line="259" w:lineRule="auto"/>
+            </w:pPr>
+            <w:r>
+              <w:t>First</w:t>
+            </w:r>
+            <w:r>
+              <w:t xml:space="preserve"> overcame the challenge of </w:t>
+            </w:r>
+            <w:r>
+              <w:t>learn</w:t>
+            </w:r>
+            <w:r>
+              <w:t>ing</w:t>
+            </w:r>
+            <w:r>
+              <w:t xml:space="preserve"> Angular</w:t>
+            </w:r>
+            <w:r>
+              <w:t xml:space="preserve">, </w:t>
+            </w:r>
+            <w:r>
+              <w:t>Ionic Framework</w:t>
+            </w:r>
+            <w:r>
+              <w:t>, Postman</w:t>
+            </w:r>
+            <w:r>
+              <w:t xml:space="preserve"> quickly</w:t>
+            </w:r>
+            <w:r>
+              <w:t xml:space="preserve"> and get it going</w:t>
+            </w:r>
+          </w:p>
+          <w:p>
+            <w:pPr>
+              <w:numPr>
+                <w:ilvl w:val="0"/>
+                <w:numId w:val="2"/>
+              </w:numPr>
+              <w:spacing w:after="160" w:line="259" w:lineRule="auto"/>
+            </w:pPr>
+            <w:r>
+              <w:t>Next overcame challenge of minimizing waste in development time by creating a bash program that solves build related bugs</w:t>
+            </w:r>
+          </w:p>
+          <w:p>
+            <w:pPr>
+              <w:numPr>
+                <w:ilvl w:val="0"/>
+                <w:numId w:val="2"/>
+              </w:numPr>
+              <w:spacing w:after="160" w:line="259" w:lineRule="auto"/>
+            </w:pPr>
+            <w:r>
+              <w:t>Next overcame</w:t>
+            </w:r>
+            <w:r>
+              <w:t xml:space="preserve"> c</w:t>
+            </w:r>
+            <w:r>
+              <w:t>hallenge</w:t>
+            </w:r>
+            <w:r>
+              <w:t xml:space="preserve"> of </w:t>
+            </w:r>
+            <w:r>
+              <w:t xml:space="preserve">implementing zoom-in and zoom out feature to </w:t>
+            </w:r>
+            <w:r>
+              <w:t>each image on app</w:t>
+            </w:r>
+          </w:p>
+          <w:p>
+            <w:pPr>
+              <w:numPr>
+                <w:ilvl w:val="0"/>
+                <w:numId w:val="2"/>
+              </w:numPr>
+              <w:spacing w:after="160" w:line="259" w:lineRule="auto"/>
+            </w:pPr>
+            <w:r>
+              <w:t>Last c</w:t>
+            </w:r>
+            <w:r>
+              <w:t>hallenge</w:t>
+            </w:r>
+            <w:r>
+              <w:t xml:space="preserve"> overcame challenge</w:t>
+            </w:r>
+            <w:r>
               <w:t xml:space="preserve"> </w:t>
             </w:r>
             <w:r>
-              <w:rPr>
-                <w:b/>
-                <w:bCs/>
-              </w:rPr>
-              <w:t xml:space="preserve">mobile </w:t>
-            </w:r>
-            <w:r>
-              <w:rPr>
-                <w:b/>
-                <w:bCs/>
-              </w:rPr>
-              <w:t>application</w:t>
-            </w:r>
-          </w:p>
-        </w:tc>
-        <w:tc>
-          <w:tcPr>
-            <w:tcW w:w="2158" w:type="dxa"/>
-            <w:vAlign w:val="center"/>
-          </w:tcPr>
-          <w:p>
-            <w:pPr>
-              <w:numPr>
-                <w:ilvl w:val="0"/>
-                <w:numId w:val="2"/>
-              </w:numPr>
-              <w:spacing w:after="160" w:line="259" w:lineRule="auto"/>
-            </w:pPr>
-            <w:r>
-              <w:t>P</w:t>
-            </w:r>
-            <w:r>
-              <w:t>urpose is t</w:t>
-            </w:r>
-            <w:r>
-              <w:t>o enable non-mobile developers to create</w:t>
-            </w:r>
-            <w:r>
-              <w:t xml:space="preserve"> both iOS and android</w:t>
-            </w:r>
-            <w:r>
-              <w:t xml:space="preserve"> application</w:t>
-            </w:r>
-          </w:p>
-          <w:p>
-            <w:pPr>
-              <w:numPr>
-                <w:ilvl w:val="0"/>
-                <w:numId w:val="2"/>
-              </w:numPr>
-              <w:spacing w:after="160" w:line="259" w:lineRule="auto"/>
-            </w:pPr>
-            <w:r>
-              <w:t>Connects to the</w:t>
-            </w:r>
-            <w:r>
-              <w:t xml:space="preserve"> business goal </w:t>
-            </w:r>
-            <w:r>
-              <w:t xml:space="preserve">of </w:t>
-            </w:r>
-            <w:r>
-              <w:t>reduc</w:t>
-            </w:r>
-            <w:r>
-              <w:t>ing</w:t>
-            </w:r>
-            <w:r>
-              <w:t xml:space="preserve"> the need of hiring iOS and Android mobile engineers</w:t>
-            </w:r>
-          </w:p>
-        </w:tc>
-        <w:tc>
-          <w:tcPr>
-            <w:tcW w:w="2158" w:type="dxa"/>
-            <w:vAlign w:val="center"/>
-          </w:tcPr>
-          <w:p>
-            <w:pPr>
-              <w:spacing w:after="160" w:line="259" w:lineRule="auto"/>
-              <w:jc w:val="center"/>
-            </w:pPr>
-            <w:r>
-              <w:t>-</w:t>
-            </w:r>
-          </w:p>
-        </w:tc>
-        <w:tc>
-          <w:tcPr>
-            <w:tcW w:w="2158" w:type="dxa"/>
-            <w:vAlign w:val="center"/>
-          </w:tcPr>
-          <w:p>
-            <w:pPr>
-              <w:numPr>
-                <w:ilvl w:val="0"/>
-                <w:numId w:val="2"/>
-              </w:numPr>
-              <w:spacing w:after="160" w:line="259" w:lineRule="auto"/>
-            </w:pPr>
-            <w:r>
-              <w:t>First</w:t>
-            </w:r>
-            <w:r>
-              <w:t xml:space="preserve"> overcame the challenge of </w:t>
-            </w:r>
-            <w:r>
-              <w:t>learn</w:t>
-            </w:r>
-            <w:r>
-              <w:t>ing</w:t>
-            </w:r>
-            <w:r>
-              <w:t xml:space="preserve"> Angular</w:t>
-            </w:r>
-            <w:r>
-              <w:t xml:space="preserve">, </w:t>
-            </w:r>
-            <w:r>
-              <w:t>Ionic Framework</w:t>
-            </w:r>
-            <w:r>
-              <w:t>, Postman</w:t>
-            </w:r>
-            <w:r>
-              <w:t xml:space="preserve"> quickly</w:t>
-            </w:r>
-            <w:r>
-              <w:t xml:space="preserve"> and get it going</w:t>
-            </w:r>
-          </w:p>
-          <w:p>
-            <w:pPr>
-              <w:numPr>
-                <w:ilvl w:val="0"/>
-                <w:numId w:val="2"/>
-              </w:numPr>
-              <w:spacing w:after="160" w:line="259" w:lineRule="auto"/>
-            </w:pPr>
-            <w:r>
-              <w:t>Next overcame challenge of minimizing waste in development time by creating a bash program that solves build related bugs</w:t>
-            </w:r>
-          </w:p>
-          <w:p>
-            <w:pPr>
-              <w:numPr>
-                <w:ilvl w:val="0"/>
-                <w:numId w:val="2"/>
-              </w:numPr>
-              <w:spacing w:after="160" w:line="259" w:lineRule="auto"/>
-            </w:pPr>
-            <w:r>
-              <w:t>Next overcame</w:t>
-            </w:r>
-            <w:r>
-              <w:t xml:space="preserve"> c</w:t>
-            </w:r>
-            <w:r>
-              <w:t>hallenge</w:t>
-            </w:r>
-            <w:r>
-              <w:t xml:space="preserve"> of </w:t>
-            </w:r>
-            <w:r>
-              <w:t xml:space="preserve">implementing zoom-in and zoom out feature to </w:t>
-            </w:r>
-            <w:r>
-              <w:t>each image on app</w:t>
-            </w:r>
-          </w:p>
-          <w:p>
-            <w:pPr>
-              <w:numPr>
-                <w:ilvl w:val="0"/>
-                <w:numId w:val="2"/>
-              </w:numPr>
-              <w:spacing w:after="160" w:line="259" w:lineRule="auto"/>
-            </w:pPr>
-            <w:r>
-              <w:t>Last c</w:t>
-            </w:r>
-            <w:r>
-              <w:t>hallenge</w:t>
-            </w:r>
-            <w:r>
-              <w:t xml:space="preserve"> overcame challenge</w:t>
+              <w:t>of overcoming</w:t>
+            </w:r>
+            <w:r>
+              <w:t xml:space="preserve"> issues </w:t>
+            </w:r>
+            <w:r>
+              <w:t xml:space="preserve">of mobile app </w:t>
+            </w:r>
+            <w:r>
+              <w:t>deployment</w:t>
             </w:r>
             <w:r>
               <w:t xml:space="preserve"> </w:t>
             </w:r>
-            <w:r>
-              <w:t>of overcoming</w:t>
-            </w:r>
-            <w:r>
-              <w:t xml:space="preserve"> issues </w:t>
-            </w:r>
-            <w:r>
-              <w:t xml:space="preserve">of mobile app </w:t>
-            </w:r>
-            <w:r>
-              <w:t>deployment</w:t>
-            </w:r>
-            <w:r>
-              <w:t xml:space="preserve"> </w:t>
-            </w:r>
-          </w:p>
-          <w:p>
-            <w:pPr>
-              <w:numPr>
-                <w:ilvl w:val="0"/>
-                <w:numId w:val="2"/>
-              </w:numPr>
-              <w:spacing w:after="160" w:line="259" w:lineRule="auto"/>
-            </w:pPr>
-            <w:r>
-              <w:t>The most difficult was getting the build and setup related troubles out of the way</w:t>
+          </w:p>
+          <w:p>
+            <w:pPr>
+              <w:numPr>
+                <w:ilvl w:val="0"/>
+                <w:numId w:val="2"/>
+              </w:numPr>
+              <w:spacing w:after="160" w:line="259" w:lineRule="auto"/>
+            </w:pPr>
+            <w:r>
+              <w:t xml:space="preserve">The most difficult </w:t>
+            </w:r>
+            <w:r>
+              <w:t xml:space="preserve">part </w:t>
+            </w:r>
+            <w:r>
+              <w:t>was getting the build and setup related troubles out of the way</w:t>
             </w:r>
           </w:p>
           <w:p>
@@ -2283,6 +2256,18 @@
               <w:t xml:space="preserve"> making sure deployment issue is resolved on time</w:t>
             </w:r>
           </w:p>
+          <w:p>
+            <w:pPr>
+              <w:numPr>
+                <w:ilvl w:val="0"/>
+                <w:numId w:val="2"/>
+              </w:numPr>
+              <w:spacing w:after="160" w:line="259" w:lineRule="auto"/>
+            </w:pPr>
+            <w:r>
+              <w:t>Worked with GB of data</w:t>
+            </w:r>
+          </w:p>
         </w:tc>
         <w:tc>
           <w:tcPr>
@@ -2303,13 +2288,31 @@
               <w:spacing w:after="160" w:line="259" w:lineRule="auto"/>
             </w:pPr>
             <w:r>
-              <w:t xml:space="preserve">Built </w:t>
-            </w:r>
-            <w:r>
-              <w:t xml:space="preserve">gallery page of </w:t>
-            </w:r>
-            <w:r>
-              <w:t xml:space="preserve">the </w:t>
+              <w:t>Wrote Bash</w:t>
+            </w:r>
+            <w:r>
+              <w:t xml:space="preserve"> program</w:t>
+            </w:r>
+            <w:r>
+              <w:t xml:space="preserve"> to correctly build Ionic Framework based mobile application</w:t>
+            </w:r>
+          </w:p>
+          <w:p>
+            <w:pPr>
+              <w:numPr>
+                <w:ilvl w:val="0"/>
+                <w:numId w:val="2"/>
+              </w:numPr>
+              <w:spacing w:after="160" w:line="259" w:lineRule="auto"/>
+            </w:pPr>
+            <w:r>
+              <w:t>Built</w:t>
+            </w:r>
+            <w:r>
+              <w:t xml:space="preserve"> features of</w:t>
+            </w:r>
+            <w:r>
+              <w:t xml:space="preserve"> </w:t>
             </w:r>
             <w:r>
               <w:t>mobile app</w:t>
@@ -2419,36 +2422,20 @@
                 <w:b/>
                 <w:bCs/>
               </w:rPr>
-              <w:t xml:space="preserve">for SiteMax3 and </w:t>
-            </w:r>
-            <w:proofErr w:type="spellStart"/>
+              <w:t xml:space="preserve">for SiteMax3 and SiteMax 3.5 </w:t>
+            </w:r>
             <w:r>
               <w:rPr>
                 <w:b/>
                 <w:bCs/>
               </w:rPr>
-              <w:t>SiteMax</w:t>
-            </w:r>
-            <w:proofErr w:type="spellEnd"/>
+              <w:t>mobile</w:t>
+            </w:r>
             <w:r>
               <w:rPr>
                 <w:b/>
                 <w:bCs/>
               </w:rPr>
-              <w:t xml:space="preserve"> 3.5 </w:t>
-            </w:r>
-            <w:r>
-              <w:rPr>
-                <w:b/>
-                <w:bCs/>
-              </w:rPr>
-              <w:t>mobile</w:t>
-            </w:r>
-            <w:r>
-              <w:rPr>
-                <w:b/>
-                <w:bCs/>
-              </w:rPr>
               <w:t xml:space="preserve"> application</w:t>
             </w:r>
           </w:p>
@@ -2542,13 +2529,31 @@
               <w:spacing w:after="160" w:line="259" w:lineRule="auto"/>
             </w:pPr>
             <w:r>
-              <w:t xml:space="preserve">Its business goal </w:t>
-            </w:r>
-            <w:r>
-              <w:t>is</w:t>
-            </w:r>
-            <w:r>
-              <w:t xml:space="preserve"> to spend more time developing and less on fixing</w:t>
+              <w:t>Connects to the</w:t>
+            </w:r>
+            <w:r>
+              <w:t xml:space="preserve"> business goal </w:t>
+            </w:r>
+            <w:r>
+              <w:t>of</w:t>
+            </w:r>
+            <w:r>
+              <w:t xml:space="preserve"> spend</w:t>
+            </w:r>
+            <w:r>
+              <w:t>ing</w:t>
+            </w:r>
+            <w:r>
+              <w:t xml:space="preserve"> more time developing</w:t>
+            </w:r>
+            <w:r>
+              <w:t>,</w:t>
+            </w:r>
+            <w:r>
+              <w:t xml:space="preserve"> less on fixing</w:t>
+            </w:r>
+            <w:r>
+              <w:t xml:space="preserve"> and delivering application on time for Buildex </w:t>
             </w:r>
           </w:p>
           <w:p>
@@ -2601,10 +2606,19 @@
               <w:spacing w:after="160" w:line="259" w:lineRule="auto"/>
             </w:pPr>
             <w:r>
-              <w:t>The challenge</w:t>
-            </w:r>
-            <w:r>
-              <w:t xml:space="preserve"> was learning how to write the program when knowing nothing about bash scripting</w:t>
+              <w:t>Overcame</w:t>
+            </w:r>
+            <w:r>
+              <w:t xml:space="preserve"> challenge</w:t>
+            </w:r>
+            <w:r>
+              <w:t xml:space="preserve"> </w:t>
+            </w:r>
+            <w:r>
+              <w:t>of</w:t>
+            </w:r>
+            <w:r>
+              <w:t xml:space="preserve"> learning how to write the program when knowing nothing about bash scripting</w:t>
             </w:r>
           </w:p>
           <w:p>
@@ -2652,6 +2666,18 @@
               <w:t>compiled in correctly without build issues</w:t>
             </w:r>
           </w:p>
+          <w:p>
+            <w:pPr>
+              <w:numPr>
+                <w:ilvl w:val="0"/>
+                <w:numId w:val="2"/>
+              </w:numPr>
+              <w:spacing w:after="160" w:line="259" w:lineRule="auto"/>
+            </w:pPr>
+            <w:r>
+              <w:t>Worked with GB of data</w:t>
+            </w:r>
+          </w:p>
         </w:tc>
         <w:tc>
           <w:tcPr>
@@ -2667,10 +2693,16 @@
               <w:spacing w:after="160" w:line="259" w:lineRule="auto"/>
             </w:pPr>
             <w:r>
-              <w:t>Bash Script</w:t>
+              <w:t>Built program using b</w:t>
+            </w:r>
+            <w:r>
+              <w:t>ash Script</w:t>
             </w:r>
             <w:r>
               <w:t>ing</w:t>
+            </w:r>
+            <w:r>
+              <w:t xml:space="preserve"> to </w:t>
             </w:r>
           </w:p>
         </w:tc>
@@ -2827,7 +2859,11 @@
               <w:t xml:space="preserve"> retaining and</w:t>
             </w:r>
             <w:r>
-              <w:t xml:space="preserve"> getting more construction clients</w:t>
+              <w:t xml:space="preserve"> getting more </w:t>
+            </w:r>
+            <w:r>
+              <w:lastRenderedPageBreak/>
+              <w:t>construction clients</w:t>
             </w:r>
             <w:r>
               <w:t xml:space="preserve"> by the customer success team</w:t>
@@ -2848,6 +2884,7 @@
               <w:spacing w:after="160" w:line="259" w:lineRule="auto"/>
             </w:pPr>
             <w:r>
+              <w:lastRenderedPageBreak/>
               <w:t>Created over 300 AngularJS based single page applications</w:t>
             </w:r>
           </w:p>
@@ -2866,6 +2903,18 @@
               <w:spacing w:after="160" w:line="259" w:lineRule="auto"/>
             </w:pPr>
             <w:r>
+              <w:t xml:space="preserve">Overcame challenge of </w:t>
+            </w:r>
+          </w:p>
+          <w:p>
+            <w:pPr>
+              <w:numPr>
+                <w:ilvl w:val="0"/>
+                <w:numId w:val="2"/>
+              </w:numPr>
+              <w:spacing w:after="160" w:line="259" w:lineRule="auto"/>
+            </w:pPr>
+            <w:r>
               <w:t xml:space="preserve">The most difficult part was getting the business </w:t>
             </w:r>
             <w:r>
@@ -2911,6 +2960,7 @@
               <w:spacing w:after="160" w:line="259" w:lineRule="auto"/>
             </w:pPr>
             <w:r>
+              <w:lastRenderedPageBreak/>
               <w:t xml:space="preserve">Learned how to </w:t>
             </w:r>
             <w:r>
@@ -2929,11 +2979,7 @@
               <w:t xml:space="preserve"> deliver quality applications that meets </w:t>
             </w:r>
             <w:r>
-              <w:t xml:space="preserve">the technical </w:t>
-            </w:r>
-            <w:r>
-              <w:lastRenderedPageBreak/>
-              <w:t>and business</w:t>
+              <w:t>the technical and business</w:t>
             </w:r>
             <w:r>
               <w:t xml:space="preserve"> </w:t>
@@ -3285,6 +3331,13 @@
               <w:t xml:space="preserve"> 1 per day to 3 per day</w:t>
             </w:r>
           </w:p>
+          <w:p/>
+          <w:p/>
+          <w:p/>
+          <w:p/>
+          <w:p/>
+          <w:p/>
+          <w:p/>
         </w:tc>
         <w:tc>
           <w:tcPr>
@@ -3432,23 +3485,7 @@
                 <w:b/>
                 <w:bCs/>
               </w:rPr>
-              <w:t xml:space="preserve">: Creation of </w:t>
-            </w:r>
-            <w:proofErr w:type="spellStart"/>
-            <w:r>
-              <w:rPr>
-                <w:b/>
-                <w:bCs/>
-              </w:rPr>
-              <w:t>SiteMax</w:t>
-            </w:r>
-            <w:proofErr w:type="spellEnd"/>
-            <w:r>
-              <w:rPr>
-                <w:b/>
-                <w:bCs/>
-              </w:rPr>
-              <w:t xml:space="preserve"> 3.5 application</w:t>
+              <w:t>: Creation of SiteMax 3.5 application</w:t>
             </w:r>
           </w:p>
         </w:tc>
@@ -3469,15 +3506,7 @@
               <w:t>Purpose is t</w:t>
             </w:r>
             <w:r>
-              <w:t xml:space="preserve">o modernize </w:t>
-            </w:r>
-            <w:proofErr w:type="spellStart"/>
-            <w:r>
-              <w:t>SiteMax</w:t>
-            </w:r>
-            <w:proofErr w:type="spellEnd"/>
-            <w:r>
-              <w:t xml:space="preserve"> 3 </w:t>
+              <w:t xml:space="preserve">o modernize SiteMax 3 </w:t>
             </w:r>
             <w:r>
               <w:t>mobile</w:t>
@@ -3696,13 +3725,8 @@
             <w:r>
               <w:t xml:space="preserve"> using </w:t>
             </w:r>
-            <w:proofErr w:type="spellStart"/>
-            <w:r>
-              <w:t>SiteMax’s</w:t>
-            </w:r>
-            <w:proofErr w:type="spellEnd"/>
-            <w:r>
-              <w:t xml:space="preserve"> API</w:t>
+            <w:r>
+              <w:t>SiteMax’s API</w:t>
             </w:r>
           </w:p>
           <w:p>
@@ -3720,7 +3744,11 @@
               <w:t>P</w:t>
             </w:r>
             <w:r>
-              <w:t>ython programs to run both bash</w:t>
+              <w:t xml:space="preserve">ython programs to run both </w:t>
+            </w:r>
+            <w:r>
+              <w:lastRenderedPageBreak/>
+              <w:t>bash</w:t>
             </w:r>
             <w:r>
               <w:t xml:space="preserve"> scripts</w:t>
@@ -3756,11 +3784,7 @@
               <w:t>generate</w:t>
             </w:r>
             <w:r>
-              <w:t xml:space="preserve"> and </w:t>
-            </w:r>
-            <w:r>
-              <w:lastRenderedPageBreak/>
-              <w:t>deploy</w:t>
+              <w:t xml:space="preserve"> and deploy</w:t>
             </w:r>
             <w:r>
               <w:t xml:space="preserve"> single page applications  </w:t>
@@ -3901,6 +3925,18 @@
               </w:numPr>
               <w:spacing w:after="160" w:line="259" w:lineRule="auto"/>
             </w:pPr>
+            <w:r>
+              <w:t>Connects to the business goal of delivering</w:t>
+            </w:r>
+          </w:p>
+          <w:p>
+            <w:pPr>
+              <w:numPr>
+                <w:ilvl w:val="0"/>
+                <w:numId w:val="2"/>
+              </w:numPr>
+              <w:spacing w:after="160" w:line="259" w:lineRule="auto"/>
+            </w:pPr>
           </w:p>
         </w:tc>
         <w:tc>
@@ -3966,6 +4002,18 @@
             </w:pPr>
             <w:r>
               <w:t>Ensuring that nothing breaks on deploy</w:t>
+            </w:r>
+          </w:p>
+          <w:p>
+            <w:pPr>
+              <w:numPr>
+                <w:ilvl w:val="0"/>
+                <w:numId w:val="2"/>
+              </w:numPr>
+              <w:spacing w:after="160" w:line="259" w:lineRule="auto"/>
+            </w:pPr>
+            <w:r>
+              <w:t>Worked with GB of data</w:t>
             </w:r>
           </w:p>
         </w:tc>
@@ -4542,6 +4590,7 @@
         <w:rPr>
           <w:b/>
         </w:rPr>
+        <w:lastRenderedPageBreak/>
         <w:t>Note: Please provide examples that were not originally present on your CV.  Alternatively, if they were listed on your CV, please elaborate on them in more detail.</w:t>
       </w:r>
     </w:p>
@@ -4694,7 +4743,6 @@
                 <w:b/>
                 <w:bCs/>
               </w:rPr>
-              <w:lastRenderedPageBreak/>
               <w:t>Project 1:</w:t>
             </w:r>
           </w:p>
@@ -6399,6 +6447,7 @@
     <w:rsid w:val="001D5B42"/>
     <w:rsid w:val="001D63BD"/>
     <w:rsid w:val="001E1A77"/>
+    <w:rsid w:val="00272105"/>
     <w:rsid w:val="004873CA"/>
     <w:rsid w:val="004B0674"/>
     <w:rsid w:val="004C7D23"/>
@@ -6406,7 +6455,6 @@
     <w:rsid w:val="0067551F"/>
     <w:rsid w:val="006E73F9"/>
     <w:rsid w:val="007816F9"/>
-    <w:rsid w:val="007C051F"/>
     <w:rsid w:val="008D6481"/>
     <w:rsid w:val="00A2662B"/>
     <w:rsid w:val="00BA7727"/>

</xml_diff>

<commit_message>
feat: Add progress #20 'mobsquad'
</commit_message>
<xml_diff>
--- a/big-interview/mobsquad/form.docx
+++ b/big-interview/mobsquad/form.docx
@@ -1450,7 +1450,6 @@
           </w:placeholder>
           <w:text/>
         </w:sdtPr>
-        <w:sdtEndPr/>
         <w:sdtContent>
           <w:r>
             <w:rPr>
@@ -1492,7 +1491,6 @@
           </w:placeholder>
           <w:text/>
         </w:sdtPr>
-        <w:sdtEndPr/>
         <w:sdtContent>
           <w:r>
             <w:rPr>
@@ -1973,14 +1971,7 @@
                 <w:b/>
                 <w:bCs/>
               </w:rPr>
-              <w:t>Project 1: Creation of SiteMax 3</w:t>
-            </w:r>
-            <w:r>
-              <w:rPr>
-                <w:b/>
-                <w:bCs/>
-              </w:rPr>
-              <w:t xml:space="preserve"> </w:t>
+              <w:t xml:space="preserve">Project 1: Creation of SiteMax 3 </w:t>
             </w:r>
             <w:r>
               <w:rPr>
@@ -2553,7 +2544,16 @@
               <w:t xml:space="preserve"> less on fixing</w:t>
             </w:r>
             <w:r>
-              <w:t xml:space="preserve"> and delivering application on time for Buildex </w:t>
+              <w:t xml:space="preserve"> and delivering application on time for </w:t>
+            </w:r>
+            <w:r>
+              <w:t>BUILDEX</w:t>
+            </w:r>
+            <w:r>
+              <w:t xml:space="preserve"> </w:t>
+            </w:r>
+            <w:r>
+              <w:t>Vancouver</w:t>
             </w:r>
           </w:p>
           <w:p>
@@ -2733,140 +2733,129 @@
                 <w:b/>
                 <w:bCs/>
               </w:rPr>
-              <w:t xml:space="preserve">Project </w:t>
+              <w:t>Project 3: Creation</w:t>
             </w:r>
             <w:r>
               <w:rPr>
                 <w:b/>
                 <w:bCs/>
               </w:rPr>
-              <w:t>3</w:t>
+              <w:t xml:space="preserve"> of</w:t>
             </w:r>
             <w:r>
               <w:rPr>
                 <w:b/>
                 <w:bCs/>
               </w:rPr>
-              <w:t>: Creation</w:t>
+              <w:t xml:space="preserve"> </w:t>
             </w:r>
             <w:r>
               <w:rPr>
                 <w:b/>
                 <w:bCs/>
               </w:rPr>
-              <w:t xml:space="preserve"> of</w:t>
+              <w:t>AngularJS</w:t>
             </w:r>
             <w:r>
               <w:rPr>
                 <w:b/>
                 <w:bCs/>
               </w:rPr>
+              <w:t xml:space="preserve"> based small single page applications for clients </w:t>
+            </w:r>
+          </w:p>
+        </w:tc>
+        <w:tc>
+          <w:tcPr>
+            <w:tcW w:w="2158" w:type="dxa"/>
+            <w:vAlign w:val="center"/>
+          </w:tcPr>
+          <w:p>
+            <w:pPr>
+              <w:numPr>
+                <w:ilvl w:val="0"/>
+                <w:numId w:val="2"/>
+              </w:numPr>
+              <w:spacing w:after="160" w:line="259" w:lineRule="auto"/>
+            </w:pPr>
+            <w:r>
+              <w:t>Purpose is to digitalize construction</w:t>
+            </w:r>
+            <w:r>
+              <w:t xml:space="preserve"> company’s</w:t>
+            </w:r>
+            <w:r>
+              <w:t xml:space="preserve"> safety and progress forms using AngularJS </w:t>
+            </w:r>
+            <w:r>
+              <w:t xml:space="preserve">and </w:t>
+            </w:r>
+            <w:r>
+              <w:t xml:space="preserve">pdf using </w:t>
+            </w:r>
+            <w:r>
+              <w:t>PHP</w:t>
+            </w:r>
+          </w:p>
+          <w:p>
+            <w:pPr>
+              <w:numPr>
+                <w:ilvl w:val="0"/>
+                <w:numId w:val="2"/>
+              </w:numPr>
+              <w:spacing w:after="160" w:line="259" w:lineRule="auto"/>
+            </w:pPr>
+            <w:r>
+              <w:t>C</w:t>
+            </w:r>
+            <w:r>
+              <w:t xml:space="preserve">onnects to </w:t>
+            </w:r>
+            <w:r>
+              <w:t xml:space="preserve">the </w:t>
+            </w:r>
+            <w:r>
+              <w:t xml:space="preserve">business goal of getting more </w:t>
+            </w:r>
+            <w:r>
+              <w:t xml:space="preserve">and keeping </w:t>
+            </w:r>
+            <w:r>
+              <w:t>construction clients</w:t>
+            </w:r>
+          </w:p>
+          <w:p>
+            <w:pPr>
+              <w:numPr>
+                <w:ilvl w:val="0"/>
+                <w:numId w:val="2"/>
+              </w:numPr>
+              <w:spacing w:after="160" w:line="259" w:lineRule="auto"/>
+            </w:pPr>
+            <w:r>
+              <w:t>Resulted in</w:t>
+            </w:r>
+            <w:r>
+              <w:t xml:space="preserve"> revenue </w:t>
+            </w:r>
+            <w:r>
+              <w:t xml:space="preserve">growth </w:t>
+            </w:r>
+            <w:r>
+              <w:t>by</w:t>
+            </w:r>
+            <w:r>
+              <w:t xml:space="preserve"> retaining </w:t>
+            </w:r>
+            <w:r>
+              <w:lastRenderedPageBreak/>
+              <w:t>and</w:t>
+            </w:r>
+            <w:r>
+              <w:t xml:space="preserve"> getting more construction clients</w:t>
+            </w:r>
+            <w:r>
               <w:t xml:space="preserve"> </w:t>
-            </w:r>
-            <w:r>
-              <w:rPr>
-                <w:b/>
-                <w:bCs/>
-              </w:rPr>
-              <w:t>AngularJS</w:t>
-            </w:r>
-            <w:r>
-              <w:rPr>
-                <w:b/>
-                <w:bCs/>
-              </w:rPr>
-              <w:t xml:space="preserve"> based small single page applications for clients </w:t>
-            </w:r>
-          </w:p>
-        </w:tc>
-        <w:tc>
-          <w:tcPr>
-            <w:tcW w:w="2158" w:type="dxa"/>
-            <w:vAlign w:val="center"/>
-          </w:tcPr>
-          <w:p>
-            <w:pPr>
-              <w:numPr>
-                <w:ilvl w:val="0"/>
-                <w:numId w:val="2"/>
-              </w:numPr>
-              <w:spacing w:after="160" w:line="259" w:lineRule="auto"/>
-            </w:pPr>
-            <w:r>
-              <w:t>Purpose is to digitalize construction</w:t>
-            </w:r>
-            <w:r>
-              <w:t xml:space="preserve"> company’s</w:t>
-            </w:r>
-            <w:r>
-              <w:t xml:space="preserve"> safety and progress forms using AngularJS </w:t>
-            </w:r>
-            <w:r>
-              <w:t xml:space="preserve">and </w:t>
-            </w:r>
-            <w:r>
-              <w:t xml:space="preserve">pdf using </w:t>
-            </w:r>
-            <w:r>
-              <w:t>PHP</w:t>
-            </w:r>
-          </w:p>
-          <w:p>
-            <w:pPr>
-              <w:numPr>
-                <w:ilvl w:val="0"/>
-                <w:numId w:val="2"/>
-              </w:numPr>
-              <w:spacing w:after="160" w:line="259" w:lineRule="auto"/>
-            </w:pPr>
-            <w:r>
-              <w:t>C</w:t>
-            </w:r>
-            <w:r>
-              <w:t xml:space="preserve">onnects to </w:t>
-            </w:r>
-            <w:r>
-              <w:t xml:space="preserve">the </w:t>
-            </w:r>
-            <w:r>
-              <w:t xml:space="preserve">business goal of getting more </w:t>
-            </w:r>
-            <w:r>
-              <w:t xml:space="preserve">and keeping </w:t>
-            </w:r>
-            <w:r>
-              <w:t>construction clients</w:t>
-            </w:r>
-          </w:p>
-          <w:p>
-            <w:pPr>
-              <w:numPr>
-                <w:ilvl w:val="0"/>
-                <w:numId w:val="2"/>
-              </w:numPr>
-              <w:spacing w:after="160" w:line="259" w:lineRule="auto"/>
-            </w:pPr>
-            <w:r>
-              <w:t xml:space="preserve">Drives the revenue </w:t>
-            </w:r>
-            <w:r>
-              <w:t xml:space="preserve">growth </w:t>
-            </w:r>
-            <w:r>
-              <w:t>by</w:t>
-            </w:r>
-            <w:r>
-              <w:t xml:space="preserve"> retaining and</w:t>
-            </w:r>
-            <w:r>
-              <w:t xml:space="preserve"> getting more </w:t>
-            </w:r>
-            <w:r>
-              <w:lastRenderedPageBreak/>
-              <w:t>construction clients</w:t>
-            </w:r>
-            <w:r>
-              <w:t xml:space="preserve"> by the customer success team</w:t>
             </w:r>
           </w:p>
         </w:tc>
@@ -2942,7 +2931,11 @@
               <w:t>dissect business requirements,</w:t>
             </w:r>
             <w:r>
-              <w:t xml:space="preserve"> technical requirements and create</w:t>
+              <w:t xml:space="preserve"> technical </w:t>
+            </w:r>
+            <w:r>
+              <w:lastRenderedPageBreak/>
+              <w:t>requirements and create</w:t>
             </w:r>
             <w:r>
               <w:t xml:space="preserve"> application</w:t>
@@ -2960,23 +2953,13 @@
               <w:spacing w:after="160" w:line="259" w:lineRule="auto"/>
             </w:pPr>
             <w:r>
-              <w:lastRenderedPageBreak/>
               <w:t xml:space="preserve">Learned how to </w:t>
             </w:r>
             <w:r>
               <w:t>collaborate</w:t>
             </w:r>
             <w:r>
-              <w:t xml:space="preserve"> between customer success and </w:t>
-            </w:r>
-            <w:r>
-              <w:t>dev team</w:t>
-            </w:r>
-            <w:r>
-              <w:t xml:space="preserve"> to</w:t>
-            </w:r>
-            <w:r>
-              <w:t xml:space="preserve"> deliver quality applications that meets </w:t>
+              <w:t xml:space="preserve"> between customer success and dev team to deliver quality applications that meets </w:t>
             </w:r>
             <w:r>
               <w:t>the technical and business</w:t>
@@ -3092,6 +3075,13 @@
                 <w:b/>
                 <w:bCs/>
               </w:rPr>
+              <w:t xml:space="preserve"> AngularJS based</w:t>
+            </w:r>
+            <w:r>
+              <w:rPr>
+                <w:b/>
+                <w:bCs/>
+              </w:rPr>
               <w:t xml:space="preserve"> </w:t>
             </w:r>
             <w:r>
@@ -3099,56 +3089,195 @@
                 <w:b/>
                 <w:bCs/>
               </w:rPr>
-              <w:t>AngularJS based</w:t>
+              <w:t>s</w:t>
             </w:r>
             <w:r>
               <w:rPr>
                 <w:b/>
                 <w:bCs/>
               </w:rPr>
+              <w:t xml:space="preserve">ingle </w:t>
+            </w:r>
+            <w:r>
+              <w:rPr>
+                <w:b/>
+                <w:bCs/>
+              </w:rPr>
+              <w:t>p</w:t>
+            </w:r>
+            <w:r>
+              <w:rPr>
+                <w:b/>
+                <w:bCs/>
+              </w:rPr>
+              <w:t xml:space="preserve">age </w:t>
+            </w:r>
+            <w:r>
+              <w:rPr>
+                <w:b/>
+                <w:bCs/>
+              </w:rPr>
+              <w:t>a</w:t>
+            </w:r>
+            <w:r>
+              <w:rPr>
+                <w:b/>
+                <w:bCs/>
+              </w:rPr>
+              <w:t>pplications</w:t>
+            </w:r>
+          </w:p>
+        </w:tc>
+        <w:tc>
+          <w:tcPr>
+            <w:tcW w:w="2158" w:type="dxa"/>
+            <w:vAlign w:val="center"/>
+          </w:tcPr>
+          <w:p>
+            <w:pPr>
+              <w:numPr>
+                <w:ilvl w:val="0"/>
+                <w:numId w:val="2"/>
+              </w:numPr>
+              <w:spacing w:after="160" w:line="259" w:lineRule="auto"/>
+            </w:pPr>
+            <w:r>
+              <w:t>First</w:t>
+            </w:r>
+            <w:r>
+              <w:t xml:space="preserve"> purpose </w:t>
+            </w:r>
+            <w:r>
+              <w:t>is</w:t>
+            </w:r>
+            <w:r>
+              <w:t xml:space="preserve"> to r</w:t>
+            </w:r>
+            <w:r>
+              <w:t>educe</w:t>
+            </w:r>
+            <w:r>
+              <w:t xml:space="preserve"> the</w:t>
+            </w:r>
+            <w:r>
+              <w:t xml:space="preserve"> time spent on creating</w:t>
+            </w:r>
+            <w:r>
               <w:t xml:space="preserve"> </w:t>
             </w:r>
             <w:r>
-              <w:rPr>
-                <w:b/>
-                <w:bCs/>
-              </w:rPr>
-              <w:t>s</w:t>
-            </w:r>
-            <w:r>
-              <w:rPr>
-                <w:b/>
-                <w:bCs/>
-              </w:rPr>
-              <w:t xml:space="preserve">ingle </w:t>
-            </w:r>
-            <w:r>
-              <w:rPr>
-                <w:b/>
-                <w:bCs/>
-              </w:rPr>
-              <w:t>p</w:t>
-            </w:r>
-            <w:r>
-              <w:rPr>
-                <w:b/>
-                <w:bCs/>
-              </w:rPr>
-              <w:t xml:space="preserve">age </w:t>
-            </w:r>
-            <w:r>
-              <w:rPr>
-                <w:b/>
-                <w:bCs/>
-              </w:rPr>
-              <w:t>a</w:t>
-            </w:r>
-            <w:r>
-              <w:rPr>
-                <w:b/>
-                <w:bCs/>
-              </w:rPr>
-              <w:t>pplications</w:t>
+              <w:t>single page applications</w:t>
+            </w:r>
+          </w:p>
+          <w:p>
+            <w:pPr>
+              <w:numPr>
+                <w:ilvl w:val="0"/>
+                <w:numId w:val="2"/>
+              </w:numPr>
+              <w:spacing w:after="160" w:line="259" w:lineRule="auto"/>
+            </w:pPr>
+            <w:r>
+              <w:t xml:space="preserve">Second purpose </w:t>
+            </w:r>
+            <w:r>
+              <w:t>is</w:t>
+            </w:r>
+            <w:r>
+              <w:t xml:space="preserve"> to r</w:t>
+            </w:r>
+            <w:r>
+              <w:t>educe</w:t>
+            </w:r>
+            <w:r>
+              <w:t xml:space="preserve"> the</w:t>
+            </w:r>
+            <w:r>
+              <w:t xml:space="preserve"> number of </w:t>
+            </w:r>
+            <w:r>
+              <w:t>typos and mistakes</w:t>
+            </w:r>
+            <w:r>
+              <w:t xml:space="preserve"> </w:t>
+            </w:r>
+          </w:p>
+          <w:p>
+            <w:pPr>
+              <w:numPr>
+                <w:ilvl w:val="0"/>
+                <w:numId w:val="2"/>
+              </w:numPr>
+              <w:spacing w:after="160" w:line="259" w:lineRule="auto"/>
+            </w:pPr>
+            <w:r>
+              <w:t>Last</w:t>
+            </w:r>
+            <w:r>
+              <w:t xml:space="preserve"> purpose </w:t>
+            </w:r>
+            <w:r>
+              <w:t>is</w:t>
+            </w:r>
+            <w:r>
+              <w:t xml:space="preserve"> to a</w:t>
+            </w:r>
+            <w:r>
+              <w:t xml:space="preserve">llow </w:t>
+            </w:r>
+            <w:r>
+              <w:t>improvement</w:t>
+            </w:r>
+            <w:r>
+              <w:t xml:space="preserve"> while creating single page applications</w:t>
+            </w:r>
+          </w:p>
+          <w:p>
+            <w:pPr>
+              <w:numPr>
+                <w:ilvl w:val="0"/>
+                <w:numId w:val="2"/>
+              </w:numPr>
+              <w:spacing w:after="160" w:line="259" w:lineRule="auto"/>
+            </w:pPr>
+            <w:r>
+              <w:t>Connects to the</w:t>
+            </w:r>
+            <w:r>
+              <w:t xml:space="preserve"> business goal </w:t>
+            </w:r>
+            <w:r>
+              <w:t>of</w:t>
+            </w:r>
+            <w:r>
+              <w:t xml:space="preserve"> generat</w:t>
+            </w:r>
+            <w:r>
+              <w:t>ing</w:t>
+            </w:r>
+            <w:r>
+              <w:t xml:space="preserve"> more quality single page applications in a given time, so </w:t>
+            </w:r>
+            <w:r>
+              <w:t>more clients can be served</w:t>
+            </w:r>
+            <w:r>
+              <w:t xml:space="preserve"> per person</w:t>
+            </w:r>
+          </w:p>
+          <w:p>
+            <w:pPr>
+              <w:numPr>
+                <w:ilvl w:val="0"/>
+                <w:numId w:val="2"/>
+              </w:numPr>
+              <w:spacing w:after="160" w:line="259" w:lineRule="auto"/>
+            </w:pPr>
+            <w:r>
+              <w:t>Resulted in</w:t>
+            </w:r>
+            <w:r>
+              <w:t xml:space="preserve"> revenue growth by serving more clients per person</w:t>
             </w:r>
           </w:p>
         </w:tc>
@@ -3166,219 +3295,71 @@
               <w:spacing w:after="160" w:line="259" w:lineRule="auto"/>
             </w:pPr>
             <w:r>
-              <w:t xml:space="preserve">One purpose </w:t>
-            </w:r>
-            <w:r>
-              <w:t>is</w:t>
-            </w:r>
-            <w:r>
-              <w:t xml:space="preserve"> to r</w:t>
-            </w:r>
-            <w:r>
-              <w:t>educe</w:t>
-            </w:r>
-            <w:r>
-              <w:t xml:space="preserve"> the</w:t>
-            </w:r>
-            <w:r>
-              <w:t xml:space="preserve"> time spent on creating</w:t>
+              <w:t xml:space="preserve">Improved the </w:t>
+            </w:r>
+            <w:r>
+              <w:t>number</w:t>
+            </w:r>
+            <w:r>
+              <w:t xml:space="preserve"> of</w:t>
+            </w:r>
+            <w:r>
+              <w:t xml:space="preserve"> created</w:t>
+            </w:r>
+            <w:r>
+              <w:t xml:space="preserve"> single page applications from</w:t>
+            </w:r>
+            <w:r>
+              <w:t xml:space="preserve"> average of</w:t>
+            </w:r>
+            <w:r>
+              <w:t xml:space="preserve"> 1 per day to 3 per day</w:t>
+            </w:r>
+          </w:p>
+        </w:tc>
+        <w:tc>
+          <w:tcPr>
+            <w:tcW w:w="2158" w:type="dxa"/>
+            <w:vAlign w:val="center"/>
+          </w:tcPr>
+          <w:p>
+            <w:pPr>
+              <w:numPr>
+                <w:ilvl w:val="0"/>
+                <w:numId w:val="2"/>
+              </w:numPr>
+              <w:spacing w:after="160" w:line="259" w:lineRule="auto"/>
+            </w:pPr>
+            <w:r>
+              <w:t>Overcame challenge of</w:t>
+            </w:r>
+            <w:r>
+              <w:t xml:space="preserve"> separating AngularJS and PHP templating code into reusable chunks</w:t>
+            </w:r>
+          </w:p>
+          <w:p>
+            <w:pPr>
+              <w:numPr>
+                <w:ilvl w:val="0"/>
+                <w:numId w:val="2"/>
+              </w:numPr>
+              <w:spacing w:after="160" w:line="259" w:lineRule="auto"/>
+            </w:pPr>
+            <w:r>
+              <w:t xml:space="preserve">Learned </w:t>
+            </w:r>
+            <w:r>
+              <w:t>to bring up productivity and improve quality while working</w:t>
+            </w:r>
+            <w:r>
+              <w:t xml:space="preserve"> in relaxed state of mind</w:t>
+            </w:r>
+            <w:r>
+              <w:t xml:space="preserve"> to prevent burnout</w:t>
             </w:r>
             <w:r>
               <w:t xml:space="preserve"> </w:t>
             </w:r>
-            <w:r>
-              <w:t>single page applications</w:t>
-            </w:r>
-          </w:p>
-          <w:p>
-            <w:pPr>
-              <w:numPr>
-                <w:ilvl w:val="0"/>
-                <w:numId w:val="2"/>
-              </w:numPr>
-              <w:spacing w:after="160" w:line="259" w:lineRule="auto"/>
-            </w:pPr>
-            <w:r>
-              <w:t xml:space="preserve">Second purpose </w:t>
-            </w:r>
-            <w:r>
-              <w:t>is</w:t>
-            </w:r>
-            <w:r>
-              <w:t xml:space="preserve"> to r</w:t>
-            </w:r>
-            <w:r>
-              <w:t>educe</w:t>
-            </w:r>
-            <w:r>
-              <w:t xml:space="preserve"> the</w:t>
-            </w:r>
-            <w:r>
-              <w:t xml:space="preserve"> number of </w:t>
-            </w:r>
-            <w:r>
-              <w:t>typos and mistakes</w:t>
-            </w:r>
-            <w:r>
-              <w:t xml:space="preserve"> </w:t>
-            </w:r>
-          </w:p>
-          <w:p>
-            <w:pPr>
-              <w:numPr>
-                <w:ilvl w:val="0"/>
-                <w:numId w:val="2"/>
-              </w:numPr>
-              <w:spacing w:after="160" w:line="259" w:lineRule="auto"/>
-            </w:pPr>
-            <w:r>
-              <w:t xml:space="preserve">Third purpose </w:t>
-            </w:r>
-            <w:r>
-              <w:t>is</w:t>
-            </w:r>
-            <w:r>
-              <w:t xml:space="preserve"> to a</w:t>
-            </w:r>
-            <w:r>
-              <w:t xml:space="preserve">llow </w:t>
-            </w:r>
-            <w:r>
-              <w:t>improvement</w:t>
-            </w:r>
-            <w:r>
-              <w:t xml:space="preserve"> while creating single page applications</w:t>
-            </w:r>
-          </w:p>
-          <w:p>
-            <w:pPr>
-              <w:numPr>
-                <w:ilvl w:val="0"/>
-                <w:numId w:val="2"/>
-              </w:numPr>
-              <w:spacing w:after="160" w:line="259" w:lineRule="auto"/>
-            </w:pPr>
-            <w:r>
-              <w:t>Connects to the</w:t>
-            </w:r>
-            <w:r>
-              <w:t xml:space="preserve"> business goal </w:t>
-            </w:r>
-            <w:r>
-              <w:t>of</w:t>
-            </w:r>
-            <w:r>
-              <w:t xml:space="preserve"> generat</w:t>
-            </w:r>
-            <w:r>
-              <w:t>ing</w:t>
-            </w:r>
-            <w:r>
-              <w:t xml:space="preserve"> more quality single page applications in a given time, so </w:t>
-            </w:r>
-            <w:r>
-              <w:t>more clients can be served</w:t>
-            </w:r>
-            <w:r>
-              <w:t xml:space="preserve"> per person</w:t>
-            </w:r>
-          </w:p>
-          <w:p>
-            <w:pPr>
-              <w:numPr>
-                <w:ilvl w:val="0"/>
-                <w:numId w:val="2"/>
-              </w:numPr>
-              <w:spacing w:after="160" w:line="259" w:lineRule="auto"/>
-            </w:pPr>
-            <w:r>
-              <w:t>Drives revenue growth by serving more clients per person</w:t>
-            </w:r>
-          </w:p>
-        </w:tc>
-        <w:tc>
-          <w:tcPr>
-            <w:tcW w:w="2158" w:type="dxa"/>
-            <w:vAlign w:val="center"/>
-          </w:tcPr>
-          <w:p>
-            <w:pPr>
-              <w:numPr>
-                <w:ilvl w:val="0"/>
-                <w:numId w:val="2"/>
-              </w:numPr>
-              <w:spacing w:after="160" w:line="259" w:lineRule="auto"/>
-            </w:pPr>
-            <w:r>
-              <w:t xml:space="preserve">Improved the </w:t>
-            </w:r>
-            <w:r>
-              <w:t>number</w:t>
-            </w:r>
-            <w:r>
-              <w:t xml:space="preserve"> of</w:t>
-            </w:r>
-            <w:r>
-              <w:t xml:space="preserve"> created</w:t>
-            </w:r>
-            <w:r>
-              <w:t xml:space="preserve"> single page applications from</w:t>
-            </w:r>
-            <w:r>
-              <w:t xml:space="preserve"> average of</w:t>
-            </w:r>
-            <w:r>
-              <w:t xml:space="preserve"> 1 per day to 3 per day</w:t>
-            </w:r>
-          </w:p>
-          <w:p/>
-          <w:p/>
-          <w:p/>
-          <w:p/>
-          <w:p/>
-          <w:p/>
-          <w:p/>
-        </w:tc>
-        <w:tc>
-          <w:tcPr>
-            <w:tcW w:w="2158" w:type="dxa"/>
-            <w:vAlign w:val="center"/>
-          </w:tcPr>
-          <w:p>
-            <w:pPr>
-              <w:numPr>
-                <w:ilvl w:val="0"/>
-                <w:numId w:val="2"/>
-              </w:numPr>
-              <w:spacing w:after="160" w:line="259" w:lineRule="auto"/>
-            </w:pPr>
-            <w:r>
-              <w:t xml:space="preserve">Overcame challenge of </w:t>
-            </w:r>
-          </w:p>
-          <w:p>
-            <w:pPr>
-              <w:numPr>
-                <w:ilvl w:val="0"/>
-                <w:numId w:val="2"/>
-              </w:numPr>
-              <w:spacing w:after="160" w:line="259" w:lineRule="auto"/>
-            </w:pPr>
-            <w:r>
-              <w:t xml:space="preserve">Learned </w:t>
-            </w:r>
-            <w:r>
-              <w:t>to bring up productivity and improve quality while working</w:t>
-            </w:r>
-            <w:r>
-              <w:t xml:space="preserve"> in relaxed state of mind</w:t>
-            </w:r>
-            <w:r>
-              <w:t xml:space="preserve"> to prevent burnout</w:t>
-            </w:r>
-            <w:r>
-              <w:t xml:space="preserve"> </w:t>
-            </w:r>
           </w:p>
           <w:p>
             <w:pPr>
@@ -3411,6 +3392,18 @@
             </w:r>
             <w:r>
               <w:t>, and deprecating the use of PHP for building PDF</w:t>
+            </w:r>
+          </w:p>
+          <w:p>
+            <w:pPr>
+              <w:numPr>
+                <w:ilvl w:val="0"/>
+                <w:numId w:val="2"/>
+              </w:numPr>
+              <w:spacing w:after="160" w:line="259" w:lineRule="auto"/>
+            </w:pPr>
+            <w:r>
+              <w:t>Worked with GB of data</w:t>
             </w:r>
           </w:p>
         </w:tc>
@@ -3666,6 +3659,55 @@
               <w:t>s</w:t>
             </w:r>
           </w:p>
+          <w:p>
+            <w:pPr>
+              <w:numPr>
+                <w:ilvl w:val="0"/>
+                <w:numId w:val="2"/>
+              </w:numPr>
+              <w:spacing w:after="160" w:line="259" w:lineRule="auto"/>
+            </w:pPr>
+            <w:r>
+              <w:t xml:space="preserve">Connects to the business goal of eliminating inefficiencies and generating more </w:t>
+            </w:r>
+            <w:r>
+              <w:lastRenderedPageBreak/>
+              <w:t>single page applications in a given time</w:t>
+            </w:r>
+          </w:p>
+          <w:p>
+            <w:pPr>
+              <w:numPr>
+                <w:ilvl w:val="0"/>
+                <w:numId w:val="2"/>
+              </w:numPr>
+              <w:spacing w:after="160" w:line="259" w:lineRule="auto"/>
+            </w:pPr>
+            <w:r>
+              <w:t xml:space="preserve">Resulted in </w:t>
+            </w:r>
+            <w:r>
+              <w:t>revenue growth</w:t>
+            </w:r>
+            <w:r>
+              <w:t xml:space="preserve"> by spending less time setting up</w:t>
+            </w:r>
+            <w:r>
+              <w:t xml:space="preserve"> and</w:t>
+            </w:r>
+            <w:r>
+              <w:t xml:space="preserve"> deploying</w:t>
+            </w:r>
+            <w:r>
+              <w:t>,</w:t>
+            </w:r>
+            <w:r>
+              <w:t xml:space="preserve"> and more time on development</w:t>
+            </w:r>
+            <w:r>
+              <w:t xml:space="preserve"> </w:t>
+            </w:r>
+          </w:p>
         </w:tc>
         <w:tc>
           <w:tcPr>
@@ -3681,6 +3723,7 @@
               <w:spacing w:after="160" w:line="259" w:lineRule="auto"/>
             </w:pPr>
             <w:r>
+              <w:lastRenderedPageBreak/>
               <w:t>Reduced time spent on setting up new single page application from 20 minutes down to 2 minutes</w:t>
             </w:r>
           </w:p>
@@ -3723,32 +3766,26 @@
               <w:t>use Python’s request library to login, get auth token, and register AngularJS single page application to database</w:t>
             </w:r>
             <w:r>
-              <w:t xml:space="preserve"> using </w:t>
-            </w:r>
-            <w:r>
-              <w:t>SiteMax’s API</w:t>
-            </w:r>
-          </w:p>
-          <w:p>
-            <w:pPr>
-              <w:numPr>
-                <w:ilvl w:val="0"/>
-                <w:numId w:val="2"/>
-              </w:numPr>
-              <w:spacing w:after="160" w:line="259" w:lineRule="auto"/>
-            </w:pPr>
-            <w:r>
+              <w:t xml:space="preserve"> using SiteMax’s API</w:t>
+            </w:r>
+          </w:p>
+          <w:p>
+            <w:pPr>
+              <w:numPr>
+                <w:ilvl w:val="0"/>
+                <w:numId w:val="2"/>
+              </w:numPr>
+              <w:spacing w:after="160" w:line="259" w:lineRule="auto"/>
+            </w:pPr>
+            <w:r>
+              <w:lastRenderedPageBreak/>
               <w:t xml:space="preserve">Learned how to pass arguments to </w:t>
             </w:r>
             <w:r>
               <w:t>P</w:t>
             </w:r>
             <w:r>
-              <w:t xml:space="preserve">ython programs to run both </w:t>
-            </w:r>
-            <w:r>
-              <w:lastRenderedPageBreak/>
-              <w:t>bash</w:t>
+              <w:t>ython programs to run both bash</w:t>
             </w:r>
             <w:r>
               <w:t xml:space="preserve"> scripts</w:t>
@@ -3775,10 +3812,7 @@
               <w:t xml:space="preserve"> to use</w:t>
             </w:r>
             <w:r>
-              <w:t xml:space="preserve"> bash program to </w:t>
-            </w:r>
-            <w:r>
-              <w:t xml:space="preserve">mass </w:t>
+              <w:t xml:space="preserve"> bash program to mass </w:t>
             </w:r>
             <w:r>
               <w:t>generate</w:t>
@@ -3809,16 +3843,19 @@
               <w:t>Wrote</w:t>
             </w:r>
             <w:r>
-              <w:t xml:space="preserve"> program using </w:t>
+              <w:t xml:space="preserve"> </w:t>
             </w:r>
             <w:r>
               <w:t xml:space="preserve">Bash </w:t>
             </w:r>
             <w:r>
-              <w:t>Scripting and Python</w:t>
-            </w:r>
-            <w:r>
-              <w:t xml:space="preserve"> to reduce setup time and deployment time of single page applications</w:t>
+              <w:t>and Python</w:t>
+            </w:r>
+            <w:r>
+              <w:t xml:space="preserve"> programs</w:t>
+            </w:r>
+            <w:r>
+              <w:t xml:space="preserve"> to reduce setup and deployment time of single page applications</w:t>
             </w:r>
           </w:p>
         </w:tc>
@@ -3928,15 +3965,30 @@
             <w:r>
               <w:t>Connects to the business goal of delivering</w:t>
             </w:r>
-          </w:p>
-          <w:p>
-            <w:pPr>
-              <w:numPr>
-                <w:ilvl w:val="0"/>
-                <w:numId w:val="2"/>
-              </w:numPr>
-              <w:spacing w:after="160" w:line="259" w:lineRule="auto"/>
-            </w:pPr>
+            <w:r>
+              <w:t xml:space="preserve"> applications on time</w:t>
+            </w:r>
+          </w:p>
+          <w:p>
+            <w:pPr>
+              <w:numPr>
+                <w:ilvl w:val="0"/>
+                <w:numId w:val="2"/>
+              </w:numPr>
+              <w:spacing w:after="160" w:line="259" w:lineRule="auto"/>
+            </w:pPr>
+            <w:r>
+              <w:t xml:space="preserve">Resulted in </w:t>
+            </w:r>
+            <w:r>
+              <w:t xml:space="preserve">cost savings by spending less time on </w:t>
+            </w:r>
+            <w:r>
+              <w:t>modification</w:t>
+            </w:r>
+            <w:r>
+              <w:t xml:space="preserve"> and more time on development</w:t>
+            </w:r>
           </w:p>
         </w:tc>
         <w:tc>
@@ -3962,12 +4014,48 @@
               <w:t xml:space="preserve"> single day </w:t>
             </w:r>
           </w:p>
+          <w:p>
+            <w:pPr>
+              <w:numPr>
+                <w:ilvl w:val="0"/>
+                <w:numId w:val="2"/>
+              </w:numPr>
+              <w:spacing w:after="160" w:line="259" w:lineRule="auto"/>
+            </w:pPr>
+            <w:r>
+              <w:t>Managed over 2000 single page applications across the SiteMax system</w:t>
+            </w:r>
+          </w:p>
         </w:tc>
         <w:tc>
           <w:tcPr>
             <w:tcW w:w="2158" w:type="dxa"/>
             <w:vAlign w:val="center"/>
           </w:tcPr>
+          <w:p>
+            <w:pPr>
+              <w:numPr>
+                <w:ilvl w:val="0"/>
+                <w:numId w:val="2"/>
+              </w:numPr>
+              <w:spacing w:after="160" w:line="259" w:lineRule="auto"/>
+            </w:pPr>
+            <w:r>
+              <w:t>First challenge was to identify the group of single page applications that need modifications</w:t>
+            </w:r>
+          </w:p>
+          <w:p>
+            <w:pPr>
+              <w:numPr>
+                <w:ilvl w:val="0"/>
+                <w:numId w:val="2"/>
+              </w:numPr>
+              <w:spacing w:after="160" w:line="259" w:lineRule="auto"/>
+            </w:pPr>
+            <w:r>
+              <w:t>Second challenge was</w:t>
+            </w:r>
+          </w:p>
           <w:p>
             <w:pPr>
               <w:numPr>
@@ -4100,7 +4188,6 @@
           </w:placeholder>
           <w:text/>
         </w:sdtPr>
-        <w:sdtEndPr/>
         <w:sdtContent>
           <w:r>
             <w:rPr>
@@ -4142,7 +4229,6 @@
           </w:placeholder>
           <w:text/>
         </w:sdtPr>
-        <w:sdtEndPr/>
         <w:sdtContent>
           <w:r>
             <w:rPr>
@@ -4520,7 +4606,6 @@
           </w:placeholder>
           <w:text/>
         </w:sdtPr>
-        <w:sdtEndPr/>
         <w:sdtContent>
           <w:r>
             <w:rPr>
@@ -4562,7 +4647,6 @@
           </w:placeholder>
           <w:text/>
         </w:sdtPr>
-        <w:sdtEndPr/>
         <w:sdtContent>
           <w:r>
             <w:rPr>
@@ -4590,7 +4674,6 @@
         <w:rPr>
           <w:b/>
         </w:rPr>
-        <w:lastRenderedPageBreak/>
         <w:t>Note: Please provide examples that were not originally present on your CV.  Alternatively, if they were listed on your CV, please elaborate on them in more detail.</w:t>
       </w:r>
     </w:p>
@@ -6443,11 +6526,11 @@
     <w:rsidRoot w:val="00E82A54"/>
     <w:rsid w:val="00037CB2"/>
     <w:rsid w:val="00074FA9"/>
+    <w:rsid w:val="0013701F"/>
     <w:rsid w:val="00174223"/>
     <w:rsid w:val="001D5B42"/>
     <w:rsid w:val="001D63BD"/>
     <w:rsid w:val="001E1A77"/>
-    <w:rsid w:val="00272105"/>
     <w:rsid w:val="004873CA"/>
     <w:rsid w:val="004B0674"/>
     <w:rsid w:val="004C7D23"/>

</xml_diff>

<commit_message>
feat: Add progress #21 'mobsquad'
</commit_message>
<xml_diff>
--- a/big-interview/mobsquad/form.docx
+++ b/big-interview/mobsquad/form.docx
@@ -3499,13 +3499,31 @@
               <w:t>Purpose is t</w:t>
             </w:r>
             <w:r>
-              <w:t xml:space="preserve">o modernize SiteMax 3 </w:t>
+              <w:t>o</w:t>
+            </w:r>
+            <w:r>
+              <w:t xml:space="preserve"> reduce bugginess and</w:t>
+            </w:r>
+            <w:r>
+              <w:t xml:space="preserve"> modernize SiteMax 3 </w:t>
             </w:r>
             <w:r>
               <w:t>mobile</w:t>
             </w:r>
             <w:r>
               <w:t xml:space="preserve"> application</w:t>
+            </w:r>
+          </w:p>
+          <w:p>
+            <w:pPr>
+              <w:numPr>
+                <w:ilvl w:val="0"/>
+                <w:numId w:val="2"/>
+              </w:numPr>
+              <w:spacing w:after="160" w:line="259" w:lineRule="auto"/>
+            </w:pPr>
+            <w:r>
+              <w:t>Connects to the business goal of</w:t>
             </w:r>
           </w:p>
         </w:tc>
@@ -3668,11 +3686,11 @@
               <w:spacing w:after="160" w:line="259" w:lineRule="auto"/>
             </w:pPr>
             <w:r>
-              <w:t xml:space="preserve">Connects to the business goal of eliminating inefficiencies and generating more </w:t>
+              <w:t xml:space="preserve">Connects to the business goal of eliminating inefficiencies and </w:t>
             </w:r>
             <w:r>
               <w:lastRenderedPageBreak/>
-              <w:t>single page applications in a given time</w:t>
+              <w:t>generating more single page applications in a given time</w:t>
             </w:r>
           </w:p>
           <w:p>
@@ -3739,6 +3757,7 @@
               <w:t xml:space="preserve">Enabled the deployment of </w:t>
             </w:r>
             <w:r>
+              <w:lastRenderedPageBreak/>
               <w:t>multiple</w:t>
             </w:r>
             <w:r>
@@ -3760,6 +3779,7 @@
               <w:spacing w:after="160" w:line="259" w:lineRule="auto"/>
             </w:pPr>
             <w:r>
+              <w:lastRenderedPageBreak/>
               <w:t xml:space="preserve">Learned to </w:t>
             </w:r>
             <w:r>
@@ -4041,55 +4061,139 @@
               <w:spacing w:after="160" w:line="259" w:lineRule="auto"/>
             </w:pPr>
             <w:r>
-              <w:t>First challenge was to identify the group of single page applications that need modifications</w:t>
-            </w:r>
-          </w:p>
-          <w:p>
-            <w:pPr>
-              <w:numPr>
-                <w:ilvl w:val="0"/>
-                <w:numId w:val="2"/>
-              </w:numPr>
-              <w:spacing w:after="160" w:line="259" w:lineRule="auto"/>
-            </w:pPr>
-            <w:r>
-              <w:t>Second challenge was</w:t>
-            </w:r>
-          </w:p>
-          <w:p>
-            <w:pPr>
-              <w:numPr>
-                <w:ilvl w:val="0"/>
-                <w:numId w:val="2"/>
-              </w:numPr>
-              <w:spacing w:after="160" w:line="259" w:lineRule="auto"/>
-            </w:pPr>
-            <w:r>
-              <w:t>Finding and replacing specific line of code using terminal tools</w:t>
-            </w:r>
-          </w:p>
-          <w:p>
-            <w:pPr>
-              <w:numPr>
-                <w:ilvl w:val="0"/>
-                <w:numId w:val="2"/>
-              </w:numPr>
-              <w:spacing w:after="160" w:line="259" w:lineRule="auto"/>
-            </w:pPr>
-            <w:r>
-              <w:t xml:space="preserve">Used AWK to mass replace </w:t>
-            </w:r>
-          </w:p>
-          <w:p>
-            <w:pPr>
-              <w:numPr>
-                <w:ilvl w:val="0"/>
-                <w:numId w:val="2"/>
-              </w:numPr>
-              <w:spacing w:after="160" w:line="259" w:lineRule="auto"/>
-            </w:pPr>
-            <w:r>
-              <w:t>Ensuring that nothing breaks on deploy</w:t>
+              <w:t>First</w:t>
+            </w:r>
+            <w:r>
+              <w:t xml:space="preserve"> overcame</w:t>
+            </w:r>
+            <w:r>
+              <w:t xml:space="preserve"> challenge</w:t>
+            </w:r>
+            <w:r>
+              <w:t xml:space="preserve"> of</w:t>
+            </w:r>
+            <w:r>
+              <w:t xml:space="preserve"> identify</w:t>
+            </w:r>
+            <w:r>
+              <w:t>ing</w:t>
+            </w:r>
+            <w:r>
+              <w:t xml:space="preserve"> the group of single page applications that need modifications</w:t>
+            </w:r>
+          </w:p>
+          <w:p>
+            <w:pPr>
+              <w:numPr>
+                <w:ilvl w:val="0"/>
+                <w:numId w:val="2"/>
+              </w:numPr>
+              <w:spacing w:after="160" w:line="259" w:lineRule="auto"/>
+            </w:pPr>
+            <w:r>
+              <w:t>Second</w:t>
+            </w:r>
+            <w:r>
+              <w:t xml:space="preserve"> overcame</w:t>
+            </w:r>
+            <w:r>
+              <w:t xml:space="preserve"> challenge </w:t>
+            </w:r>
+            <w:r>
+              <w:t>of</w:t>
+            </w:r>
+            <w:r>
+              <w:t xml:space="preserve"> finding</w:t>
+            </w:r>
+            <w:r>
+              <w:t xml:space="preserve"> and replacing</w:t>
+            </w:r>
+            <w:r>
+              <w:t xml:space="preserve"> lines of code </w:t>
+            </w:r>
+            <w:r>
+              <w:t>that required modification</w:t>
+            </w:r>
+          </w:p>
+          <w:p>
+            <w:pPr>
+              <w:numPr>
+                <w:ilvl w:val="0"/>
+                <w:numId w:val="2"/>
+              </w:numPr>
+              <w:spacing w:after="160" w:line="259" w:lineRule="auto"/>
+            </w:pPr>
+            <w:r>
+              <w:t xml:space="preserve">Third </w:t>
+            </w:r>
+            <w:r>
+              <w:t>overcame challenge of ensuring the modified apps are working as it should</w:t>
+            </w:r>
+          </w:p>
+          <w:p>
+            <w:pPr>
+              <w:numPr>
+                <w:ilvl w:val="0"/>
+                <w:numId w:val="2"/>
+              </w:numPr>
+              <w:spacing w:after="160" w:line="259" w:lineRule="auto"/>
+            </w:pPr>
+            <w:r>
+              <w:t>Fourth overcame challenge of ensuring the deployment doesn’t break the SiteMax System</w:t>
+            </w:r>
+            <w:r>
+              <w:t xml:space="preserve"> by closely communicating with </w:t>
+            </w:r>
+            <w:r>
+              <w:t>my</w:t>
+            </w:r>
+            <w:r>
+              <w:t xml:space="preserve"> senior developer</w:t>
+            </w:r>
+            <w:r>
+              <w:t xml:space="preserve"> </w:t>
+            </w:r>
+          </w:p>
+          <w:p>
+            <w:pPr>
+              <w:numPr>
+                <w:ilvl w:val="0"/>
+                <w:numId w:val="2"/>
+              </w:numPr>
+              <w:spacing w:after="160" w:line="259" w:lineRule="auto"/>
+            </w:pPr>
+            <w:r>
+              <w:t>Fifth overcame challenge of ensuring the deployed solutions are reversable should error occur</w:t>
+            </w:r>
+            <w:r>
+              <w:t xml:space="preserve"> by building another bash program</w:t>
+            </w:r>
+          </w:p>
+          <w:p>
+            <w:pPr>
+              <w:numPr>
+                <w:ilvl w:val="0"/>
+                <w:numId w:val="2"/>
+              </w:numPr>
+              <w:spacing w:after="160" w:line="259" w:lineRule="auto"/>
+            </w:pPr>
+            <w:r>
+              <w:t>Contributed by building bash program with</w:t>
+            </w:r>
+            <w:r>
+              <w:t xml:space="preserve"> SED and</w:t>
+            </w:r>
+            <w:r>
+              <w:t xml:space="preserve"> </w:t>
+            </w:r>
+            <w:r>
+              <w:t xml:space="preserve">AWK to mass </w:t>
+            </w:r>
+            <w:r>
+              <w:t>modify single page applications</w:t>
+            </w:r>
+            <w:r>
+              <w:t xml:space="preserve"> </w:t>
             </w:r>
           </w:p>
           <w:p>
@@ -4119,34 +4223,31 @@
               <w:spacing w:after="160" w:line="259" w:lineRule="auto"/>
             </w:pPr>
             <w:r>
-              <w:t>Bash</w:t>
-            </w:r>
-            <w:r>
-              <w:t xml:space="preserve"> scripting</w:t>
-            </w:r>
-          </w:p>
-          <w:p>
-            <w:pPr>
-              <w:numPr>
-                <w:ilvl w:val="0"/>
-                <w:numId w:val="2"/>
-              </w:numPr>
-              <w:spacing w:after="160" w:line="259" w:lineRule="auto"/>
-            </w:pPr>
-            <w:r>
-              <w:t>AWK</w:t>
-            </w:r>
-          </w:p>
-          <w:p>
-            <w:pPr>
-              <w:numPr>
-                <w:ilvl w:val="0"/>
-                <w:numId w:val="2"/>
-              </w:numPr>
-              <w:spacing w:after="160" w:line="259" w:lineRule="auto"/>
-            </w:pPr>
-            <w:r>
-              <w:t>Git</w:t>
+              <w:t>Built b</w:t>
+            </w:r>
+            <w:r>
+              <w:t>ash</w:t>
+            </w:r>
+            <w:r>
+              <w:t xml:space="preserve"> </w:t>
+            </w:r>
+            <w:r>
+              <w:t>program using</w:t>
+            </w:r>
+            <w:r>
+              <w:t xml:space="preserve"> Git,</w:t>
+            </w:r>
+            <w:r>
+              <w:t xml:space="preserve"> S</w:t>
+            </w:r>
+            <w:r>
+              <w:t>ed</w:t>
+            </w:r>
+            <w:r>
+              <w:t xml:space="preserve"> and A</w:t>
+            </w:r>
+            <w:r>
+              <w:t xml:space="preserve">wk to mass modify and deploy single page applications </w:t>
             </w:r>
           </w:p>
         </w:tc>

</xml_diff>

<commit_message>
feat: Add progress #22 'mobsquad'
</commit_message>
<xml_diff>
--- a/big-interview/mobsquad/form.docx
+++ b/big-interview/mobsquad/form.docx
@@ -264,7 +264,21 @@
         <w:rPr>
           <w:lang w:eastAsia="en-CA"/>
         </w:rPr>
-        <w:t>you have experience with in the appropriate column</w:t>
+        <w:t xml:space="preserve">you have experience </w:t>
+      </w:r>
+      <w:proofErr w:type="gramStart"/>
+      <w:r>
+        <w:rPr>
+          <w:lang w:eastAsia="en-CA"/>
+        </w:rPr>
+        <w:t>with in</w:t>
+      </w:r>
+      <w:proofErr w:type="gramEnd"/>
+      <w:r>
+        <w:rPr>
+          <w:lang w:eastAsia="en-CA"/>
+        </w:rPr>
+        <w:t xml:space="preserve"> the appropriate column</w:t>
       </w:r>
       <w:r>
         <w:rPr>
@@ -712,8 +726,13 @@
             <w:pPr>
               <w:jc w:val="center"/>
             </w:pPr>
-            <w:r>
-              <w:t>GraphQL, Node.js, Flask, PHP</w:t>
+            <w:proofErr w:type="spellStart"/>
+            <w:r>
+              <w:t>GraphQL</w:t>
+            </w:r>
+            <w:proofErr w:type="spellEnd"/>
+            <w:r>
+              <w:t>, Node.js, Flask, PHP</w:t>
             </w:r>
           </w:p>
         </w:tc>
@@ -1107,9 +1126,11 @@
             <w:pPr>
               <w:jc w:val="center"/>
             </w:pPr>
+            <w:proofErr w:type="spellStart"/>
             <w:r>
               <w:t>Pipenv</w:t>
             </w:r>
+            <w:proofErr w:type="spellEnd"/>
           </w:p>
         </w:tc>
         <w:tc>
@@ -1296,7 +1317,15 @@
               <w:jc w:val="center"/>
             </w:pPr>
             <w:r>
-              <w:t>Matplotlib, Numpy, Pandas, Matplotlib</w:t>
+              <w:t xml:space="preserve">Matplotlib, </w:t>
+            </w:r>
+            <w:proofErr w:type="spellStart"/>
+            <w:r>
+              <w:t>Numpy</w:t>
+            </w:r>
+            <w:proofErr w:type="spellEnd"/>
+            <w:r>
+              <w:t>, Pandas, Matplotlib</w:t>
             </w:r>
           </w:p>
           <w:p/>
@@ -1451,12 +1480,21 @@
           <w:text/>
         </w:sdtPr>
         <w:sdtContent>
+          <w:proofErr w:type="spellStart"/>
           <w:r>
             <w:rPr>
               <w:b/>
               <w:i/>
             </w:rPr>
-            <w:t>SiteMax Systems Inc.</w:t>
+            <w:t>SiteMax</w:t>
+          </w:r>
+          <w:proofErr w:type="spellEnd"/>
+          <w:r>
+            <w:rPr>
+              <w:b/>
+              <w:i/>
+            </w:rPr>
+            <w:t xml:space="preserve"> Systems Inc.</w:t>
           </w:r>
         </w:sdtContent>
       </w:sdt>
@@ -1971,7 +2009,23 @@
                 <w:b/>
                 <w:bCs/>
               </w:rPr>
-              <w:t xml:space="preserve">Project 1: Creation of SiteMax 3 </w:t>
+              <w:t xml:space="preserve">Project 1: Creation of </w:t>
+            </w:r>
+            <w:proofErr w:type="spellStart"/>
+            <w:r>
+              <w:rPr>
+                <w:b/>
+                <w:bCs/>
+              </w:rPr>
+              <w:t>SiteMax</w:t>
+            </w:r>
+            <w:proofErr w:type="spellEnd"/>
+            <w:r>
+              <w:rPr>
+                <w:b/>
+                <w:bCs/>
+              </w:rPr>
+              <w:t xml:space="preserve"> 3 </w:t>
             </w:r>
             <w:r>
               <w:rPr>
@@ -2413,7 +2467,23 @@
                 <w:b/>
                 <w:bCs/>
               </w:rPr>
-              <w:t xml:space="preserve">for SiteMax3 and SiteMax 3.5 </w:t>
+              <w:t xml:space="preserve">for SiteMax3 and </w:t>
+            </w:r>
+            <w:proofErr w:type="spellStart"/>
+            <w:r>
+              <w:rPr>
+                <w:b/>
+                <w:bCs/>
+              </w:rPr>
+              <w:t>SiteMax</w:t>
+            </w:r>
+            <w:proofErr w:type="spellEnd"/>
+            <w:r>
+              <w:rPr>
+                <w:b/>
+                <w:bCs/>
+              </w:rPr>
+              <w:t xml:space="preserve"> 3.5 </w:t>
             </w:r>
             <w:r>
               <w:rPr>
@@ -2874,7 +2944,7 @@
             </w:pPr>
             <w:r>
               <w:lastRenderedPageBreak/>
-              <w:t>Created over 300 AngularJS based single page applications</w:t>
+              <w:t>Created over 300 AngularJS single page applications</w:t>
             </w:r>
           </w:p>
         </w:tc>
@@ -2892,7 +2962,72 @@
               <w:spacing w:after="160" w:line="259" w:lineRule="auto"/>
             </w:pPr>
             <w:r>
-              <w:t xml:space="preserve">Overcame challenge of </w:t>
+              <w:t>First o</w:t>
+            </w:r>
+            <w:r>
+              <w:t xml:space="preserve">vercame challenge of </w:t>
+            </w:r>
+            <w:r>
+              <w:t xml:space="preserve">understanding </w:t>
+            </w:r>
+            <w:r>
+              <w:t xml:space="preserve">business </w:t>
+            </w:r>
+            <w:r>
+              <w:t>requirements</w:t>
+            </w:r>
+            <w:r>
+              <w:t xml:space="preserve"> that satisfy clients</w:t>
+            </w:r>
+          </w:p>
+          <w:p>
+            <w:pPr>
+              <w:numPr>
+                <w:ilvl w:val="0"/>
+                <w:numId w:val="2"/>
+              </w:numPr>
+              <w:spacing w:after="160" w:line="259" w:lineRule="auto"/>
+            </w:pPr>
+            <w:r>
+              <w:t>Second overcame challenge of making sure the created solution is a balance between quality and time of development</w:t>
+            </w:r>
+          </w:p>
+          <w:p>
+            <w:pPr>
+              <w:numPr>
+                <w:ilvl w:val="0"/>
+                <w:numId w:val="2"/>
+              </w:numPr>
+              <w:spacing w:after="160" w:line="259" w:lineRule="auto"/>
+            </w:pPr>
+            <w:r>
+              <w:t xml:space="preserve">Third overcame challenge of making </w:t>
+            </w:r>
+            <w:r>
+              <w:lastRenderedPageBreak/>
+              <w:t xml:space="preserve">sure the created solution </w:t>
+            </w:r>
+            <w:proofErr w:type="gramStart"/>
+            <w:r>
+              <w:t>satisfy</w:t>
+            </w:r>
+            <w:proofErr w:type="gramEnd"/>
+            <w:r>
+              <w:t xml:space="preserve"> </w:t>
+            </w:r>
+            <w:proofErr w:type="spellStart"/>
+            <w:r>
+              <w:t>SiteMax’s</w:t>
+            </w:r>
+            <w:proofErr w:type="spellEnd"/>
+            <w:r>
+              <w:t xml:space="preserve"> technical requirements</w:t>
+            </w:r>
+            <w:r>
+              <w:t xml:space="preserve"> </w:t>
+            </w:r>
+            <w:r>
+              <w:t>through series of code reviews</w:t>
             </w:r>
           </w:p>
           <w:p>
@@ -2910,19 +3045,34 @@
               <w:t>requirements and technical requirements</w:t>
             </w:r>
             <w:r>
-              <w:t xml:space="preserve"> right  </w:t>
-            </w:r>
-          </w:p>
-          <w:p>
-            <w:pPr>
-              <w:numPr>
-                <w:ilvl w:val="0"/>
-                <w:numId w:val="2"/>
-              </w:numPr>
-              <w:spacing w:after="160" w:line="259" w:lineRule="auto"/>
-            </w:pPr>
-            <w:r>
-              <w:t>Learned how to</w:t>
+              <w:t xml:space="preserve"> right</w:t>
+            </w:r>
+          </w:p>
+          <w:p>
+            <w:pPr>
+              <w:numPr>
+                <w:ilvl w:val="0"/>
+                <w:numId w:val="2"/>
+              </w:numPr>
+              <w:spacing w:after="160" w:line="259" w:lineRule="auto"/>
+            </w:pPr>
+            <w:r>
+              <w:t xml:space="preserve">Contributed by building </w:t>
+            </w:r>
+          </w:p>
+          <w:p>
+            <w:pPr>
+              <w:numPr>
+                <w:ilvl w:val="0"/>
+                <w:numId w:val="2"/>
+              </w:numPr>
+              <w:spacing w:after="160" w:line="259" w:lineRule="auto"/>
+            </w:pPr>
+            <w:r>
+              <w:t>First l</w:t>
+            </w:r>
+            <w:r>
+              <w:t>earned how to</w:t>
             </w:r>
             <w:r>
               <w:t xml:space="preserve"> </w:t>
@@ -2931,11 +3081,7 @@
               <w:t>dissect business requirements,</w:t>
             </w:r>
             <w:r>
-              <w:t xml:space="preserve"> technical </w:t>
-            </w:r>
-            <w:r>
-              <w:lastRenderedPageBreak/>
-              <w:t>requirements and create</w:t>
+              <w:t xml:space="preserve"> technical requirements and create</w:t>
             </w:r>
             <w:r>
               <w:t xml:space="preserve"> application</w:t>
@@ -2953,7 +3099,10 @@
               <w:spacing w:after="160" w:line="259" w:lineRule="auto"/>
             </w:pPr>
             <w:r>
-              <w:t xml:space="preserve">Learned how to </w:t>
+              <w:t>Second l</w:t>
+            </w:r>
+            <w:r>
+              <w:t xml:space="preserve">earned how to </w:t>
             </w:r>
             <w:r>
               <w:t>collaborate</w:t>
@@ -3160,7 +3309,7 @@
               <w:t xml:space="preserve"> the</w:t>
             </w:r>
             <w:r>
-              <w:t xml:space="preserve"> time spent on creating</w:t>
+              <w:t xml:space="preserve"> time creating</w:t>
             </w:r>
             <w:r>
               <w:t xml:space="preserve"> </w:t>
@@ -3190,10 +3339,7 @@
               <w:t>educe</w:t>
             </w:r>
             <w:r>
-              <w:t xml:space="preserve"> the</w:t>
-            </w:r>
-            <w:r>
-              <w:t xml:space="preserve"> number of </w:t>
+              <w:t xml:space="preserve"> </w:t>
             </w:r>
             <w:r>
               <w:t>typos and mistakes</w:t>
@@ -3220,15 +3366,21 @@
               <w:t>is</w:t>
             </w:r>
             <w:r>
-              <w:t xml:space="preserve"> to a</w:t>
-            </w:r>
-            <w:r>
-              <w:t xml:space="preserve">llow </w:t>
+              <w:t xml:space="preserve"> to </w:t>
+            </w:r>
+            <w:r>
+              <w:t>allow room for</w:t>
+            </w:r>
+            <w:r>
+              <w:t xml:space="preserve"> </w:t>
             </w:r>
             <w:r>
               <w:t>improvement</w:t>
             </w:r>
             <w:r>
+              <w:t>s</w:t>
+            </w:r>
+            <w:r>
               <w:t xml:space="preserve"> while creating single page applications</w:t>
             </w:r>
           </w:p>
@@ -3274,6 +3426,7 @@
               <w:spacing w:after="160" w:line="259" w:lineRule="auto"/>
             </w:pPr>
             <w:r>
+              <w:lastRenderedPageBreak/>
               <w:t>Resulted in</w:t>
             </w:r>
             <w:r>
@@ -3295,6 +3448,7 @@
               <w:spacing w:after="160" w:line="259" w:lineRule="auto"/>
             </w:pPr>
             <w:r>
+              <w:lastRenderedPageBreak/>
               <w:t xml:space="preserve">Improved the </w:t>
             </w:r>
             <w:r>
@@ -3403,6 +3557,7 @@
               <w:spacing w:after="160" w:line="259" w:lineRule="auto"/>
             </w:pPr>
             <w:r>
+              <w:lastRenderedPageBreak/>
               <w:t>Worked with GB of data</w:t>
             </w:r>
           </w:p>
@@ -3421,6 +3576,7 @@
               <w:spacing w:after="160" w:line="259" w:lineRule="auto"/>
             </w:pPr>
             <w:r>
+              <w:lastRenderedPageBreak/>
               <w:t>PHP</w:t>
             </w:r>
           </w:p>
@@ -3478,7 +3634,23 @@
                 <w:b/>
                 <w:bCs/>
               </w:rPr>
-              <w:t>: Creation of SiteMax 3.5 application</w:t>
+              <w:t xml:space="preserve">: Creation of </w:t>
+            </w:r>
+            <w:proofErr w:type="spellStart"/>
+            <w:r>
+              <w:rPr>
+                <w:b/>
+                <w:bCs/>
+              </w:rPr>
+              <w:t>SiteMax</w:t>
+            </w:r>
+            <w:proofErr w:type="spellEnd"/>
+            <w:r>
+              <w:rPr>
+                <w:b/>
+                <w:bCs/>
+              </w:rPr>
+              <w:t xml:space="preserve"> 3.5 application</w:t>
             </w:r>
           </w:p>
         </w:tc>
@@ -3505,7 +3677,15 @@
               <w:t xml:space="preserve"> reduce bugginess and</w:t>
             </w:r>
             <w:r>
-              <w:t xml:space="preserve"> modernize SiteMax 3 </w:t>
+              <w:t xml:space="preserve"> modernize </w:t>
+            </w:r>
+            <w:proofErr w:type="spellStart"/>
+            <w:r>
+              <w:t>SiteMax</w:t>
+            </w:r>
+            <w:proofErr w:type="spellEnd"/>
+            <w:r>
+              <w:t xml:space="preserve"> 3 </w:t>
             </w:r>
             <w:r>
               <w:t>mobile</w:t>
@@ -3523,7 +3703,7 @@
               <w:spacing w:after="160" w:line="259" w:lineRule="auto"/>
             </w:pPr>
             <w:r>
-              <w:t>Connects to the business goal of</w:t>
+              <w:t>Connects to the business goal</w:t>
             </w:r>
           </w:p>
         </w:tc>
@@ -3557,6 +3737,18 @@
             </w:pPr>
             <w:r>
               <w:t>Contributed by creating pages and implementing logics using typescript</w:t>
+            </w:r>
+          </w:p>
+          <w:p>
+            <w:pPr>
+              <w:numPr>
+                <w:ilvl w:val="0"/>
+                <w:numId w:val="2"/>
+              </w:numPr>
+              <w:spacing w:after="160" w:line="259" w:lineRule="auto"/>
+            </w:pPr>
+            <w:r>
+              <w:t>The most difficult part was creating codes that’s easy to understand</w:t>
             </w:r>
           </w:p>
         </w:tc>
@@ -3686,11 +3878,7 @@
               <w:spacing w:after="160" w:line="259" w:lineRule="auto"/>
             </w:pPr>
             <w:r>
-              <w:t xml:space="preserve">Connects to the business goal of eliminating inefficiencies and </w:t>
-            </w:r>
-            <w:r>
-              <w:lastRenderedPageBreak/>
-              <w:t>generating more single page applications in a given time</w:t>
+              <w:t>Connects to the business goal of eliminating inefficiencies and generating more single page applications in a given time</w:t>
             </w:r>
           </w:p>
           <w:p>
@@ -3741,7 +3929,6 @@
               <w:spacing w:after="160" w:line="259" w:lineRule="auto"/>
             </w:pPr>
             <w:r>
-              <w:lastRenderedPageBreak/>
               <w:t>Reduced time spent on setting up new single page application from 20 minutes down to 2 minutes</w:t>
             </w:r>
           </w:p>
@@ -3757,7 +3944,6 @@
               <w:t xml:space="preserve">Enabled the deployment of </w:t>
             </w:r>
             <w:r>
-              <w:lastRenderedPageBreak/>
               <w:t>multiple</w:t>
             </w:r>
             <w:r>
@@ -3779,26 +3965,32 @@
               <w:spacing w:after="160" w:line="259" w:lineRule="auto"/>
             </w:pPr>
             <w:r>
-              <w:lastRenderedPageBreak/>
               <w:t xml:space="preserve">Learned to </w:t>
             </w:r>
             <w:r>
               <w:t>use Python’s request library to login, get auth token, and register AngularJS single page application to database</w:t>
             </w:r>
             <w:r>
-              <w:t xml:space="preserve"> using SiteMax’s API</w:t>
-            </w:r>
-          </w:p>
-          <w:p>
-            <w:pPr>
-              <w:numPr>
-                <w:ilvl w:val="0"/>
-                <w:numId w:val="2"/>
-              </w:numPr>
-              <w:spacing w:after="160" w:line="259" w:lineRule="auto"/>
-            </w:pPr>
-            <w:r>
-              <w:lastRenderedPageBreak/>
+              <w:t xml:space="preserve"> using </w:t>
+            </w:r>
+            <w:proofErr w:type="spellStart"/>
+            <w:r>
+              <w:t>SiteMax’s</w:t>
+            </w:r>
+            <w:proofErr w:type="spellEnd"/>
+            <w:r>
+              <w:t xml:space="preserve"> API</w:t>
+            </w:r>
+          </w:p>
+          <w:p>
+            <w:pPr>
+              <w:numPr>
+                <w:ilvl w:val="0"/>
+                <w:numId w:val="2"/>
+              </w:numPr>
+              <w:spacing w:after="160" w:line="259" w:lineRule="auto"/>
+            </w:pPr>
+            <w:r>
               <w:t xml:space="preserve">Learned how to pass arguments to </w:t>
             </w:r>
             <w:r>
@@ -3859,7 +4051,6 @@
               <w:spacing w:after="160" w:line="259" w:lineRule="auto"/>
             </w:pPr>
             <w:r>
-              <w:lastRenderedPageBreak/>
               <w:t>Wrote</w:t>
             </w:r>
             <w:r>
@@ -4043,7 +4234,15 @@
               <w:spacing w:after="160" w:line="259" w:lineRule="auto"/>
             </w:pPr>
             <w:r>
-              <w:t>Managed over 2000 single page applications across the SiteMax system</w:t>
+              <w:t xml:space="preserve">Managed over 2000 single page applications across the </w:t>
+            </w:r>
+            <w:proofErr w:type="spellStart"/>
+            <w:r>
+              <w:t>SiteMax</w:t>
+            </w:r>
+            <w:proofErr w:type="spellEnd"/>
+            <w:r>
+              <w:t xml:space="preserve"> system</w:t>
             </w:r>
           </w:p>
         </w:tc>
@@ -4139,7 +4338,19 @@
               <w:spacing w:after="160" w:line="259" w:lineRule="auto"/>
             </w:pPr>
             <w:r>
-              <w:t>Fourth overcame challenge of ensuring the deployment doesn’t break the SiteMax System</w:t>
+              <w:t xml:space="preserve">Fourth overcame challenge of ensuring the deployment </w:t>
+            </w:r>
+            <w:r>
+              <w:lastRenderedPageBreak/>
+              <w:t xml:space="preserve">doesn’t break the </w:t>
+            </w:r>
+            <w:proofErr w:type="spellStart"/>
+            <w:r>
+              <w:t>SiteMax</w:t>
+            </w:r>
+            <w:proofErr w:type="spellEnd"/>
+            <w:r>
+              <w:t xml:space="preserve"> System</w:t>
             </w:r>
             <w:r>
               <w:t xml:space="preserve"> by closely communicating with </w:t>
@@ -4223,6 +4434,7 @@
               <w:spacing w:after="160" w:line="259" w:lineRule="auto"/>
             </w:pPr>
             <w:r>
+              <w:lastRenderedPageBreak/>
               <w:t>Built b</w:t>
             </w:r>
             <w:r>

</xml_diff>

<commit_message>
feat: Add progress #23 'mobsquad'
</commit_message>
<xml_diff>
--- a/big-interview/mobsquad/form.docx
+++ b/big-interview/mobsquad/form.docx
@@ -2578,7 +2578,13 @@
               <w:spacing w:after="160" w:line="259" w:lineRule="auto"/>
             </w:pPr>
             <w:r>
-              <w:t>Third purpose is to eliminate build related bugs due to human error</w:t>
+              <w:t xml:space="preserve">Third purpose is to </w:t>
+            </w:r>
+            <w:r>
+              <w:t>minimize</w:t>
+            </w:r>
+            <w:r>
+              <w:t xml:space="preserve"> build related bugs due to human error</w:t>
             </w:r>
           </w:p>
           <w:p>
@@ -3736,6 +3742,40 @@
               <w:spacing w:after="160" w:line="259" w:lineRule="auto"/>
             </w:pPr>
             <w:r>
+              <w:rPr>
+                <w:rFonts w:hint="eastAsia"/>
+                <w:lang w:val="en-US"/>
+              </w:rPr>
+              <w:t>O</w:t>
+            </w:r>
+            <w:r>
+              <w:rPr>
+                <w:lang w:val="en-US"/>
+              </w:rPr>
+              <w:t xml:space="preserve">vercame challenge of </w:t>
+            </w:r>
+          </w:p>
+          <w:p>
+            <w:pPr>
+              <w:numPr>
+                <w:ilvl w:val="0"/>
+                <w:numId w:val="2"/>
+              </w:numPr>
+              <w:spacing w:after="160" w:line="259" w:lineRule="auto"/>
+            </w:pPr>
+            <w:r>
+              <w:t xml:space="preserve">The most difficult part was navigating to meet business requirements when little documentation is given </w:t>
+            </w:r>
+          </w:p>
+          <w:p>
+            <w:pPr>
+              <w:numPr>
+                <w:ilvl w:val="0"/>
+                <w:numId w:val="2"/>
+              </w:numPr>
+              <w:spacing w:after="160" w:line="259" w:lineRule="auto"/>
+            </w:pPr>
+            <w:r>
               <w:t>Contributed by creating pages and implementing logics using typescript</w:t>
             </w:r>
           </w:p>
@@ -3830,7 +3870,14 @@
                 <w:b/>
                 <w:bCs/>
               </w:rPr>
-              <w:t xml:space="preserve"> Creation of personal workstation</w:t>
+              <w:t xml:space="preserve"> Creation of </w:t>
+            </w:r>
+            <w:r>
+              <w:rPr>
+                <w:b/>
+                <w:bCs/>
+              </w:rPr>
+              <w:t>bash program that reduces time setting up space for development and as well as deployment</w:t>
             </w:r>
           </w:p>
         </w:tc>
@@ -3863,7 +3910,13 @@
               <w:t xml:space="preserve"> and</w:t>
             </w:r>
             <w:r>
-              <w:t xml:space="preserve"> deploying single page application</w:t>
+              <w:t xml:space="preserve"> </w:t>
+            </w:r>
+            <w:r>
+              <w:t>developing</w:t>
+            </w:r>
+            <w:r>
+              <w:t xml:space="preserve"> single page application</w:t>
             </w:r>
             <w:r>
               <w:t>s</w:t>
@@ -3932,24 +3985,6 @@
               <w:t>Reduced time spent on setting up new single page application from 20 minutes down to 2 minutes</w:t>
             </w:r>
           </w:p>
-          <w:p>
-            <w:pPr>
-              <w:numPr>
-                <w:ilvl w:val="0"/>
-                <w:numId w:val="2"/>
-              </w:numPr>
-              <w:spacing w:after="160" w:line="259" w:lineRule="auto"/>
-            </w:pPr>
-            <w:r>
-              <w:t xml:space="preserve">Enabled the deployment of </w:t>
-            </w:r>
-            <w:r>
-              <w:t>multiple</w:t>
-            </w:r>
-            <w:r>
-              <w:t xml:space="preserve"> single page applications at a time</w:t>
-            </w:r>
-          </w:p>
         </w:tc>
         <w:tc>
           <w:tcPr>
@@ -3965,6 +4000,30 @@
               <w:spacing w:after="160" w:line="259" w:lineRule="auto"/>
             </w:pPr>
             <w:r>
+              <w:t>Second o</w:t>
+            </w:r>
+            <w:r>
+              <w:t>vercame challenge of registering created single page applications</w:t>
+            </w:r>
+            <w:r>
+              <w:t xml:space="preserve"> to database</w:t>
+            </w:r>
+            <w:r>
+              <w:t xml:space="preserve"> programmatically</w:t>
+            </w:r>
+            <w:r>
+              <w:t xml:space="preserve"> using Python</w:t>
+            </w:r>
+          </w:p>
+          <w:p>
+            <w:pPr>
+              <w:numPr>
+                <w:ilvl w:val="0"/>
+                <w:numId w:val="2"/>
+              </w:numPr>
+              <w:spacing w:after="160" w:line="259" w:lineRule="auto"/>
+            </w:pPr>
+            <w:r>
               <w:t xml:space="preserve">Learned to </w:t>
             </w:r>
             <w:r>
@@ -3991,6 +4050,27 @@
               <w:spacing w:after="160" w:line="259" w:lineRule="auto"/>
             </w:pPr>
             <w:r>
+              <w:t>Contributed by e</w:t>
+            </w:r>
+            <w:r>
+              <w:t>nabl</w:t>
+            </w:r>
+            <w:r>
+              <w:t>ing</w:t>
+            </w:r>
+            <w:r>
+              <w:t xml:space="preserve"> the deployment of multiple single page applications at a time</w:t>
+            </w:r>
+          </w:p>
+          <w:p>
+            <w:pPr>
+              <w:numPr>
+                <w:ilvl w:val="0"/>
+                <w:numId w:val="2"/>
+              </w:numPr>
+              <w:spacing w:after="160" w:line="259" w:lineRule="auto"/>
+            </w:pPr>
+            <w:r>
               <w:t xml:space="preserve">Learned how to pass arguments to </w:t>
             </w:r>
             <w:r>
@@ -4005,35 +4085,8 @@
             <w:r>
               <w:t xml:space="preserve"> and python programs</w:t>
             </w:r>
-          </w:p>
-          <w:p>
-            <w:pPr>
-              <w:numPr>
-                <w:ilvl w:val="0"/>
-                <w:numId w:val="2"/>
-              </w:numPr>
-              <w:spacing w:after="160" w:line="259" w:lineRule="auto"/>
-            </w:pPr>
-            <w:r>
-              <w:t>Learned</w:t>
-            </w:r>
-            <w:r>
-              <w:t xml:space="preserve"> how</w:t>
-            </w:r>
-            <w:r>
-              <w:t xml:space="preserve"> to use</w:t>
-            </w:r>
-            <w:r>
-              <w:t xml:space="preserve"> bash program to mass </w:t>
-            </w:r>
-            <w:r>
-              <w:t>generate</w:t>
-            </w:r>
-            <w:r>
-              <w:t xml:space="preserve"> and deploy</w:t>
-            </w:r>
-            <w:r>
-              <w:t xml:space="preserve"> single page applications  </w:t>
+            <w:r>
+              <w:t xml:space="preserve">  </w:t>
             </w:r>
           </w:p>
         </w:tc>
@@ -4097,6 +4150,7 @@
                 <w:b/>
                 <w:bCs/>
               </w:rPr>
+              <w:lastRenderedPageBreak/>
               <w:t xml:space="preserve">Project </w:t>
             </w:r>
             <w:r>
@@ -4338,11 +4392,7 @@
               <w:spacing w:after="160" w:line="259" w:lineRule="auto"/>
             </w:pPr>
             <w:r>
-              <w:t xml:space="preserve">Fourth overcame challenge of ensuring the deployment </w:t>
-            </w:r>
-            <w:r>
-              <w:lastRenderedPageBreak/>
-              <w:t xml:space="preserve">doesn’t break the </w:t>
+              <w:t xml:space="preserve">Fourth overcame challenge of ensuring the deployment doesn’t break the </w:t>
             </w:r>
             <w:proofErr w:type="spellStart"/>
             <w:r>
@@ -4434,7 +4484,6 @@
               <w:spacing w:after="160" w:line="259" w:lineRule="auto"/>
             </w:pPr>
             <w:r>
-              <w:lastRenderedPageBreak/>
               <w:t>Built b</w:t>
             </w:r>
             <w:r>
@@ -4606,6 +4655,7 @@
               <w:rPr>
                 <w:b/>
               </w:rPr>
+              <w:lastRenderedPageBreak/>
               <w:t>Project Description</w:t>
             </w:r>
           </w:p>

</xml_diff>

<commit_message>
feat: Add progress #24 'mobsquad'
</commit_message>
<xml_diff>
--- a/big-interview/mobsquad/form.docx
+++ b/big-interview/mobsquad/form.docx
@@ -3126,6 +3126,24 @@
               <w:t>requirements</w:t>
             </w:r>
           </w:p>
+          <w:p>
+            <w:pPr>
+              <w:numPr>
+                <w:ilvl w:val="0"/>
+                <w:numId w:val="2"/>
+              </w:numPr>
+              <w:spacing w:after="160" w:line="259" w:lineRule="auto"/>
+            </w:pPr>
+            <w:r>
+              <w:t xml:space="preserve">Worked with </w:t>
+            </w:r>
+            <w:r>
+              <w:t>MB</w:t>
+            </w:r>
+            <w:r>
+              <w:t xml:space="preserve"> of data</w:t>
+            </w:r>
+          </w:p>
         </w:tc>
         <w:tc>
           <w:tcPr>
@@ -3417,7 +3435,11 @@
               <w:t xml:space="preserve"> more quality single page applications in a given time, so </w:t>
             </w:r>
             <w:r>
-              <w:t>more clients can be served</w:t>
+              <w:t xml:space="preserve">more </w:t>
+            </w:r>
+            <w:r>
+              <w:lastRenderedPageBreak/>
+              <w:t>clients can be served</w:t>
             </w:r>
             <w:r>
               <w:t xml:space="preserve"> per person</w:t>
@@ -3432,7 +3454,6 @@
               <w:spacing w:after="160" w:line="259" w:lineRule="auto"/>
             </w:pPr>
             <w:r>
-              <w:lastRenderedPageBreak/>
               <w:t>Resulted in</w:t>
             </w:r>
             <w:r>
@@ -3530,7 +3551,13 @@
               <w:spacing w:after="160" w:line="259" w:lineRule="auto"/>
             </w:pPr>
             <w:r>
-              <w:t xml:space="preserve">Contributed by creating and maintaining </w:t>
+              <w:t xml:space="preserve">Contributed </w:t>
+            </w:r>
+            <w:r>
+              <w:t>to</w:t>
+            </w:r>
+            <w:r>
+              <w:t xml:space="preserve"> creating and maintaining </w:t>
             </w:r>
             <w:r>
               <w:t>library</w:t>
@@ -3551,19 +3578,22 @@
               <w:t>components</w:t>
             </w:r>
             <w:r>
-              <w:t>, and deprecating the use of PHP for building PDF</w:t>
-            </w:r>
-          </w:p>
-          <w:p>
-            <w:pPr>
-              <w:numPr>
-                <w:ilvl w:val="0"/>
-                <w:numId w:val="2"/>
-              </w:numPr>
-              <w:spacing w:after="160" w:line="259" w:lineRule="auto"/>
-            </w:pPr>
+              <w:t xml:space="preserve">, and deprecating the use </w:t>
+            </w:r>
             <w:r>
               <w:lastRenderedPageBreak/>
+              <w:t>of PHP for building PDF</w:t>
+            </w:r>
+          </w:p>
+          <w:p>
+            <w:pPr>
+              <w:numPr>
+                <w:ilvl w:val="0"/>
+                <w:numId w:val="2"/>
+              </w:numPr>
+              <w:spacing w:after="160" w:line="259" w:lineRule="auto"/>
+            </w:pPr>
+            <w:r>
               <w:t>Worked with GB of data</w:t>
             </w:r>
           </w:p>
@@ -3583,19 +3613,13 @@
             </w:pPr>
             <w:r>
               <w:lastRenderedPageBreak/>
+              <w:t xml:space="preserve">Accelerated development by created and maintained library of </w:t>
+            </w:r>
+            <w:r>
               <w:t>PHP</w:t>
             </w:r>
-          </w:p>
-          <w:p>
-            <w:pPr>
-              <w:numPr>
-                <w:ilvl w:val="0"/>
-                <w:numId w:val="2"/>
-              </w:numPr>
-              <w:spacing w:after="160" w:line="259" w:lineRule="auto"/>
-            </w:pPr>
-            <w:r>
-              <w:t>AngularJS</w:t>
+            <w:r>
+              <w:t xml:space="preserve"> and AngularJS snippets </w:t>
             </w:r>
           </w:p>
         </w:tc>
@@ -3764,31 +3788,67 @@
               <w:spacing w:after="160" w:line="259" w:lineRule="auto"/>
             </w:pPr>
             <w:r>
-              <w:t xml:space="preserve">The most difficult part was navigating to meet business requirements when little documentation is given </w:t>
-            </w:r>
-          </w:p>
-          <w:p>
-            <w:pPr>
-              <w:numPr>
-                <w:ilvl w:val="0"/>
-                <w:numId w:val="2"/>
-              </w:numPr>
-              <w:spacing w:after="160" w:line="259" w:lineRule="auto"/>
-            </w:pPr>
-            <w:r>
-              <w:t>Contributed by creating pages and implementing logics using typescript</w:t>
-            </w:r>
-          </w:p>
-          <w:p>
-            <w:pPr>
-              <w:numPr>
-                <w:ilvl w:val="0"/>
-                <w:numId w:val="2"/>
-              </w:numPr>
-              <w:spacing w:after="160" w:line="259" w:lineRule="auto"/>
-            </w:pPr>
-            <w:r>
-              <w:t>The most difficult part was creating codes that’s easy to understand</w:t>
+              <w:t xml:space="preserve">The most difficult part was navigating to meet business </w:t>
+            </w:r>
+            <w:r>
+              <w:t xml:space="preserve">and technical </w:t>
+            </w:r>
+            <w:r>
+              <w:t xml:space="preserve">requirements </w:t>
+            </w:r>
+            <w:r>
+              <w:t>with little information</w:t>
+            </w:r>
+            <w:r>
+              <w:t xml:space="preserve"> </w:t>
+            </w:r>
+          </w:p>
+          <w:p>
+            <w:pPr>
+              <w:numPr>
+                <w:ilvl w:val="0"/>
+                <w:numId w:val="2"/>
+              </w:numPr>
+              <w:spacing w:after="160" w:line="259" w:lineRule="auto"/>
+            </w:pPr>
+            <w:r>
+              <w:t xml:space="preserve">Contributed by </w:t>
+            </w:r>
+          </w:p>
+          <w:p>
+            <w:pPr>
+              <w:numPr>
+                <w:ilvl w:val="0"/>
+                <w:numId w:val="2"/>
+              </w:numPr>
+              <w:spacing w:after="160" w:line="259" w:lineRule="auto"/>
+            </w:pPr>
+            <w:r>
+              <w:t>Contributed by creating</w:t>
+            </w:r>
+            <w:r>
+              <w:t xml:space="preserve"> customized</w:t>
+            </w:r>
+            <w:r>
+              <w:t xml:space="preserve"> </w:t>
+            </w:r>
+            <w:r>
+              <w:t>google map pages</w:t>
+            </w:r>
+            <w:r>
+              <w:t xml:space="preserve"> and implementing logics using typescript</w:t>
+            </w:r>
+          </w:p>
+          <w:p>
+            <w:pPr>
+              <w:numPr>
+                <w:ilvl w:val="0"/>
+                <w:numId w:val="2"/>
+              </w:numPr>
+              <w:spacing w:after="160" w:line="259" w:lineRule="auto"/>
+            </w:pPr>
+            <w:r>
+              <w:t>Worked with GB of data</w:t>
             </w:r>
           </w:p>
         </w:tc>
@@ -3877,7 +3937,7 @@
                 <w:b/>
                 <w:bCs/>
               </w:rPr>
-              <w:t>bash program that reduces time setting up space for development and as well as deployment</w:t>
+              <w:t>bash program that reduces time setting up for development and deployment</w:t>
             </w:r>
           </w:p>
         </w:tc>
@@ -3904,16 +3964,13 @@
               <w:t xml:space="preserve">the </w:t>
             </w:r>
             <w:r>
-              <w:t>amount of time spent on setting up</w:t>
-            </w:r>
-            <w:r>
-              <w:t xml:space="preserve"> and</w:t>
-            </w:r>
-            <w:r>
-              <w:t xml:space="preserve"> </w:t>
-            </w:r>
-            <w:r>
-              <w:t>developing</w:t>
+              <w:t>amount of time spent setting up</w:t>
+            </w:r>
+            <w:r>
+              <w:t xml:space="preserve"> and </w:t>
+            </w:r>
+            <w:r>
+              <w:t>deploying</w:t>
             </w:r>
             <w:r>
               <w:t xml:space="preserve"> single page application</w:t>
@@ -4270,7 +4327,13 @@
               <w:spacing w:after="160" w:line="259" w:lineRule="auto"/>
             </w:pPr>
             <w:r>
-              <w:t>Processed over 600 single page applications in</w:t>
+              <w:t xml:space="preserve">Processed over 600 </w:t>
+            </w:r>
+            <w:r>
+              <w:t xml:space="preserve">AngularJS </w:t>
+            </w:r>
+            <w:r>
+              <w:t>single page applications in</w:t>
             </w:r>
             <w:r>
               <w:t xml:space="preserve"> a</w:t>
@@ -4288,7 +4351,13 @@
               <w:spacing w:after="160" w:line="259" w:lineRule="auto"/>
             </w:pPr>
             <w:r>
-              <w:t xml:space="preserve">Managed over 2000 single page applications across the </w:t>
+              <w:t xml:space="preserve">Managed over 2000 </w:t>
+            </w:r>
+            <w:r>
+              <w:t xml:space="preserve">AngularJS </w:t>
+            </w:r>
+            <w:r>
+              <w:t xml:space="preserve">single page applications across the </w:t>
             </w:r>
             <w:proofErr w:type="spellStart"/>
             <w:r>

</xml_diff>

<commit_message>
feat: Add progress #25 'mobsquad'
</commit_message>
<xml_diff>
--- a/big-interview/mobsquad/form.docx
+++ b/big-interview/mobsquad/form.docx
@@ -264,21 +264,7 @@
         <w:rPr>
           <w:lang w:eastAsia="en-CA"/>
         </w:rPr>
-        <w:t xml:space="preserve">you have experience </w:t>
-      </w:r>
-      <w:proofErr w:type="gramStart"/>
-      <w:r>
-        <w:rPr>
-          <w:lang w:eastAsia="en-CA"/>
-        </w:rPr>
-        <w:t>with in</w:t>
-      </w:r>
-      <w:proofErr w:type="gramEnd"/>
-      <w:r>
-        <w:rPr>
-          <w:lang w:eastAsia="en-CA"/>
-        </w:rPr>
-        <w:t xml:space="preserve"> the appropriate column</w:t>
+        <w:t>you have experience with in the appropriate column</w:t>
       </w:r>
       <w:r>
         <w:rPr>
@@ -726,13 +712,8 @@
             <w:pPr>
               <w:jc w:val="center"/>
             </w:pPr>
-            <w:proofErr w:type="spellStart"/>
-            <w:r>
-              <w:t>GraphQL</w:t>
-            </w:r>
-            <w:proofErr w:type="spellEnd"/>
-            <w:r>
-              <w:t>, Node.js, Flask, PHP</w:t>
+            <w:r>
+              <w:t>GraphQL, Node.js, Flask, PHP</w:t>
             </w:r>
           </w:p>
         </w:tc>
@@ -1126,11 +1107,9 @@
             <w:pPr>
               <w:jc w:val="center"/>
             </w:pPr>
-            <w:proofErr w:type="spellStart"/>
             <w:r>
               <w:t>Pipenv</w:t>
             </w:r>
-            <w:proofErr w:type="spellEnd"/>
           </w:p>
         </w:tc>
         <w:tc>
@@ -1317,15 +1296,7 @@
               <w:jc w:val="center"/>
             </w:pPr>
             <w:r>
-              <w:t xml:space="preserve">Matplotlib, </w:t>
-            </w:r>
-            <w:proofErr w:type="spellStart"/>
-            <w:r>
-              <w:t>Numpy</w:t>
-            </w:r>
-            <w:proofErr w:type="spellEnd"/>
-            <w:r>
-              <w:t>, Pandas, Matplotlib</w:t>
+              <w:t>Matplotlib, Numpy, Pandas, Matplotlib</w:t>
             </w:r>
           </w:p>
           <w:p/>
@@ -1480,21 +1451,12 @@
           <w:text/>
         </w:sdtPr>
         <w:sdtContent>
-          <w:proofErr w:type="spellStart"/>
           <w:r>
             <w:rPr>
               <w:b/>
               <w:i/>
             </w:rPr>
-            <w:t>SiteMax</w:t>
-          </w:r>
-          <w:proofErr w:type="spellEnd"/>
-          <w:r>
-            <w:rPr>
-              <w:b/>
-              <w:i/>
-            </w:rPr>
-            <w:t xml:space="preserve"> Systems Inc.</w:t>
+            <w:t>SiteMax Systems Inc.</w:t>
           </w:r>
         </w:sdtContent>
       </w:sdt>
@@ -2009,23 +1971,7 @@
                 <w:b/>
                 <w:bCs/>
               </w:rPr>
-              <w:t xml:space="preserve">Project 1: Creation of </w:t>
-            </w:r>
-            <w:proofErr w:type="spellStart"/>
-            <w:r>
-              <w:rPr>
-                <w:b/>
-                <w:bCs/>
-              </w:rPr>
-              <w:t>SiteMax</w:t>
-            </w:r>
-            <w:proofErr w:type="spellEnd"/>
-            <w:r>
-              <w:rPr>
-                <w:b/>
-                <w:bCs/>
-              </w:rPr>
-              <w:t xml:space="preserve"> 3 </w:t>
+              <w:t xml:space="preserve">Project 1: Creation of SiteMax 3 </w:t>
             </w:r>
             <w:r>
               <w:rPr>
@@ -2467,36 +2413,20 @@
                 <w:b/>
                 <w:bCs/>
               </w:rPr>
-              <w:t xml:space="preserve">for SiteMax3 and </w:t>
-            </w:r>
-            <w:proofErr w:type="spellStart"/>
+              <w:t xml:space="preserve">for SiteMax3 and SiteMax 3.5 </w:t>
+            </w:r>
             <w:r>
               <w:rPr>
                 <w:b/>
                 <w:bCs/>
               </w:rPr>
-              <w:t>SiteMax</w:t>
-            </w:r>
-            <w:proofErr w:type="spellEnd"/>
+              <w:t>mobile</w:t>
+            </w:r>
             <w:r>
               <w:rPr>
                 <w:b/>
                 <w:bCs/>
               </w:rPr>
-              <w:t xml:space="preserve"> 3.5 </w:t>
-            </w:r>
-            <w:r>
-              <w:rPr>
-                <w:b/>
-                <w:bCs/>
-              </w:rPr>
-              <w:t>mobile</w:t>
-            </w:r>
-            <w:r>
-              <w:rPr>
-                <w:b/>
-                <w:bCs/>
-              </w:rPr>
               <w:t xml:space="preserve"> application</w:t>
             </w:r>
           </w:p>
@@ -2769,16 +2699,16 @@
               <w:spacing w:after="160" w:line="259" w:lineRule="auto"/>
             </w:pPr>
             <w:r>
-              <w:t>Built program using b</w:t>
-            </w:r>
-            <w:r>
-              <w:t>ash Script</w:t>
-            </w:r>
-            <w:r>
-              <w:t>ing</w:t>
-            </w:r>
-            <w:r>
-              <w:t xml:space="preserve"> to </w:t>
+              <w:t xml:space="preserve">Built program using </w:t>
+            </w:r>
+            <w:r>
+              <w:t>B</w:t>
+            </w:r>
+            <w:r>
+              <w:t>ash Scrip</w:t>
+            </w:r>
+            <w:r>
+              <w:t>ts</w:t>
             </w:r>
           </w:p>
         </w:tc>
@@ -3013,21 +2943,11 @@
               <w:lastRenderedPageBreak/>
               <w:t xml:space="preserve">sure the created solution </w:t>
             </w:r>
-            <w:proofErr w:type="gramStart"/>
-            <w:r>
-              <w:t>satisfy</w:t>
-            </w:r>
-            <w:proofErr w:type="gramEnd"/>
-            <w:r>
-              <w:t xml:space="preserve"> </w:t>
-            </w:r>
-            <w:proofErr w:type="spellStart"/>
-            <w:r>
-              <w:t>SiteMax’s</w:t>
-            </w:r>
-            <w:proofErr w:type="spellEnd"/>
-            <w:r>
-              <w:t xml:space="preserve"> technical requirements</w:t>
+            <w:r>
+              <w:t>that satisfies</w:t>
+            </w:r>
+            <w:r>
+              <w:t xml:space="preserve"> SiteMax’s technical requirements</w:t>
             </w:r>
             <w:r>
               <w:t xml:space="preserve"> </w:t>
@@ -3163,10 +3083,22 @@
               <w:t xml:space="preserve">Built </w:t>
             </w:r>
             <w:r>
-              <w:t>front-end part of the application using</w:t>
-            </w:r>
-            <w:r>
-              <w:t xml:space="preserve"> AngularJS and CSS</w:t>
+              <w:t>front-end part of the</w:t>
+            </w:r>
+            <w:r>
+              <w:t xml:space="preserve"> single page</w:t>
+            </w:r>
+            <w:r>
+              <w:t xml:space="preserve"> application using</w:t>
+            </w:r>
+            <w:r>
+              <w:t xml:space="preserve"> AngularJS</w:t>
+            </w:r>
+            <w:r>
+              <w:t xml:space="preserve">, ES6 JavaScript </w:t>
+            </w:r>
+            <w:r>
+              <w:t>and CSS</w:t>
             </w:r>
             <w:r>
               <w:t xml:space="preserve"> </w:t>
@@ -3194,9 +3126,6 @@
             </w:r>
             <w:r>
               <w:t xml:space="preserve"> using PHP</w:t>
-            </w:r>
-            <w:r>
-              <w:t xml:space="preserve"> based on data acquired from AngularJS single page applications</w:t>
             </w:r>
           </w:p>
         </w:tc>
@@ -3613,13 +3542,31 @@
             </w:pPr>
             <w:r>
               <w:lastRenderedPageBreak/>
-              <w:t xml:space="preserve">Accelerated development by created and maintained library of </w:t>
+              <w:t xml:space="preserve">Built </w:t>
+            </w:r>
+            <w:r>
+              <w:t>library of</w:t>
+            </w:r>
+            <w:r>
+              <w:t xml:space="preserve"> snippets consisting of</w:t>
+            </w:r>
+            <w:r>
+              <w:t xml:space="preserve"> </w:t>
             </w:r>
             <w:r>
               <w:t>PHP</w:t>
             </w:r>
             <w:r>
-              <w:t xml:space="preserve"> and AngularJS snippets </w:t>
+              <w:t>, ES6 JavaScript and</w:t>
+            </w:r>
+            <w:r>
+              <w:t xml:space="preserve"> AngularJS</w:t>
+            </w:r>
+            <w:r>
+              <w:t xml:space="preserve"> codes</w:t>
+            </w:r>
+            <w:r>
+              <w:t xml:space="preserve"> </w:t>
             </w:r>
           </w:p>
         </w:tc>
@@ -3664,23 +3611,7 @@
                 <w:b/>
                 <w:bCs/>
               </w:rPr>
-              <w:t xml:space="preserve">: Creation of </w:t>
-            </w:r>
-            <w:proofErr w:type="spellStart"/>
-            <w:r>
-              <w:rPr>
-                <w:b/>
-                <w:bCs/>
-              </w:rPr>
-              <w:t>SiteMax</w:t>
-            </w:r>
-            <w:proofErr w:type="spellEnd"/>
-            <w:r>
-              <w:rPr>
-                <w:b/>
-                <w:bCs/>
-              </w:rPr>
-              <w:t xml:space="preserve"> 3.5 application</w:t>
+              <w:t>: Creation of SiteMax 3.5 application</w:t>
             </w:r>
           </w:p>
         </w:tc>
@@ -3707,15 +3638,7 @@
               <w:t xml:space="preserve"> reduce bugginess and</w:t>
             </w:r>
             <w:r>
-              <w:t xml:space="preserve"> modernize </w:t>
-            </w:r>
-            <w:proofErr w:type="spellStart"/>
-            <w:r>
-              <w:t>SiteMax</w:t>
-            </w:r>
-            <w:proofErr w:type="spellEnd"/>
-            <w:r>
-              <w:t xml:space="preserve"> 3 </w:t>
+              <w:t xml:space="preserve"> modernize SiteMax 3 </w:t>
             </w:r>
             <w:r>
               <w:t>mobile</w:t>
@@ -3879,6 +3802,9 @@
             </w:r>
             <w:r>
               <w:t xml:space="preserve"> </w:t>
+            </w:r>
+            <w:r>
+              <w:t>to build pages and templates</w:t>
             </w:r>
           </w:p>
         </w:tc>
@@ -4057,7 +3983,7 @@
               <w:spacing w:after="160" w:line="259" w:lineRule="auto"/>
             </w:pPr>
             <w:r>
-              <w:t>Second o</w:t>
+              <w:t>O</w:t>
             </w:r>
             <w:r>
               <w:t>vercame challenge of registering created single page applications</w:t>
@@ -4087,15 +4013,7 @@
               <w:t>use Python’s request library to login, get auth token, and register AngularJS single page application to database</w:t>
             </w:r>
             <w:r>
-              <w:t xml:space="preserve"> using </w:t>
-            </w:r>
-            <w:proofErr w:type="spellStart"/>
-            <w:r>
-              <w:t>SiteMax’s</w:t>
-            </w:r>
-            <w:proofErr w:type="spellEnd"/>
-            <w:r>
-              <w:t xml:space="preserve"> API</w:t>
+              <w:t xml:space="preserve"> using SiteMax’s API</w:t>
             </w:r>
           </w:p>
           <w:p>
@@ -4161,22 +4079,64 @@
               <w:spacing w:after="160" w:line="259" w:lineRule="auto"/>
             </w:pPr>
             <w:r>
-              <w:t>Wrote</w:t>
+              <w:t>Build program using</w:t>
             </w:r>
             <w:r>
               <w:t xml:space="preserve"> </w:t>
             </w:r>
             <w:r>
-              <w:t xml:space="preserve">Bash </w:t>
-            </w:r>
-            <w:r>
-              <w:t>and Python</w:t>
-            </w:r>
-            <w:r>
-              <w:t xml:space="preserve"> programs</w:t>
-            </w:r>
-            <w:r>
-              <w:t xml:space="preserve"> to reduce setup and deployment time of single page applications</w:t>
+              <w:t>Bash</w:t>
+            </w:r>
+            <w:r>
+              <w:t xml:space="preserve"> for</w:t>
+            </w:r>
+            <w:r>
+              <w:t xml:space="preserve"> setting up code for development </w:t>
+            </w:r>
+          </w:p>
+          <w:p>
+            <w:pPr>
+              <w:numPr>
+                <w:ilvl w:val="0"/>
+                <w:numId w:val="2"/>
+              </w:numPr>
+              <w:spacing w:after="160" w:line="259" w:lineRule="auto"/>
+            </w:pPr>
+            <w:r>
+              <w:t>Wrote program using</w:t>
+            </w:r>
+            <w:r>
+              <w:t xml:space="preserve"> </w:t>
+            </w:r>
+            <w:r>
+              <w:t>Python</w:t>
+            </w:r>
+            <w:r>
+              <w:t xml:space="preserve"> </w:t>
+            </w:r>
+            <w:r>
+              <w:t>for</w:t>
+            </w:r>
+            <w:r>
+              <w:t xml:space="preserve"> login and</w:t>
+            </w:r>
+            <w:r>
+              <w:t xml:space="preserve"> registration of single page application to database</w:t>
+            </w:r>
+            <w:r>
+              <w:t xml:space="preserve"> using SiteMax API</w:t>
+            </w:r>
+          </w:p>
+          <w:p>
+            <w:pPr>
+              <w:numPr>
+                <w:ilvl w:val="0"/>
+                <w:numId w:val="2"/>
+              </w:numPr>
+              <w:spacing w:after="160" w:line="259" w:lineRule="auto"/>
+            </w:pPr>
+            <w:r>
+              <w:t>Used Postman to identify APIs needed to register single page applications to database</w:t>
             </w:r>
           </w:p>
         </w:tc>
@@ -4357,15 +4317,7 @@
               <w:t xml:space="preserve">AngularJS </w:t>
             </w:r>
             <w:r>
-              <w:t xml:space="preserve">single page applications across the </w:t>
-            </w:r>
-            <w:proofErr w:type="spellStart"/>
-            <w:r>
-              <w:t>SiteMax</w:t>
-            </w:r>
-            <w:proofErr w:type="spellEnd"/>
-            <w:r>
-              <w:t xml:space="preserve"> system</w:t>
+              <w:t>single page applications across the SiteMax system</w:t>
             </w:r>
           </w:p>
         </w:tc>
@@ -4461,15 +4413,7 @@
               <w:spacing w:after="160" w:line="259" w:lineRule="auto"/>
             </w:pPr>
             <w:r>
-              <w:t xml:space="preserve">Fourth overcame challenge of ensuring the deployment doesn’t break the </w:t>
-            </w:r>
-            <w:proofErr w:type="spellStart"/>
-            <w:r>
-              <w:t>SiteMax</w:t>
-            </w:r>
-            <w:proofErr w:type="spellEnd"/>
-            <w:r>
-              <w:t xml:space="preserve"> System</w:t>
+              <w:t>Fourth overcame challenge of ensuring the deployment doesn’t break the SiteMax System</w:t>
             </w:r>
             <w:r>
               <w:t xml:space="preserve"> by closely communicating with </w:t>

</xml_diff>

<commit_message>
feat: Add progress #26 'mobsquad'
</commit_message>
<xml_diff>
--- a/big-interview/mobsquad/form.docx
+++ b/big-interview/mobsquad/form.docx
@@ -2125,17 +2125,38 @@
             <w:r>
               <w:t xml:space="preserve"> and get it going</w:t>
             </w:r>
-          </w:p>
-          <w:p>
-            <w:pPr>
-              <w:numPr>
-                <w:ilvl w:val="0"/>
-                <w:numId w:val="2"/>
-              </w:numPr>
-              <w:spacing w:after="160" w:line="259" w:lineRule="auto"/>
-            </w:pPr>
-            <w:r>
-              <w:t>Next overcame challenge of minimizing waste in development time by creating a bash program that solves build related bugs</w:t>
+            <w:r>
+              <w:t xml:space="preserve"> by learning through sources such as Udemy and Team Treehouse</w:t>
+            </w:r>
+          </w:p>
+          <w:p>
+            <w:pPr>
+              <w:numPr>
+                <w:ilvl w:val="0"/>
+                <w:numId w:val="2"/>
+              </w:numPr>
+              <w:spacing w:after="160" w:line="259" w:lineRule="auto"/>
+            </w:pPr>
+            <w:r>
+              <w:t xml:space="preserve">Next overcame challenge of </w:t>
+            </w:r>
+            <w:r>
+              <w:t>acquiring more</w:t>
+            </w:r>
+            <w:r>
+              <w:t xml:space="preserve"> </w:t>
+            </w:r>
+            <w:r>
+              <w:t>time</w:t>
+            </w:r>
+            <w:r>
+              <w:t xml:space="preserve"> </w:t>
+            </w:r>
+            <w:r>
+              <w:t xml:space="preserve">developing </w:t>
+            </w:r>
+            <w:r>
+              <w:t>by creating a bash program that solves build related bugs</w:t>
             </w:r>
           </w:p>
           <w:p>
@@ -2216,19 +2237,22 @@
               <w:t xml:space="preserve">part </w:t>
             </w:r>
             <w:r>
-              <w:t>was getting the build and setup related troubles out of the way</w:t>
-            </w:r>
-          </w:p>
-          <w:p>
-            <w:pPr>
-              <w:numPr>
-                <w:ilvl w:val="0"/>
-                <w:numId w:val="2"/>
-              </w:numPr>
-              <w:spacing w:after="160" w:line="259" w:lineRule="auto"/>
-            </w:pPr>
+              <w:t xml:space="preserve">was getting the build and setup </w:t>
+            </w:r>
             <w:r>
               <w:lastRenderedPageBreak/>
+              <w:t>related troubles out of the way</w:t>
+            </w:r>
+          </w:p>
+          <w:p>
+            <w:pPr>
+              <w:numPr>
+                <w:ilvl w:val="0"/>
+                <w:numId w:val="2"/>
+              </w:numPr>
+              <w:spacing w:after="160" w:line="259" w:lineRule="auto"/>
+            </w:pPr>
+            <w:r>
               <w:t>Contributed by making the zoom-in and zoom-out feature to work</w:t>
             </w:r>
           </w:p>
@@ -2285,7 +2309,23 @@
               <w:t xml:space="preserve"> program</w:t>
             </w:r>
             <w:r>
-              <w:t xml:space="preserve"> to correctly build Ionic Framework based mobile application</w:t>
+              <w:t xml:space="preserve"> to correctly build Ionic Framework </w:t>
+            </w:r>
+            <w:r>
+              <w:t xml:space="preserve">mobile application </w:t>
+            </w:r>
+            <w:r>
+              <w:t>without the need of human memory</w:t>
+            </w:r>
+            <w:r>
+              <w:t>, and reduce time fixing build related bugs</w:t>
+            </w:r>
+            <w:r>
+              <w:t xml:space="preserve"> </w:t>
+            </w:r>
+            <w:r>
+              <w:br/>
+              <w:t>(see project 2)</w:t>
             </w:r>
           </w:p>
           <w:p>
@@ -2824,7 +2864,11 @@
               <w:t xml:space="preserve">business goal of getting more </w:t>
             </w:r>
             <w:r>
-              <w:t xml:space="preserve">and keeping </w:t>
+              <w:t xml:space="preserve">and </w:t>
+            </w:r>
+            <w:r>
+              <w:lastRenderedPageBreak/>
+              <w:t xml:space="preserve">keeping </w:t>
             </w:r>
             <w:r>
               <w:t>construction clients</w:t>
@@ -2851,11 +2895,7 @@
               <w:t>by</w:t>
             </w:r>
             <w:r>
-              <w:t xml:space="preserve"> retaining </w:t>
-            </w:r>
-            <w:r>
-              <w:lastRenderedPageBreak/>
-              <w:t>and</w:t>
+              <w:t xml:space="preserve"> retaining and</w:t>
             </w:r>
             <w:r>
               <w:t xml:space="preserve"> getting more construction clients</w:t>
@@ -2925,23 +2965,23 @@
               <w:spacing w:after="160" w:line="259" w:lineRule="auto"/>
             </w:pPr>
             <w:r>
-              <w:t>Second overcame challenge of making sure the created solution is a balance between quality and time of development</w:t>
-            </w:r>
-          </w:p>
-          <w:p>
-            <w:pPr>
-              <w:numPr>
-                <w:ilvl w:val="0"/>
-                <w:numId w:val="2"/>
-              </w:numPr>
-              <w:spacing w:after="160" w:line="259" w:lineRule="auto"/>
-            </w:pPr>
-            <w:r>
-              <w:t xml:space="preserve">Third overcame challenge of making </w:t>
+              <w:t xml:space="preserve">Second overcame challenge of making sure the created solution is a balance </w:t>
             </w:r>
             <w:r>
               <w:lastRenderedPageBreak/>
-              <w:t xml:space="preserve">sure the created solution </w:t>
+              <w:t>between quality and time of development</w:t>
+            </w:r>
+          </w:p>
+          <w:p>
+            <w:pPr>
+              <w:numPr>
+                <w:ilvl w:val="0"/>
+                <w:numId w:val="2"/>
+              </w:numPr>
+              <w:spacing w:after="160" w:line="259" w:lineRule="auto"/>
+            </w:pPr>
+            <w:r>
+              <w:t xml:space="preserve">Third overcame challenge of making sure the created solution </w:t>
             </w:r>
             <w:r>
               <w:t>that satisfies</w:t>
@@ -2965,6 +3005,18 @@
               <w:spacing w:after="160" w:line="259" w:lineRule="auto"/>
             </w:pPr>
             <w:r>
+              <w:t>Fourth overcame the challenge of producing single page applications with fast turnaround time</w:t>
+            </w:r>
+          </w:p>
+          <w:p>
+            <w:pPr>
+              <w:numPr>
+                <w:ilvl w:val="0"/>
+                <w:numId w:val="2"/>
+              </w:numPr>
+              <w:spacing w:after="160" w:line="259" w:lineRule="auto"/>
+            </w:pPr>
+            <w:r>
               <w:t xml:space="preserve">The most difficult part was getting the business </w:t>
             </w:r>
             <w:r>
@@ -2972,18 +3024,6 @@
             </w:r>
             <w:r>
               <w:t xml:space="preserve"> right</w:t>
-            </w:r>
-          </w:p>
-          <w:p>
-            <w:pPr>
-              <w:numPr>
-                <w:ilvl w:val="0"/>
-                <w:numId w:val="2"/>
-              </w:numPr>
-              <w:spacing w:after="160" w:line="259" w:lineRule="auto"/>
-            </w:pPr>
-            <w:r>
-              <w:t xml:space="preserve">Contributed by building </w:t>
             </w:r>
           </w:p>
           <w:p>
@@ -3126,6 +3166,54 @@
             </w:r>
             <w:r>
               <w:t xml:space="preserve"> using PHP</w:t>
+            </w:r>
+          </w:p>
+          <w:p>
+            <w:pPr>
+              <w:numPr>
+                <w:ilvl w:val="0"/>
+                <w:numId w:val="2"/>
+              </w:numPr>
+              <w:spacing w:after="160" w:line="259" w:lineRule="auto"/>
+            </w:pPr>
+            <w:r>
+              <w:t xml:space="preserve">Wrote library of </w:t>
+            </w:r>
+            <w:r>
+              <w:t>PHP, ES6 JavaScript and AngularJS</w:t>
+            </w:r>
+            <w:r>
+              <w:t xml:space="preserve"> for accelerated </w:t>
+            </w:r>
+            <w:r>
+              <w:lastRenderedPageBreak/>
+              <w:t xml:space="preserve">development </w:t>
+            </w:r>
+            <w:r>
+              <w:br/>
+            </w:r>
+            <w:r>
+              <w:br/>
+              <w:t>(see project 4)</w:t>
+            </w:r>
+          </w:p>
+          <w:p>
+            <w:pPr>
+              <w:numPr>
+                <w:ilvl w:val="0"/>
+                <w:numId w:val="2"/>
+              </w:numPr>
+              <w:spacing w:after="160" w:line="259" w:lineRule="auto"/>
+            </w:pPr>
+            <w:r>
+              <w:t>Wrote Bash and Python programs that reduce setup and deployment time</w:t>
+            </w:r>
+            <w:r>
+              <w:br/>
+            </w:r>
+            <w:r>
+              <w:br/>
+              <w:t>(see project 6)</w:t>
             </w:r>
           </w:p>
         </w:tc>
@@ -3334,7 +3422,11 @@
               <w:t>s</w:t>
             </w:r>
             <w:r>
-              <w:t xml:space="preserve"> while creating single page applications</w:t>
+              <w:t xml:space="preserve"> while </w:t>
+            </w:r>
+            <w:r>
+              <w:lastRenderedPageBreak/>
+              <w:t>creating single page applications</w:t>
             </w:r>
           </w:p>
           <w:p>
@@ -3364,11 +3456,7 @@
               <w:t xml:space="preserve"> more quality single page applications in a given time, so </w:t>
             </w:r>
             <w:r>
-              <w:t xml:space="preserve">more </w:t>
-            </w:r>
-            <w:r>
-              <w:lastRenderedPageBreak/>
-              <w:t>clients can be served</w:t>
+              <w:t>more clients can be served</w:t>
             </w:r>
             <w:r>
               <w:t xml:space="preserve"> per person</w:t>
@@ -3480,6 +3568,7 @@
               <w:spacing w:after="160" w:line="259" w:lineRule="auto"/>
             </w:pPr>
             <w:r>
+              <w:lastRenderedPageBreak/>
               <w:t xml:space="preserve">Contributed </w:t>
             </w:r>
             <w:r>
@@ -3507,53 +3596,49 @@
               <w:t>components</w:t>
             </w:r>
             <w:r>
-              <w:t xml:space="preserve">, and deprecating the use </w:t>
-            </w:r>
+              <w:t>, and deprecating the use of PHP for building PDF</w:t>
+            </w:r>
+          </w:p>
+        </w:tc>
+        <w:tc>
+          <w:tcPr>
+            <w:tcW w:w="2253" w:type="dxa"/>
+            <w:vAlign w:val="center"/>
+          </w:tcPr>
+          <w:p>
+            <w:pPr>
+              <w:numPr>
+                <w:ilvl w:val="0"/>
+                <w:numId w:val="2"/>
+              </w:numPr>
+              <w:spacing w:after="160" w:line="259" w:lineRule="auto"/>
+            </w:pPr>
             <w:r>
               <w:lastRenderedPageBreak/>
-              <w:t>of PHP for building PDF</w:t>
-            </w:r>
-          </w:p>
-          <w:p>
-            <w:pPr>
-              <w:numPr>
-                <w:ilvl w:val="0"/>
-                <w:numId w:val="2"/>
-              </w:numPr>
-              <w:spacing w:after="160" w:line="259" w:lineRule="auto"/>
-            </w:pPr>
-            <w:r>
-              <w:t>Worked with GB of data</w:t>
-            </w:r>
-          </w:p>
-        </w:tc>
-        <w:tc>
-          <w:tcPr>
-            <w:tcW w:w="2253" w:type="dxa"/>
-            <w:vAlign w:val="center"/>
-          </w:tcPr>
-          <w:p>
-            <w:pPr>
-              <w:numPr>
-                <w:ilvl w:val="0"/>
-                <w:numId w:val="2"/>
-              </w:numPr>
-              <w:spacing w:after="160" w:line="259" w:lineRule="auto"/>
-            </w:pPr>
-            <w:r>
-              <w:lastRenderedPageBreak/>
-              <w:t xml:space="preserve">Built </w:t>
+              <w:t>Wrote</w:t>
+            </w:r>
+            <w:r>
+              <w:t xml:space="preserve"> </w:t>
             </w:r>
             <w:r>
               <w:t>library of</w:t>
             </w:r>
             <w:r>
-              <w:t xml:space="preserve"> snippets consisting of</w:t>
-            </w:r>
-            <w:r>
               <w:t xml:space="preserve"> </w:t>
             </w:r>
             <w:r>
+              <w:t>snippets</w:t>
+            </w:r>
+            <w:r>
+              <w:t xml:space="preserve"> </w:t>
+            </w:r>
+            <w:r>
+              <w:t>consisting of</w:t>
+            </w:r>
+            <w:r>
+              <w:t xml:space="preserve"> </w:t>
+            </w:r>
+            <w:r>
               <w:t>PHP</w:t>
             </w:r>
             <w:r>
@@ -3564,9 +3649,6 @@
             </w:r>
             <w:r>
               <w:t xml:space="preserve"> codes</w:t>
-            </w:r>
-            <w:r>
-              <w:t xml:space="preserve"> </w:t>
             </w:r>
           </w:p>
         </w:tc>
@@ -3647,18 +3729,6 @@
               <w:t xml:space="preserve"> application</w:t>
             </w:r>
           </w:p>
-          <w:p>
-            <w:pPr>
-              <w:numPr>
-                <w:ilvl w:val="0"/>
-                <w:numId w:val="2"/>
-              </w:numPr>
-              <w:spacing w:after="160" w:line="259" w:lineRule="auto"/>
-            </w:pPr>
-            <w:r>
-              <w:t>Connects to the business goal</w:t>
-            </w:r>
-          </w:p>
         </w:tc>
         <w:tc>
           <w:tcPr>
@@ -3690,16 +3760,15 @@
             </w:pPr>
             <w:r>
               <w:rPr>
-                <w:rFonts w:hint="eastAsia"/>
                 <w:lang w:val="en-US"/>
               </w:rPr>
-              <w:t>O</w:t>
+              <w:t xml:space="preserve">Overcame challenge of </w:t>
             </w:r>
             <w:r>
               <w:rPr>
                 <w:lang w:val="en-US"/>
               </w:rPr>
-              <w:t xml:space="preserve">vercame challenge of </w:t>
+              <w:t>customizing existing plugins to meet business needs</w:t>
             </w:r>
           </w:p>
           <w:p>
@@ -3737,29 +3806,8 @@
             <w:r>
               <w:t xml:space="preserve">Contributed by </w:t>
             </w:r>
-          </w:p>
-          <w:p>
-            <w:pPr>
-              <w:numPr>
-                <w:ilvl w:val="0"/>
-                <w:numId w:val="2"/>
-              </w:numPr>
-              <w:spacing w:after="160" w:line="259" w:lineRule="auto"/>
-            </w:pPr>
-            <w:r>
-              <w:t>Contributed by creating</w:t>
-            </w:r>
-            <w:r>
-              <w:t xml:space="preserve"> customized</w:t>
-            </w:r>
-            <w:r>
-              <w:t xml:space="preserve"> </w:t>
-            </w:r>
-            <w:r>
-              <w:t>google map pages</w:t>
-            </w:r>
-            <w:r>
-              <w:t xml:space="preserve"> and implementing logics using typescript</w:t>
+            <w:r>
+              <w:t>building pixel perfect templates and logics to mobile application</w:t>
             </w:r>
           </w:p>
           <w:p>
@@ -4025,16 +4073,32 @@
               <w:spacing w:after="160" w:line="259" w:lineRule="auto"/>
             </w:pPr>
             <w:r>
-              <w:t>Contributed by e</w:t>
-            </w:r>
-            <w:r>
-              <w:t>nabl</w:t>
-            </w:r>
-            <w:r>
-              <w:t>ing</w:t>
-            </w:r>
-            <w:r>
-              <w:t xml:space="preserve"> the deployment of multiple single page applications at a time</w:t>
+              <w:t>Contributed by</w:t>
+            </w:r>
+            <w:r>
+              <w:t xml:space="preserve"> building</w:t>
+            </w:r>
+            <w:r>
+              <w:t xml:space="preserve"> </w:t>
+            </w:r>
+            <w:r>
+              <w:t>bash program that</w:t>
+            </w:r>
+            <w:r>
+              <w:t xml:space="preserve"> </w:t>
+            </w:r>
+            <w:r>
+              <w:t>setup</w:t>
+            </w:r>
+            <w:r>
+              <w:t xml:space="preserve"> single page applications </w:t>
+            </w:r>
+            <w:r>
+              <w:t xml:space="preserve">for </w:t>
+            </w:r>
+            <w:r>
+              <w:lastRenderedPageBreak/>
+              <w:t>development and deployment using fewest clicks possible</w:t>
             </w:r>
           </w:p>
           <w:p>
@@ -4079,52 +4143,62 @@
               <w:spacing w:after="160" w:line="259" w:lineRule="auto"/>
             </w:pPr>
             <w:r>
-              <w:t>Build program using</w:t>
+              <w:lastRenderedPageBreak/>
+              <w:t>Build</w:t>
+            </w:r>
+            <w:r>
+              <w:t xml:space="preserve"> Bash</w:t>
+            </w:r>
+            <w:r>
+              <w:t xml:space="preserve"> program </w:t>
+            </w:r>
+            <w:r>
+              <w:t>for</w:t>
+            </w:r>
+            <w:r>
+              <w:t xml:space="preserve"> setting up </w:t>
+            </w:r>
+            <w:r>
+              <w:t>single page applications</w:t>
+            </w:r>
+            <w:r>
+              <w:t xml:space="preserve"> for development </w:t>
+            </w:r>
+          </w:p>
+          <w:p>
+            <w:pPr>
+              <w:numPr>
+                <w:ilvl w:val="0"/>
+                <w:numId w:val="2"/>
+              </w:numPr>
+              <w:spacing w:after="160" w:line="259" w:lineRule="auto"/>
+            </w:pPr>
+            <w:r>
+              <w:t>Wrote program using</w:t>
             </w:r>
             <w:r>
               <w:t xml:space="preserve"> </w:t>
             </w:r>
             <w:r>
-              <w:t>Bash</w:t>
-            </w:r>
-            <w:r>
-              <w:t xml:space="preserve"> for</w:t>
-            </w:r>
-            <w:r>
-              <w:t xml:space="preserve"> setting up code for development </w:t>
-            </w:r>
-          </w:p>
-          <w:p>
-            <w:pPr>
-              <w:numPr>
-                <w:ilvl w:val="0"/>
-                <w:numId w:val="2"/>
-              </w:numPr>
-              <w:spacing w:after="160" w:line="259" w:lineRule="auto"/>
-            </w:pPr>
-            <w:r>
-              <w:t>Wrote program using</w:t>
+              <w:t>Python</w:t>
             </w:r>
             <w:r>
               <w:t xml:space="preserve"> </w:t>
             </w:r>
             <w:r>
-              <w:t>Python</w:t>
+              <w:t>for</w:t>
             </w:r>
             <w:r>
               <w:t xml:space="preserve"> </w:t>
             </w:r>
             <w:r>
-              <w:t>for</w:t>
-            </w:r>
-            <w:r>
-              <w:t xml:space="preserve"> login and</w:t>
-            </w:r>
-            <w:r>
-              <w:t xml:space="preserve"> registration of single page application to database</w:t>
+              <w:t>registration of single page application to database</w:t>
             </w:r>
             <w:r>
               <w:t xml:space="preserve"> using SiteMax API</w:t>
+            </w:r>
+            <w:r>
+              <w:t xml:space="preserve"> </w:t>
             </w:r>
           </w:p>
           <w:p>
@@ -4167,7 +4241,6 @@
                 <w:b/>
                 <w:bCs/>
               </w:rPr>
-              <w:lastRenderedPageBreak/>
               <w:t xml:space="preserve">Project </w:t>
             </w:r>
             <w:r>
@@ -4386,7 +4459,13 @@
               <w:t xml:space="preserve"> lines of code </w:t>
             </w:r>
             <w:r>
-              <w:t>that required modification</w:t>
+              <w:t>that require</w:t>
+            </w:r>
+            <w:r>
+              <w:t>s</w:t>
+            </w:r>
+            <w:r>
+              <w:t xml:space="preserve"> modification</w:t>
             </w:r>
           </w:p>
           <w:p>
@@ -4413,16 +4492,16 @@
               <w:spacing w:after="160" w:line="259" w:lineRule="auto"/>
             </w:pPr>
             <w:r>
-              <w:t>Fourth overcame challenge of ensuring the deployment doesn’t break the SiteMax System</w:t>
-            </w:r>
-            <w:r>
-              <w:t xml:space="preserve"> by closely communicating with </w:t>
-            </w:r>
-            <w:r>
-              <w:t>my</w:t>
-            </w:r>
-            <w:r>
-              <w:t xml:space="preserve"> senior developer</w:t>
+              <w:t xml:space="preserve">Fourth overcame challenge of ensuring </w:t>
+            </w:r>
+            <w:r>
+              <w:t xml:space="preserve">that mass deployment </w:t>
+            </w:r>
+            <w:r>
+              <w:t>doesn’t break the SiteMax System</w:t>
+            </w:r>
+            <w:r>
+              <w:t xml:space="preserve"> by closely communicating with senior developer</w:t>
             </w:r>
             <w:r>
               <w:t xml:space="preserve"> </w:t>
@@ -4437,22 +4516,31 @@
               <w:spacing w:after="160" w:line="259" w:lineRule="auto"/>
             </w:pPr>
             <w:r>
-              <w:t>Fifth overcame challenge of ensuring the deployed solutions are reversable should error occur</w:t>
-            </w:r>
-            <w:r>
-              <w:t xml:space="preserve"> by building another bash program</w:t>
-            </w:r>
-          </w:p>
-          <w:p>
-            <w:pPr>
-              <w:numPr>
-                <w:ilvl w:val="0"/>
-                <w:numId w:val="2"/>
-              </w:numPr>
-              <w:spacing w:after="160" w:line="259" w:lineRule="auto"/>
-            </w:pPr>
-            <w:r>
-              <w:t>Contributed by building bash program with</w:t>
+              <w:t xml:space="preserve">Fifth overcame challenge of ensuring the deployed solutions are reversable </w:t>
+            </w:r>
+            <w:r>
+              <w:t>by building another bash program</w:t>
+            </w:r>
+          </w:p>
+          <w:p>
+            <w:pPr>
+              <w:numPr>
+                <w:ilvl w:val="0"/>
+                <w:numId w:val="2"/>
+              </w:numPr>
+              <w:spacing w:after="160" w:line="259" w:lineRule="auto"/>
+            </w:pPr>
+            <w:r>
+              <w:t xml:space="preserve">Contributed by building </w:t>
+            </w:r>
+            <w:r>
+              <w:t>B</w:t>
+            </w:r>
+            <w:r>
+              <w:t xml:space="preserve">ash program </w:t>
+            </w:r>
+            <w:r>
+              <w:t>using</w:t>
             </w:r>
             <w:r>
               <w:t xml:space="preserve"> SED and</w:t>
@@ -4521,7 +4609,19 @@
               <w:t xml:space="preserve"> and A</w:t>
             </w:r>
             <w:r>
-              <w:t xml:space="preserve">wk to mass modify and deploy single page applications </w:t>
+              <w:t xml:space="preserve">wk </w:t>
+            </w:r>
+            <w:r>
+              <w:t>to</w:t>
+            </w:r>
+            <w:r>
+              <w:t xml:space="preserve"> mass</w:t>
+            </w:r>
+            <w:r>
+              <w:t xml:space="preserve"> download,</w:t>
+            </w:r>
+            <w:r>
+              <w:t xml:space="preserve"> modify and deploy single page applications </w:t>
             </w:r>
           </w:p>
         </w:tc>
@@ -4587,6 +4687,7 @@
           <w:b/>
           <w:bCs/>
         </w:rPr>
+        <w:lastRenderedPageBreak/>
         <w:t>Role:</w:t>
       </w:r>
       <w:r>
@@ -4668,7 +4769,6 @@
               <w:rPr>
                 <w:b/>
               </w:rPr>
-              <w:lastRenderedPageBreak/>
               <w:t>Project Description</w:t>
             </w:r>
           </w:p>

</xml_diff>

<commit_message>
feat: Add progress #27 'mobsquad'
</commit_message>
<xml_diff>
--- a/big-interview/mobsquad/form.docx
+++ b/big-interview/mobsquad/form.docx
@@ -1046,7 +1046,13 @@
               <w:jc w:val="center"/>
             </w:pPr>
             <w:r>
-              <w:t>Elasticsearch, EC2, S3</w:t>
+              <w:t>E</w:t>
+            </w:r>
+            <w:r>
+              <w:t>lastic beanstalk</w:t>
+            </w:r>
+            <w:r>
+              <w:t>, EC2, S3</w:t>
             </w:r>
           </w:p>
         </w:tc>
@@ -2123,7 +2129,10 @@
               <w:t xml:space="preserve"> quickly</w:t>
             </w:r>
             <w:r>
-              <w:t xml:space="preserve"> and get it going</w:t>
+              <w:t xml:space="preserve"> </w:t>
+            </w:r>
+            <w:r>
+              <w:t>as possible</w:t>
             </w:r>
             <w:r>
               <w:t xml:space="preserve"> by learning through sources such as Udemy and Team Treehouse</w:t>
@@ -2147,13 +2156,13 @@
               <w:t xml:space="preserve"> </w:t>
             </w:r>
             <w:r>
-              <w:t>time</w:t>
+              <w:t>develop</w:t>
+            </w:r>
+            <w:r>
+              <w:t>ment time</w:t>
             </w:r>
             <w:r>
               <w:t xml:space="preserve"> </w:t>
-            </w:r>
-            <w:r>
-              <w:t xml:space="preserve">developing </w:t>
             </w:r>
             <w:r>
               <w:t>by creating a bash program that solves build related bugs</w:t>
@@ -2253,22 +2262,46 @@
               <w:spacing w:after="160" w:line="259" w:lineRule="auto"/>
             </w:pPr>
             <w:r>
-              <w:t>Contributed by making the zoom-in and zoom-out feature to work</w:t>
-            </w:r>
-          </w:p>
-          <w:p>
-            <w:pPr>
-              <w:numPr>
-                <w:ilvl w:val="0"/>
-                <w:numId w:val="2"/>
-              </w:numPr>
-              <w:spacing w:after="160" w:line="259" w:lineRule="auto"/>
-            </w:pPr>
-            <w:r>
               <w:t>Contributed by</w:t>
             </w:r>
             <w:r>
-              <w:t xml:space="preserve"> making sure deployment issue is resolved on time</w:t>
+              <w:t xml:space="preserve"> creating gallery page of SiteMax 3 mobile application and</w:t>
+            </w:r>
+            <w:r>
+              <w:t xml:space="preserve"> </w:t>
+            </w:r>
+            <w:r>
+              <w:t>implementing</w:t>
+            </w:r>
+            <w:r>
+              <w:t xml:space="preserve"> the zoom-in and zoom-out feature</w:t>
+            </w:r>
+            <w:r>
+              <w:t xml:space="preserve"> on each image</w:t>
+            </w:r>
+          </w:p>
+          <w:p>
+            <w:pPr>
+              <w:numPr>
+                <w:ilvl w:val="0"/>
+                <w:numId w:val="2"/>
+              </w:numPr>
+              <w:spacing w:after="160" w:line="259" w:lineRule="auto"/>
+            </w:pPr>
+            <w:r>
+              <w:t>Also c</w:t>
+            </w:r>
+            <w:r>
+              <w:t>ontributed by</w:t>
+            </w:r>
+            <w:r>
+              <w:t xml:space="preserve"> making sure </w:t>
+            </w:r>
+            <w:r>
+              <w:t xml:space="preserve">the mobile app is ready for BUILDEX Vancouver </w:t>
+            </w:r>
+            <w:r>
+              <w:t>on time</w:t>
             </w:r>
           </w:p>
           <w:p>
@@ -2453,13 +2486,27 @@
                 <w:b/>
                 <w:bCs/>
               </w:rPr>
-              <w:t xml:space="preserve">for SiteMax3 and SiteMax 3.5 </w:t>
+              <w:t>for SiteMax</w:t>
             </w:r>
             <w:r>
               <w:rPr>
                 <w:b/>
                 <w:bCs/>
               </w:rPr>
+              <w:t xml:space="preserve"> </w:t>
+            </w:r>
+            <w:r>
+              <w:rPr>
+                <w:b/>
+                <w:bCs/>
+              </w:rPr>
+              <w:t xml:space="preserve">3 and SiteMax 3.5 </w:t>
+            </w:r>
+            <w:r>
+              <w:rPr>
+                <w:b/>
+                <w:bCs/>
+              </w:rPr>
               <w:t>mobile</w:t>
             </w:r>
             <w:r>
@@ -2508,6 +2555,9 @@
             <w:r>
               <w:t xml:space="preserve">application </w:t>
             </w:r>
+            <w:r>
+              <w:t xml:space="preserve"> (10+ plugins to install requiring 20+ minutes per build)</w:t>
+            </w:r>
           </w:p>
           <w:p>
             <w:pPr>
@@ -2721,6 +2771,18 @@
               <w:spacing w:after="160" w:line="259" w:lineRule="auto"/>
             </w:pPr>
             <w:r>
+              <w:t>Contributed by building the entire application</w:t>
+            </w:r>
+          </w:p>
+          <w:p>
+            <w:pPr>
+              <w:numPr>
+                <w:ilvl w:val="0"/>
+                <w:numId w:val="2"/>
+              </w:numPr>
+              <w:spacing w:after="160" w:line="259" w:lineRule="auto"/>
+            </w:pPr>
+            <w:r>
               <w:t>Worked with GB of data</w:t>
             </w:r>
           </w:p>
@@ -2745,10 +2807,28 @@
               <w:t>B</w:t>
             </w:r>
             <w:r>
-              <w:t>ash Scrip</w:t>
+              <w:t xml:space="preserve">ash </w:t>
+            </w:r>
+            <w:r>
+              <w:t>s</w:t>
+            </w:r>
+            <w:r>
+              <w:t>crip</w:t>
             </w:r>
             <w:r>
               <w:t>ts</w:t>
+            </w:r>
+            <w:r>
+              <w:t xml:space="preserve"> for consistent, trouble free</w:t>
+            </w:r>
+            <w:r>
+              <w:t xml:space="preserve"> </w:t>
+            </w:r>
+            <w:r>
+              <w:t>build</w:t>
+            </w:r>
+            <w:r>
+              <w:t xml:space="preserve"> of Ionic Framework mobile application</w:t>
             </w:r>
           </w:p>
         </w:tc>
@@ -2779,6 +2859,7 @@
                 <w:b/>
                 <w:bCs/>
               </w:rPr>
+              <w:lastRenderedPageBreak/>
               <w:t>Project 3: Creation</w:t>
             </w:r>
             <w:r>
@@ -2864,244 +2945,242 @@
               <w:t xml:space="preserve">business goal of getting more </w:t>
             </w:r>
             <w:r>
-              <w:t xml:space="preserve">and </w:t>
+              <w:t xml:space="preserve">and keeping </w:t>
+            </w:r>
+            <w:r>
+              <w:t>construction clients</w:t>
+            </w:r>
+          </w:p>
+          <w:p>
+            <w:pPr>
+              <w:numPr>
+                <w:ilvl w:val="0"/>
+                <w:numId w:val="2"/>
+              </w:numPr>
+              <w:spacing w:after="160" w:line="259" w:lineRule="auto"/>
+            </w:pPr>
+            <w:r>
+              <w:t>Resulted in</w:t>
+            </w:r>
+            <w:r>
+              <w:t xml:space="preserve"> revenue </w:t>
+            </w:r>
+            <w:r>
+              <w:t xml:space="preserve">growth </w:t>
+            </w:r>
+            <w:r>
+              <w:t>by</w:t>
+            </w:r>
+            <w:r>
+              <w:t xml:space="preserve"> retaining and</w:t>
+            </w:r>
+            <w:r>
+              <w:t xml:space="preserve"> getting more construction clients</w:t>
+            </w:r>
+            <w:r>
+              <w:t xml:space="preserve"> </w:t>
+            </w:r>
+          </w:p>
+        </w:tc>
+        <w:tc>
+          <w:tcPr>
+            <w:tcW w:w="2158" w:type="dxa"/>
+            <w:vAlign w:val="center"/>
+          </w:tcPr>
+          <w:p>
+            <w:pPr>
+              <w:numPr>
+                <w:ilvl w:val="0"/>
+                <w:numId w:val="2"/>
+              </w:numPr>
+              <w:spacing w:after="160" w:line="259" w:lineRule="auto"/>
+            </w:pPr>
+            <w:r>
+              <w:t>Created over 300 AngularJS single page applications</w:t>
+            </w:r>
+          </w:p>
+        </w:tc>
+        <w:tc>
+          <w:tcPr>
+            <w:tcW w:w="2158" w:type="dxa"/>
+            <w:vAlign w:val="center"/>
+          </w:tcPr>
+          <w:p>
+            <w:pPr>
+              <w:numPr>
+                <w:ilvl w:val="0"/>
+                <w:numId w:val="2"/>
+              </w:numPr>
+              <w:spacing w:after="160" w:line="259" w:lineRule="auto"/>
+            </w:pPr>
+            <w:r>
+              <w:t>First o</w:t>
+            </w:r>
+            <w:r>
+              <w:t xml:space="preserve">vercame challenge of </w:t>
+            </w:r>
+            <w:r>
+              <w:t xml:space="preserve">understanding </w:t>
+            </w:r>
+            <w:r>
+              <w:t xml:space="preserve">business </w:t>
+            </w:r>
+            <w:r>
+              <w:t>requirements</w:t>
+            </w:r>
+            <w:r>
+              <w:t xml:space="preserve"> that satisfy clients</w:t>
+            </w:r>
+          </w:p>
+          <w:p>
+            <w:pPr>
+              <w:numPr>
+                <w:ilvl w:val="0"/>
+                <w:numId w:val="2"/>
+              </w:numPr>
+              <w:spacing w:after="160" w:line="259" w:lineRule="auto"/>
+            </w:pPr>
+            <w:r>
+              <w:t>Second overcame challenge of making sure the created solution is a balance between quality and time of development</w:t>
+            </w:r>
+          </w:p>
+          <w:p>
+            <w:pPr>
+              <w:numPr>
+                <w:ilvl w:val="0"/>
+                <w:numId w:val="2"/>
+              </w:numPr>
+              <w:spacing w:after="160" w:line="259" w:lineRule="auto"/>
+            </w:pPr>
+            <w:r>
+              <w:t xml:space="preserve">Third overcame challenge of making sure the created solution </w:t>
+            </w:r>
+            <w:r>
+              <w:t>that satisfies</w:t>
+            </w:r>
+            <w:r>
+              <w:t xml:space="preserve"> SiteMax’s technical requirements</w:t>
+            </w:r>
+            <w:r>
+              <w:t xml:space="preserve"> </w:t>
+            </w:r>
+            <w:r>
+              <w:t>through series of code reviews</w:t>
+            </w:r>
+          </w:p>
+          <w:p>
+            <w:pPr>
+              <w:numPr>
+                <w:ilvl w:val="0"/>
+                <w:numId w:val="2"/>
+              </w:numPr>
+              <w:spacing w:after="160" w:line="259" w:lineRule="auto"/>
+            </w:pPr>
+            <w:r>
+              <w:t>Fourth overcame the challenge of producing single page applications with fast turnaround time</w:t>
+            </w:r>
+          </w:p>
+          <w:p>
+            <w:pPr>
+              <w:numPr>
+                <w:ilvl w:val="0"/>
+                <w:numId w:val="2"/>
+              </w:numPr>
+              <w:spacing w:after="160" w:line="259" w:lineRule="auto"/>
+            </w:pPr>
+            <w:r>
+              <w:t xml:space="preserve">The most difficult part was getting the business </w:t>
+            </w:r>
+            <w:r>
+              <w:t>requirements and technical requirements</w:t>
+            </w:r>
+            <w:r>
+              <w:t xml:space="preserve"> right</w:t>
+            </w:r>
+          </w:p>
+          <w:p>
+            <w:pPr>
+              <w:numPr>
+                <w:ilvl w:val="0"/>
+                <w:numId w:val="2"/>
+              </w:numPr>
+              <w:spacing w:after="160" w:line="259" w:lineRule="auto"/>
+            </w:pPr>
+            <w:r>
+              <w:t>First l</w:t>
+            </w:r>
+            <w:r>
+              <w:t>earned how to</w:t>
+            </w:r>
+            <w:r>
+              <w:t xml:space="preserve"> </w:t>
+            </w:r>
+            <w:r>
+              <w:t>dissect business requirements,</w:t>
+            </w:r>
+            <w:r>
+              <w:t xml:space="preserve"> technical requirements and create</w:t>
+            </w:r>
+            <w:r>
+              <w:t xml:space="preserve"> </w:t>
+            </w:r>
+            <w:r>
+              <w:t>solution</w:t>
+            </w:r>
+            <w:r>
+              <w:t>s</w:t>
+            </w:r>
+          </w:p>
+          <w:p>
+            <w:pPr>
+              <w:numPr>
+                <w:ilvl w:val="0"/>
+                <w:numId w:val="2"/>
+              </w:numPr>
+              <w:spacing w:after="160" w:line="259" w:lineRule="auto"/>
+            </w:pPr>
+            <w:r>
+              <w:t>Second l</w:t>
+            </w:r>
+            <w:r>
+              <w:t xml:space="preserve">earned how to </w:t>
+            </w:r>
+            <w:r>
+              <w:t>collaborate</w:t>
+            </w:r>
+            <w:r>
+              <w:t xml:space="preserve"> between customer success and dev team to deliver quality applications that meets </w:t>
+            </w:r>
+            <w:r>
+              <w:t>the technical and business</w:t>
+            </w:r>
+            <w:r>
+              <w:t xml:space="preserve"> </w:t>
+            </w:r>
+            <w:r>
+              <w:t>requirements</w:t>
+            </w:r>
+          </w:p>
+          <w:p>
+            <w:pPr>
+              <w:numPr>
+                <w:ilvl w:val="0"/>
+                <w:numId w:val="2"/>
+              </w:numPr>
+              <w:spacing w:after="160" w:line="259" w:lineRule="auto"/>
+            </w:pPr>
+            <w:r>
+              <w:t>Contributed by</w:t>
+            </w:r>
+            <w:r>
+              <w:t xml:space="preserve"> collaborating with peers and building AngularJS single page applications</w:t>
+            </w:r>
+            <w:r>
+              <w:t xml:space="preserve"> with </w:t>
             </w:r>
             <w:r>
               <w:lastRenderedPageBreak/>
-              <w:t xml:space="preserve">keeping </w:t>
-            </w:r>
-            <w:r>
-              <w:t>construction clients</w:t>
-            </w:r>
-          </w:p>
-          <w:p>
-            <w:pPr>
-              <w:numPr>
-                <w:ilvl w:val="0"/>
-                <w:numId w:val="2"/>
-              </w:numPr>
-              <w:spacing w:after="160" w:line="259" w:lineRule="auto"/>
-            </w:pPr>
-            <w:r>
-              <w:t>Resulted in</w:t>
-            </w:r>
-            <w:r>
-              <w:t xml:space="preserve"> revenue </w:t>
-            </w:r>
-            <w:r>
-              <w:t xml:space="preserve">growth </w:t>
-            </w:r>
-            <w:r>
-              <w:t>by</w:t>
-            </w:r>
-            <w:r>
-              <w:t xml:space="preserve"> retaining and</w:t>
-            </w:r>
-            <w:r>
-              <w:t xml:space="preserve"> getting more construction clients</w:t>
-            </w:r>
-            <w:r>
-              <w:t xml:space="preserve"> </w:t>
-            </w:r>
-          </w:p>
-        </w:tc>
-        <w:tc>
-          <w:tcPr>
-            <w:tcW w:w="2158" w:type="dxa"/>
-            <w:vAlign w:val="center"/>
-          </w:tcPr>
-          <w:p>
-            <w:pPr>
-              <w:numPr>
-                <w:ilvl w:val="0"/>
-                <w:numId w:val="2"/>
-              </w:numPr>
-              <w:spacing w:after="160" w:line="259" w:lineRule="auto"/>
-            </w:pPr>
-            <w:r>
-              <w:lastRenderedPageBreak/>
-              <w:t>Created over 300 AngularJS single page applications</w:t>
-            </w:r>
-          </w:p>
-        </w:tc>
-        <w:tc>
-          <w:tcPr>
-            <w:tcW w:w="2158" w:type="dxa"/>
-            <w:vAlign w:val="center"/>
-          </w:tcPr>
-          <w:p>
-            <w:pPr>
-              <w:numPr>
-                <w:ilvl w:val="0"/>
-                <w:numId w:val="2"/>
-              </w:numPr>
-              <w:spacing w:after="160" w:line="259" w:lineRule="auto"/>
-            </w:pPr>
-            <w:r>
-              <w:t>First o</w:t>
-            </w:r>
-            <w:r>
-              <w:t xml:space="preserve">vercame challenge of </w:t>
-            </w:r>
-            <w:r>
-              <w:t xml:space="preserve">understanding </w:t>
-            </w:r>
-            <w:r>
-              <w:t xml:space="preserve">business </w:t>
-            </w:r>
-            <w:r>
-              <w:t>requirements</w:t>
-            </w:r>
-            <w:r>
-              <w:t xml:space="preserve"> that satisfy clients</w:t>
-            </w:r>
-          </w:p>
-          <w:p>
-            <w:pPr>
-              <w:numPr>
-                <w:ilvl w:val="0"/>
-                <w:numId w:val="2"/>
-              </w:numPr>
-              <w:spacing w:after="160" w:line="259" w:lineRule="auto"/>
-            </w:pPr>
-            <w:r>
-              <w:t xml:space="preserve">Second overcame challenge of making sure the created solution is a balance </w:t>
-            </w:r>
-            <w:r>
-              <w:lastRenderedPageBreak/>
-              <w:t>between quality and time of development</w:t>
-            </w:r>
-          </w:p>
-          <w:p>
-            <w:pPr>
-              <w:numPr>
-                <w:ilvl w:val="0"/>
-                <w:numId w:val="2"/>
-              </w:numPr>
-              <w:spacing w:after="160" w:line="259" w:lineRule="auto"/>
-            </w:pPr>
-            <w:r>
-              <w:t xml:space="preserve">Third overcame challenge of making sure the created solution </w:t>
-            </w:r>
-            <w:r>
-              <w:t>that satisfies</w:t>
-            </w:r>
-            <w:r>
-              <w:t xml:space="preserve"> SiteMax’s technical requirements</w:t>
-            </w:r>
-            <w:r>
-              <w:t xml:space="preserve"> </w:t>
-            </w:r>
-            <w:r>
-              <w:t>through series of code reviews</w:t>
-            </w:r>
-          </w:p>
-          <w:p>
-            <w:pPr>
-              <w:numPr>
-                <w:ilvl w:val="0"/>
-                <w:numId w:val="2"/>
-              </w:numPr>
-              <w:spacing w:after="160" w:line="259" w:lineRule="auto"/>
-            </w:pPr>
-            <w:r>
-              <w:t>Fourth overcame the challenge of producing single page applications with fast turnaround time</w:t>
-            </w:r>
-          </w:p>
-          <w:p>
-            <w:pPr>
-              <w:numPr>
-                <w:ilvl w:val="0"/>
-                <w:numId w:val="2"/>
-              </w:numPr>
-              <w:spacing w:after="160" w:line="259" w:lineRule="auto"/>
-            </w:pPr>
-            <w:r>
-              <w:t xml:space="preserve">The most difficult part was getting the business </w:t>
-            </w:r>
-            <w:r>
-              <w:t>requirements and technical requirements</w:t>
-            </w:r>
-            <w:r>
-              <w:t xml:space="preserve"> right</w:t>
-            </w:r>
-          </w:p>
-          <w:p>
-            <w:pPr>
-              <w:numPr>
-                <w:ilvl w:val="0"/>
-                <w:numId w:val="2"/>
-              </w:numPr>
-              <w:spacing w:after="160" w:line="259" w:lineRule="auto"/>
-            </w:pPr>
-            <w:r>
-              <w:t>First l</w:t>
-            </w:r>
-            <w:r>
-              <w:t>earned how to</w:t>
-            </w:r>
-            <w:r>
-              <w:t xml:space="preserve"> </w:t>
-            </w:r>
-            <w:r>
-              <w:t>dissect business requirements,</w:t>
-            </w:r>
-            <w:r>
-              <w:t xml:space="preserve"> technical requirements and create</w:t>
-            </w:r>
-            <w:r>
-              <w:t xml:space="preserve"> application</w:t>
-            </w:r>
-            <w:r>
-              <w:t>s</w:t>
-            </w:r>
-          </w:p>
-          <w:p>
-            <w:pPr>
-              <w:numPr>
-                <w:ilvl w:val="0"/>
-                <w:numId w:val="2"/>
-              </w:numPr>
-              <w:spacing w:after="160" w:line="259" w:lineRule="auto"/>
-            </w:pPr>
-            <w:r>
-              <w:t>Second l</w:t>
-            </w:r>
-            <w:r>
-              <w:t xml:space="preserve">earned how to </w:t>
-            </w:r>
-            <w:r>
-              <w:t>collaborate</w:t>
-            </w:r>
-            <w:r>
-              <w:t xml:space="preserve"> between customer success and dev team to deliver quality applications that meets </w:t>
-            </w:r>
-            <w:r>
-              <w:t>the technical and business</w:t>
-            </w:r>
-            <w:r>
-              <w:t xml:space="preserve"> </w:t>
-            </w:r>
-            <w:r>
-              <w:t>requirements</w:t>
-            </w:r>
-          </w:p>
-          <w:p>
-            <w:pPr>
-              <w:numPr>
-                <w:ilvl w:val="0"/>
-                <w:numId w:val="2"/>
-              </w:numPr>
-              <w:spacing w:after="160" w:line="259" w:lineRule="auto"/>
-            </w:pPr>
-            <w:r>
-              <w:t xml:space="preserve">Worked with </w:t>
-            </w:r>
-            <w:r>
-              <w:t>MB</w:t>
-            </w:r>
-            <w:r>
-              <w:t xml:space="preserve"> of data</w:t>
+              <w:t>output PDF using PHP</w:t>
             </w:r>
           </w:p>
         </w:tc>
@@ -3135,10 +3214,16 @@
               <w:t xml:space="preserve"> AngularJS</w:t>
             </w:r>
             <w:r>
-              <w:t xml:space="preserve">, ES6 JavaScript </w:t>
-            </w:r>
-            <w:r>
-              <w:t>and CSS</w:t>
+              <w:t>, ES6 JavaScript</w:t>
+            </w:r>
+            <w:r>
+              <w:t>,</w:t>
+            </w:r>
+            <w:r>
+              <w:t xml:space="preserve"> CSS</w:t>
+            </w:r>
+            <w:r>
+              <w:t xml:space="preserve"> and Postman</w:t>
             </w:r>
             <w:r>
               <w:t xml:space="preserve"> </w:t>
@@ -3183,11 +3268,7 @@
               <w:t>PHP, ES6 JavaScript and AngularJS</w:t>
             </w:r>
             <w:r>
-              <w:t xml:space="preserve"> for accelerated </w:t>
-            </w:r>
-            <w:r>
-              <w:lastRenderedPageBreak/>
-              <w:t xml:space="preserve">development </w:t>
+              <w:t xml:space="preserve"> for accelerated development </w:t>
             </w:r>
             <w:r>
               <w:br/>
@@ -3422,11 +3503,7 @@
               <w:t>s</w:t>
             </w:r>
             <w:r>
-              <w:t xml:space="preserve"> while </w:t>
-            </w:r>
-            <w:r>
-              <w:lastRenderedPageBreak/>
-              <w:t>creating single page applications</w:t>
+              <w:t xml:space="preserve"> while creating single page applications</w:t>
             </w:r>
           </w:p>
           <w:p>
@@ -3492,7 +3569,6 @@
               <w:spacing w:after="160" w:line="259" w:lineRule="auto"/>
             </w:pPr>
             <w:r>
-              <w:lastRenderedPageBreak/>
               <w:t xml:space="preserve">Improved the </w:t>
             </w:r>
             <w:r>
@@ -3568,7 +3644,6 @@
               <w:spacing w:after="160" w:line="259" w:lineRule="auto"/>
             </w:pPr>
             <w:r>
-              <w:lastRenderedPageBreak/>
               <w:t xml:space="preserve">Contributed </w:t>
             </w:r>
             <w:r>
@@ -3614,7 +3689,6 @@
               <w:spacing w:after="160" w:line="259" w:lineRule="auto"/>
             </w:pPr>
             <w:r>
-              <w:lastRenderedPageBreak/>
               <w:t>Wrote</w:t>
             </w:r>
             <w:r>
@@ -3962,6 +4036,7 @@
               <w:spacing w:after="160" w:line="259" w:lineRule="auto"/>
             </w:pPr>
             <w:r>
+              <w:lastRenderedPageBreak/>
               <w:t>Connects to the business goal of eliminating inefficiencies and generating more single page applications in a given time</w:t>
             </w:r>
           </w:p>
@@ -4013,7 +4088,12 @@
               <w:spacing w:after="160" w:line="259" w:lineRule="auto"/>
             </w:pPr>
             <w:r>
-              <w:t>Reduced time spent on setting up new single page application from 20 minutes down to 2 minutes</w:t>
+              <w:lastRenderedPageBreak/>
+              <w:t xml:space="preserve">Reduced time spent on setting up new single page application from 20 </w:t>
+            </w:r>
+            <w:r>
+              <w:lastRenderedPageBreak/>
+              <w:t>minutes down to 2 minutes</w:t>
             </w:r>
           </w:p>
         </w:tc>
@@ -4031,16 +4111,33 @@
               <w:spacing w:after="160" w:line="259" w:lineRule="auto"/>
             </w:pPr>
             <w:r>
+              <w:lastRenderedPageBreak/>
               <w:t>O</w:t>
             </w:r>
             <w:r>
               <w:t>vercame challenge of registering created single page applications</w:t>
             </w:r>
             <w:r>
-              <w:t xml:space="preserve"> to database</w:t>
-            </w:r>
-            <w:r>
-              <w:t xml:space="preserve"> programmatically</w:t>
+              <w:t xml:space="preserve"> to </w:t>
+            </w:r>
+            <w:r>
+              <w:t>dev</w:t>
+            </w:r>
+            <w:r>
+              <w:t xml:space="preserve"> system’s</w:t>
+            </w:r>
+            <w:r>
+              <w:t xml:space="preserve"> </w:t>
+            </w:r>
+            <w:r>
+              <w:t>database</w:t>
+            </w:r>
+            <w:r>
+              <w:t xml:space="preserve"> </w:t>
+            </w:r>
+            <w:r>
+              <w:lastRenderedPageBreak/>
+              <w:t>programmatically</w:t>
             </w:r>
             <w:r>
               <w:t xml:space="preserve"> using Python</w:t>
@@ -4058,7 +4155,13 @@
               <w:t xml:space="preserve">Learned to </w:t>
             </w:r>
             <w:r>
-              <w:t>use Python’s request library to login, get auth token, and register AngularJS single page application to database</w:t>
+              <w:t xml:space="preserve">use Python’s request library to login, get auth token, and register AngularJS single page application to </w:t>
+            </w:r>
+            <w:r>
+              <w:t xml:space="preserve">dev system’s </w:t>
+            </w:r>
+            <w:r>
+              <w:t>database</w:t>
             </w:r>
             <w:r>
               <w:t xml:space="preserve"> using SiteMax’s API</w:t>
@@ -4073,6 +4176,18 @@
               <w:spacing w:after="160" w:line="259" w:lineRule="auto"/>
             </w:pPr>
             <w:r>
+              <w:t xml:space="preserve">Learned how to pass arguments to Python programs to run both Bash scripts and Python programs  </w:t>
+            </w:r>
+          </w:p>
+          <w:p>
+            <w:pPr>
+              <w:numPr>
+                <w:ilvl w:val="0"/>
+                <w:numId w:val="2"/>
+              </w:numPr>
+              <w:spacing w:after="160" w:line="259" w:lineRule="auto"/>
+            </w:pPr>
+            <w:r>
               <w:t>Contributed by</w:t>
             </w:r>
             <w:r>
@@ -4094,38 +4209,7 @@
               <w:t xml:space="preserve"> single page applications </w:t>
             </w:r>
             <w:r>
-              <w:t xml:space="preserve">for </w:t>
-            </w:r>
-            <w:r>
-              <w:lastRenderedPageBreak/>
-              <w:t>development and deployment using fewest clicks possible</w:t>
-            </w:r>
-          </w:p>
-          <w:p>
-            <w:pPr>
-              <w:numPr>
-                <w:ilvl w:val="0"/>
-                <w:numId w:val="2"/>
-              </w:numPr>
-              <w:spacing w:after="160" w:line="259" w:lineRule="auto"/>
-            </w:pPr>
-            <w:r>
-              <w:t xml:space="preserve">Learned how to pass arguments to </w:t>
-            </w:r>
-            <w:r>
-              <w:t>P</w:t>
-            </w:r>
-            <w:r>
-              <w:t>ython programs to run both bash</w:t>
-            </w:r>
-            <w:r>
-              <w:t xml:space="preserve"> scripts</w:t>
-            </w:r>
-            <w:r>
-              <w:t xml:space="preserve"> and python programs</w:t>
-            </w:r>
-            <w:r>
-              <w:t xml:space="preserve">  </w:t>
+              <w:t>for development and deployment using fewest clicks possible</w:t>
             </w:r>
           </w:p>
         </w:tc>
@@ -4174,6 +4258,7 @@
               <w:spacing w:after="160" w:line="259" w:lineRule="auto"/>
             </w:pPr>
             <w:r>
+              <w:lastRenderedPageBreak/>
               <w:t>Wrote program using</w:t>
             </w:r>
             <w:r>
@@ -4360,7 +4445,13 @@
               <w:spacing w:after="160" w:line="259" w:lineRule="auto"/>
             </w:pPr>
             <w:r>
-              <w:t xml:space="preserve">Processed over 600 </w:t>
+              <w:t xml:space="preserve">Processed over </w:t>
+            </w:r>
+            <w:r>
+              <w:t>5</w:t>
+            </w:r>
+            <w:r>
+              <w:t xml:space="preserve">00 </w:t>
             </w:r>
             <w:r>
               <w:t xml:space="preserve">AngularJS </w:t>
@@ -4498,7 +4589,13 @@
               <w:t xml:space="preserve">that mass deployment </w:t>
             </w:r>
             <w:r>
-              <w:t>doesn’t break the SiteMax System</w:t>
+              <w:t xml:space="preserve">doesn’t break the SiteMax </w:t>
+            </w:r>
+            <w:r>
+              <w:t>s</w:t>
+            </w:r>
+            <w:r>
+              <w:t>ystem</w:t>
             </w:r>
             <w:r>
               <w:t xml:space="preserve"> by closely communicating with senior developer</w:t>
@@ -4516,7 +4613,11 @@
               <w:spacing w:after="160" w:line="259" w:lineRule="auto"/>
             </w:pPr>
             <w:r>
-              <w:t xml:space="preserve">Fifth overcame challenge of ensuring the deployed solutions are reversable </w:t>
+              <w:t xml:space="preserve">Fifth overcame challenge of ensuring the deployed solutions are </w:t>
+            </w:r>
+            <w:r>
+              <w:lastRenderedPageBreak/>
+              <w:t xml:space="preserve">reversable </w:t>
             </w:r>
             <w:r>
               <w:t>by building another bash program</w:t>
@@ -4585,6 +4686,7 @@
               <w:spacing w:after="160" w:line="259" w:lineRule="auto"/>
             </w:pPr>
             <w:r>
+              <w:lastRenderedPageBreak/>
               <w:t>Built b</w:t>
             </w:r>
             <w:r>
@@ -4687,7 +4789,6 @@
           <w:b/>
           <w:bCs/>
         </w:rPr>
-        <w:lastRenderedPageBreak/>
         <w:t>Role:</w:t>
       </w:r>
       <w:r>
@@ -5302,6 +5403,7 @@
                 <w:b/>
                 <w:bCs/>
               </w:rPr>
+              <w:lastRenderedPageBreak/>
               <w:t>Project 1:</w:t>
             </w:r>
           </w:p>

</xml_diff>

<commit_message>
feat: Add progress #28 'mobsquad'
</commit_message>
<xml_diff>
--- a/big-interview/mobsquad/form.docx
+++ b/big-interview/mobsquad/form.docx
@@ -264,7 +264,21 @@
         <w:rPr>
           <w:lang w:eastAsia="en-CA"/>
         </w:rPr>
-        <w:t>you have experience with in the appropriate column</w:t>
+        <w:t xml:space="preserve">you have experience </w:t>
+      </w:r>
+      <w:proofErr w:type="gramStart"/>
+      <w:r>
+        <w:rPr>
+          <w:lang w:eastAsia="en-CA"/>
+        </w:rPr>
+        <w:t>with in</w:t>
+      </w:r>
+      <w:proofErr w:type="gramEnd"/>
+      <w:r>
+        <w:rPr>
+          <w:lang w:eastAsia="en-CA"/>
+        </w:rPr>
+        <w:t xml:space="preserve"> the appropriate column</w:t>
       </w:r>
       <w:r>
         <w:rPr>
@@ -603,7 +617,7 @@
               <w:jc w:val="center"/>
             </w:pPr>
             <w:r>
-              <w:t>React</w:t>
+              <w:t>-</w:t>
             </w:r>
           </w:p>
         </w:tc>
@@ -616,6 +630,9 @@
             <w:pPr>
               <w:jc w:val="center"/>
             </w:pPr>
+            <w:r>
+              <w:t xml:space="preserve">React, </w:t>
+            </w:r>
             <w:r>
               <w:t>AngularJS, Bootstrap</w:t>
             </w:r>
@@ -1456,6 +1473,7 @@
           </w:placeholder>
           <w:text/>
         </w:sdtPr>
+        <w:sdtEndPr/>
         <w:sdtContent>
           <w:r>
             <w:rPr>
@@ -1497,6 +1515,7 @@
           </w:placeholder>
           <w:text/>
         </w:sdtPr>
+        <w:sdtEndPr/>
         <w:sdtContent>
           <w:r>
             <w:rPr>
@@ -2051,27 +2070,6 @@
               <w:t xml:space="preserve"> the need of hiring iOS and Android mobile engineers</w:t>
             </w:r>
           </w:p>
-          <w:p>
-            <w:pPr>
-              <w:numPr>
-                <w:ilvl w:val="0"/>
-                <w:numId w:val="2"/>
-              </w:numPr>
-              <w:spacing w:after="160" w:line="259" w:lineRule="auto"/>
-            </w:pPr>
-            <w:r>
-              <w:t>Resulted in</w:t>
-            </w:r>
-            <w:r>
-              <w:t xml:space="preserve"> cost savings by reducing</w:t>
-            </w:r>
-            <w:r>
-              <w:t xml:space="preserve"> the</w:t>
-            </w:r>
-            <w:r>
-              <w:t xml:space="preserve"> number of hired developers </w:t>
-            </w:r>
-          </w:p>
         </w:tc>
         <w:tc>
           <w:tcPr>
@@ -2147,7 +2145,10 @@
               <w:spacing w:after="160" w:line="259" w:lineRule="auto"/>
             </w:pPr>
             <w:r>
-              <w:t xml:space="preserve">Next overcame challenge of </w:t>
+              <w:t>Second</w:t>
+            </w:r>
+            <w:r>
+              <w:t xml:space="preserve"> overcame challenge of </w:t>
             </w:r>
             <w:r>
               <w:t>acquiring more</w:t>
@@ -2177,7 +2178,10 @@
               <w:spacing w:after="160" w:line="259" w:lineRule="auto"/>
             </w:pPr>
             <w:r>
-              <w:t>Next overcame</w:t>
+              <w:t>Third</w:t>
+            </w:r>
+            <w:r>
+              <w:t xml:space="preserve"> overcame</w:t>
             </w:r>
             <w:r>
               <w:t xml:space="preserve"> c</w:t>
@@ -2204,13 +2208,10 @@
               <w:spacing w:after="160" w:line="259" w:lineRule="auto"/>
             </w:pPr>
             <w:r>
-              <w:t>Last c</w:t>
-            </w:r>
-            <w:r>
-              <w:t>hallenge</w:t>
-            </w:r>
-            <w:r>
-              <w:t xml:space="preserve"> overcame challenge</w:t>
+              <w:t xml:space="preserve">Last </w:t>
+            </w:r>
+            <w:r>
+              <w:t>overcame challenge</w:t>
             </w:r>
             <w:r>
               <w:t xml:space="preserve"> </w:t>
@@ -2336,77 +2337,74 @@
               <w:spacing w:after="160" w:line="259" w:lineRule="auto"/>
             </w:pPr>
             <w:r>
-              <w:t>Wrote Bash</w:t>
-            </w:r>
-            <w:r>
-              <w:t xml:space="preserve"> program</w:t>
-            </w:r>
-            <w:r>
-              <w:t xml:space="preserve"> to correctly build Ionic Framework </w:t>
-            </w:r>
-            <w:r>
-              <w:t xml:space="preserve">mobile application </w:t>
-            </w:r>
-            <w:r>
-              <w:t>without the need of human memory</w:t>
-            </w:r>
-            <w:r>
-              <w:t>, and reduce time fixing build related bugs</w:t>
+              <w:t>Built</w:t>
+            </w:r>
+            <w:r>
+              <w:t xml:space="preserve"> features of</w:t>
             </w:r>
             <w:r>
               <w:t xml:space="preserve"> </w:t>
+            </w:r>
+            <w:r>
+              <w:t>mobile app</w:t>
+            </w:r>
+            <w:r>
+              <w:t xml:space="preserve"> using </w:t>
+            </w:r>
+            <w:r>
+              <w:t xml:space="preserve">Angular, </w:t>
+            </w:r>
+            <w:r>
+              <w:t>SASS,</w:t>
+            </w:r>
+            <w:r>
+              <w:t xml:space="preserve"> Typescript</w:t>
+            </w:r>
+            <w:r>
+              <w:t>,</w:t>
+            </w:r>
+            <w:r>
+              <w:t xml:space="preserve"> </w:t>
+            </w:r>
+            <w:r>
+              <w:t>Ionic Framework</w:t>
+            </w:r>
+          </w:p>
+          <w:p>
+            <w:pPr>
+              <w:numPr>
+                <w:ilvl w:val="0"/>
+                <w:numId w:val="2"/>
+              </w:numPr>
+              <w:spacing w:after="160" w:line="259" w:lineRule="auto"/>
+            </w:pPr>
+            <w:r>
+              <w:t>Used Postman to identify APIs needed to</w:t>
+            </w:r>
+            <w:r>
+              <w:t xml:space="preserve"> develop pages and features of the </w:t>
+            </w:r>
+            <w:r>
+              <w:t xml:space="preserve">mobile </w:t>
+            </w:r>
+            <w:r>
+              <w:t>application</w:t>
+            </w:r>
+          </w:p>
+          <w:p>
+            <w:pPr>
+              <w:numPr>
+                <w:ilvl w:val="0"/>
+                <w:numId w:val="2"/>
+              </w:numPr>
+              <w:spacing w:after="160" w:line="259" w:lineRule="auto"/>
+            </w:pPr>
+            <w:r>
+              <w:t xml:space="preserve">Wrote Bash program to correctly build Ionic Framework mobile application and reduce time fixing build related bugs </w:t>
             </w:r>
             <w:r>
               <w:br/>
               <w:t>(see project 2)</w:t>
-            </w:r>
-          </w:p>
-          <w:p>
-            <w:pPr>
-              <w:numPr>
-                <w:ilvl w:val="0"/>
-                <w:numId w:val="2"/>
-              </w:numPr>
-              <w:spacing w:after="160" w:line="259" w:lineRule="auto"/>
-            </w:pPr>
-            <w:r>
-              <w:t>Built</w:t>
-            </w:r>
-            <w:r>
-              <w:t xml:space="preserve"> features of</w:t>
-            </w:r>
-            <w:r>
-              <w:t xml:space="preserve"> </w:t>
-            </w:r>
-            <w:r>
-              <w:t>mobile app</w:t>
-            </w:r>
-            <w:r>
-              <w:t xml:space="preserve"> using </w:t>
-            </w:r>
-            <w:r>
-              <w:t xml:space="preserve">Angular, </w:t>
-            </w:r>
-            <w:r>
-              <w:t>SASS,</w:t>
-            </w:r>
-            <w:r>
-              <w:t xml:space="preserve"> Typescript</w:t>
-            </w:r>
-            <w:r>
-              <w:t>,</w:t>
-            </w:r>
-            <w:r>
-              <w:t xml:space="preserve"> </w:t>
-            </w:r>
-            <w:r>
-              <w:t>Ionic Framework</w:t>
-            </w:r>
-            <w:r>
-              <w:t xml:space="preserve"> and</w:t>
-            </w:r>
-            <w:r>
-              <w:t xml:space="preserve"> Postman</w:t>
             </w:r>
           </w:p>
         </w:tc>
@@ -2556,7 +2554,7 @@
               <w:t xml:space="preserve">application </w:t>
             </w:r>
             <w:r>
-              <w:t xml:space="preserve"> (10+ plugins to install requiring 20+ minutes per build)</w:t>
+              <w:t>(10+ plugins to install requiring 20+ minutes per build)</w:t>
             </w:r>
           </w:p>
           <w:p>
@@ -2604,7 +2602,7 @@
               <w:t>minimize</w:t>
             </w:r>
             <w:r>
-              <w:t xml:space="preserve"> build related bugs due to human error</w:t>
+              <w:t xml:space="preserve"> build related bugs</w:t>
             </w:r>
           </w:p>
           <w:p>
@@ -2716,6 +2714,9 @@
             <w:r>
               <w:t xml:space="preserve"> learning how to write the program when knowing nothing about bash scripting</w:t>
             </w:r>
+            <w:r>
+              <w:t xml:space="preserve"> using Udemy and documentation</w:t>
+            </w:r>
           </w:p>
           <w:p>
             <w:pPr>
@@ -2819,7 +2820,19 @@
               <w:t>ts</w:t>
             </w:r>
             <w:r>
-              <w:t xml:space="preserve"> for consistent, trouble free</w:t>
+              <w:t xml:space="preserve"> for consistent</w:t>
+            </w:r>
+            <w:r>
+              <w:t xml:space="preserve"> and</w:t>
+            </w:r>
+            <w:r>
+              <w:t xml:space="preserve"> trouble </w:t>
+            </w:r>
+            <w:r>
+              <w:t>-</w:t>
+            </w:r>
+            <w:r>
+              <w:t>free</w:t>
             </w:r>
             <w:r>
               <w:t xml:space="preserve"> </w:t>
@@ -2859,37 +2872,133 @@
                 <w:b/>
                 <w:bCs/>
               </w:rPr>
+              <w:t>Project 3: Creation</w:t>
+            </w:r>
+            <w:r>
+              <w:rPr>
+                <w:b/>
+                <w:bCs/>
+              </w:rPr>
+              <w:t xml:space="preserve"> of</w:t>
+            </w:r>
+            <w:r>
+              <w:rPr>
+                <w:b/>
+                <w:bCs/>
+              </w:rPr>
+              <w:t xml:space="preserve"> </w:t>
+            </w:r>
+            <w:r>
+              <w:rPr>
+                <w:b/>
+                <w:bCs/>
+              </w:rPr>
+              <w:t>AngularJS</w:t>
+            </w:r>
+            <w:r>
+              <w:rPr>
+                <w:b/>
+                <w:bCs/>
+              </w:rPr>
+              <w:t xml:space="preserve"> based small single page applications for clients </w:t>
+            </w:r>
+          </w:p>
+        </w:tc>
+        <w:tc>
+          <w:tcPr>
+            <w:tcW w:w="2158" w:type="dxa"/>
+            <w:vAlign w:val="center"/>
+          </w:tcPr>
+          <w:p>
+            <w:pPr>
+              <w:numPr>
+                <w:ilvl w:val="0"/>
+                <w:numId w:val="2"/>
+              </w:numPr>
+              <w:spacing w:after="160" w:line="259" w:lineRule="auto"/>
+            </w:pPr>
+            <w:r>
+              <w:t>Purpose is to digitalize construction</w:t>
+            </w:r>
+            <w:r>
+              <w:t xml:space="preserve"> company’s</w:t>
+            </w:r>
+            <w:r>
+              <w:t xml:space="preserve"> safety and progress forms </w:t>
+            </w:r>
+            <w:r>
               <w:lastRenderedPageBreak/>
-              <w:t>Project 3: Creation</w:t>
-            </w:r>
-            <w:r>
-              <w:rPr>
-                <w:b/>
-                <w:bCs/>
-              </w:rPr>
-              <w:t xml:space="preserve"> of</w:t>
-            </w:r>
-            <w:r>
-              <w:rPr>
-                <w:b/>
-                <w:bCs/>
-              </w:rPr>
+              <w:t xml:space="preserve">using AngularJS </w:t>
+            </w:r>
+            <w:r>
+              <w:t xml:space="preserve">and </w:t>
+            </w:r>
+            <w:r>
+              <w:t>PDF</w:t>
+            </w:r>
+            <w:r>
+              <w:t xml:space="preserve"> using </w:t>
+            </w:r>
+            <w:r>
+              <w:t>PHP</w:t>
+            </w:r>
+          </w:p>
+          <w:p>
+            <w:pPr>
+              <w:numPr>
+                <w:ilvl w:val="0"/>
+                <w:numId w:val="2"/>
+              </w:numPr>
+              <w:spacing w:after="160" w:line="259" w:lineRule="auto"/>
+            </w:pPr>
+            <w:r>
+              <w:t>C</w:t>
+            </w:r>
+            <w:r>
+              <w:t xml:space="preserve">onnects to </w:t>
+            </w:r>
+            <w:r>
+              <w:t xml:space="preserve">the </w:t>
+            </w:r>
+            <w:r>
+              <w:t xml:space="preserve">business goal of getting more </w:t>
+            </w:r>
+            <w:r>
+              <w:t xml:space="preserve">and keeping </w:t>
+            </w:r>
+            <w:r>
+              <w:t>construction clients</w:t>
+            </w:r>
+          </w:p>
+          <w:p>
+            <w:pPr>
+              <w:numPr>
+                <w:ilvl w:val="0"/>
+                <w:numId w:val="2"/>
+              </w:numPr>
+              <w:spacing w:after="160" w:line="259" w:lineRule="auto"/>
+            </w:pPr>
+            <w:r>
+              <w:t>Resulted in</w:t>
+            </w:r>
+            <w:r>
+              <w:t xml:space="preserve"> revenue </w:t>
+            </w:r>
+            <w:r>
+              <w:t xml:space="preserve">growth </w:t>
+            </w:r>
+            <w:r>
+              <w:t>by</w:t>
+            </w:r>
+            <w:r>
+              <w:t xml:space="preserve"> retaining and</w:t>
+            </w:r>
+            <w:r>
+              <w:t xml:space="preserve"> getting more construction clients</w:t>
+            </w:r>
+            <w:r>
               <w:t xml:space="preserve"> </w:t>
             </w:r>
-            <w:r>
-              <w:rPr>
-                <w:b/>
-                <w:bCs/>
-              </w:rPr>
-              <w:t>AngularJS</w:t>
-            </w:r>
-            <w:r>
-              <w:rPr>
-                <w:b/>
-                <w:bCs/>
-              </w:rPr>
-              <w:t xml:space="preserve"> based small single page applications for clients </w:t>
-            </w:r>
           </w:p>
         </w:tc>
         <w:tc>
@@ -2906,164 +3015,97 @@
               <w:spacing w:after="160" w:line="259" w:lineRule="auto"/>
             </w:pPr>
             <w:r>
-              <w:t>Purpose is to digitalize construction</w:t>
-            </w:r>
-            <w:r>
-              <w:t xml:space="preserve"> company’s</w:t>
-            </w:r>
-            <w:r>
-              <w:t xml:space="preserve"> safety and progress forms using AngularJS </w:t>
-            </w:r>
-            <w:r>
-              <w:t xml:space="preserve">and </w:t>
-            </w:r>
-            <w:r>
-              <w:t xml:space="preserve">pdf using </w:t>
-            </w:r>
-            <w:r>
-              <w:t>PHP</w:t>
-            </w:r>
-          </w:p>
-          <w:p>
-            <w:pPr>
-              <w:numPr>
-                <w:ilvl w:val="0"/>
-                <w:numId w:val="2"/>
-              </w:numPr>
-              <w:spacing w:after="160" w:line="259" w:lineRule="auto"/>
-            </w:pPr>
-            <w:r>
-              <w:t>C</w:t>
-            </w:r>
-            <w:r>
-              <w:t xml:space="preserve">onnects to </w:t>
-            </w:r>
-            <w:r>
-              <w:t xml:space="preserve">the </w:t>
-            </w:r>
-            <w:r>
-              <w:t xml:space="preserve">business goal of getting more </w:t>
-            </w:r>
-            <w:r>
-              <w:t xml:space="preserve">and keeping </w:t>
-            </w:r>
-            <w:r>
-              <w:t>construction clients</w:t>
-            </w:r>
-          </w:p>
-          <w:p>
-            <w:pPr>
-              <w:numPr>
-                <w:ilvl w:val="0"/>
-                <w:numId w:val="2"/>
-              </w:numPr>
-              <w:spacing w:after="160" w:line="259" w:lineRule="auto"/>
-            </w:pPr>
-            <w:r>
-              <w:t>Resulted in</w:t>
-            </w:r>
-            <w:r>
-              <w:t xml:space="preserve"> revenue </w:t>
-            </w:r>
-            <w:r>
-              <w:t xml:space="preserve">growth </w:t>
-            </w:r>
-            <w:r>
-              <w:t>by</w:t>
-            </w:r>
-            <w:r>
-              <w:t xml:space="preserve"> retaining and</w:t>
-            </w:r>
-            <w:r>
-              <w:t xml:space="preserve"> getting more construction clients</w:t>
+              <w:lastRenderedPageBreak/>
+              <w:t>Created over 300 AngularJS single page applications</w:t>
+            </w:r>
+          </w:p>
+        </w:tc>
+        <w:tc>
+          <w:tcPr>
+            <w:tcW w:w="2158" w:type="dxa"/>
+            <w:vAlign w:val="center"/>
+          </w:tcPr>
+          <w:p>
+            <w:pPr>
+              <w:numPr>
+                <w:ilvl w:val="0"/>
+                <w:numId w:val="2"/>
+              </w:numPr>
+              <w:spacing w:after="160" w:line="259" w:lineRule="auto"/>
+            </w:pPr>
+            <w:r>
+              <w:t>First overcame challenge of learning AngularJS through sources such as Udemy</w:t>
+            </w:r>
+          </w:p>
+          <w:p>
+            <w:pPr>
+              <w:numPr>
+                <w:ilvl w:val="0"/>
+                <w:numId w:val="2"/>
+              </w:numPr>
+              <w:spacing w:after="160" w:line="259" w:lineRule="auto"/>
+            </w:pPr>
+            <w:r>
+              <w:lastRenderedPageBreak/>
+              <w:t>Second</w:t>
+            </w:r>
+            <w:r>
+              <w:t xml:space="preserve"> o</w:t>
+            </w:r>
+            <w:r>
+              <w:t xml:space="preserve">vercame challenge of </w:t>
+            </w:r>
+            <w:r>
+              <w:t xml:space="preserve">understanding </w:t>
+            </w:r>
+            <w:r>
+              <w:t xml:space="preserve">business </w:t>
+            </w:r>
+            <w:r>
+              <w:t>requirements</w:t>
+            </w:r>
+            <w:r>
+              <w:t xml:space="preserve"> that satisfy clients</w:t>
+            </w:r>
+          </w:p>
+          <w:p>
+            <w:pPr>
+              <w:numPr>
+                <w:ilvl w:val="0"/>
+                <w:numId w:val="2"/>
+              </w:numPr>
+              <w:spacing w:after="160" w:line="259" w:lineRule="auto"/>
+            </w:pPr>
+            <w:r>
+              <w:t>Third</w:t>
+            </w:r>
+            <w:r>
+              <w:t xml:space="preserve"> overcame challenge of making sure the created solution is a balance between quality and time of development</w:t>
+            </w:r>
+          </w:p>
+          <w:p>
+            <w:pPr>
+              <w:numPr>
+                <w:ilvl w:val="0"/>
+                <w:numId w:val="2"/>
+              </w:numPr>
+              <w:spacing w:after="160" w:line="259" w:lineRule="auto"/>
+            </w:pPr>
+            <w:r>
+              <w:t>Fourth</w:t>
+            </w:r>
+            <w:r>
+              <w:t xml:space="preserve"> overcame challenge of making sure the created solution </w:t>
+            </w:r>
+            <w:r>
+              <w:t>that satisfies</w:t>
+            </w:r>
+            <w:r>
+              <w:t xml:space="preserve"> SiteMax’s technical requirements</w:t>
             </w:r>
             <w:r>
               <w:t xml:space="preserve"> </w:t>
             </w:r>
-          </w:p>
-        </w:tc>
-        <w:tc>
-          <w:tcPr>
-            <w:tcW w:w="2158" w:type="dxa"/>
-            <w:vAlign w:val="center"/>
-          </w:tcPr>
-          <w:p>
-            <w:pPr>
-              <w:numPr>
-                <w:ilvl w:val="0"/>
-                <w:numId w:val="2"/>
-              </w:numPr>
-              <w:spacing w:after="160" w:line="259" w:lineRule="auto"/>
-            </w:pPr>
-            <w:r>
-              <w:t>Created over 300 AngularJS single page applications</w:t>
-            </w:r>
-          </w:p>
-        </w:tc>
-        <w:tc>
-          <w:tcPr>
-            <w:tcW w:w="2158" w:type="dxa"/>
-            <w:vAlign w:val="center"/>
-          </w:tcPr>
-          <w:p>
-            <w:pPr>
-              <w:numPr>
-                <w:ilvl w:val="0"/>
-                <w:numId w:val="2"/>
-              </w:numPr>
-              <w:spacing w:after="160" w:line="259" w:lineRule="auto"/>
-            </w:pPr>
-            <w:r>
-              <w:t>First o</w:t>
-            </w:r>
-            <w:r>
-              <w:t xml:space="preserve">vercame challenge of </w:t>
-            </w:r>
-            <w:r>
-              <w:t xml:space="preserve">understanding </w:t>
-            </w:r>
-            <w:r>
-              <w:t xml:space="preserve">business </w:t>
-            </w:r>
-            <w:r>
-              <w:t>requirements</w:t>
-            </w:r>
-            <w:r>
-              <w:t xml:space="preserve"> that satisfy clients</w:t>
-            </w:r>
-          </w:p>
-          <w:p>
-            <w:pPr>
-              <w:numPr>
-                <w:ilvl w:val="0"/>
-                <w:numId w:val="2"/>
-              </w:numPr>
-              <w:spacing w:after="160" w:line="259" w:lineRule="auto"/>
-            </w:pPr>
-            <w:r>
-              <w:t>Second overcame challenge of making sure the created solution is a balance between quality and time of development</w:t>
-            </w:r>
-          </w:p>
-          <w:p>
-            <w:pPr>
-              <w:numPr>
-                <w:ilvl w:val="0"/>
-                <w:numId w:val="2"/>
-              </w:numPr>
-              <w:spacing w:after="160" w:line="259" w:lineRule="auto"/>
-            </w:pPr>
-            <w:r>
-              <w:t xml:space="preserve">Third overcame challenge of making sure the created solution </w:t>
-            </w:r>
-            <w:r>
-              <w:t>that satisfies</w:t>
-            </w:r>
-            <w:r>
-              <w:t xml:space="preserve"> SiteMax’s technical requirements</w:t>
-            </w:r>
-            <w:r>
-              <w:t xml:space="preserve"> </w:t>
-            </w:r>
             <w:r>
               <w:t>through series of code reviews</w:t>
             </w:r>
@@ -3077,7 +3119,10 @@
               <w:spacing w:after="160" w:line="259" w:lineRule="auto"/>
             </w:pPr>
             <w:r>
-              <w:t>Fourth overcame the challenge of producing single page applications with fast turnaround time</w:t>
+              <w:t xml:space="preserve">Last </w:t>
+            </w:r>
+            <w:r>
+              <w:t>overcame the challenge of producing single page applications with fast turnaround time</w:t>
             </w:r>
           </w:p>
           <w:p>
@@ -3217,58 +3262,70 @@
               <w:t>, ES6 JavaScript</w:t>
             </w:r>
             <w:r>
-              <w:t>,</w:t>
+              <w:t xml:space="preserve"> and</w:t>
             </w:r>
             <w:r>
               <w:t xml:space="preserve"> CSS</w:t>
             </w:r>
-            <w:r>
-              <w:t xml:space="preserve"> and Postman</w:t>
+          </w:p>
+          <w:p>
+            <w:pPr>
+              <w:numPr>
+                <w:ilvl w:val="0"/>
+                <w:numId w:val="2"/>
+              </w:numPr>
+              <w:spacing w:after="160" w:line="259" w:lineRule="auto"/>
+            </w:pPr>
+            <w:r>
+              <w:t>Built</w:t>
             </w:r>
             <w:r>
               <w:t xml:space="preserve"> </w:t>
             </w:r>
-          </w:p>
-          <w:p>
-            <w:pPr>
-              <w:numPr>
-                <w:ilvl w:val="0"/>
-                <w:numId w:val="2"/>
-              </w:numPr>
-              <w:spacing w:after="160" w:line="259" w:lineRule="auto"/>
-            </w:pPr>
-            <w:r>
-              <w:t>Built</w:t>
+            <w:r>
+              <w:t>PDF</w:t>
+            </w:r>
+            <w:r>
+              <w:t xml:space="preserve"> templates</w:t>
+            </w:r>
+            <w:r>
+              <w:t xml:space="preserve"> using PHP</w:t>
+            </w:r>
+          </w:p>
+          <w:p>
+            <w:pPr>
+              <w:numPr>
+                <w:ilvl w:val="0"/>
+                <w:numId w:val="2"/>
+              </w:numPr>
+              <w:spacing w:after="160" w:line="259" w:lineRule="auto"/>
+            </w:pPr>
+            <w:r>
+              <w:t>Used Postman to identify</w:t>
             </w:r>
             <w:r>
               <w:t xml:space="preserve"> </w:t>
             </w:r>
             <w:r>
-              <w:t>PDF</w:t>
-            </w:r>
-            <w:r>
-              <w:t xml:space="preserve"> templates</w:t>
-            </w:r>
-            <w:r>
-              <w:t xml:space="preserve"> using PHP</w:t>
-            </w:r>
-          </w:p>
-          <w:p>
-            <w:pPr>
-              <w:numPr>
-                <w:ilvl w:val="0"/>
-                <w:numId w:val="2"/>
-              </w:numPr>
-              <w:spacing w:after="160" w:line="259" w:lineRule="auto"/>
-            </w:pPr>
-            <w:r>
-              <w:t xml:space="preserve">Wrote library of </w:t>
-            </w:r>
-            <w:r>
-              <w:t>PHP, ES6 JavaScript and AngularJS</w:t>
-            </w:r>
-            <w:r>
-              <w:t xml:space="preserve"> for accelerated development </w:t>
+              <w:t xml:space="preserve">APIs needed to develop </w:t>
+            </w:r>
+            <w:r>
+              <w:t xml:space="preserve">single page </w:t>
+            </w:r>
+            <w:r>
+              <w:t>application</w:t>
+            </w:r>
+          </w:p>
+          <w:p>
+            <w:pPr>
+              <w:numPr>
+                <w:ilvl w:val="0"/>
+                <w:numId w:val="2"/>
+              </w:numPr>
+              <w:spacing w:after="160" w:line="259" w:lineRule="auto"/>
+            </w:pPr>
+            <w:r>
+              <w:t xml:space="preserve">Wrote library of PHP, ES6 JavaScript and AngularJS for accelerated development </w:t>
             </w:r>
             <w:r>
               <w:br/>
@@ -3325,6 +3382,7 @@
                 <w:b/>
                 <w:bCs/>
               </w:rPr>
+              <w:lastRenderedPageBreak/>
               <w:t xml:space="preserve">Project </w:t>
             </w:r>
             <w:r>
@@ -3698,13 +3756,7 @@
               <w:t>library of</w:t>
             </w:r>
             <w:r>
-              <w:t xml:space="preserve"> </w:t>
-            </w:r>
-            <w:r>
-              <w:t>snippets</w:t>
-            </w:r>
-            <w:r>
-              <w:t xml:space="preserve"> </w:t>
+              <w:t xml:space="preserve"> snippets </w:t>
             </w:r>
             <w:r>
               <w:t>consisting of</w:t>
@@ -3914,19 +3966,28 @@
               <w:t>Built app using Typescript, Angular 5, SASS</w:t>
             </w:r>
             <w:r>
-              <w:t xml:space="preserve">, </w:t>
+              <w:t xml:space="preserve"> and</w:t>
+            </w:r>
+            <w:r>
+              <w:t xml:space="preserve"> </w:t>
             </w:r>
             <w:r>
               <w:t>Ionic Framework</w:t>
             </w:r>
             <w:r>
-              <w:t xml:space="preserve"> and Postman</w:t>
-            </w:r>
-            <w:r>
               <w:t xml:space="preserve"> </w:t>
             </w:r>
-            <w:r>
-              <w:t>to build pages and templates</w:t>
+          </w:p>
+          <w:p>
+            <w:pPr>
+              <w:numPr>
+                <w:ilvl w:val="0"/>
+                <w:numId w:val="2"/>
+              </w:numPr>
+              <w:spacing w:after="160" w:line="259" w:lineRule="auto"/>
+            </w:pPr>
+            <w:r>
+              <w:t>Used Postman to identify APIs needed to develop pages and features of the mobile application</w:t>
             </w:r>
           </w:p>
         </w:tc>
@@ -4240,13 +4301,19 @@
               <w:t>for</w:t>
             </w:r>
             <w:r>
-              <w:t xml:space="preserve"> setting up </w:t>
+              <w:t xml:space="preserve"> setting up</w:t>
+            </w:r>
+            <w:r>
+              <w:t xml:space="preserve"> and deploying</w:t>
+            </w:r>
+            <w:r>
+              <w:t xml:space="preserve"> </w:t>
             </w:r>
             <w:r>
               <w:t>single page applications</w:t>
             </w:r>
             <w:r>
-              <w:t xml:space="preserve"> for development </w:t>
+              <w:t xml:space="preserve"> </w:t>
             </w:r>
           </w:p>
           <w:p>
@@ -4326,6 +4393,7 @@
                 <w:b/>
                 <w:bCs/>
               </w:rPr>
+              <w:lastRenderedPageBreak/>
               <w:t xml:space="preserve">Project </w:t>
             </w:r>
             <w:r>
@@ -4403,10 +4471,13 @@
               <w:spacing w:after="160" w:line="259" w:lineRule="auto"/>
             </w:pPr>
             <w:r>
-              <w:t>Connects to the business goal of delivering</w:t>
-            </w:r>
-            <w:r>
-              <w:t xml:space="preserve"> applications on time</w:t>
+              <w:t xml:space="preserve">Connects to the business goal of eliminating inefficiencies and </w:t>
+            </w:r>
+            <w:r>
+              <w:t>servicing</w:t>
+            </w:r>
+            <w:r>
+              <w:t xml:space="preserve"> more single page applications in a given time</w:t>
             </w:r>
           </w:p>
           <w:p>
@@ -4613,7 +4684,10 @@
               <w:spacing w:after="160" w:line="259" w:lineRule="auto"/>
             </w:pPr>
             <w:r>
-              <w:t xml:space="preserve">Fifth overcame challenge of ensuring the deployed solutions are </w:t>
+              <w:t xml:space="preserve">Last </w:t>
+            </w:r>
+            <w:r>
+              <w:t xml:space="preserve">overcame challenge of ensuring the deployed solutions are </w:t>
             </w:r>
             <w:r>
               <w:lastRenderedPageBreak/>
@@ -4687,7 +4761,10 @@
             </w:pPr>
             <w:r>
               <w:lastRenderedPageBreak/>
-              <w:t>Built b</w:t>
+              <w:t xml:space="preserve">Built </w:t>
+            </w:r>
+            <w:r>
+              <w:t>B</w:t>
             </w:r>
             <w:r>
               <w:t>ash</w:t>
@@ -4765,6 +4842,7 @@
           </w:placeholder>
           <w:text/>
         </w:sdtPr>
+        <w:sdtEndPr/>
         <w:sdtContent>
           <w:r>
             <w:rPr>
@@ -4806,6 +4884,7 @@
           </w:placeholder>
           <w:text/>
         </w:sdtPr>
+        <w:sdtEndPr/>
         <w:sdtContent>
           <w:r>
             <w:rPr>
@@ -5183,6 +5262,7 @@
           </w:placeholder>
           <w:text/>
         </w:sdtPr>
+        <w:sdtEndPr/>
         <w:sdtContent>
           <w:r>
             <w:rPr>
@@ -5224,6 +5304,7 @@
           </w:placeholder>
           <w:text/>
         </w:sdtPr>
+        <w:sdtEndPr/>
         <w:sdtContent>
           <w:r>
             <w:rPr>
@@ -7118,6 +7199,7 @@
     <w:rsid w:val="007816F9"/>
     <w:rsid w:val="008D6481"/>
     <w:rsid w:val="00A2662B"/>
+    <w:rsid w:val="00B31C38"/>
     <w:rsid w:val="00BA7727"/>
     <w:rsid w:val="00CC5E46"/>
     <w:rsid w:val="00D94A59"/>

</xml_diff>